<commit_message>
Fin de sessions de prog et rapport
</commit_message>
<xml_diff>
--- a/doc/rapport/2312_BadgePlace_Santos_2023.docx
+++ b/doc/rapport/2312_BadgePlace_Santos_2023.docx
@@ -3,31 +3,408 @@
 <w:document xmlns:wpc="http://schemas.microsoft.com/office/word/2010/wordprocessingCanvas" xmlns:cx="http://schemas.microsoft.com/office/drawing/2014/chartex" xmlns:cx1="http://schemas.microsoft.com/office/drawing/2015/9/8/chartex" xmlns:mc="http://schemas.openxmlformats.org/markup-compatibility/2006" xmlns:o="urn:schemas-microsoft-com:office:office" xmlns:r="http://schemas.openxmlformats.org/officeDocument/2006/relationships" xmlns:m="http://schemas.openxmlformats.org/officeDocument/2006/math" xmlns:v="urn:schemas-microsoft-com:vml" xmlns:wp14="http://schemas.microsoft.com/office/word/2010/wordprocessingDrawing" xmlns:wp="http://schemas.openxmlformats.org/drawingml/2006/wordprocessingDrawing" xmlns:w10="urn:schemas-microsoft-com:office:word" xmlns:w="http://schemas.openxmlformats.org/wordprocessingml/2006/main" xmlns:w14="http://schemas.microsoft.com/office/word/2010/wordml" xmlns:w15="http://schemas.microsoft.com/office/word/2012/wordml" xmlns:w16se="http://schemas.microsoft.com/office/word/2015/wordml/symex" xmlns:wpg="http://schemas.microsoft.com/office/word/2010/wordprocessingGroup" xmlns:wpi="http://schemas.microsoft.com/office/word/2010/wordprocessingInk" xmlns:wne="http://schemas.microsoft.com/office/word/2006/wordml" xmlns:wps="http://schemas.microsoft.com/office/word/2010/wordprocessingShape" mc:Ignorable="w14 w15 w16se wp14">
   <w:body>
     <w:p>
-      <w:r>
+      <w:pPr>
+        <w:tabs>
+          <w:tab w:val="right" w:pos="9072"/>
+        </w:tabs>
+      </w:pPr>
+      <w:r>
+        <w:rPr>
+          <w:noProof/>
+        </w:rPr>
+        <mc:AlternateContent>
+          <mc:Choice Requires="wps">
+            <w:drawing>
+              <wp:anchor distT="45720" distB="45720" distL="114300" distR="114300" simplePos="0" relativeHeight="251660288" behindDoc="0" locked="0" layoutInCell="1" allowOverlap="1" wp14:anchorId="1F1C16CD" wp14:editId="3E3FB773">
+                <wp:simplePos x="0" y="0"/>
+                <wp:positionH relativeFrom="margin">
+                  <wp:align>right</wp:align>
+                </wp:positionH>
+                <wp:positionV relativeFrom="paragraph">
+                  <wp:posOffset>-373863</wp:posOffset>
+                </wp:positionV>
+                <wp:extent cx="2089785" cy="1404620"/>
+                <wp:effectExtent l="0" t="0" r="5715" b="0"/>
+                <wp:wrapNone/>
+                <wp:docPr id="217" name="Zone de texte 2"/>
+                <wp:cNvGraphicFramePr>
+                  <a:graphicFrameLocks xmlns:a="http://schemas.openxmlformats.org/drawingml/2006/main"/>
+                </wp:cNvGraphicFramePr>
+                <a:graphic xmlns:a="http://schemas.openxmlformats.org/drawingml/2006/main">
+                  <a:graphicData uri="http://schemas.microsoft.com/office/word/2010/wordprocessingShape">
+                    <wps:wsp>
+                      <wps:cNvSpPr txBox="1">
+                        <a:spLocks noChangeArrowheads="1"/>
+                      </wps:cNvSpPr>
+                      <wps:spPr bwMode="auto">
+                        <a:xfrm>
+                          <a:off x="0" y="0"/>
+                          <a:ext cx="2089785" cy="1404620"/>
+                        </a:xfrm>
+                        <a:prstGeom prst="rect">
+                          <a:avLst/>
+                        </a:prstGeom>
+                        <a:solidFill>
+                          <a:srgbClr val="FFFFFF"/>
+                        </a:solidFill>
+                        <a:ln w="9525">
+                          <a:noFill/>
+                          <a:miter lim="800000"/>
+                          <a:headEnd/>
+                          <a:tailEnd/>
+                        </a:ln>
+                      </wps:spPr>
+                      <wps:txbx>
+                        <w:txbxContent>
+                          <w:p>
+                            <w:pPr>
+                              <w:pStyle w:val="etml-es-logo"/>
+                              <w:rPr>
+                                <w:sz w:val="52"/>
+                              </w:rPr>
+                            </w:pPr>
+                            <w:r>
+                              <w:rPr>
+                                <w:sz w:val="52"/>
+                              </w:rPr>
+                              <w:t>ETML-</w:t>
+                            </w:r>
+                            <w:r>
+                              <w:rPr>
+                                <w:color w:val="FF0000"/>
+                                <w:sz w:val="52"/>
+                              </w:rPr>
+                              <w:t>ES</w:t>
+                            </w:r>
+                          </w:p>
+                        </w:txbxContent>
+                      </wps:txbx>
+                      <wps:bodyPr rot="0" vert="horz" wrap="square" lIns="0" tIns="0" rIns="0" bIns="0" anchor="ctr" anchorCtr="0">
+                        <a:spAutoFit/>
+                      </wps:bodyPr>
+                    </wps:wsp>
+                  </a:graphicData>
+                </a:graphic>
+                <wp14:sizeRelH relativeFrom="margin">
+                  <wp14:pctWidth>0</wp14:pctWidth>
+                </wp14:sizeRelH>
+                <wp14:sizeRelV relativeFrom="margin">
+                  <wp14:pctHeight>20000</wp14:pctHeight>
+                </wp14:sizeRelV>
+              </wp:anchor>
+            </w:drawing>
+          </mc:Choice>
+          <mc:Fallback>
+            <w:pict>
+              <v:shapetype w14:anchorId="1F1C16CD" id="_x0000_t202" coordsize="21600,21600" o:spt="202" path="m,l,21600r21600,l21600,xe">
+                <v:stroke joinstyle="miter"/>
+                <v:path gradientshapeok="t" o:connecttype="rect"/>
+              </v:shapetype>
+              <v:shape id="Zone de texte 2" o:spid="_x0000_s1026" type="#_x0000_t202" style="position:absolute;left:0;text-align:left;margin-left:113.35pt;margin-top:-29.45pt;width:164.55pt;height:110.6pt;z-index:251660288;visibility:visible;mso-wrap-style:square;mso-width-percent:0;mso-height-percent:200;mso-wrap-distance-left:9pt;mso-wrap-distance-top:3.6pt;mso-wrap-distance-right:9pt;mso-wrap-distance-bottom:3.6pt;mso-position-horizontal:right;mso-position-horizontal-relative:margin;mso-position-vertical:absolute;mso-position-vertical-relative:text;mso-width-percent:0;mso-height-percent:200;mso-width-relative:margin;mso-height-relative:margin;v-text-anchor:middle" o:gfxdata="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" stroked="f">
+                <v:textbox style="mso-fit-shape-to-text:t" inset="0,0,0,0">
+                  <w:txbxContent>
+                    <w:p>
+                      <w:pPr>
+                        <w:pStyle w:val="etml-es-logo"/>
+                        <w:rPr>
+                          <w:sz w:val="52"/>
+                        </w:rPr>
+                      </w:pPr>
+                      <w:r>
+                        <w:rPr>
+                          <w:sz w:val="52"/>
+                        </w:rPr>
+                        <w:t>ETML-</w:t>
+                      </w:r>
+                      <w:r>
+                        <w:rPr>
+                          <w:color w:val="FF0000"/>
+                          <w:sz w:val="52"/>
+                        </w:rPr>
+                        <w:t>ES</w:t>
+                      </w:r>
+                    </w:p>
+                  </w:txbxContent>
+                </v:textbox>
+                <w10:wrap anchorx="margin"/>
+              </v:shape>
+            </w:pict>
+          </mc:Fallback>
+        </mc:AlternateContent>
+      </w:r>
+      <w:r>
+        <w:rPr>
+          <w:noProof/>
+          <w:lang w:eastAsia="fr-CH"/>
+        </w:rPr>
+        <w:drawing>
+          <wp:anchor distT="0" distB="0" distL="114300" distR="114300" simplePos="0" relativeHeight="251661312" behindDoc="0" locked="0" layoutInCell="1" allowOverlap="1" wp14:anchorId="67C7FB84" wp14:editId="3A9FEF4E">
+            <wp:simplePos x="0" y="0"/>
+            <wp:positionH relativeFrom="margin">
+              <wp:align>left</wp:align>
+            </wp:positionH>
+            <wp:positionV relativeFrom="paragraph">
+              <wp:posOffset>-368963</wp:posOffset>
+            </wp:positionV>
+            <wp:extent cx="2229844" cy="360000"/>
+            <wp:effectExtent l="0" t="0" r="0" b="2540"/>
+            <wp:wrapNone/>
+            <wp:docPr id="7" name="Image 7"/>
+            <wp:cNvGraphicFramePr>
+              <a:graphicFrameLocks xmlns:a="http://schemas.openxmlformats.org/drawingml/2006/main" noChangeAspect="1"/>
+            </wp:cNvGraphicFramePr>
+            <a:graphic xmlns:a="http://schemas.openxmlformats.org/drawingml/2006/main">
+              <a:graphicData uri="http://schemas.openxmlformats.org/drawingml/2006/picture">
+                <pic:pic xmlns:pic="http://schemas.openxmlformats.org/drawingml/2006/picture">
+                  <pic:nvPicPr>
+                    <pic:cNvPr id="7" name="logo.png"/>
+                    <pic:cNvPicPr/>
+                  </pic:nvPicPr>
+                  <pic:blipFill>
+                    <a:blip r:embed="rId8">
+                      <a:extLst>
+                        <a:ext uri="{28A0092B-C50C-407E-A947-70E740481C1C}">
+                          <a14:useLocalDpi xmlns:a14="http://schemas.microsoft.com/office/drawing/2010/main" val="0"/>
+                        </a:ext>
+                      </a:extLst>
+                    </a:blip>
+                    <a:stretch>
+                      <a:fillRect/>
+                    </a:stretch>
+                  </pic:blipFill>
+                  <pic:spPr>
+                    <a:xfrm>
+                      <a:off x="0" y="0"/>
+                      <a:ext cx="2229844" cy="360000"/>
+                    </a:xfrm>
+                    <a:prstGeom prst="rect">
+                      <a:avLst/>
+                    </a:prstGeom>
+                  </pic:spPr>
+                </pic:pic>
+              </a:graphicData>
+            </a:graphic>
+            <wp14:sizeRelH relativeFrom="margin">
+              <wp14:pctWidth>0</wp14:pctWidth>
+            </wp14:sizeRelH>
+            <wp14:sizeRelV relativeFrom="margin">
+              <wp14:pctHeight>0</wp14:pctHeight>
+            </wp14:sizeRelV>
+          </wp:anchor>
+        </w:drawing>
+      </w:r>
+    </w:p>
+    <w:p>
+      <w:pPr>
+        <w:pStyle w:val="PDGProjet"/>
+        <w:spacing w:before="720" w:after="120"/>
+        <w:jc w:val="center"/>
+        <w:rPr>
+          <w:b/>
+          <w:sz w:val="72"/>
+        </w:rPr>
+      </w:pPr>
+      <w:r>
+        <w:rPr>
+          <w:b/>
+          <w:sz w:val="72"/>
+        </w:rPr>
         <w:t>Projet de diplôme</w:t>
       </w:r>
     </w:p>
     <w:p>
-      <w:r>
-        <w:t>2312 Badge pour place de travail</w:t>
-      </w:r>
-    </w:p>
-    <w:p>
-      <w:r>
+      <w:pPr>
+        <w:pStyle w:val="PDGProjet"/>
+        <w:spacing w:before="240"/>
+        <w:jc w:val="center"/>
+        <w:rPr>
+          <w:sz w:val="36"/>
+        </w:rPr>
+      </w:pPr>
+      <w:r>
+        <w:rPr>
+          <w:sz w:val="36"/>
+        </w:rPr>
+        <w:t>Technicien ES</w:t>
+      </w:r>
+      <w:r>
+        <w:rPr>
+          <w:sz w:val="36"/>
+        </w:rPr>
+        <w:t xml:space="preserve"> en génie électrique,</w:t>
+      </w:r>
+      <w:r>
+        <w:rPr>
+          <w:sz w:val="36"/>
+        </w:rPr>
+        <w:br/>
+      </w:r>
+      <w:r>
+        <w:rPr>
+          <w:sz w:val="36"/>
+        </w:rPr>
+        <w:t>spécialisation électronique</w:t>
+      </w:r>
+    </w:p>
+    <w:p>
+      <w:pPr>
+        <w:pStyle w:val="PDGProjet"/>
+        <w:spacing w:before="1560"/>
+        <w:jc w:val="center"/>
+        <w:rPr>
+          <w:sz w:val="32"/>
+        </w:rPr>
+      </w:pPr>
+      <w:r>
+        <w:rPr>
+          <w:sz w:val="32"/>
+        </w:rPr>
+        <w:t>2312</w:t>
+      </w:r>
+    </w:p>
+    <w:p>
+      <w:pPr>
+        <w:spacing w:after="2520"/>
+        <w:jc w:val="center"/>
+        <w:rPr>
+          <w:sz w:val="56"/>
+        </w:rPr>
+      </w:pPr>
+      <w:r>
+        <w:rPr>
+          <w:sz w:val="56"/>
+        </w:rPr>
+        <w:t>Système d’accès par b</w:t>
+      </w:r>
+      <w:r>
+        <w:rPr>
+          <w:sz w:val="56"/>
+        </w:rPr>
+        <w:t>adge</w:t>
+      </w:r>
+      <w:r>
+        <w:rPr>
+          <w:sz w:val="56"/>
+        </w:rPr>
+        <w:br/>
+      </w:r>
+      <w:r>
+        <w:rPr>
+          <w:sz w:val="56"/>
+        </w:rPr>
+        <w:t>pour place</w:t>
+      </w:r>
+      <w:r>
+        <w:rPr>
+          <w:sz w:val="56"/>
+        </w:rPr>
+        <w:t xml:space="preserve"> de tr</w:t>
+      </w:r>
+      <w:bookmarkStart w:id="0" w:name="_GoBack"/>
+      <w:bookmarkEnd w:id="0"/>
+      <w:r>
+        <w:rPr>
+          <w:sz w:val="56"/>
+        </w:rPr>
+        <w:t>avail</w:t>
+      </w:r>
+    </w:p>
+    <w:p>
+      <w:pPr>
+        <w:pStyle w:val="PDGProjet"/>
+        <w:tabs>
+          <w:tab w:val="left" w:pos="5670"/>
+        </w:tabs>
+        <w:spacing w:before="240" w:after="120"/>
+        <w:rPr>
+          <w:sz w:val="36"/>
+        </w:rPr>
+      </w:pPr>
+      <w:r>
+        <w:rPr>
+          <w:sz w:val="36"/>
+        </w:rPr>
+        <w:t>Réalisé par :</w:t>
+      </w:r>
+      <w:r>
+        <w:rPr>
+          <w:sz w:val="36"/>
+        </w:rPr>
+        <w:tab/>
+        <w:t>Experts :</w:t>
+      </w:r>
+    </w:p>
+    <w:p>
+      <w:pPr>
+        <w:pStyle w:val="PDGProjet"/>
+        <w:tabs>
+          <w:tab w:val="left" w:pos="5670"/>
+        </w:tabs>
+        <w:rPr>
+          <w:sz w:val="36"/>
+        </w:rPr>
+      </w:pPr>
+      <w:r>
+        <w:rPr>
+          <w:sz w:val="36"/>
+        </w:rPr>
         <w:t>Miguel Santos</w:t>
       </w:r>
-    </w:p>
-    <w:p>
-      <w:r>
-        <w:t>Expert n°1 :</w:t>
-      </w:r>
-    </w:p>
-    <w:p>
-      <w:r>
-        <w:t>Expert n°2 :</w:t>
-      </w:r>
-    </w:p>
-    <w:p/>
+      <w:r>
+        <w:rPr>
+          <w:sz w:val="36"/>
+        </w:rPr>
+        <w:tab/>
+        <w:t>xx</w:t>
+      </w:r>
+    </w:p>
+    <w:p>
+      <w:pPr>
+        <w:pStyle w:val="PDGProjet"/>
+        <w:tabs>
+          <w:tab w:val="left" w:pos="5670"/>
+        </w:tabs>
+        <w:spacing w:before="240"/>
+        <w:rPr>
+          <w:sz w:val="36"/>
+        </w:rPr>
+      </w:pPr>
+      <w:r>
+        <w:rPr>
+          <w:sz w:val="36"/>
+        </w:rPr>
+        <w:t>Maître de diplôme :</w:t>
+      </w:r>
+      <w:r>
+        <w:rPr>
+          <w:sz w:val="36"/>
+        </w:rPr>
+        <w:tab/>
+        <w:t>xx</w:t>
+      </w:r>
+    </w:p>
+    <w:p>
+      <w:pPr>
+        <w:pStyle w:val="PDGProjet"/>
+        <w:rPr>
+          <w:sz w:val="36"/>
+        </w:rPr>
+      </w:pPr>
+      <w:r>
+        <w:rPr>
+          <w:sz w:val="36"/>
+        </w:rPr>
+        <w:t xml:space="preserve">Philippe </w:t>
+      </w:r>
+      <w:proofErr w:type="spellStart"/>
+      <w:r>
+        <w:rPr>
+          <w:sz w:val="36"/>
+        </w:rPr>
+        <w:t>Bovey</w:t>
+      </w:r>
+      <w:proofErr w:type="spellEnd"/>
+    </w:p>
     <w:p>
       <w:pPr>
         <w:spacing w:before="0" w:after="160"/>
@@ -103,7 +480,7 @@
           <w:r>
             <w:fldChar w:fldCharType="separate"/>
           </w:r>
-          <w:hyperlink w:anchor="_Toc144825818" w:history="1">
+          <w:hyperlink w:anchor="_Toc145004150" w:history="1">
             <w:r>
               <w:rPr>
                 <w:rStyle w:val="Lienhypertexte"/>
@@ -130,7 +507,7 @@
                 <w:noProof/>
                 <w:webHidden/>
               </w:rPr>
-              <w:instrText xml:space="preserve"> PAGEREF _Toc144825818 \h </w:instrText>
+              <w:instrText xml:space="preserve"> PAGEREF _Toc145004150 \h </w:instrText>
             </w:r>
             <w:r>
               <w:rPr>
@@ -172,7 +549,7 @@
               <w:noProof/>
             </w:rPr>
           </w:pPr>
-          <w:hyperlink w:anchor="_Toc144825819" w:history="1">
+          <w:hyperlink w:anchor="_Toc145004151" w:history="1">
             <w:r>
               <w:rPr>
                 <w:rStyle w:val="Lienhypertexte"/>
@@ -199,7 +576,7 @@
                 <w:noProof/>
                 <w:webHidden/>
               </w:rPr>
-              <w:instrText xml:space="preserve"> PAGEREF _Toc144825819 \h </w:instrText>
+              <w:instrText xml:space="preserve"> PAGEREF _Toc145004151 \h </w:instrText>
             </w:r>
             <w:r>
               <w:rPr>
@@ -241,7 +618,7 @@
               <w:noProof/>
             </w:rPr>
           </w:pPr>
-          <w:hyperlink w:anchor="_Toc144825820" w:history="1">
+          <w:hyperlink w:anchor="_Toc145004152" w:history="1">
             <w:r>
               <w:rPr>
                 <w:rStyle w:val="Lienhypertexte"/>
@@ -268,7 +645,7 @@
                 <w:noProof/>
                 <w:webHidden/>
               </w:rPr>
-              <w:instrText xml:space="preserve"> PAGEREF _Toc144825820 \h </w:instrText>
+              <w:instrText xml:space="preserve"> PAGEREF _Toc145004152 \h </w:instrText>
             </w:r>
             <w:r>
               <w:rPr>
@@ -310,13 +687,13 @@
               <w:noProof/>
             </w:rPr>
           </w:pPr>
-          <w:hyperlink w:anchor="_Toc144825821" w:history="1">
+          <w:hyperlink w:anchor="_Toc145004153" w:history="1">
             <w:r>
               <w:rPr>
                 <w:rStyle w:val="Lienhypertexte"/>
                 <w:noProof/>
               </w:rPr>
-              <w:t>2 Pré-étude</w:t>
+              <w:t>2 Design</w:t>
             </w:r>
             <w:r>
               <w:rPr>
@@ -337,7 +714,7 @@
                 <w:noProof/>
                 <w:webHidden/>
               </w:rPr>
-              <w:instrText xml:space="preserve"> PAGEREF _Toc144825821 \h </w:instrText>
+              <w:instrText xml:space="preserve"> PAGEREF _Toc145004153 \h </w:instrText>
             </w:r>
             <w:r>
               <w:rPr>
@@ -379,7 +756,7 @@
               <w:noProof/>
             </w:rPr>
           </w:pPr>
-          <w:hyperlink w:anchor="_Toc144825822" w:history="1">
+          <w:hyperlink w:anchor="_Toc145004154" w:history="1">
             <w:r>
               <w:rPr>
                 <w:rStyle w:val="Lienhypertexte"/>
@@ -406,7 +783,7 @@
                 <w:noProof/>
                 <w:webHidden/>
               </w:rPr>
-              <w:instrText xml:space="preserve"> PAGEREF _Toc144825822 \h </w:instrText>
+              <w:instrText xml:space="preserve"> PAGEREF _Toc145004154 \h </w:instrText>
             </w:r>
             <w:r>
               <w:rPr>
@@ -448,13 +825,13 @@
               <w:noProof/>
             </w:rPr>
           </w:pPr>
-          <w:hyperlink w:anchor="_Toc144825823" w:history="1">
+          <w:hyperlink w:anchor="_Toc145004155" w:history="1">
             <w:r>
               <w:rPr>
                 <w:rStyle w:val="Lienhypertexte"/>
                 <w:noProof/>
               </w:rPr>
-              <w:t>2.2 RFID</w:t>
+              <w:t>2.2 Alimentation</w:t>
             </w:r>
             <w:r>
               <w:rPr>
@@ -475,7 +852,7 @@
                 <w:noProof/>
                 <w:webHidden/>
               </w:rPr>
-              <w:instrText xml:space="preserve"> PAGEREF _Toc144825823 \h </w:instrText>
+              <w:instrText xml:space="preserve"> PAGEREF _Toc145004155 \h </w:instrText>
             </w:r>
             <w:r>
               <w:rPr>
@@ -517,13 +894,13 @@
               <w:noProof/>
             </w:rPr>
           </w:pPr>
-          <w:hyperlink w:anchor="_Toc144825824" w:history="1">
+          <w:hyperlink w:anchor="_Toc145004156" w:history="1">
             <w:r>
               <w:rPr>
                 <w:rStyle w:val="Lienhypertexte"/>
                 <w:noProof/>
               </w:rPr>
-              <w:t>2.3 Alimentation</w:t>
+              <w:t>2.3 RFID</w:t>
             </w:r>
             <w:r>
               <w:rPr>
@@ -544,7 +921,7 @@
                 <w:noProof/>
                 <w:webHidden/>
               </w:rPr>
-              <w:instrText xml:space="preserve"> PAGEREF _Toc144825824 \h </w:instrText>
+              <w:instrText xml:space="preserve"> PAGEREF _Toc145004156 \h </w:instrText>
             </w:r>
             <w:r>
               <w:rPr>
@@ -586,7 +963,7 @@
               <w:noProof/>
             </w:rPr>
           </w:pPr>
-          <w:hyperlink w:anchor="_Toc144825825" w:history="1">
+          <w:hyperlink w:anchor="_Toc145004157" w:history="1">
             <w:r>
               <w:rPr>
                 <w:rStyle w:val="Lienhypertexte"/>
@@ -613,7 +990,7 @@
                 <w:noProof/>
                 <w:webHidden/>
               </w:rPr>
-              <w:instrText xml:space="preserve"> PAGEREF _Toc144825825 \h </w:instrText>
+              <w:instrText xml:space="preserve"> PAGEREF _Toc145004157 \h </w:instrText>
             </w:r>
             <w:r>
               <w:rPr>
@@ -633,7 +1010,7 @@
                 <w:noProof/>
                 <w:webHidden/>
               </w:rPr>
-              <w:t>8</w:t>
+              <w:t>9</w:t>
             </w:r>
             <w:r>
               <w:rPr>
@@ -655,13 +1032,13 @@
               <w:noProof/>
             </w:rPr>
           </w:pPr>
-          <w:hyperlink w:anchor="_Toc144825826" w:history="1">
+          <w:hyperlink w:anchor="_Toc145004158" w:history="1">
             <w:r>
               <w:rPr>
                 <w:rStyle w:val="Lienhypertexte"/>
                 <w:noProof/>
               </w:rPr>
-              <w:t>2.5 Ethernet</w:t>
+              <w:t>2.5 Module Wi-fi</w:t>
             </w:r>
             <w:r>
               <w:rPr>
@@ -682,7 +1059,7 @@
                 <w:noProof/>
                 <w:webHidden/>
               </w:rPr>
-              <w:instrText xml:space="preserve"> PAGEREF _Toc144825826 \h </w:instrText>
+              <w:instrText xml:space="preserve"> PAGEREF _Toc145004158 \h </w:instrText>
             </w:r>
             <w:r>
               <w:rPr>
@@ -724,13 +1101,13 @@
               <w:noProof/>
             </w:rPr>
           </w:pPr>
-          <w:hyperlink w:anchor="_Toc144825827" w:history="1">
+          <w:hyperlink w:anchor="_Toc145004159" w:history="1">
             <w:r>
               <w:rPr>
                 <w:rStyle w:val="Lienhypertexte"/>
                 <w:noProof/>
               </w:rPr>
-              <w:t>2.6 Module Wi-fi</w:t>
+              <w:t>2.6 Ethernet</w:t>
             </w:r>
             <w:r>
               <w:rPr>
@@ -751,7 +1128,7 @@
                 <w:noProof/>
                 <w:webHidden/>
               </w:rPr>
-              <w:instrText xml:space="preserve"> PAGEREF _Toc144825827 \h </w:instrText>
+              <w:instrText xml:space="preserve"> PAGEREF _Toc145004159 \h </w:instrText>
             </w:r>
             <w:r>
               <w:rPr>
@@ -771,7 +1148,7 @@
                 <w:noProof/>
                 <w:webHidden/>
               </w:rPr>
-              <w:t>9</w:t>
+              <w:t>10</w:t>
             </w:r>
             <w:r>
               <w:rPr>
@@ -793,7 +1170,7 @@
               <w:noProof/>
             </w:rPr>
           </w:pPr>
-          <w:hyperlink w:anchor="_Toc144825828" w:history="1">
+          <w:hyperlink w:anchor="_Toc145004160" w:history="1">
             <w:r>
               <w:rPr>
                 <w:rStyle w:val="Lienhypertexte"/>
@@ -820,7 +1197,7 @@
                 <w:noProof/>
                 <w:webHidden/>
               </w:rPr>
-              <w:instrText xml:space="preserve"> PAGEREF _Toc144825828 \h </w:instrText>
+              <w:instrText xml:space="preserve"> PAGEREF _Toc145004160 \h </w:instrText>
             </w:r>
             <w:r>
               <w:rPr>
@@ -840,7 +1217,7 @@
                 <w:noProof/>
                 <w:webHidden/>
               </w:rPr>
-              <w:t>9</w:t>
+              <w:t>10</w:t>
             </w:r>
             <w:r>
               <w:rPr>
@@ -862,7 +1239,7 @@
               <w:noProof/>
             </w:rPr>
           </w:pPr>
-          <w:hyperlink w:anchor="_Toc144825829" w:history="1">
+          <w:hyperlink w:anchor="_Toc145004161" w:history="1">
             <w:r>
               <w:rPr>
                 <w:rStyle w:val="Lienhypertexte"/>
@@ -889,7 +1266,7 @@
                 <w:noProof/>
                 <w:webHidden/>
               </w:rPr>
-              <w:instrText xml:space="preserve"> PAGEREF _Toc144825829 \h </w:instrText>
+              <w:instrText xml:space="preserve"> PAGEREF _Toc145004161 \h </w:instrText>
             </w:r>
             <w:r>
               <w:rPr>
@@ -909,7 +1286,7 @@
                 <w:noProof/>
                 <w:webHidden/>
               </w:rPr>
-              <w:t>10</w:t>
+              <w:t>11</w:t>
             </w:r>
             <w:r>
               <w:rPr>
@@ -931,7 +1308,7 @@
               <w:noProof/>
             </w:rPr>
           </w:pPr>
-          <w:hyperlink w:anchor="_Toc144825830" w:history="1">
+          <w:hyperlink w:anchor="_Toc145004162" w:history="1">
             <w:r>
               <w:rPr>
                 <w:rStyle w:val="Lienhypertexte"/>
@@ -958,7 +1335,7 @@
                 <w:noProof/>
                 <w:webHidden/>
               </w:rPr>
-              <w:instrText xml:space="preserve"> PAGEREF _Toc144825830 \h </w:instrText>
+              <w:instrText xml:space="preserve"> PAGEREF _Toc145004162 \h </w:instrText>
             </w:r>
             <w:r>
               <w:rPr>
@@ -978,7 +1355,7 @@
                 <w:noProof/>
                 <w:webHidden/>
               </w:rPr>
-              <w:t>10</w:t>
+              <w:t>12</w:t>
             </w:r>
             <w:r>
               <w:rPr>
@@ -1000,7 +1377,7 @@
               <w:noProof/>
             </w:rPr>
           </w:pPr>
-          <w:hyperlink w:anchor="_Toc144825831" w:history="1">
+          <w:hyperlink w:anchor="_Toc145004163" w:history="1">
             <w:r>
               <w:rPr>
                 <w:rStyle w:val="Lienhypertexte"/>
@@ -1027,7 +1404,7 @@
                 <w:noProof/>
                 <w:webHidden/>
               </w:rPr>
-              <w:instrText xml:space="preserve"> PAGEREF _Toc144825831 \h </w:instrText>
+              <w:instrText xml:space="preserve"> PAGEREF _Toc145004163 \h </w:instrText>
             </w:r>
             <w:r>
               <w:rPr>
@@ -1047,7 +1424,7 @@
                 <w:noProof/>
                 <w:webHidden/>
               </w:rPr>
-              <w:t>10</w:t>
+              <w:t>12</w:t>
             </w:r>
             <w:r>
               <w:rPr>
@@ -1069,13 +1446,13 @@
               <w:noProof/>
             </w:rPr>
           </w:pPr>
-          <w:hyperlink w:anchor="_Toc144825832" w:history="1">
+          <w:hyperlink w:anchor="_Toc145004164" w:history="1">
             <w:r>
               <w:rPr>
                 <w:rStyle w:val="Lienhypertexte"/>
                 <w:noProof/>
               </w:rPr>
-              <w:t>3 Design</w:t>
+              <w:t>3 Hardware</w:t>
             </w:r>
             <w:r>
               <w:rPr>
@@ -1096,7 +1473,7 @@
                 <w:noProof/>
                 <w:webHidden/>
               </w:rPr>
-              <w:instrText xml:space="preserve"> PAGEREF _Toc144825832 \h </w:instrText>
+              <w:instrText xml:space="preserve"> PAGEREF _Toc145004164 \h </w:instrText>
             </w:r>
             <w:r>
               <w:rPr>
@@ -1116,7 +1493,352 @@
                 <w:noProof/>
                 <w:webHidden/>
               </w:rPr>
-              <w:t>10</w:t>
+              <w:t>12</w:t>
+            </w:r>
+            <w:r>
+              <w:rPr>
+                <w:noProof/>
+                <w:webHidden/>
+              </w:rPr>
+              <w:fldChar w:fldCharType="end"/>
+            </w:r>
+          </w:hyperlink>
+        </w:p>
+        <w:p>
+          <w:pPr>
+            <w:pStyle w:val="TM1"/>
+            <w:tabs>
+              <w:tab w:val="right" w:leader="dot" w:pos="9062"/>
+            </w:tabs>
+            <w:rPr>
+              <w:rFonts w:asciiTheme="minorHAnsi" w:hAnsiTheme="minorHAnsi" w:cstheme="minorBidi"/>
+              <w:noProof/>
+            </w:rPr>
+          </w:pPr>
+          <w:hyperlink w:anchor="_Toc145004165" w:history="1">
+            <w:r>
+              <w:rPr>
+                <w:rStyle w:val="Lienhypertexte"/>
+                <w:noProof/>
+              </w:rPr>
+              <w:t>4 Software</w:t>
+            </w:r>
+            <w:r>
+              <w:rPr>
+                <w:noProof/>
+                <w:webHidden/>
+              </w:rPr>
+              <w:tab/>
+            </w:r>
+            <w:r>
+              <w:rPr>
+                <w:noProof/>
+                <w:webHidden/>
+              </w:rPr>
+              <w:fldChar w:fldCharType="begin"/>
+            </w:r>
+            <w:r>
+              <w:rPr>
+                <w:noProof/>
+                <w:webHidden/>
+              </w:rPr>
+              <w:instrText xml:space="preserve"> PAGEREF _Toc145004165 \h </w:instrText>
+            </w:r>
+            <w:r>
+              <w:rPr>
+                <w:noProof/>
+                <w:webHidden/>
+              </w:rPr>
+            </w:r>
+            <w:r>
+              <w:rPr>
+                <w:noProof/>
+                <w:webHidden/>
+              </w:rPr>
+              <w:fldChar w:fldCharType="separate"/>
+            </w:r>
+            <w:r>
+              <w:rPr>
+                <w:noProof/>
+                <w:webHidden/>
+              </w:rPr>
+              <w:t>13</w:t>
+            </w:r>
+            <w:r>
+              <w:rPr>
+                <w:noProof/>
+                <w:webHidden/>
+              </w:rPr>
+              <w:fldChar w:fldCharType="end"/>
+            </w:r>
+          </w:hyperlink>
+        </w:p>
+        <w:p>
+          <w:pPr>
+            <w:pStyle w:val="TM1"/>
+            <w:tabs>
+              <w:tab w:val="right" w:leader="dot" w:pos="9062"/>
+            </w:tabs>
+            <w:rPr>
+              <w:rFonts w:asciiTheme="minorHAnsi" w:hAnsiTheme="minorHAnsi" w:cstheme="minorBidi"/>
+              <w:noProof/>
+            </w:rPr>
+          </w:pPr>
+          <w:hyperlink w:anchor="_Toc145004166" w:history="1">
+            <w:r>
+              <w:rPr>
+                <w:rStyle w:val="Lienhypertexte"/>
+                <w:noProof/>
+              </w:rPr>
+              <w:t>5 Conclusion</w:t>
+            </w:r>
+            <w:r>
+              <w:rPr>
+                <w:noProof/>
+                <w:webHidden/>
+              </w:rPr>
+              <w:tab/>
+            </w:r>
+            <w:r>
+              <w:rPr>
+                <w:noProof/>
+                <w:webHidden/>
+              </w:rPr>
+              <w:fldChar w:fldCharType="begin"/>
+            </w:r>
+            <w:r>
+              <w:rPr>
+                <w:noProof/>
+                <w:webHidden/>
+              </w:rPr>
+              <w:instrText xml:space="preserve"> PAGEREF _Toc145004166 \h </w:instrText>
+            </w:r>
+            <w:r>
+              <w:rPr>
+                <w:noProof/>
+                <w:webHidden/>
+              </w:rPr>
+            </w:r>
+            <w:r>
+              <w:rPr>
+                <w:noProof/>
+                <w:webHidden/>
+              </w:rPr>
+              <w:fldChar w:fldCharType="separate"/>
+            </w:r>
+            <w:r>
+              <w:rPr>
+                <w:noProof/>
+                <w:webHidden/>
+              </w:rPr>
+              <w:t>14</w:t>
+            </w:r>
+            <w:r>
+              <w:rPr>
+                <w:noProof/>
+                <w:webHidden/>
+              </w:rPr>
+              <w:fldChar w:fldCharType="end"/>
+            </w:r>
+          </w:hyperlink>
+        </w:p>
+        <w:p>
+          <w:pPr>
+            <w:pStyle w:val="TM1"/>
+            <w:tabs>
+              <w:tab w:val="right" w:leader="dot" w:pos="9062"/>
+            </w:tabs>
+            <w:rPr>
+              <w:rFonts w:asciiTheme="minorHAnsi" w:hAnsiTheme="minorHAnsi" w:cstheme="minorBidi"/>
+              <w:noProof/>
+            </w:rPr>
+          </w:pPr>
+          <w:hyperlink w:anchor="_Toc145004167" w:history="1">
+            <w:r>
+              <w:rPr>
+                <w:rStyle w:val="Lienhypertexte"/>
+                <w:noProof/>
+              </w:rPr>
+              <w:t>6 Bibliographie</w:t>
+            </w:r>
+            <w:r>
+              <w:rPr>
+                <w:noProof/>
+                <w:webHidden/>
+              </w:rPr>
+              <w:tab/>
+            </w:r>
+            <w:r>
+              <w:rPr>
+                <w:noProof/>
+                <w:webHidden/>
+              </w:rPr>
+              <w:fldChar w:fldCharType="begin"/>
+            </w:r>
+            <w:r>
+              <w:rPr>
+                <w:noProof/>
+                <w:webHidden/>
+              </w:rPr>
+              <w:instrText xml:space="preserve"> PAGEREF _Toc145004167 \h </w:instrText>
+            </w:r>
+            <w:r>
+              <w:rPr>
+                <w:noProof/>
+                <w:webHidden/>
+              </w:rPr>
+            </w:r>
+            <w:r>
+              <w:rPr>
+                <w:noProof/>
+                <w:webHidden/>
+              </w:rPr>
+              <w:fldChar w:fldCharType="separate"/>
+            </w:r>
+            <w:r>
+              <w:rPr>
+                <w:noProof/>
+                <w:webHidden/>
+              </w:rPr>
+              <w:t>15</w:t>
+            </w:r>
+            <w:r>
+              <w:rPr>
+                <w:noProof/>
+                <w:webHidden/>
+              </w:rPr>
+              <w:fldChar w:fldCharType="end"/>
+            </w:r>
+          </w:hyperlink>
+        </w:p>
+        <w:p>
+          <w:pPr>
+            <w:pStyle w:val="TM1"/>
+            <w:tabs>
+              <w:tab w:val="right" w:leader="dot" w:pos="9062"/>
+            </w:tabs>
+            <w:rPr>
+              <w:rFonts w:asciiTheme="minorHAnsi" w:hAnsiTheme="minorHAnsi" w:cstheme="minorBidi"/>
+              <w:noProof/>
+            </w:rPr>
+          </w:pPr>
+          <w:hyperlink w:anchor="_Toc145004168" w:history="1">
+            <w:r>
+              <w:rPr>
+                <w:rStyle w:val="Lienhypertexte"/>
+                <w:noProof/>
+              </w:rPr>
+              <w:t>7 Logiciels</w:t>
+            </w:r>
+            <w:r>
+              <w:rPr>
+                <w:noProof/>
+                <w:webHidden/>
+              </w:rPr>
+              <w:tab/>
+            </w:r>
+            <w:r>
+              <w:rPr>
+                <w:noProof/>
+                <w:webHidden/>
+              </w:rPr>
+              <w:fldChar w:fldCharType="begin"/>
+            </w:r>
+            <w:r>
+              <w:rPr>
+                <w:noProof/>
+                <w:webHidden/>
+              </w:rPr>
+              <w:instrText xml:space="preserve"> PAGEREF _Toc145004168 \h </w:instrText>
+            </w:r>
+            <w:r>
+              <w:rPr>
+                <w:noProof/>
+                <w:webHidden/>
+              </w:rPr>
+            </w:r>
+            <w:r>
+              <w:rPr>
+                <w:noProof/>
+                <w:webHidden/>
+              </w:rPr>
+              <w:fldChar w:fldCharType="separate"/>
+            </w:r>
+            <w:r>
+              <w:rPr>
+                <w:noProof/>
+                <w:webHidden/>
+              </w:rPr>
+              <w:t>16</w:t>
+            </w:r>
+            <w:r>
+              <w:rPr>
+                <w:noProof/>
+                <w:webHidden/>
+              </w:rPr>
+              <w:fldChar w:fldCharType="end"/>
+            </w:r>
+          </w:hyperlink>
+        </w:p>
+        <w:p>
+          <w:pPr>
+            <w:pStyle w:val="TM1"/>
+            <w:tabs>
+              <w:tab w:val="right" w:leader="dot" w:pos="9062"/>
+            </w:tabs>
+            <w:rPr>
+              <w:rFonts w:asciiTheme="minorHAnsi" w:hAnsiTheme="minorHAnsi" w:cstheme="minorBidi"/>
+              <w:noProof/>
+            </w:rPr>
+          </w:pPr>
+          <w:hyperlink w:anchor="_Toc145004169" w:history="1">
+            <w:r>
+              <w:rPr>
+                <w:rStyle w:val="Lienhypertexte"/>
+                <w:noProof/>
+              </w:rPr>
+              <w:t>8 Annexes</w:t>
+            </w:r>
+            <w:r>
+              <w:rPr>
+                <w:noProof/>
+                <w:webHidden/>
+              </w:rPr>
+              <w:tab/>
+            </w:r>
+            <w:r>
+              <w:rPr>
+                <w:noProof/>
+                <w:webHidden/>
+              </w:rPr>
+              <w:fldChar w:fldCharType="begin"/>
+            </w:r>
+            <w:r>
+              <w:rPr>
+                <w:noProof/>
+                <w:webHidden/>
+              </w:rPr>
+              <w:instrText xml:space="preserve"> PAGEREF _Toc145004169 \h </w:instrText>
+            </w:r>
+            <w:r>
+              <w:rPr>
+                <w:noProof/>
+                <w:webHidden/>
+              </w:rPr>
+            </w:r>
+            <w:r>
+              <w:rPr>
+                <w:noProof/>
+                <w:webHidden/>
+              </w:rPr>
+              <w:fldChar w:fldCharType="separate"/>
+            </w:r>
+            <w:r>
+              <w:rPr>
+                <w:noProof/>
+                <w:webHidden/>
+              </w:rPr>
+              <w:t>17</w:t>
             </w:r>
             <w:r>
               <w:rPr>
@@ -1138,13 +1860,13 @@
               <w:noProof/>
             </w:rPr>
           </w:pPr>
-          <w:hyperlink w:anchor="_Toc144825833" w:history="1">
+          <w:hyperlink w:anchor="_Toc145004170" w:history="1">
             <w:r>
               <w:rPr>
                 <w:rStyle w:val="Lienhypertexte"/>
                 <w:noProof/>
               </w:rPr>
-              <w:t>3.1 Alimentation</w:t>
+              <w:t>8.1 Cahier des charges</w:t>
             </w:r>
             <w:r>
               <w:rPr>
@@ -1165,7 +1887,7 @@
                 <w:noProof/>
                 <w:webHidden/>
               </w:rPr>
-              <w:instrText xml:space="preserve"> PAGEREF _Toc144825833 \h </w:instrText>
+              <w:instrText xml:space="preserve"> PAGEREF _Toc145004170 \h </w:instrText>
             </w:r>
             <w:r>
               <w:rPr>
@@ -1185,421 +1907,7 @@
                 <w:noProof/>
                 <w:webHidden/>
               </w:rPr>
-              <w:t>10</w:t>
-            </w:r>
-            <w:r>
-              <w:rPr>
-                <w:noProof/>
-                <w:webHidden/>
-              </w:rPr>
-              <w:fldChar w:fldCharType="end"/>
-            </w:r>
-          </w:hyperlink>
-        </w:p>
-        <w:p>
-          <w:pPr>
-            <w:pStyle w:val="TM1"/>
-            <w:tabs>
-              <w:tab w:val="right" w:leader="dot" w:pos="9062"/>
-            </w:tabs>
-            <w:rPr>
-              <w:rFonts w:asciiTheme="minorHAnsi" w:hAnsiTheme="minorHAnsi" w:cstheme="minorBidi"/>
-              <w:noProof/>
-            </w:rPr>
-          </w:pPr>
-          <w:hyperlink w:anchor="_Toc144825834" w:history="1">
-            <w:r>
-              <w:rPr>
-                <w:rStyle w:val="Lienhypertexte"/>
-                <w:noProof/>
-              </w:rPr>
-              <w:t>4 Hardware</w:t>
-            </w:r>
-            <w:r>
-              <w:rPr>
-                <w:noProof/>
-                <w:webHidden/>
-              </w:rPr>
-              <w:tab/>
-            </w:r>
-            <w:r>
-              <w:rPr>
-                <w:noProof/>
-                <w:webHidden/>
-              </w:rPr>
-              <w:fldChar w:fldCharType="begin"/>
-            </w:r>
-            <w:r>
-              <w:rPr>
-                <w:noProof/>
-                <w:webHidden/>
-              </w:rPr>
-              <w:instrText xml:space="preserve"> PAGEREF _Toc144825834 \h </w:instrText>
-            </w:r>
-            <w:r>
-              <w:rPr>
-                <w:noProof/>
-                <w:webHidden/>
-              </w:rPr>
-            </w:r>
-            <w:r>
-              <w:rPr>
-                <w:noProof/>
-                <w:webHidden/>
-              </w:rPr>
-              <w:fldChar w:fldCharType="separate"/>
-            </w:r>
-            <w:r>
-              <w:rPr>
-                <w:noProof/>
-                <w:webHidden/>
-              </w:rPr>
-              <w:t>11</w:t>
-            </w:r>
-            <w:r>
-              <w:rPr>
-                <w:noProof/>
-                <w:webHidden/>
-              </w:rPr>
-              <w:fldChar w:fldCharType="end"/>
-            </w:r>
-          </w:hyperlink>
-        </w:p>
-        <w:p>
-          <w:pPr>
-            <w:pStyle w:val="TM1"/>
-            <w:tabs>
-              <w:tab w:val="right" w:leader="dot" w:pos="9062"/>
-            </w:tabs>
-            <w:rPr>
-              <w:rFonts w:asciiTheme="minorHAnsi" w:hAnsiTheme="minorHAnsi" w:cstheme="minorBidi"/>
-              <w:noProof/>
-            </w:rPr>
-          </w:pPr>
-          <w:hyperlink w:anchor="_Toc144825835" w:history="1">
-            <w:r>
-              <w:rPr>
-                <w:rStyle w:val="Lienhypertexte"/>
-                <w:noProof/>
-              </w:rPr>
-              <w:t>5 Software</w:t>
-            </w:r>
-            <w:r>
-              <w:rPr>
-                <w:noProof/>
-                <w:webHidden/>
-              </w:rPr>
-              <w:tab/>
-            </w:r>
-            <w:r>
-              <w:rPr>
-                <w:noProof/>
-                <w:webHidden/>
-              </w:rPr>
-              <w:fldChar w:fldCharType="begin"/>
-            </w:r>
-            <w:r>
-              <w:rPr>
-                <w:noProof/>
-                <w:webHidden/>
-              </w:rPr>
-              <w:instrText xml:space="preserve"> PAGEREF _Toc144825835 \h </w:instrText>
-            </w:r>
-            <w:r>
-              <w:rPr>
-                <w:noProof/>
-                <w:webHidden/>
-              </w:rPr>
-            </w:r>
-            <w:r>
-              <w:rPr>
-                <w:noProof/>
-                <w:webHidden/>
-              </w:rPr>
-              <w:fldChar w:fldCharType="separate"/>
-            </w:r>
-            <w:r>
-              <w:rPr>
-                <w:noProof/>
-                <w:webHidden/>
-              </w:rPr>
-              <w:t>12</w:t>
-            </w:r>
-            <w:r>
-              <w:rPr>
-                <w:noProof/>
-                <w:webHidden/>
-              </w:rPr>
-              <w:fldChar w:fldCharType="end"/>
-            </w:r>
-          </w:hyperlink>
-        </w:p>
-        <w:p>
-          <w:pPr>
-            <w:pStyle w:val="TM1"/>
-            <w:tabs>
-              <w:tab w:val="right" w:leader="dot" w:pos="9062"/>
-            </w:tabs>
-            <w:rPr>
-              <w:rFonts w:asciiTheme="minorHAnsi" w:hAnsiTheme="minorHAnsi" w:cstheme="minorBidi"/>
-              <w:noProof/>
-            </w:rPr>
-          </w:pPr>
-          <w:hyperlink w:anchor="_Toc144825836" w:history="1">
-            <w:r>
-              <w:rPr>
-                <w:rStyle w:val="Lienhypertexte"/>
-                <w:noProof/>
-              </w:rPr>
-              <w:t>6 Conclusion</w:t>
-            </w:r>
-            <w:r>
-              <w:rPr>
-                <w:noProof/>
-                <w:webHidden/>
-              </w:rPr>
-              <w:tab/>
-            </w:r>
-            <w:r>
-              <w:rPr>
-                <w:noProof/>
-                <w:webHidden/>
-              </w:rPr>
-              <w:fldChar w:fldCharType="begin"/>
-            </w:r>
-            <w:r>
-              <w:rPr>
-                <w:noProof/>
-                <w:webHidden/>
-              </w:rPr>
-              <w:instrText xml:space="preserve"> PAGEREF _Toc144825836 \h </w:instrText>
-            </w:r>
-            <w:r>
-              <w:rPr>
-                <w:noProof/>
-                <w:webHidden/>
-              </w:rPr>
-            </w:r>
-            <w:r>
-              <w:rPr>
-                <w:noProof/>
-                <w:webHidden/>
-              </w:rPr>
-              <w:fldChar w:fldCharType="separate"/>
-            </w:r>
-            <w:r>
-              <w:rPr>
-                <w:noProof/>
-                <w:webHidden/>
-              </w:rPr>
-              <w:t>13</w:t>
-            </w:r>
-            <w:r>
-              <w:rPr>
-                <w:noProof/>
-                <w:webHidden/>
-              </w:rPr>
-              <w:fldChar w:fldCharType="end"/>
-            </w:r>
-          </w:hyperlink>
-        </w:p>
-        <w:p>
-          <w:pPr>
-            <w:pStyle w:val="TM1"/>
-            <w:tabs>
-              <w:tab w:val="right" w:leader="dot" w:pos="9062"/>
-            </w:tabs>
-            <w:rPr>
-              <w:rFonts w:asciiTheme="minorHAnsi" w:hAnsiTheme="minorHAnsi" w:cstheme="minorBidi"/>
-              <w:noProof/>
-            </w:rPr>
-          </w:pPr>
-          <w:hyperlink w:anchor="_Toc144825837" w:history="1">
-            <w:r>
-              <w:rPr>
-                <w:rStyle w:val="Lienhypertexte"/>
-                <w:noProof/>
-              </w:rPr>
-              <w:t>7 Bibliographie</w:t>
-            </w:r>
-            <w:r>
-              <w:rPr>
-                <w:noProof/>
-                <w:webHidden/>
-              </w:rPr>
-              <w:tab/>
-            </w:r>
-            <w:r>
-              <w:rPr>
-                <w:noProof/>
-                <w:webHidden/>
-              </w:rPr>
-              <w:fldChar w:fldCharType="begin"/>
-            </w:r>
-            <w:r>
-              <w:rPr>
-                <w:noProof/>
-                <w:webHidden/>
-              </w:rPr>
-              <w:instrText xml:space="preserve"> PAGEREF _Toc144825837 \h </w:instrText>
-            </w:r>
-            <w:r>
-              <w:rPr>
-                <w:noProof/>
-                <w:webHidden/>
-              </w:rPr>
-            </w:r>
-            <w:r>
-              <w:rPr>
-                <w:noProof/>
-                <w:webHidden/>
-              </w:rPr>
-              <w:fldChar w:fldCharType="separate"/>
-            </w:r>
-            <w:r>
-              <w:rPr>
-                <w:noProof/>
-                <w:webHidden/>
-              </w:rPr>
-              <w:t>14</w:t>
-            </w:r>
-            <w:r>
-              <w:rPr>
-                <w:noProof/>
-                <w:webHidden/>
-              </w:rPr>
-              <w:fldChar w:fldCharType="end"/>
-            </w:r>
-          </w:hyperlink>
-        </w:p>
-        <w:p>
-          <w:pPr>
-            <w:pStyle w:val="TM1"/>
-            <w:tabs>
-              <w:tab w:val="right" w:leader="dot" w:pos="9062"/>
-            </w:tabs>
-            <w:rPr>
-              <w:rFonts w:asciiTheme="minorHAnsi" w:hAnsiTheme="minorHAnsi" w:cstheme="minorBidi"/>
-              <w:noProof/>
-            </w:rPr>
-          </w:pPr>
-          <w:hyperlink w:anchor="_Toc144825838" w:history="1">
-            <w:r>
-              <w:rPr>
-                <w:rStyle w:val="Lienhypertexte"/>
-                <w:noProof/>
-              </w:rPr>
-              <w:t>8 Logiciels</w:t>
-            </w:r>
-            <w:r>
-              <w:rPr>
-                <w:noProof/>
-                <w:webHidden/>
-              </w:rPr>
-              <w:tab/>
-            </w:r>
-            <w:r>
-              <w:rPr>
-                <w:noProof/>
-                <w:webHidden/>
-              </w:rPr>
-              <w:fldChar w:fldCharType="begin"/>
-            </w:r>
-            <w:r>
-              <w:rPr>
-                <w:noProof/>
-                <w:webHidden/>
-              </w:rPr>
-              <w:instrText xml:space="preserve"> PAGEREF _Toc144825838 \h </w:instrText>
-            </w:r>
-            <w:r>
-              <w:rPr>
-                <w:noProof/>
-                <w:webHidden/>
-              </w:rPr>
-            </w:r>
-            <w:r>
-              <w:rPr>
-                <w:noProof/>
-                <w:webHidden/>
-              </w:rPr>
-              <w:fldChar w:fldCharType="separate"/>
-            </w:r>
-            <w:r>
-              <w:rPr>
-                <w:noProof/>
-                <w:webHidden/>
-              </w:rPr>
-              <w:t>15</w:t>
-            </w:r>
-            <w:r>
-              <w:rPr>
-                <w:noProof/>
-                <w:webHidden/>
-              </w:rPr>
-              <w:fldChar w:fldCharType="end"/>
-            </w:r>
-          </w:hyperlink>
-        </w:p>
-        <w:p>
-          <w:pPr>
-            <w:pStyle w:val="TM1"/>
-            <w:tabs>
-              <w:tab w:val="right" w:leader="dot" w:pos="9062"/>
-            </w:tabs>
-            <w:rPr>
-              <w:rFonts w:asciiTheme="minorHAnsi" w:hAnsiTheme="minorHAnsi" w:cstheme="minorBidi"/>
-              <w:noProof/>
-            </w:rPr>
-          </w:pPr>
-          <w:hyperlink w:anchor="_Toc144825839" w:history="1">
-            <w:r>
-              <w:rPr>
-                <w:rStyle w:val="Lienhypertexte"/>
-                <w:noProof/>
-              </w:rPr>
-              <w:t>9 Annexes</w:t>
-            </w:r>
-            <w:r>
-              <w:rPr>
-                <w:noProof/>
-                <w:webHidden/>
-              </w:rPr>
-              <w:tab/>
-            </w:r>
-            <w:r>
-              <w:rPr>
-                <w:noProof/>
-                <w:webHidden/>
-              </w:rPr>
-              <w:fldChar w:fldCharType="begin"/>
-            </w:r>
-            <w:r>
-              <w:rPr>
-                <w:noProof/>
-                <w:webHidden/>
-              </w:rPr>
-              <w:instrText xml:space="preserve"> PAGEREF _Toc144825839 \h </w:instrText>
-            </w:r>
-            <w:r>
-              <w:rPr>
-                <w:noProof/>
-                <w:webHidden/>
-              </w:rPr>
-            </w:r>
-            <w:r>
-              <w:rPr>
-                <w:noProof/>
-                <w:webHidden/>
-              </w:rPr>
-              <w:fldChar w:fldCharType="separate"/>
-            </w:r>
-            <w:r>
-              <w:rPr>
-                <w:noProof/>
-                <w:webHidden/>
-              </w:rPr>
-              <w:t>16</w:t>
+              <w:t>17</w:t>
             </w:r>
             <w:r>
               <w:rPr>
@@ -1621,13 +1929,13 @@
               <w:noProof/>
             </w:rPr>
           </w:pPr>
-          <w:hyperlink w:anchor="_Toc144825840" w:history="1">
+          <w:hyperlink w:anchor="_Toc145004171" w:history="1">
             <w:r>
               <w:rPr>
                 <w:rStyle w:val="Lienhypertexte"/>
                 <w:noProof/>
               </w:rPr>
-              <w:t>9.1 Cahier des charges</w:t>
+              <w:t>8.2 Planification</w:t>
             </w:r>
             <w:r>
               <w:rPr>
@@ -1648,7 +1956,7 @@
                 <w:noProof/>
                 <w:webHidden/>
               </w:rPr>
-              <w:instrText xml:space="preserve"> PAGEREF _Toc144825840 \h </w:instrText>
+              <w:instrText xml:space="preserve"> PAGEREF _Toc145004171 \h </w:instrText>
             </w:r>
             <w:r>
               <w:rPr>
@@ -1668,7 +1976,7 @@
                 <w:noProof/>
                 <w:webHidden/>
               </w:rPr>
-              <w:t>16</w:t>
+              <w:t>17</w:t>
             </w:r>
             <w:r>
               <w:rPr>
@@ -1690,13 +1998,13 @@
               <w:noProof/>
             </w:rPr>
           </w:pPr>
-          <w:hyperlink w:anchor="_Toc144825841" w:history="1">
+          <w:hyperlink w:anchor="_Toc145004172" w:history="1">
             <w:r>
               <w:rPr>
                 <w:rStyle w:val="Lienhypertexte"/>
                 <w:noProof/>
               </w:rPr>
-              <w:t>9.2 Planification</w:t>
+              <w:t>8.3 Journal de travail</w:t>
             </w:r>
             <w:r>
               <w:rPr>
@@ -1717,7 +2025,7 @@
                 <w:noProof/>
                 <w:webHidden/>
               </w:rPr>
-              <w:instrText xml:space="preserve"> PAGEREF _Toc144825841 \h </w:instrText>
+              <w:instrText xml:space="preserve"> PAGEREF _Toc145004172 \h </w:instrText>
             </w:r>
             <w:r>
               <w:rPr>
@@ -1737,7 +2045,7 @@
                 <w:noProof/>
                 <w:webHidden/>
               </w:rPr>
-              <w:t>16</w:t>
+              <w:t>17</w:t>
             </w:r>
             <w:r>
               <w:rPr>
@@ -1759,13 +2067,13 @@
               <w:noProof/>
             </w:rPr>
           </w:pPr>
-          <w:hyperlink w:anchor="_Toc144825842" w:history="1">
+          <w:hyperlink w:anchor="_Toc145004173" w:history="1">
             <w:r>
               <w:rPr>
                 <w:rStyle w:val="Lienhypertexte"/>
                 <w:noProof/>
               </w:rPr>
-              <w:t>9.3 Journal de travail</w:t>
+              <w:t>8.4 Procès-verbaux des séances hebdomadaires</w:t>
             </w:r>
             <w:r>
               <w:rPr>
@@ -1786,7 +2094,7 @@
                 <w:noProof/>
                 <w:webHidden/>
               </w:rPr>
-              <w:instrText xml:space="preserve"> PAGEREF _Toc144825842 \h </w:instrText>
+              <w:instrText xml:space="preserve"> PAGEREF _Toc145004173 \h </w:instrText>
             </w:r>
             <w:r>
               <w:rPr>
@@ -1806,76 +2114,7 @@
                 <w:noProof/>
                 <w:webHidden/>
               </w:rPr>
-              <w:t>16</w:t>
-            </w:r>
-            <w:r>
-              <w:rPr>
-                <w:noProof/>
-                <w:webHidden/>
-              </w:rPr>
-              <w:fldChar w:fldCharType="end"/>
-            </w:r>
-          </w:hyperlink>
-        </w:p>
-        <w:p>
-          <w:pPr>
-            <w:pStyle w:val="TM2"/>
-            <w:tabs>
-              <w:tab w:val="right" w:leader="dot" w:pos="9062"/>
-            </w:tabs>
-            <w:rPr>
-              <w:rFonts w:asciiTheme="minorHAnsi" w:hAnsiTheme="minorHAnsi" w:cstheme="minorBidi"/>
-              <w:noProof/>
-            </w:rPr>
-          </w:pPr>
-          <w:hyperlink w:anchor="_Toc144825843" w:history="1">
-            <w:r>
-              <w:rPr>
-                <w:rStyle w:val="Lienhypertexte"/>
-                <w:noProof/>
-              </w:rPr>
-              <w:t>9.4 Procès-verbaux des séances hebdomadaires</w:t>
-            </w:r>
-            <w:r>
-              <w:rPr>
-                <w:noProof/>
-                <w:webHidden/>
-              </w:rPr>
-              <w:tab/>
-            </w:r>
-            <w:r>
-              <w:rPr>
-                <w:noProof/>
-                <w:webHidden/>
-              </w:rPr>
-              <w:fldChar w:fldCharType="begin"/>
-            </w:r>
-            <w:r>
-              <w:rPr>
-                <w:noProof/>
-                <w:webHidden/>
-              </w:rPr>
-              <w:instrText xml:space="preserve"> PAGEREF _Toc144825843 \h </w:instrText>
-            </w:r>
-            <w:r>
-              <w:rPr>
-                <w:noProof/>
-                <w:webHidden/>
-              </w:rPr>
-            </w:r>
-            <w:r>
-              <w:rPr>
-                <w:noProof/>
-                <w:webHidden/>
-              </w:rPr>
-              <w:fldChar w:fldCharType="separate"/>
-            </w:r>
-            <w:r>
-              <w:rPr>
-                <w:noProof/>
-                <w:webHidden/>
-              </w:rPr>
-              <w:t>16</w:t>
+              <w:t>17</w:t>
             </w:r>
             <w:r>
               <w:rPr>
@@ -1901,8 +2140,8 @@
     <w:p>
       <w:pPr>
         <w:sectPr>
-          <w:headerReference w:type="default" r:id="rId8"/>
-          <w:footerReference w:type="default" r:id="rId9"/>
+          <w:headerReference w:type="default" r:id="rId9"/>
+          <w:footerReference w:type="default" r:id="rId10"/>
           <w:type w:val="oddPage"/>
           <w:pgSz w:w="11906" w:h="16838"/>
           <w:pgMar w:top="1417" w:right="1417" w:bottom="1417" w:left="1417" w:header="708" w:footer="708" w:gutter="0"/>
@@ -2058,12 +2297,12 @@
       <w:pPr>
         <w:pStyle w:val="Titre1"/>
       </w:pPr>
-      <w:bookmarkStart w:id="0" w:name="_Toc144825818"/>
+      <w:bookmarkStart w:id="1" w:name="_Toc145004150"/>
       <w:r>
         <w:lastRenderedPageBreak/>
         <w:t>Introduction</w:t>
       </w:r>
-      <w:bookmarkEnd w:id="0"/>
+      <w:bookmarkEnd w:id="1"/>
     </w:p>
     <w:p>
       <w:pPr>
@@ -2073,11 +2312,11 @@
           <w:numId w:val="2"/>
         </w:numPr>
       </w:pPr>
-      <w:bookmarkStart w:id="1" w:name="_Toc144825819"/>
+      <w:bookmarkStart w:id="2" w:name="_Toc145004151"/>
       <w:r>
         <w:t>Contexte</w:t>
       </w:r>
-      <w:bookmarkEnd w:id="1"/>
+      <w:bookmarkEnd w:id="2"/>
     </w:p>
     <w:p>
       <w:r>
@@ -2103,11 +2342,11 @@
           <w:numId w:val="2"/>
         </w:numPr>
       </w:pPr>
-      <w:bookmarkStart w:id="2" w:name="_Toc144825820"/>
+      <w:bookmarkStart w:id="3" w:name="_Toc145004152"/>
       <w:r>
         <w:t>But du projet</w:t>
       </w:r>
-      <w:bookmarkEnd w:id="2"/>
+      <w:bookmarkEnd w:id="3"/>
     </w:p>
     <w:p>
       <w:r>
@@ -2142,6 +2381,32 @@
       </w:r>
       <w:r>
         <w:t>du projet.</w:t>
+      </w:r>
+    </w:p>
+    <w:p>
+      <w:r>
+        <w:t>Le mandataire du projet est l’École Supérieure.</w:t>
+      </w:r>
+    </w:p>
+    <w:p>
+      <w:r>
+        <w:t xml:space="preserve">Le maître de diplôme désigné est </w:t>
+      </w:r>
+      <w:proofErr w:type="spellStart"/>
+      <w:r>
+        <w:t>Bovey</w:t>
+      </w:r>
+      <w:proofErr w:type="spellEnd"/>
+      <w:r>
+        <w:t xml:space="preserve"> </w:t>
+      </w:r>
+      <w:proofErr w:type="spellStart"/>
+      <w:r>
+        <w:t>Phillippe</w:t>
+      </w:r>
+      <w:proofErr w:type="spellEnd"/>
+      <w:r>
+        <w:t xml:space="preserve">, enseignant de l’ES. </w:t>
       </w:r>
     </w:p>
     <w:p>
@@ -2153,20 +2418,22 @@
       <w:pPr>
         <w:pStyle w:val="Titre1"/>
       </w:pPr>
+      <w:bookmarkStart w:id="4" w:name="_Toc145004153"/>
       <w:r>
         <w:lastRenderedPageBreak/>
         <w:t>Design</w:t>
       </w:r>
+      <w:bookmarkEnd w:id="4"/>
     </w:p>
     <w:p>
       <w:pPr>
         <w:pStyle w:val="Titre2"/>
       </w:pPr>
-      <w:bookmarkStart w:id="3" w:name="_Toc144825822"/>
+      <w:bookmarkStart w:id="5" w:name="_Toc145004154"/>
       <w:r>
         <w:t>Schéma de principe</w:t>
       </w:r>
-      <w:bookmarkEnd w:id="3"/>
+      <w:bookmarkEnd w:id="5"/>
     </w:p>
     <w:p>
       <w:r>
@@ -2195,7 +2462,7 @@
                     <pic:cNvPicPr/>
                   </pic:nvPicPr>
                   <pic:blipFill>
-                    <a:blip r:embed="rId10">
+                    <a:blip r:embed="rId11">
                       <a:extLst>
                         <a:ext uri="{28A0092B-C50C-407E-A947-70E740481C1C}">
                           <a14:useLocalDpi xmlns:a14="http://schemas.microsoft.com/office/drawing/2010/main" val="0"/>
@@ -2229,14 +2496,27 @@
       <w:r>
         <w:t xml:space="preserve">Figure </w:t>
       </w:r>
-      <w:fldSimple w:instr=" SEQ Figure \* ARABIC ">
-        <w:r>
-          <w:rPr>
-            <w:noProof/>
-          </w:rPr>
-          <w:t>1</w:t>
-        </w:r>
-      </w:fldSimple>
+      <w:r>
+        <w:fldChar w:fldCharType="begin"/>
+      </w:r>
+      <w:r>
+        <w:instrText xml:space="preserve"> SEQ Figure \* ARABIC </w:instrText>
+      </w:r>
+      <w:r>
+        <w:fldChar w:fldCharType="separate"/>
+      </w:r>
+      <w:r>
+        <w:rPr>
+          <w:noProof/>
+        </w:rPr>
+        <w:t>1</w:t>
+      </w:r>
+      <w:r>
+        <w:rPr>
+          <w:noProof/>
+        </w:rPr>
+        <w:fldChar w:fldCharType="end"/>
+      </w:r>
       <w:r>
         <w:t xml:space="preserve"> : Schéma de principe basé sur le cahier des charges</w:t>
       </w:r>
@@ -2251,12 +2531,12 @@
       <w:pPr>
         <w:pStyle w:val="Titre2"/>
       </w:pPr>
-      <w:bookmarkStart w:id="4" w:name="_Toc144825824"/>
+      <w:bookmarkStart w:id="6" w:name="_Toc145004155"/>
       <w:r>
         <w:lastRenderedPageBreak/>
         <w:t>Alimentation</w:t>
       </w:r>
-      <w:bookmarkEnd w:id="4"/>
+      <w:bookmarkEnd w:id="6"/>
     </w:p>
     <w:p>
       <w:r>
@@ -2297,7 +2577,19 @@
       </w:r>
       <w:proofErr w:type="spellEnd"/>
       <w:r>
-        <w:t xml:space="preserve"> des différents composants. Le pire cas a été envisagé, même si irréaliste car il y a peu de chances que deux modules RFID soient utilisées en même temps ou encore que le module Ethernet et </w:t>
+        <w:t xml:space="preserve"> des différents composants</w:t>
+      </w:r>
+      <w:r>
+        <w:t xml:space="preserve"> (détaillés plus loin)</w:t>
+      </w:r>
+      <w:r>
+        <w:t>. Le pire cas a été envisagé, même si irréalist</w:t>
+      </w:r>
+      <w:r>
+        <w:t xml:space="preserve">e car il y a peu de chances que, par exemple, </w:t>
+      </w:r>
+      <w:r>
+        <w:t xml:space="preserve">deux modules RFID soient utilisées en même temps ou encore que le module Ethernet et </w:t>
       </w:r>
       <w:proofErr w:type="spellStart"/>
       <w:r>
@@ -2311,7 +2603,13 @@
         <w:t>en</w:t>
       </w:r>
       <w:r>
-        <w:t>t utilisés simultanément. Une marge de 10% a même été prise par sécurité supplémentaire.</w:t>
+        <w:t xml:space="preserve">t utilisés simultanément. Une marge de 10% a </w:t>
+      </w:r>
+      <w:r>
+        <w:t>tout même été prise par sécurité</w:t>
+      </w:r>
+      <w:r>
+        <w:t>.</w:t>
       </w:r>
     </w:p>
     <w:p>
@@ -2342,7 +2640,7 @@
                     </pic:cNvPicPr>
                   </pic:nvPicPr>
                   <pic:blipFill>
-                    <a:blip r:embed="rId11">
+                    <a:blip r:embed="rId12">
                       <a:extLst>
                         <a:ext uri="{28A0092B-C50C-407E-A947-70E740481C1C}">
                           <a14:useLocalDpi xmlns:a14="http://schemas.microsoft.com/office/drawing/2010/main" val="0"/>
@@ -2381,14 +2679,27 @@
       <w:r>
         <w:t xml:space="preserve">Figure </w:t>
       </w:r>
-      <w:fldSimple w:instr=" SEQ Figure \* ARABIC ">
-        <w:r>
-          <w:rPr>
-            <w:noProof/>
-          </w:rPr>
-          <w:t>2</w:t>
-        </w:r>
-      </w:fldSimple>
+      <w:r>
+        <w:fldChar w:fldCharType="begin"/>
+      </w:r>
+      <w:r>
+        <w:instrText xml:space="preserve"> SEQ Figure \* ARABIC </w:instrText>
+      </w:r>
+      <w:r>
+        <w:fldChar w:fldCharType="separate"/>
+      </w:r>
+      <w:r>
+        <w:rPr>
+          <w:noProof/>
+        </w:rPr>
+        <w:t>2</w:t>
+      </w:r>
+      <w:r>
+        <w:rPr>
+          <w:noProof/>
+        </w:rPr>
+        <w:fldChar w:fldCharType="end"/>
+      </w:r>
       <w:r>
         <w:t xml:space="preserve"> : Estimation du courant consommé</w:t>
       </w:r>
@@ -2410,7 +2721,13 @@
         <w:t>, des valeurs standards arbitraire sont utilisées</w:t>
       </w:r>
       <w:r>
-        <w:t xml:space="preserve">. Le fabricant garantit le respect des normes d’émissions de bruit. </w:t>
+        <w:t>. Le fabricant garantit</w:t>
+      </w:r>
+      <w:r>
+        <w:t xml:space="preserve"> aussi</w:t>
+      </w:r>
+      <w:r>
+        <w:t xml:space="preserve"> le respect des normes d’émissions de bruit. </w:t>
       </w:r>
     </w:p>
     <w:tbl>
@@ -2544,7 +2861,7 @@
                           </pic:cNvPicPr>
                         </pic:nvPicPr>
                         <pic:blipFill rotWithShape="1">
-                          <a:blip r:embed="rId12">
+                          <a:blip r:embed="rId13">
                             <a:extLst>
                               <a:ext uri="{28A0092B-C50C-407E-A947-70E740481C1C}">
                                 <a14:useLocalDpi xmlns:a14="http://schemas.microsoft.com/office/drawing/2010/main" val="0"/>
@@ -2821,14 +3138,27 @@
       <w:r>
         <w:t xml:space="preserve">Tableau </w:t>
       </w:r>
-      <w:fldSimple w:instr=" SEQ Tableau \* ARABIC ">
-        <w:r>
-          <w:rPr>
-            <w:noProof/>
-          </w:rPr>
-          <w:t>1</w:t>
-        </w:r>
-      </w:fldSimple>
+      <w:r>
+        <w:fldChar w:fldCharType="begin"/>
+      </w:r>
+      <w:r>
+        <w:instrText xml:space="preserve"> SEQ Tableau \* ARABIC </w:instrText>
+      </w:r>
+      <w:r>
+        <w:fldChar w:fldCharType="separate"/>
+      </w:r>
+      <w:r>
+        <w:rPr>
+          <w:noProof/>
+        </w:rPr>
+        <w:t>1</w:t>
+      </w:r>
+      <w:r>
+        <w:rPr>
+          <w:noProof/>
+        </w:rPr>
+        <w:fldChar w:fldCharType="end"/>
+      </w:r>
       <w:r>
         <w:t xml:space="preserve"> : Caractéristiques</w:t>
       </w:r>
@@ -2867,7 +3197,7 @@
                     </pic:cNvPicPr>
                   </pic:nvPicPr>
                   <pic:blipFill>
-                    <a:blip r:embed="rId13">
+                    <a:blip r:embed="rId14">
                       <a:extLst>
                         <a:ext uri="{28A0092B-C50C-407E-A947-70E740481C1C}">
                           <a14:useLocalDpi xmlns:a14="http://schemas.microsoft.com/office/drawing/2010/main" val="0"/>
@@ -2906,14 +3236,27 @@
       <w:r>
         <w:t xml:space="preserve">Figure </w:t>
       </w:r>
-      <w:fldSimple w:instr=" SEQ Figure \* ARABIC ">
-        <w:r>
-          <w:rPr>
-            <w:noProof/>
-          </w:rPr>
-          <w:t>3</w:t>
-        </w:r>
-      </w:fldSimple>
+      <w:r>
+        <w:fldChar w:fldCharType="begin"/>
+      </w:r>
+      <w:r>
+        <w:instrText xml:space="preserve"> SEQ Figure \* ARABIC </w:instrText>
+      </w:r>
+      <w:r>
+        <w:fldChar w:fldCharType="separate"/>
+      </w:r>
+      <w:r>
+        <w:rPr>
+          <w:noProof/>
+        </w:rPr>
+        <w:t>3</w:t>
+      </w:r>
+      <w:r>
+        <w:rPr>
+          <w:noProof/>
+        </w:rPr>
+        <w:fldChar w:fldCharType="end"/>
+      </w:r>
       <w:r>
         <w:t xml:space="preserve"> : Schéma du convertisseur AC/DC</w:t>
       </w:r>
@@ -2922,13 +3265,12 @@
       <w:pPr>
         <w:pStyle w:val="Titre2"/>
       </w:pPr>
-      <w:bookmarkStart w:id="5" w:name="_Toc144825823"/>
-      <w:bookmarkStart w:id="6" w:name="_Toc144825825"/>
+      <w:bookmarkStart w:id="7" w:name="_Toc145004156"/>
       <w:r>
         <w:lastRenderedPageBreak/>
         <w:t>RFID</w:t>
       </w:r>
-      <w:bookmarkEnd w:id="5"/>
+      <w:bookmarkEnd w:id="7"/>
     </w:p>
     <w:p>
       <w:r>
@@ -2937,7 +3279,13 @@
     </w:p>
     <w:p>
       <w:r>
-        <w:t xml:space="preserve">La technologie du badge a pu être identifiée en utilisant un smartphone (Samsung S23 Ultra) doté de l'application "NFC Tools" disponible sur le "Play Store". La figure </w:t>
+        <w:t>La technologie du badge a pu être identifiée en utilisant un smartphone (Samsung S23 Ultra) doté de l'appl</w:t>
+      </w:r>
+      <w:r>
+        <w:t xml:space="preserve">ication « NFC Tools ». </w:t>
+      </w:r>
+      <w:r>
+        <w:t xml:space="preserve">La figure </w:t>
       </w:r>
       <w:r>
         <w:fldChar w:fldCharType="begin"/>
@@ -3007,7 +3355,7 @@
                     <pic:cNvPicPr/>
                   </pic:nvPicPr>
                   <pic:blipFill>
-                    <a:blip r:embed="rId14" cstate="print">
+                    <a:blip r:embed="rId15" cstate="print">
                       <a:extLst>
                         <a:ext uri="{28A0092B-C50C-407E-A947-70E740481C1C}">
                           <a14:useLocalDpi xmlns:a14="http://schemas.microsoft.com/office/drawing/2010/main" val="0"/>
@@ -3043,24 +3391,37 @@
       <w:pPr>
         <w:pStyle w:val="Lgende"/>
       </w:pPr>
-      <w:bookmarkStart w:id="7" w:name="_Ref144731871"/>
-      <w:bookmarkStart w:id="8" w:name="_Ref144731876"/>
+      <w:bookmarkStart w:id="8" w:name="_Ref144731871"/>
+      <w:bookmarkStart w:id="9" w:name="_Ref144731876"/>
       <w:r>
         <w:t xml:space="preserve">Figure </w:t>
       </w:r>
-      <w:fldSimple w:instr=" SEQ Figure \* ARABIC ">
-        <w:r>
-          <w:rPr>
-            <w:noProof/>
-          </w:rPr>
-          <w:t>4</w:t>
-        </w:r>
-      </w:fldSimple>
-      <w:bookmarkEnd w:id="7"/>
+      <w:r>
+        <w:fldChar w:fldCharType="begin"/>
+      </w:r>
+      <w:r>
+        <w:instrText xml:space="preserve"> SEQ Figure \* ARABIC </w:instrText>
+      </w:r>
+      <w:r>
+        <w:fldChar w:fldCharType="separate"/>
+      </w:r>
+      <w:r>
+        <w:rPr>
+          <w:noProof/>
+        </w:rPr>
+        <w:t>4</w:t>
+      </w:r>
+      <w:r>
+        <w:rPr>
+          <w:noProof/>
+        </w:rPr>
+        <w:fldChar w:fldCharType="end"/>
+      </w:r>
+      <w:bookmarkEnd w:id="8"/>
       <w:r>
         <w:t xml:space="preserve"> : Technologie du badge RFID de l'ETML-ES</w:t>
       </w:r>
-      <w:bookmarkEnd w:id="8"/>
+      <w:bookmarkEnd w:id="9"/>
     </w:p>
     <w:p>
       <w:r>
@@ -3166,7 +3527,7 @@
                           </pic:cNvPicPr>
                         </pic:nvPicPr>
                         <pic:blipFill rotWithShape="1">
-                          <a:blip r:embed="rId15">
+                          <a:blip r:embed="rId16">
                             <a:extLst>
                               <a:ext uri="{28A0092B-C50C-407E-A947-70E740481C1C}">
                                 <a14:useLocalDpi xmlns:a14="http://schemas.microsoft.com/office/drawing/2010/main" val="0"/>
@@ -3233,7 +3594,7 @@
                           </pic:cNvPicPr>
                         </pic:nvPicPr>
                         <pic:blipFill rotWithShape="1">
-                          <a:blip r:embed="rId16">
+                          <a:blip r:embed="rId17">
                             <a:extLst>
                               <a:ext uri="{28A0092B-C50C-407E-A947-70E740481C1C}">
                                 <a14:useLocalDpi xmlns:a14="http://schemas.microsoft.com/office/drawing/2010/main" val="0"/>
@@ -3319,7 +3680,10 @@
           </w:tcPr>
           <w:p>
             <w:r>
-              <w:t>SPI, UART</w:t>
+              <w:t xml:space="preserve">UART, </w:t>
+            </w:r>
+            <w:r>
+              <w:t xml:space="preserve">SPI </w:t>
             </w:r>
           </w:p>
         </w:tc>
@@ -3330,6 +3694,9 @@
           <w:p>
             <w:r>
               <w:t>UART</w:t>
+            </w:r>
+            <w:r>
+              <w:t>, GPIO</w:t>
             </w:r>
           </w:p>
         </w:tc>
@@ -3427,10 +3794,10 @@
           </w:tcPr>
           <w:p>
             <w:r>
-              <w:t>Placement physique dans le boitier plus flexible</w:t>
-            </w:r>
-            <w:r>
-              <w:br/>
+              <w:t>Placement physiqu</w:t>
+            </w:r>
+            <w:r>
+              <w:t>e dans le boitier plus flexible</w:t>
             </w:r>
           </w:p>
         </w:tc>
@@ -3503,11 +3870,12 @@
       <w:pPr>
         <w:pStyle w:val="Titre2"/>
       </w:pPr>
+      <w:bookmarkStart w:id="10" w:name="_Toc145004157"/>
       <w:r>
         <w:lastRenderedPageBreak/>
         <w:t>Microcontrôleur</w:t>
       </w:r>
-      <w:bookmarkEnd w:id="6"/>
+      <w:bookmarkEnd w:id="10"/>
     </w:p>
     <w:p>
       <w:r>
@@ -3521,7 +3889,7 @@
       <w:pPr>
         <w:pStyle w:val="Titre2"/>
       </w:pPr>
-      <w:bookmarkStart w:id="9" w:name="_Toc144825827"/>
+      <w:bookmarkStart w:id="11" w:name="_Toc145004158"/>
       <w:r>
         <w:t xml:space="preserve">Module </w:t>
       </w:r>
@@ -3529,7 +3897,7 @@
       <w:r>
         <w:t>Wi-fi</w:t>
       </w:r>
-      <w:bookmarkEnd w:id="9"/>
+      <w:bookmarkEnd w:id="11"/>
       <w:proofErr w:type="spellEnd"/>
     </w:p>
     <w:p>
@@ -3542,7 +3910,30 @@
       </w:r>
       <w:proofErr w:type="spellEnd"/>
       <w:r>
-        <w:t xml:space="preserve"> est intégré au circuit. Ce dernier a été sélectionné parmi les anciens projets réalisés au sein de l’ES. Cela permet ainsi de bénéficier de l’expérience et de la documentation d’anciens étudiants ou des enseignants.</w:t>
+        <w:t xml:space="preserve"> </w:t>
+      </w:r>
+      <w:r>
+        <w:t xml:space="preserve">« ESP32 » </w:t>
+      </w:r>
+      <w:r>
+        <w:t>est intégré au circuit. Ce dernier a été sélectionné parmi les anciens projets réalisés au sein de l’ES. Cela permet ainsi de bénéficier de l’expérience et de la documentation d’anciens étudiants ou des enseignants.</w:t>
+      </w:r>
+      <w:r>
+        <w:t xml:space="preserve"> Sa popularité et sa documentation abondante participent aussi à en faire un choix idéal. </w:t>
+      </w:r>
+    </w:p>
+    <w:p>
+      <w:r>
+        <w:t>La communication avec le module est réalisée à l’aide d’une communication UART.</w:t>
+      </w:r>
+      <w:r>
+        <w:t xml:space="preserve"> Son contrôle s’effectue par l’envoi d’instructions AT.</w:t>
+      </w:r>
+      <w:r>
+        <w:t xml:space="preserve"> </w:t>
+      </w:r>
+      <w:r>
+        <w:t>Le « ESP-AT User Guide » fournit une liste détaillée des commandes à utiliser.</w:t>
       </w:r>
     </w:p>
     <w:tbl>
@@ -3586,8 +3977,13 @@
               <w:pStyle w:val="texte-Tableaux"/>
             </w:pPr>
             <w:r>
-              <w:t>Convertisseur AC/DC</w:t>
-            </w:r>
+              <w:t xml:space="preserve">Module </w:t>
+            </w:r>
+            <w:proofErr w:type="spellStart"/>
+            <w:r>
+              <w:t>Wi-fi</w:t>
+            </w:r>
+            <w:proofErr w:type="spellEnd"/>
           </w:p>
         </w:tc>
       </w:tr>
@@ -3672,7 +4068,7 @@
                           </pic:cNvPicPr>
                         </pic:nvPicPr>
                         <pic:blipFill>
-                          <a:blip r:embed="rId17">
+                          <a:blip r:embed="rId18">
                             <a:extLst>
                               <a:ext uri="{28A0092B-C50C-407E-A947-70E740481C1C}">
                                 <a14:useLocalDpi xmlns:a14="http://schemas.microsoft.com/office/drawing/2010/main" val="0"/>
@@ -4010,14 +4406,27 @@
       <w:r>
         <w:t xml:space="preserve">Tableau </w:t>
       </w:r>
-      <w:fldSimple w:instr=" SEQ Tableau \* ARABIC ">
-        <w:r>
-          <w:rPr>
-            <w:noProof/>
-          </w:rPr>
-          <w:t>2</w:t>
-        </w:r>
-      </w:fldSimple>
+      <w:r>
+        <w:fldChar w:fldCharType="begin"/>
+      </w:r>
+      <w:r>
+        <w:instrText xml:space="preserve"> SEQ Tableau \* ARABIC </w:instrText>
+      </w:r>
+      <w:r>
+        <w:fldChar w:fldCharType="separate"/>
+      </w:r>
+      <w:r>
+        <w:rPr>
+          <w:noProof/>
+        </w:rPr>
+        <w:t>2</w:t>
+      </w:r>
+      <w:r>
+        <w:rPr>
+          <w:noProof/>
+        </w:rPr>
+        <w:fldChar w:fldCharType="end"/>
+      </w:r>
       <w:r>
         <w:t xml:space="preserve"> : Caractéristiques principales du module </w:t>
       </w:r>
@@ -4028,65 +4437,139 @@
       <w:proofErr w:type="spellEnd"/>
     </w:p>
     <w:p>
+      <w:r>
+        <w:t xml:space="preserve">Le module nécessite d’être programmé avant son </w:t>
+      </w:r>
+      <w:r>
+        <w:t>utilisation. Pour cette raison</w:t>
+      </w:r>
+      <w:r>
+        <w:t xml:space="preserve">, il faut pouvoir commuter le module dans un mode « Boot </w:t>
+      </w:r>
+      <w:proofErr w:type="spellStart"/>
+      <w:r>
+        <w:t>Download</w:t>
+      </w:r>
+      <w:proofErr w:type="spellEnd"/>
+      <w:r>
+        <w:t xml:space="preserve"> » permettant </w:t>
+      </w:r>
+      <w:r>
+        <w:t xml:space="preserve">d’y implémenter son code par le biais du port de programmation. </w:t>
+      </w:r>
+      <w:r>
+        <w:t>La transition vers ce mode s'effectue en activant ce</w:t>
+      </w:r>
+      <w:r>
+        <w:t>rtaines broches du module à un état haut</w:t>
+      </w:r>
+      <w:r>
+        <w:t xml:space="preserve"> au moment de son démarrage</w:t>
+      </w:r>
+      <w:r>
+        <w:t xml:space="preserve">, comme décris par la </w:t>
+      </w:r>
+      <w:proofErr w:type="spellStart"/>
+      <w:r>
+        <w:t>datasheet</w:t>
+      </w:r>
+      <w:proofErr w:type="spellEnd"/>
+      <w:r>
+        <w:t> :</w:t>
+      </w:r>
+    </w:p>
+    <w:p>
       <w:pPr>
-        <w:pStyle w:val="Titre2"/>
+        <w:pStyle w:val="Image-centree"/>
+        <w:keepNext/>
       </w:pPr>
-      <w:bookmarkStart w:id="10" w:name="_Toc144825826"/>
-      <w:r>
-        <w:t>Ethernet</w:t>
-      </w:r>
-      <w:bookmarkEnd w:id="10"/>
-    </w:p>
-    <w:p>
-      <w:r>
-        <w:t xml:space="preserve">L’ES a développé ses propres supports pédagogiques pour ses étudiants. Parmi eux, le « Kit PIC32 » utilisée en deuxième année, se base sur le « Ethernet Start Kit » de « Microchip » pour la partie liée à l’Ethernet. Il m’a été recommandé de suivre la même approche en l’actualisant avec la deuxième version de ce kit. </w:t>
+      <w:r>
+        <w:rPr>
+          <w:noProof/>
+          <w:lang w:eastAsia="fr-CH"/>
+        </w:rPr>
+        <w:drawing>
+          <wp:inline distT="0" distB="0" distL="0" distR="0" wp14:anchorId="2641671E" wp14:editId="12FFF1A6">
+            <wp:extent cx="4251960" cy="916925"/>
+            <wp:effectExtent l="19050" t="19050" r="15240" b="17145"/>
+            <wp:docPr id="6" name="Image 6"/>
+            <wp:cNvGraphicFramePr>
+              <a:graphicFrameLocks xmlns:a="http://schemas.openxmlformats.org/drawingml/2006/main" noChangeAspect="1"/>
+            </wp:cNvGraphicFramePr>
+            <a:graphic xmlns:a="http://schemas.openxmlformats.org/drawingml/2006/main">
+              <a:graphicData uri="http://schemas.openxmlformats.org/drawingml/2006/picture">
+                <pic:pic xmlns:pic="http://schemas.openxmlformats.org/drawingml/2006/picture">
+                  <pic:nvPicPr>
+                    <pic:cNvPr id="1" name=""/>
+                    <pic:cNvPicPr/>
+                  </pic:nvPicPr>
+                  <pic:blipFill rotWithShape="1">
+                    <a:blip r:embed="rId19"/>
+                    <a:srcRect l="637" t="1940" r="791" b="1348"/>
+                    <a:stretch/>
+                  </pic:blipFill>
+                  <pic:spPr bwMode="auto">
+                    <a:xfrm>
+                      <a:off x="0" y="0"/>
+                      <a:ext cx="4258308" cy="918294"/>
+                    </a:xfrm>
+                    <a:prstGeom prst="rect">
+                      <a:avLst/>
+                    </a:prstGeom>
+                    <a:ln w="12700" cap="flat" cmpd="sng" algn="ctr">
+                      <a:solidFill>
+                        <a:sysClr val="windowText" lastClr="000000"/>
+                      </a:solidFill>
+                      <a:prstDash val="solid"/>
+                      <a:round/>
+                      <a:headEnd type="none" w="med" len="med"/>
+                      <a:tailEnd type="none" w="med" len="med"/>
+                    </a:ln>
+                    <a:extLst>
+                      <a:ext uri="{53640926-AAD7-44D8-BBD7-CCE9431645EC}">
+                        <a14:shadowObscured xmlns:a14="http://schemas.microsoft.com/office/drawing/2010/main"/>
+                      </a:ext>
+                    </a:extLst>
+                  </pic:spPr>
+                </pic:pic>
+              </a:graphicData>
+            </a:graphic>
+          </wp:inline>
+        </w:drawing>
+      </w:r>
+    </w:p>
+    <w:p>
+      <w:pPr>
+        <w:pStyle w:val="Lgende"/>
+      </w:pPr>
+      <w:r>
+        <w:t xml:space="preserve">Figure </w:t>
       </w:r>
       <w:r>
         <w:fldChar w:fldCharType="begin"/>
       </w:r>
       <w:r>
-        <w:instrText xml:space="preserve"> ADDIN ZOTERO_ITEM CSL_CITATION {"citationID":"ZnLL6beZ","properties":{"formattedCitation":"[2]","plainCitation":"[2]","noteIndex":0},"citationItems":[{"id":27,"uris":["http://zotero.org/users/10756185/items/G4FP86S5"],"itemData":{"id":27,"type":"webpage","abstract":"The PIC32 Ethernet Starter Kit II provides the easiest and lowest-cost method to experience 10/100 Ethernet development with PIC32 microcontrollers. This starter kit features a socket that can accommodate various 10/100 Ethernet transceiver (RJ-45) PHY ...","language":"en-US","title":"Ethernet Starter Kit II","URL":"https://www.microchip.com/en-us/development-tool/dm320004-2","accessed":{"date-parts":[["2023",8,22]]},"citation-key":"EthernetStarterKit"}}],"schema":"https://github.com/citation-style-language/schema/raw/master/csl-citation.json"} </w:instrText>
+        <w:instrText xml:space="preserve"> SEQ Figure \* ARABIC </w:instrText>
       </w:r>
       <w:r>
         <w:fldChar w:fldCharType="separate"/>
       </w:r>
       <w:r>
-        <w:t>[2]</w:t>
+        <w:rPr>
+          <w:noProof/>
+        </w:rPr>
+        <w:t>5</w:t>
       </w:r>
       <w:r>
         <w:fldChar w:fldCharType="end"/>
       </w:r>
-    </w:p>
-    <w:p>
-      <w:pPr>
-        <w:pStyle w:val="Titre2"/>
-      </w:pPr>
-      <w:bookmarkStart w:id="11" w:name="_Toc144825828"/>
-      <w:r>
-        <w:t>Boitier</w:t>
-      </w:r>
-      <w:bookmarkEnd w:id="11"/>
-    </w:p>
-    <w:p>
-      <w:r>
-        <w:t>Il était initialement envisagé dans le CDC de se procurer un boitier disponible sur le marché. Après réflexions et négociations avec le mandant du projet, il a été décidé de réaliser un boitier imprimé en 3D. Cette méthode offre l’avantage de réaliser une conception réalisée entièrement sur mesure sans nécessité d’usinage. La charge de travail supplémentaire entrainé par la modélisation 3D sera en grande partie compensé par le gain de temps sur l’usinage d’un boitier standard.</w:t>
-      </w:r>
-    </w:p>
-    <w:p>
-      <w:r>
-        <w:t xml:space="preserve">Le matériau utilisé devra offrir une isolation et une résistance à la chaleur suffisamment élevé. Pour cela, des matériaux comme l’ABS ou le PETG </w:t>
-      </w:r>
-      <w:r>
-        <w:t>semblent les plus adaptés</w:t>
-      </w:r>
-      <w:r>
-        <w:t xml:space="preserve">. </w:t>
-      </w:r>
-      <w:r>
-        <w:t xml:space="preserve">Le matériel le plus couramment utilisé dans l’impression 3D qu’est le PLA ne convient pas pour cette application. En effet, sa tendance à absorber l’humidité et sa faible résistance à la chaleur représente un risque non négligeable lors de l’utilisation de hautes </w:t>
-      </w:r>
-      <w:r>
-        <w:t>tensions et de courants élevés.</w:t>
+      <w:r>
+        <w:t xml:space="preserve"> : Modes de démarrage de l'ESP32</w:t>
+      </w:r>
+    </w:p>
+    <w:p>
+      <w:r>
+        <w:t>Dans le cas de ce circuit, il suffit de maintenir presser le bouton de « BOOT » et d’appuyer sur le bouton de « RESET » pour commuter dans ce mode de programmation.</w:t>
       </w:r>
     </w:p>
     <w:p>
@@ -4102,12 +4585,101 @@
       <w:pPr>
         <w:pStyle w:val="Titre2"/>
       </w:pPr>
-      <w:bookmarkStart w:id="12" w:name="_Toc144825829"/>
+      <w:bookmarkStart w:id="12" w:name="_Toc145004159"/>
+      <w:r>
+        <w:lastRenderedPageBreak/>
+        <w:t>Ethernet</w:t>
+      </w:r>
+      <w:bookmarkEnd w:id="12"/>
+    </w:p>
+    <w:p>
+      <w:r>
+        <w:t xml:space="preserve">L’ES a développé ses propres supports pédagogiques pour ses étudiants. Parmi eux, le « Kit PIC32 » utilisée en deuxième année, se base </w:t>
+      </w:r>
+      <w:r>
+        <w:t>sur le « Ethernet Start Kit » développé par</w:t>
+      </w:r>
+      <w:r>
+        <w:t xml:space="preserve"> « Microchip » pour la partie liée à l’Ethernet. Il m’a été recommandé de suivre la même approche en l’actualisant avec la deuxième version</w:t>
+      </w:r>
+      <w:r>
+        <w:t xml:space="preserve"> plus récente</w:t>
+      </w:r>
+      <w:r>
+        <w:t xml:space="preserve"> de ce kit. </w:t>
+      </w:r>
+      <w:r>
+        <w:fldChar w:fldCharType="begin"/>
+      </w:r>
+      <w:r>
+        <w:instrText xml:space="preserve"> ADDIN ZOTERO_ITEM CSL_CITATION {"citationID":"ZnLL6beZ","properties":{"formattedCitation":"[2]","plainCitation":"[2]","noteIndex":0},"citationItems":[{"id":27,"uris":["http://zotero.org/users/10756185/items/G4FP86S5"],"itemData":{"id":27,"type":"webpage","abstract":"The PIC32 Ethernet Starter Kit II provides the easiest and lowest-cost method to experience 10/100 Ethernet development with PIC32 microcontrollers. This starter kit features a socket that can accommodate various 10/100 Ethernet transceiver (RJ-45) PHY ...","language":"en-US","title":"Ethernet Starter Kit II","URL":"https://www.microchip.com/en-us/development-tool/dm320004-2","accessed":{"date-parts":[["2023",8,22]]},"citation-key":"EthernetStarterKit"}}],"schema":"https://github.com/citation-style-language/schema/raw/master/csl-citation.json"} </w:instrText>
+      </w:r>
+      <w:r>
+        <w:fldChar w:fldCharType="separate"/>
+      </w:r>
+      <w:r>
+        <w:t>[2]</w:t>
+      </w:r>
+      <w:r>
+        <w:fldChar w:fldCharType="end"/>
+      </w:r>
+    </w:p>
+    <w:p>
+      <w:r>
+        <w:t xml:space="preserve">En me basant sur le </w:t>
+      </w:r>
+    </w:p>
+    <w:p>
+      <w:pPr>
+        <w:pStyle w:val="Titre2"/>
+      </w:pPr>
+      <w:bookmarkStart w:id="13" w:name="_Toc145004160"/>
+      <w:r>
+        <w:t>Boitier</w:t>
+      </w:r>
+      <w:bookmarkEnd w:id="13"/>
+    </w:p>
+    <w:p>
+      <w:r>
+        <w:t>Il était initialement envisagé dans le CDC de se procurer un boitier disponible sur le marché. Après réflexions et négociations avec le mandant du projet, il a été décidé de réaliser un boitier imprimé en 3D. Cette méthode offre l’avantage de réaliser une conception réalisée entièrement sur mesure sans nécessité d’usinage. La charge de travail supplémentaire entrainé par la modélisation 3D sera en grande partie compensé par le gain de temps sur l’usinage d’un boitier standard.</w:t>
+      </w:r>
+    </w:p>
+    <w:p>
+      <w:r>
+        <w:t xml:space="preserve">Le matériau utilisé devra offrir une isolation et une résistance à la chaleur suffisamment élevé. Pour cela, des matériaux comme l’ABS ou le PETG </w:t>
+      </w:r>
+      <w:r>
+        <w:t>semblent les plus adaptés</w:t>
+      </w:r>
+      <w:r>
+        <w:t xml:space="preserve">. </w:t>
+      </w:r>
+      <w:r>
+        <w:t xml:space="preserve">Le matériel le plus couramment utilisé dans l’impression 3D qu’est le PLA ne convient pas pour cette application. En effet, sa tendance à absorber l’humidité et sa faible résistance à la chaleur représente un risque non négligeable lors de l’utilisation de hautes </w:t>
+      </w:r>
+      <w:r>
+        <w:t>tensions et de courants élevés.</w:t>
+      </w:r>
+    </w:p>
+    <w:p>
+      <w:pPr>
+        <w:spacing w:before="0" w:after="160"/>
+        <w:jc w:val="left"/>
+      </w:pPr>
+      <w:r>
+        <w:br w:type="page"/>
+      </w:r>
+    </w:p>
+    <w:p>
+      <w:pPr>
+        <w:pStyle w:val="Titre2"/>
+      </w:pPr>
+      <w:bookmarkStart w:id="14" w:name="_Toc145004161"/>
       <w:r>
         <w:lastRenderedPageBreak/>
         <w:t>Commutation 230VAC</w:t>
       </w:r>
-      <w:bookmarkEnd w:id="12"/>
+      <w:bookmarkEnd w:id="14"/>
     </w:p>
     <w:p>
       <w:r>
@@ -4120,7 +4692,13 @@
         <w:t>est</w:t>
       </w:r>
       <w:r>
-        <w:t xml:space="preserve"> en mesure de supporter le courant maximal et la tension que peut fournir une prise électrique habituelle. </w:t>
+        <w:t xml:space="preserve"> en mesure de supporter le courant maximal et la tension que peut fournir une prise électrique </w:t>
+      </w:r>
+      <w:r>
+        <w:t>standard</w:t>
+      </w:r>
+      <w:r>
+        <w:t xml:space="preserve">. </w:t>
       </w:r>
       <w:r>
         <w:t xml:space="preserve">Il est aussi pilotable par la tension disponible sur le circuit. </w:t>
@@ -4256,7 +4834,7 @@
                           </pic:cNvPicPr>
                         </pic:nvPicPr>
                         <pic:blipFill>
-                          <a:blip r:embed="rId18">
+                          <a:blip r:embed="rId20">
                             <a:extLst>
                               <a:ext uri="{28A0092B-C50C-407E-A947-70E740481C1C}">
                                 <a14:useLocalDpi xmlns:a14="http://schemas.microsoft.com/office/drawing/2010/main" val="0"/>
@@ -4659,14 +5237,27 @@
       <w:r>
         <w:t xml:space="preserve">Tableau </w:t>
       </w:r>
-      <w:fldSimple w:instr=" SEQ Tableau \* ARABIC ">
-        <w:r>
-          <w:rPr>
-            <w:noProof/>
-          </w:rPr>
-          <w:t>3</w:t>
-        </w:r>
-      </w:fldSimple>
+      <w:r>
+        <w:fldChar w:fldCharType="begin"/>
+      </w:r>
+      <w:r>
+        <w:instrText xml:space="preserve"> SEQ Tableau \* ARABIC </w:instrText>
+      </w:r>
+      <w:r>
+        <w:fldChar w:fldCharType="separate"/>
+      </w:r>
+      <w:r>
+        <w:rPr>
+          <w:noProof/>
+        </w:rPr>
+        <w:t>3</w:t>
+      </w:r>
+      <w:r>
+        <w:rPr>
+          <w:noProof/>
+        </w:rPr>
+        <w:fldChar w:fldCharType="end"/>
+      </w:r>
       <w:r>
         <w:t xml:space="preserve"> : Caractéristiques principales du relai de puissance</w:t>
       </w:r>
@@ -4683,24 +5274,57 @@
       </w:r>
       <w:r>
         <w:t>le contrôle est réalisé par le biais de transistors externes.</w:t>
+      </w:r>
+    </w:p>
+    <w:p>
+      <w:r>
+        <w:rPr>
+          <w:highlight w:val="yellow"/>
+        </w:rPr>
+        <w:t>DIMENSIONNEMENT TRANSISTORS+SCHEMA</w:t>
+      </w:r>
+    </w:p>
+    <w:p>
+      <w:pPr>
+        <w:spacing w:before="0" w:after="160"/>
+        <w:jc w:val="left"/>
+        <w:rPr>
+          <w:highlight w:val="yellow"/>
+        </w:rPr>
+      </w:pPr>
+      <w:r>
+        <w:rPr>
+          <w:highlight w:val="yellow"/>
+        </w:rPr>
+        <w:br w:type="page"/>
       </w:r>
     </w:p>
     <w:p>
       <w:pPr>
         <w:pStyle w:val="Titre2"/>
       </w:pPr>
-      <w:bookmarkStart w:id="13" w:name="_Toc144825830"/>
-      <w:r>
+      <w:bookmarkStart w:id="15" w:name="_Toc145004162"/>
+      <w:r>
+        <w:lastRenderedPageBreak/>
         <w:t>Connecteurs externes</w:t>
       </w:r>
-      <w:bookmarkEnd w:id="13"/>
-    </w:p>
-    <w:p>
-      <w:r>
-        <w:t>Les connecteurs externes devron</w:t>
-      </w:r>
-      <w:r>
-        <w:t>t assurer un passage du courant</w:t>
+      <w:bookmarkEnd w:id="15"/>
+    </w:p>
+    <w:p>
+      <w:r>
+        <w:t xml:space="preserve">Les connecteurs externes </w:t>
+      </w:r>
+      <w:r>
+        <w:t>ont</w:t>
+      </w:r>
+      <w:r>
+        <w:t xml:space="preserve"> pour rôle de connecter l'entrée du convertisseur AC/DC et de fournir une sortie de 230VAC contrôlée par un relais de puissance. Ils </w:t>
+      </w:r>
+      <w:r>
+        <w:t>doivent</w:t>
+      </w:r>
+      <w:r>
+        <w:t xml:space="preserve"> être conçus pour supporter le courant standard d'une prise électrique (10A) ainsi que la tension élevée du réseau.</w:t>
       </w:r>
     </w:p>
     <w:tbl>
@@ -4744,7 +5368,7 @@
               <w:pStyle w:val="texte-Tableaux"/>
             </w:pPr>
             <w:r>
-              <w:t>Convertisseur AC/DC</w:t>
+              <w:t>Connecteurs externes</w:t>
             </w:r>
           </w:p>
         </w:tc>
@@ -4789,7 +5413,17 @@
               <w:pStyle w:val="texte-Tableaux"/>
             </w:pPr>
             <w:r>
-              <w:t>RAC05-3.3SK</w:t>
+              <w:t>691401700002</w:t>
+            </w:r>
+            <w:r>
+              <w:t>B</w:t>
+            </w:r>
+            <w:r>
+              <w:br/>
+              <w:t>691401700004</w:t>
+            </w:r>
+            <w:r>
+              <w:t>B</w:t>
             </w:r>
           </w:p>
         </w:tc>
@@ -4800,13 +5434,15 @@
             <w:tcBorders>
               <w:top w:val="single" w:sz="8" w:space="0" w:color="auto"/>
               <w:left w:val="single" w:sz="8" w:space="0" w:color="auto"/>
-              <w:bottom w:val="single" w:sz="8" w:space="0" w:color="auto"/>
             </w:tcBorders>
             <w:vAlign w:val="center"/>
           </w:tcPr>
           <w:p>
             <w:pPr>
               <w:pStyle w:val="Image-centree"/>
+              <w:rPr>
+                <w:lang w:val="fr-CH"/>
+              </w:rPr>
             </w:pPr>
             <w:r>
               <w:rPr>
@@ -4814,10 +5450,10 @@
                 <w:lang w:val="fr-CH" w:eastAsia="fr-CH"/>
               </w:rPr>
               <w:drawing>
-                <wp:inline distT="0" distB="0" distL="0" distR="0" wp14:anchorId="7160694C" wp14:editId="1AB470D6">
-                  <wp:extent cx="1309341" cy="971550"/>
-                  <wp:effectExtent l="0" t="0" r="5715" b="0"/>
-                  <wp:docPr id="5" name="Image 5" descr="https://mm.digikey.com/Volume0/opasdata/d220001/medias/images/2167/MFG_RAC05-K.jpg"/>
+                <wp:inline distT="0" distB="0" distL="0" distR="0" wp14:anchorId="7160694C" wp14:editId="208F28C3">
+                  <wp:extent cx="1443584" cy="1289714"/>
+                  <wp:effectExtent l="0" t="0" r="4445" b="5715"/>
+                  <wp:docPr id="5" name="Image 5"/>
                   <wp:cNvGraphicFramePr>
                     <a:graphicFrameLocks xmlns:a="http://schemas.openxmlformats.org/drawingml/2006/main" noChangeAspect="1"/>
                   </wp:cNvGraphicFramePr>
@@ -4830,21 +5466,22 @@
                             <a:picLocks noChangeAspect="1" noChangeArrowheads="1"/>
                           </pic:cNvPicPr>
                         </pic:nvPicPr>
-                        <pic:blipFill rotWithShape="1">
-                          <a:blip r:embed="rId12">
+                        <pic:blipFill>
+                          <a:blip r:embed="rId21">
                             <a:extLst>
                               <a:ext uri="{28A0092B-C50C-407E-A947-70E740481C1C}">
                                 <a14:useLocalDpi xmlns:a14="http://schemas.microsoft.com/office/drawing/2010/main" val="0"/>
                               </a:ext>
                             </a:extLst>
                           </a:blip>
-                          <a:srcRect t="11794" b="14005"/>
-                          <a:stretch/>
+                          <a:stretch>
+                            <a:fillRect/>
+                          </a:stretch>
                         </pic:blipFill>
                         <pic:spPr bwMode="auto">
                           <a:xfrm>
                             <a:off x="0" y="0"/>
-                            <a:ext cx="1413116" cy="1048553"/>
+                            <a:ext cx="1459940" cy="1304326"/>
                           </a:xfrm>
                           <a:prstGeom prst="rect">
                             <a:avLst/>
@@ -4888,7 +5525,7 @@
               <w:pStyle w:val="texte-Tableaux"/>
             </w:pPr>
             <w:r>
-              <w:t>Tension d’entrée</w:t>
+              <w:t>Tension de fonctionnement</w:t>
             </w:r>
           </w:p>
         </w:tc>
@@ -4905,7 +5542,7 @@
               <w:pStyle w:val="texte-Tableaux"/>
             </w:pPr>
             <w:r>
-              <w:t>85-264 RMS</w:t>
+              <w:t>300 RMS</w:t>
             </w:r>
           </w:p>
         </w:tc>
@@ -4931,9 +5568,7 @@
             <w:tcW w:w="2835" w:type="dxa"/>
             <w:vMerge/>
             <w:tcBorders>
-              <w:top w:val="single" w:sz="4" w:space="0" w:color="auto"/>
               <w:left w:val="single" w:sz="8" w:space="0" w:color="auto"/>
-              <w:bottom w:val="single" w:sz="8" w:space="0" w:color="auto"/>
             </w:tcBorders>
             <w:vAlign w:val="center"/>
           </w:tcPr>
@@ -4960,7 +5595,7 @@
               <w:pStyle w:val="texte-Tableaux"/>
             </w:pPr>
             <w:r>
-              <w:t>Tension de sortie</w:t>
+              <w:t>Courant de fonctionnement</w:t>
             </w:r>
           </w:p>
         </w:tc>
@@ -4977,7 +5612,7 @@
               <w:pStyle w:val="texte-Tableaux"/>
             </w:pPr>
             <w:r>
-              <w:t>3.3</w:t>
+              <w:t>10</w:t>
             </w:r>
           </w:p>
         </w:tc>
@@ -4994,7 +5629,7 @@
               <w:pStyle w:val="texte-Tableaux"/>
             </w:pPr>
             <w:r>
-              <w:t>[VDC]</w:t>
+              <w:t>[A]</w:t>
             </w:r>
           </w:p>
         </w:tc>
@@ -5003,9 +5638,7 @@
             <w:tcW w:w="2835" w:type="dxa"/>
             <w:vMerge/>
             <w:tcBorders>
-              <w:top w:val="single" w:sz="4" w:space="0" w:color="auto"/>
               <w:left w:val="single" w:sz="8" w:space="0" w:color="auto"/>
-              <w:bottom w:val="single" w:sz="8" w:space="0" w:color="auto"/>
             </w:tcBorders>
             <w:vAlign w:val="center"/>
           </w:tcPr>
@@ -5022,7 +5655,7 @@
             <w:tcW w:w="2551" w:type="dxa"/>
             <w:tcBorders>
               <w:top w:val="single" w:sz="4" w:space="0" w:color="auto"/>
-              <w:bottom w:val="single" w:sz="8" w:space="0" w:color="auto"/>
+              <w:bottom w:val="single" w:sz="4" w:space="0" w:color="auto"/>
               <w:right w:val="single" w:sz="4" w:space="0" w:color="auto"/>
             </w:tcBorders>
             <w:vAlign w:val="center"/>
@@ -5032,7 +5665,7 @@
               <w:pStyle w:val="texte-Tableaux"/>
             </w:pPr>
             <w:r>
-              <w:t>Courant de sortie</w:t>
+              <w:t>Ecartements</w:t>
             </w:r>
           </w:p>
         </w:tc>
@@ -5049,7 +5682,7 @@
               <w:pStyle w:val="texte-Tableaux"/>
             </w:pPr>
             <w:r>
-              <w:t>1515</w:t>
+              <w:t>5</w:t>
             </w:r>
           </w:p>
         </w:tc>
@@ -5066,7 +5699,7 @@
               <w:pStyle w:val="texte-Tableaux"/>
             </w:pPr>
             <w:r>
-              <w:t>[mA]</w:t>
+              <w:t>[mm]</w:t>
             </w:r>
           </w:p>
         </w:tc>
@@ -5075,7 +5708,73 @@
             <w:tcW w:w="2835" w:type="dxa"/>
             <w:vMerge/>
             <w:tcBorders>
+              <w:left w:val="single" w:sz="8" w:space="0" w:color="auto"/>
+            </w:tcBorders>
+            <w:vAlign w:val="center"/>
+          </w:tcPr>
+          <w:p/>
+        </w:tc>
+      </w:tr>
+      <w:tr>
+        <w:trPr>
+          <w:trHeight w:val="454"/>
+          <w:jc w:val="center"/>
+        </w:trPr>
+        <w:tc>
+          <w:tcPr>
+            <w:tcW w:w="2551" w:type="dxa"/>
+            <w:tcBorders>
               <w:top w:val="single" w:sz="4" w:space="0" w:color="auto"/>
+              <w:bottom w:val="single" w:sz="8" w:space="0" w:color="auto"/>
+              <w:right w:val="single" w:sz="4" w:space="0" w:color="auto"/>
+            </w:tcBorders>
+            <w:vAlign w:val="center"/>
+          </w:tcPr>
+          <w:p>
+            <w:pPr>
+              <w:pStyle w:val="texte-Tableaux"/>
+            </w:pPr>
+            <w:r>
+              <w:t>Nombre de positions</w:t>
+            </w:r>
+          </w:p>
+        </w:tc>
+        <w:tc>
+          <w:tcPr>
+            <w:tcW w:w="2268" w:type="dxa"/>
+            <w:tcBorders>
+              <w:left w:val="single" w:sz="4" w:space="0" w:color="auto"/>
+            </w:tcBorders>
+            <w:vAlign w:val="center"/>
+          </w:tcPr>
+          <w:p>
+            <w:pPr>
+              <w:pStyle w:val="texte-Tableaux"/>
+            </w:pPr>
+            <w:r>
+              <w:t>2 &amp; 4</w:t>
+            </w:r>
+          </w:p>
+        </w:tc>
+        <w:tc>
+          <w:tcPr>
+            <w:tcW w:w="850" w:type="dxa"/>
+            <w:tcBorders>
+              <w:right w:val="single" w:sz="8" w:space="0" w:color="auto"/>
+            </w:tcBorders>
+            <w:vAlign w:val="center"/>
+          </w:tcPr>
+          <w:p>
+            <w:pPr>
+              <w:pStyle w:val="texte-Tableaux"/>
+            </w:pPr>
+          </w:p>
+        </w:tc>
+        <w:tc>
+          <w:tcPr>
+            <w:tcW w:w="2835" w:type="dxa"/>
+            <w:vMerge/>
+            <w:tcBorders>
               <w:left w:val="single" w:sz="8" w:space="0" w:color="auto"/>
               <w:bottom w:val="single" w:sz="8" w:space="0" w:color="auto"/>
             </w:tcBorders>
@@ -5085,19 +5784,16 @@
         </w:tc>
       </w:tr>
     </w:tbl>
-    <w:p>
-      <w:bookmarkStart w:id="14" w:name="_GoBack"/>
-      <w:bookmarkEnd w:id="14"/>
-    </w:p>
+    <w:p/>
     <w:p>
       <w:pPr>
         <w:pStyle w:val="Titre2"/>
       </w:pPr>
-      <w:bookmarkStart w:id="15" w:name="_Toc144825831"/>
+      <w:bookmarkStart w:id="16" w:name="_Toc145004163"/>
       <w:r>
         <w:t>Serveur externe</w:t>
       </w:r>
-      <w:bookmarkEnd w:id="15"/>
+      <w:bookmarkEnd w:id="16"/>
     </w:p>
     <w:p>
       <w:r>
@@ -5141,38 +5837,11 @@
       <w:pPr>
         <w:pStyle w:val="Titre1"/>
       </w:pPr>
-      <w:bookmarkStart w:id="16" w:name="_Toc144825832"/>
-      <w:r>
-        <w:lastRenderedPageBreak/>
-        <w:t>Design</w:t>
-      </w:r>
-      <w:bookmarkEnd w:id="16"/>
-    </w:p>
-    <w:p>
-      <w:pPr>
-        <w:pStyle w:val="Titre2"/>
-      </w:pPr>
-      <w:bookmarkStart w:id="17" w:name="_Toc144825833"/>
-      <w:r>
-        <w:t>Alimentation</w:t>
+      <w:bookmarkStart w:id="17" w:name="_Toc145004164"/>
+      <w:r>
+        <w:t>Hardware</w:t>
       </w:r>
       <w:bookmarkEnd w:id="17"/>
-    </w:p>
-    <w:p>
-      <w:r>
-        <w:br w:type="page"/>
-      </w:r>
-    </w:p>
-    <w:p>
-      <w:pPr>
-        <w:pStyle w:val="Titre1"/>
-      </w:pPr>
-      <w:bookmarkStart w:id="18" w:name="_Toc144825834"/>
-      <w:r>
-        <w:lastRenderedPageBreak/>
-        <w:t>Hardware</w:t>
-      </w:r>
-      <w:bookmarkEnd w:id="18"/>
     </w:p>
     <w:p>
       <w:pPr>
@@ -5190,12 +5859,12 @@
       <w:pPr>
         <w:pStyle w:val="Titre1"/>
       </w:pPr>
-      <w:bookmarkStart w:id="19" w:name="_Toc144825835"/>
+      <w:bookmarkStart w:id="18" w:name="_Toc145004165"/>
       <w:r>
         <w:lastRenderedPageBreak/>
         <w:t>Software</w:t>
       </w:r>
-      <w:bookmarkEnd w:id="19"/>
+      <w:bookmarkEnd w:id="18"/>
     </w:p>
     <w:p>
       <w:r>
@@ -5206,12 +5875,12 @@
       <w:pPr>
         <w:pStyle w:val="Titre1"/>
       </w:pPr>
-      <w:bookmarkStart w:id="20" w:name="_Toc144825836"/>
+      <w:bookmarkStart w:id="19" w:name="_Toc145004166"/>
       <w:r>
         <w:lastRenderedPageBreak/>
         <w:t>Conclusion</w:t>
       </w:r>
-      <w:bookmarkEnd w:id="20"/>
+      <w:bookmarkEnd w:id="19"/>
     </w:p>
     <w:p>
       <w:r>
@@ -5222,12 +5891,12 @@
       <w:pPr>
         <w:pStyle w:val="Titre1"/>
       </w:pPr>
-      <w:bookmarkStart w:id="21" w:name="_Toc144825837"/>
+      <w:bookmarkStart w:id="20" w:name="_Toc145004167"/>
       <w:r>
         <w:lastRenderedPageBreak/>
         <w:t>Bibliographie</w:t>
       </w:r>
-      <w:bookmarkEnd w:id="21"/>
+      <w:bookmarkEnd w:id="20"/>
     </w:p>
     <w:p>
       <w:pPr>
@@ -5320,7 +5989,7 @@
                           </pic:cNvPicPr>
                         </pic:nvPicPr>
                         <pic:blipFill>
-                          <a:blip r:embed="rId19">
+                          <a:blip r:embed="rId22">
                             <a:extLst>
                               <a:ext uri="{28A0092B-C50C-407E-A947-70E740481C1C}">
                                 <a14:useLocalDpi xmlns:a14="http://schemas.microsoft.com/office/drawing/2010/main" val="0"/>
@@ -5384,12 +6053,12 @@
       <w:pPr>
         <w:pStyle w:val="Titre1"/>
       </w:pPr>
-      <w:bookmarkStart w:id="22" w:name="_Toc144825838"/>
+      <w:bookmarkStart w:id="21" w:name="_Toc145004168"/>
       <w:r>
         <w:lastRenderedPageBreak/>
         <w:t>Logiciels</w:t>
       </w:r>
-      <w:bookmarkEnd w:id="22"/>
+      <w:bookmarkEnd w:id="21"/>
     </w:p>
     <w:tbl>
       <w:tblPr>
@@ -5404,6 +6073,7 @@
       </w:tblGrid>
       <w:tr>
         <w:trPr>
+          <w:trHeight w:val="1247"/>
           <w:jc w:val="center"/>
         </w:trPr>
         <w:tc>
@@ -5425,9 +6095,9 @@
                 <w:lang w:val="fr-CH" w:eastAsia="fr-CH"/>
               </w:rPr>
               <w:drawing>
-                <wp:inline distT="0" distB="0" distL="0" distR="0" wp14:anchorId="3F533C40" wp14:editId="773B403C">
-                  <wp:extent cx="3125337" cy="577733"/>
-                  <wp:effectExtent l="0" t="0" r="0" b="0"/>
+                <wp:inline distT="0" distB="0" distL="0" distR="0" wp14:anchorId="3F533C40" wp14:editId="3DC16BF9">
+                  <wp:extent cx="3115962" cy="576000"/>
+                  <wp:effectExtent l="0" t="0" r="8255" b="0"/>
                   <wp:docPr id="965814377" name="Image 1" descr="Une image contenant Graphique, Police, graphisme, ligne&#10;&#10;Description générée automatiquement"/>
                   <wp:cNvGraphicFramePr>
                     <a:graphicFrameLocks xmlns:a="http://schemas.openxmlformats.org/drawingml/2006/main" noChangeAspect="1"/>
@@ -5442,7 +6112,7 @@
                           </pic:cNvPicPr>
                         </pic:nvPicPr>
                         <pic:blipFill>
-                          <a:blip r:embed="rId20" cstate="print">
+                          <a:blip r:embed="rId23" cstate="print">
                             <a:extLst>
                               <a:ext uri="{28A0092B-C50C-407E-A947-70E740481C1C}">
                                 <a14:useLocalDpi xmlns:a14="http://schemas.microsoft.com/office/drawing/2010/main" val="0"/>
@@ -5457,7 +6127,7 @@
                         <pic:spPr bwMode="auto">
                           <a:xfrm>
                             <a:off x="0" y="0"/>
-                            <a:ext cx="3167440" cy="585516"/>
+                            <a:ext cx="3115962" cy="576000"/>
                           </a:xfrm>
                           <a:prstGeom prst="rect">
                             <a:avLst/>
@@ -5568,6 +6238,7 @@
       </w:tblGrid>
       <w:tr>
         <w:trPr>
+          <w:trHeight w:val="1247"/>
           <w:jc w:val="center"/>
         </w:trPr>
         <w:tc>
@@ -5586,9 +6257,9 @@
                 <w:lang w:val="fr-CH" w:eastAsia="fr-CH"/>
               </w:rPr>
               <w:drawing>
-                <wp:inline distT="0" distB="0" distL="0" distR="0" wp14:anchorId="1ED5771B" wp14:editId="0B13C67C">
-                  <wp:extent cx="2264235" cy="720000"/>
-                  <wp:effectExtent l="0" t="0" r="3175" b="4445"/>
+                <wp:inline distT="0" distB="0" distL="0" distR="0" wp14:anchorId="1ED5771B" wp14:editId="49E98A8B">
+                  <wp:extent cx="1811387" cy="576000"/>
+                  <wp:effectExtent l="0" t="0" r="0" b="0"/>
                   <wp:docPr id="1954378737" name="Image 4"/>
                   <wp:cNvGraphicFramePr>
                     <a:graphicFrameLocks xmlns:a="http://schemas.openxmlformats.org/drawingml/2006/main" noChangeAspect="1"/>
@@ -5603,7 +6274,7 @@
                           </pic:cNvPicPr>
                         </pic:nvPicPr>
                         <pic:blipFill rotWithShape="1">
-                          <a:blip r:embed="rId21" cstate="print">
+                          <a:blip r:embed="rId24" cstate="print">
                             <a:extLst>
                               <a:ext uri="{28A0092B-C50C-407E-A947-70E740481C1C}">
                                 <a14:useLocalDpi xmlns:a14="http://schemas.microsoft.com/office/drawing/2010/main" val="0"/>
@@ -5616,7 +6287,7 @@
                         <pic:spPr bwMode="auto">
                           <a:xfrm>
                             <a:off x="0" y="0"/>
-                            <a:ext cx="2264235" cy="720000"/>
+                            <a:ext cx="1811387" cy="576000"/>
                           </a:xfrm>
                           <a:prstGeom prst="rect">
                             <a:avLst/>
@@ -5713,52 +6384,52 @@
       <w:pPr>
         <w:pStyle w:val="Titre1"/>
       </w:pPr>
-      <w:bookmarkStart w:id="23" w:name="_Toc144825839"/>
+      <w:bookmarkStart w:id="22" w:name="_Toc145004169"/>
       <w:r>
         <w:lastRenderedPageBreak/>
         <w:t>Annexes</w:t>
       </w:r>
-      <w:bookmarkEnd w:id="23"/>
+      <w:bookmarkEnd w:id="22"/>
     </w:p>
     <w:p>
       <w:pPr>
         <w:pStyle w:val="Titre2"/>
       </w:pPr>
-      <w:bookmarkStart w:id="24" w:name="_Toc144825840"/>
+      <w:bookmarkStart w:id="23" w:name="_Toc145004170"/>
       <w:r>
         <w:t>Cahier des charges</w:t>
       </w:r>
-      <w:bookmarkEnd w:id="24"/>
+      <w:bookmarkEnd w:id="23"/>
     </w:p>
     <w:p>
       <w:pPr>
         <w:pStyle w:val="Titre2"/>
       </w:pPr>
-      <w:bookmarkStart w:id="25" w:name="_Toc144825841"/>
+      <w:bookmarkStart w:id="24" w:name="_Toc145004171"/>
       <w:r>
         <w:t>Planification</w:t>
       </w:r>
-      <w:bookmarkEnd w:id="25"/>
+      <w:bookmarkEnd w:id="24"/>
     </w:p>
     <w:p>
       <w:pPr>
         <w:pStyle w:val="Titre2"/>
       </w:pPr>
-      <w:bookmarkStart w:id="26" w:name="_Toc144825842"/>
+      <w:bookmarkStart w:id="25" w:name="_Toc145004172"/>
       <w:r>
         <w:t>Journal de travail</w:t>
       </w:r>
-      <w:bookmarkEnd w:id="26"/>
+      <w:bookmarkEnd w:id="25"/>
     </w:p>
     <w:p>
       <w:pPr>
         <w:pStyle w:val="Titre2"/>
       </w:pPr>
-      <w:bookmarkStart w:id="27" w:name="_Toc144825843"/>
+      <w:bookmarkStart w:id="26" w:name="_Toc145004173"/>
       <w:r>
         <w:t>Procès-verbaux des séances hebdomadaires</w:t>
       </w:r>
-      <w:bookmarkEnd w:id="27"/>
+      <w:bookmarkEnd w:id="26"/>
     </w:p>
     <w:p/>
     <w:sectPr>
@@ -5808,8 +6479,6 @@
     </w:r>
     <w:r>
       <w:tab/>
-    </w:r>
-    <w:r>
       <w:t>SLO</w:t>
     </w:r>
     <w:r>
@@ -5828,7 +6497,7 @@
       <w:rPr>
         <w:noProof/>
       </w:rPr>
-      <w:t>14</w:t>
+      <w:t>12</w:t>
     </w:r>
     <w:r>
       <w:fldChar w:fldCharType="end"/>
@@ -5883,14 +6552,10 @@
     </w:r>
     <w:r>
       <w:tab/>
-    </w:r>
-    <w:r>
       <w:t>Diplôme</w:t>
     </w:r>
     <w:r>
       <w:tab/>
-    </w:r>
-    <w:r>
       <w:t>2312 Badge pour place de travail</w:t>
     </w:r>
   </w:p>
@@ -6907,6 +7572,24 @@
       <w:rFonts w:ascii="ETML" w:hAnsi="ETML"/>
     </w:rPr>
   </w:style>
+  <w:style w:type="paragraph" w:customStyle="1" w:styleId="PDGProjet">
+    <w:name w:val="PDG_Projet"/>
+    <w:link w:val="PDGProjetCar"/>
+    <w:qFormat/>
+    <w:rsid w:val="006566FB"/>
+    <w:rPr>
+      <w:rFonts w:ascii="Gentium Book Basic" w:hAnsi="Gentium Book Basic"/>
+    </w:rPr>
+  </w:style>
+  <w:style w:type="character" w:customStyle="1" w:styleId="PDGProjetCar">
+    <w:name w:val="PDG_Projet Car"/>
+    <w:basedOn w:val="Policepardfaut"/>
+    <w:link w:val="PDGProjet"/>
+    <w:rsid w:val="006566FB"/>
+    <w:rPr>
+      <w:rFonts w:ascii="Gentium Book Basic" w:hAnsi="Gentium Book Basic"/>
+    </w:rPr>
+  </w:style>
 </w:styles>
 </file>
 
@@ -7176,7 +7859,7 @@
 </file>
 
 <file path=customXml/itemProps1.xml><?xml version="1.0" encoding="utf-8"?>
-<ds:datastoreItem xmlns:ds="http://schemas.openxmlformats.org/officeDocument/2006/customXml" ds:itemID="{3A5A24C9-E30C-4A2A-83B1-68C51A286549}">
+<ds:datastoreItem xmlns:ds="http://schemas.openxmlformats.org/officeDocument/2006/customXml" ds:itemID="{FB2DBABA-050F-48FF-B6DE-24442AF7EF17}">
   <ds:schemaRefs>
     <ds:schemaRef ds:uri="http://schemas.openxmlformats.org/officeDocument/2006/bibliography"/>
   </ds:schemaRefs>

</xml_diff>

<commit_message>
Fin de la troisième semaine !
</commit_message>
<xml_diff>
--- a/doc/rapport/2312_BadgePlace_Santos_2023.docx
+++ b/doc/rapport/2312_BadgePlace_Santos_2023.docx
@@ -11,20 +11,21 @@
       <w:r>
         <w:rPr>
           <w:noProof/>
+          <w:lang w:eastAsia="fr-CH"/>
         </w:rPr>
         <mc:AlternateContent>
           <mc:Choice Requires="wps">
             <w:drawing>
-              <wp:anchor distT="45720" distB="45720" distL="114300" distR="114300" simplePos="0" relativeHeight="251660288" behindDoc="0" locked="0" layoutInCell="1" allowOverlap="1" wp14:anchorId="1F1C16CD" wp14:editId="3E3FB773">
+              <wp:anchor distT="45720" distB="45720" distL="114300" distR="114300" simplePos="0" relativeHeight="251660288" behindDoc="0" locked="0" layoutInCell="1" allowOverlap="1" wp14:anchorId="1F1C16CD" wp14:editId="0D7EE1BD">
                 <wp:simplePos x="0" y="0"/>
                 <wp:positionH relativeFrom="margin">
                   <wp:align>right</wp:align>
                 </wp:positionH>
                 <wp:positionV relativeFrom="paragraph">
-                  <wp:posOffset>-373863</wp:posOffset>
+                  <wp:posOffset>-366556</wp:posOffset>
                 </wp:positionV>
-                <wp:extent cx="2089785" cy="1404620"/>
-                <wp:effectExtent l="0" t="0" r="5715" b="0"/>
+                <wp:extent cx="2089785" cy="360000"/>
+                <wp:effectExtent l="0" t="0" r="5715" b="2540"/>
                 <wp:wrapNone/>
                 <wp:docPr id="217" name="Zone de texte 2"/>
                 <wp:cNvGraphicFramePr>
@@ -39,7 +40,7 @@
                       <wps:spPr bwMode="auto">
                         <a:xfrm>
                           <a:off x="0" y="0"/>
-                          <a:ext cx="2089785" cy="1404620"/>
+                          <a:ext cx="2089785" cy="360000"/>
                         </a:xfrm>
                         <a:prstGeom prst="rect">
                           <a:avLst/>
@@ -80,7 +81,7 @@
                         </w:txbxContent>
                       </wps:txbx>
                       <wps:bodyPr rot="0" vert="horz" wrap="square" lIns="0" tIns="0" rIns="0" bIns="0" anchor="ctr" anchorCtr="0">
-                        <a:spAutoFit/>
+                        <a:noAutofit/>
                       </wps:bodyPr>
                     </wps:wsp>
                   </a:graphicData>
@@ -89,7 +90,7 @@
                   <wp14:pctWidth>0</wp14:pctWidth>
                 </wp14:sizeRelH>
                 <wp14:sizeRelV relativeFrom="margin">
-                  <wp14:pctHeight>20000</wp14:pctHeight>
+                  <wp14:pctHeight>0</wp14:pctHeight>
                 </wp14:sizeRelV>
               </wp:anchor>
             </w:drawing>
@@ -100,8 +101,8 @@
                 <v:stroke joinstyle="miter"/>
                 <v:path gradientshapeok="t" o:connecttype="rect"/>
               </v:shapetype>
-              <v:shape id="Zone de texte 2" o:spid="_x0000_s1026" type="#_x0000_t202" style="position:absolute;left:0;text-align:left;margin-left:113.35pt;margin-top:-29.45pt;width:164.55pt;height:110.6pt;z-index:251660288;visibility:visible;mso-wrap-style:square;mso-width-percent:0;mso-height-percent:200;mso-wrap-distance-left:9pt;mso-wrap-distance-top:3.6pt;mso-wrap-distance-right:9pt;mso-wrap-distance-bottom:3.6pt;mso-position-horizontal:right;mso-position-horizontal-relative:margin;mso-position-vertical:absolute;mso-position-vertical-relative:text;mso-width-percent:0;mso-height-percent:200;mso-width-relative:margin;mso-height-relative:margin;v-text-anchor:middle" o:gfxdata="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" stroked="f">
-                <v:textbox style="mso-fit-shape-to-text:t" inset="0,0,0,0">
+              <v:shape id="Zone de texte 2" o:spid="_x0000_s1026" type="#_x0000_t202" style="position:absolute;left:0;text-align:left;margin-left:113.35pt;margin-top:-28.85pt;width:164.55pt;height:28.35pt;z-index:251660288;visibility:visible;mso-wrap-style:square;mso-width-percent:0;mso-height-percent:0;mso-wrap-distance-left:9pt;mso-wrap-distance-top:3.6pt;mso-wrap-distance-right:9pt;mso-wrap-distance-bottom:3.6pt;mso-position-horizontal:right;mso-position-horizontal-relative:margin;mso-position-vertical:absolute;mso-position-vertical-relative:text;mso-width-percent:0;mso-height-percent:0;mso-width-relative:margin;mso-height-relative:margin;v-text-anchor:middle" o:gfxdata="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" stroked="f">
+                <v:textbox inset="0,0,0,0">
                   <w:txbxContent>
                     <w:p>
                       <w:pPr>
@@ -197,7 +198,7 @@
     <w:p>
       <w:pPr>
         <w:pStyle w:val="PDGProjet"/>
-        <w:spacing w:before="720" w:after="120"/>
+        <w:spacing w:before="1080" w:after="120"/>
         <w:jc w:val="center"/>
         <w:rPr>
           <w:b/>
@@ -215,7 +216,7 @@
     <w:p>
       <w:pPr>
         <w:pStyle w:val="PDGProjet"/>
-        <w:spacing w:before="240"/>
+        <w:spacing w:before="360"/>
         <w:jc w:val="center"/>
         <w:rPr>
           <w:sz w:val="36"/>
@@ -249,7 +250,7 @@
     <w:p>
       <w:pPr>
         <w:pStyle w:val="PDGProjet"/>
-        <w:spacing w:before="1560"/>
+        <w:spacing w:before="1680"/>
         <w:jc w:val="center"/>
         <w:rPr>
           <w:sz w:val="32"/>
@@ -272,144 +273,518 @@
       </w:pPr>
       <w:r>
         <w:rPr>
+          <w:noProof/>
           <w:sz w:val="56"/>
         </w:rPr>
-        <w:t>Système d’accès par b</w:t>
+        <mc:AlternateContent>
+          <mc:Choice Requires="wps">
+            <w:drawing>
+              <wp:anchor distT="0" distB="0" distL="114300" distR="114300" simplePos="0" relativeHeight="251670528" behindDoc="0" locked="0" layoutInCell="1" allowOverlap="1" wp14:anchorId="56254E50" wp14:editId="5F190E38">
+                <wp:simplePos x="0" y="0"/>
+                <wp:positionH relativeFrom="margin">
+                  <wp:posOffset>3420745</wp:posOffset>
+                </wp:positionH>
+                <wp:positionV relativeFrom="page">
+                  <wp:posOffset>7560945</wp:posOffset>
+                </wp:positionV>
+                <wp:extent cx="1800000" cy="720000"/>
+                <wp:effectExtent l="0" t="0" r="0" b="4445"/>
+                <wp:wrapNone/>
+                <wp:docPr id="13" name="Zone de texte 2"/>
+                <wp:cNvGraphicFramePr>
+                  <a:graphicFrameLocks xmlns:a="http://schemas.openxmlformats.org/drawingml/2006/main"/>
+                </wp:cNvGraphicFramePr>
+                <a:graphic xmlns:a="http://schemas.openxmlformats.org/drawingml/2006/main">
+                  <a:graphicData uri="http://schemas.microsoft.com/office/word/2010/wordprocessingShape">
+                    <wps:wsp>
+                      <wps:cNvSpPr txBox="1">
+                        <a:spLocks noChangeArrowheads="1"/>
+                      </wps:cNvSpPr>
+                      <wps:spPr bwMode="auto">
+                        <a:xfrm>
+                          <a:off x="0" y="0"/>
+                          <a:ext cx="1800000" cy="720000"/>
+                        </a:xfrm>
+                        <a:prstGeom prst="rect">
+                          <a:avLst/>
+                        </a:prstGeom>
+                        <a:solidFill>
+                          <a:srgbClr val="FFFFFF"/>
+                        </a:solidFill>
+                        <a:ln w="9525">
+                          <a:noFill/>
+                          <a:miter lim="800000"/>
+                          <a:headEnd/>
+                          <a:tailEnd/>
+                        </a:ln>
+                      </wps:spPr>
+                      <wps:txbx>
+                        <w:txbxContent>
+                          <w:p>
+                            <w:pPr>
+                              <w:pStyle w:val="PDGNoms"/>
+                            </w:pPr>
+                            <w:r>
+                              <w:t>Expert n° 1 :</w:t>
+                            </w:r>
+                          </w:p>
+                          <w:p>
+                            <w:pPr>
+                              <w:pStyle w:val="PDGNoms"/>
+                            </w:pPr>
+                            <w:proofErr w:type="gramStart"/>
+                            <w:r>
+                              <w:t>x</w:t>
+                            </w:r>
+                            <w:proofErr w:type="gramEnd"/>
+                          </w:p>
+                        </w:txbxContent>
+                      </wps:txbx>
+                      <wps:bodyPr rot="0" vert="horz" wrap="square" lIns="91440" tIns="45720" rIns="91440" bIns="45720" anchor="t" anchorCtr="0">
+                        <a:noAutofit/>
+                      </wps:bodyPr>
+                    </wps:wsp>
+                  </a:graphicData>
+                </a:graphic>
+                <wp14:sizeRelH relativeFrom="margin">
+                  <wp14:pctWidth>0</wp14:pctWidth>
+                </wp14:sizeRelH>
+                <wp14:sizeRelV relativeFrom="margin">
+                  <wp14:pctHeight>0</wp14:pctHeight>
+                </wp14:sizeRelV>
+              </wp:anchor>
+            </w:drawing>
+          </mc:Choice>
+          <mc:Fallback>
+            <w:pict>
+              <v:shape w14:anchorId="56254E50" id="_x0000_s1027" type="#_x0000_t202" style="position:absolute;left:0;text-align:left;margin-left:269.35pt;margin-top:595.35pt;width:141.75pt;height:56.7pt;z-index:251670528;visibility:visible;mso-wrap-style:square;mso-width-percent:0;mso-height-percent:0;mso-wrap-distance-left:9pt;mso-wrap-distance-top:0;mso-wrap-distance-right:9pt;mso-wrap-distance-bottom:0;mso-position-horizontal:absolute;mso-position-horizontal-relative:margin;mso-position-vertical:absolute;mso-position-vertical-relative:page;mso-width-percent:0;mso-height-percent:0;mso-width-relative:margin;mso-height-relative:margin;v-text-anchor:top" o:gfxdata="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" stroked="f">
+                <v:textbox>
+                  <w:txbxContent>
+                    <w:p>
+                      <w:pPr>
+                        <w:pStyle w:val="PDGNoms"/>
+                      </w:pPr>
+                      <w:r>
+                        <w:t>Expert n° 1 :</w:t>
+                      </w:r>
+                    </w:p>
+                    <w:p>
+                      <w:pPr>
+                        <w:pStyle w:val="PDGNoms"/>
+                      </w:pPr>
+                      <w:proofErr w:type="gramStart"/>
+                      <w:r>
+                        <w:t>x</w:t>
+                      </w:r>
+                      <w:proofErr w:type="gramEnd"/>
+                    </w:p>
+                  </w:txbxContent>
+                </v:textbox>
+                <w10:wrap anchorx="margin" anchory="page"/>
+              </v:shape>
+            </w:pict>
+          </mc:Fallback>
+        </mc:AlternateContent>
+      </w:r>
+      <w:r>
+        <w:rPr>
+          <w:noProof/>
+          <w:sz w:val="56"/>
+        </w:rPr>
+        <mc:AlternateContent>
+          <mc:Choice Requires="wps">
+            <w:drawing>
+              <wp:anchor distT="0" distB="0" distL="114300" distR="114300" simplePos="0" relativeHeight="251671552" behindDoc="0" locked="0" layoutInCell="1" allowOverlap="1" wp14:anchorId="4EA8EDBA" wp14:editId="5F435082">
+                <wp:simplePos x="0" y="0"/>
+                <wp:positionH relativeFrom="margin">
+                  <wp:posOffset>540385</wp:posOffset>
+                </wp:positionH>
+                <wp:positionV relativeFrom="page">
+                  <wp:posOffset>7560945</wp:posOffset>
+                </wp:positionV>
+                <wp:extent cx="1800000" cy="720000"/>
+                <wp:effectExtent l="0" t="0" r="0" b="4445"/>
+                <wp:wrapNone/>
+                <wp:docPr id="9" name="Zone de texte 2"/>
+                <wp:cNvGraphicFramePr>
+                  <a:graphicFrameLocks xmlns:a="http://schemas.openxmlformats.org/drawingml/2006/main"/>
+                </wp:cNvGraphicFramePr>
+                <a:graphic xmlns:a="http://schemas.openxmlformats.org/drawingml/2006/main">
+                  <a:graphicData uri="http://schemas.microsoft.com/office/word/2010/wordprocessingShape">
+                    <wps:wsp>
+                      <wps:cNvSpPr txBox="1">
+                        <a:spLocks noChangeArrowheads="1"/>
+                      </wps:cNvSpPr>
+                      <wps:spPr bwMode="auto">
+                        <a:xfrm>
+                          <a:off x="0" y="0"/>
+                          <a:ext cx="1800000" cy="720000"/>
+                        </a:xfrm>
+                        <a:prstGeom prst="rect">
+                          <a:avLst/>
+                        </a:prstGeom>
+                        <a:solidFill>
+                          <a:srgbClr val="FFFFFF"/>
+                        </a:solidFill>
+                        <a:ln w="9525">
+                          <a:noFill/>
+                          <a:miter lim="800000"/>
+                          <a:headEnd/>
+                          <a:tailEnd/>
+                        </a:ln>
+                      </wps:spPr>
+                      <wps:txbx>
+                        <w:txbxContent>
+                          <w:p>
+                            <w:pPr>
+                              <w:pStyle w:val="PDGNoms"/>
+                            </w:pPr>
+                            <w:r>
+                              <w:t>Réalisé par :</w:t>
+                            </w:r>
+                          </w:p>
+                          <w:p>
+                            <w:pPr>
+                              <w:pStyle w:val="PDGNoms"/>
+                              <w:rPr>
+                                <w:b/>
+                              </w:rPr>
+                            </w:pPr>
+                            <w:r>
+                              <w:rPr>
+                                <w:b/>
+                              </w:rPr>
+                              <w:t>Miguel Santos</w:t>
+                            </w:r>
+                          </w:p>
+                        </w:txbxContent>
+                      </wps:txbx>
+                      <wps:bodyPr rot="0" vert="horz" wrap="square" lIns="91440" tIns="45720" rIns="91440" bIns="45720" anchor="t" anchorCtr="0">
+                        <a:noAutofit/>
+                      </wps:bodyPr>
+                    </wps:wsp>
+                  </a:graphicData>
+                </a:graphic>
+                <wp14:sizeRelH relativeFrom="margin">
+                  <wp14:pctWidth>0</wp14:pctWidth>
+                </wp14:sizeRelH>
+                <wp14:sizeRelV relativeFrom="margin">
+                  <wp14:pctHeight>0</wp14:pctHeight>
+                </wp14:sizeRelV>
+              </wp:anchor>
+            </w:drawing>
+          </mc:Choice>
+          <mc:Fallback>
+            <w:pict>
+              <v:shape w14:anchorId="4EA8EDBA" id="_x0000_s1028" type="#_x0000_t202" style="position:absolute;left:0;text-align:left;margin-left:42.55pt;margin-top:595.35pt;width:141.75pt;height:56.7pt;z-index:251671552;visibility:visible;mso-wrap-style:square;mso-width-percent:0;mso-height-percent:0;mso-wrap-distance-left:9pt;mso-wrap-distance-top:0;mso-wrap-distance-right:9pt;mso-wrap-distance-bottom:0;mso-position-horizontal:absolute;mso-position-horizontal-relative:margin;mso-position-vertical:absolute;mso-position-vertical-relative:page;mso-width-percent:0;mso-height-percent:0;mso-width-relative:margin;mso-height-relative:margin;v-text-anchor:top" o:gfxdata="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" stroked="f">
+                <v:textbox>
+                  <w:txbxContent>
+                    <w:p>
+                      <w:pPr>
+                        <w:pStyle w:val="PDGNoms"/>
+                      </w:pPr>
+                      <w:r>
+                        <w:t>Réalisé par :</w:t>
+                      </w:r>
+                    </w:p>
+                    <w:p>
+                      <w:pPr>
+                        <w:pStyle w:val="PDGNoms"/>
+                        <w:rPr>
+                          <w:b/>
+                        </w:rPr>
+                      </w:pPr>
+                      <w:r>
+                        <w:rPr>
+                          <w:b/>
+                        </w:rPr>
+                        <w:t>Miguel Santos</w:t>
+                      </w:r>
+                    </w:p>
+                  </w:txbxContent>
+                </v:textbox>
+                <w10:wrap anchorx="margin" anchory="page"/>
+              </v:shape>
+            </w:pict>
+          </mc:Fallback>
+        </mc:AlternateContent>
       </w:r>
       <w:r>
         <w:rPr>
           <w:sz w:val="56"/>
         </w:rPr>
-        <w:t>adge</w:t>
+        <w:t>Système d’accès par badge</w:t>
       </w:r>
       <w:r>
         <w:rPr>
           <w:sz w:val="56"/>
         </w:rPr>
         <w:br/>
-      </w:r>
-      <w:r>
+        <w:t>pour place de travail</w:t>
+      </w:r>
+    </w:p>
+    <w:p>
+      <w:pPr>
+        <w:spacing w:after="2520"/>
+        <w:jc w:val="center"/>
         <w:rPr>
           <w:sz w:val="56"/>
         </w:rPr>
-        <w:t>pour place</w:t>
-      </w:r>
+      </w:pPr>
       <w:r>
         <w:rPr>
+          <w:noProof/>
           <w:sz w:val="56"/>
         </w:rPr>
-        <w:t xml:space="preserve"> de tr</w:t>
-      </w:r>
-      <w:bookmarkStart w:id="0" w:name="_GoBack"/>
-      <w:bookmarkEnd w:id="0"/>
+        <mc:AlternateContent>
+          <mc:Choice Requires="wps">
+            <w:drawing>
+              <wp:anchor distT="45720" distB="45720" distL="114300" distR="114300" simplePos="0" relativeHeight="251665408" behindDoc="0" locked="0" layoutInCell="1" allowOverlap="1" wp14:anchorId="6D62BDEF" wp14:editId="6C52C9D1">
+                <wp:simplePos x="0" y="0"/>
+                <wp:positionH relativeFrom="margin">
+                  <wp:posOffset>540385</wp:posOffset>
+                </wp:positionH>
+                <wp:positionV relativeFrom="page">
+                  <wp:posOffset>8461375</wp:posOffset>
+                </wp:positionV>
+                <wp:extent cx="1800000" cy="720000"/>
+                <wp:effectExtent l="0" t="0" r="0" b="4445"/>
+                <wp:wrapNone/>
+                <wp:docPr id="10" name="Zone de texte 2"/>
+                <wp:cNvGraphicFramePr>
+                  <a:graphicFrameLocks xmlns:a="http://schemas.openxmlformats.org/drawingml/2006/main"/>
+                </wp:cNvGraphicFramePr>
+                <a:graphic xmlns:a="http://schemas.openxmlformats.org/drawingml/2006/main">
+                  <a:graphicData uri="http://schemas.microsoft.com/office/word/2010/wordprocessingShape">
+                    <wps:wsp>
+                      <wps:cNvSpPr txBox="1">
+                        <a:spLocks noChangeArrowheads="1"/>
+                      </wps:cNvSpPr>
+                      <wps:spPr bwMode="auto">
+                        <a:xfrm>
+                          <a:off x="0" y="0"/>
+                          <a:ext cx="1800000" cy="720000"/>
+                        </a:xfrm>
+                        <a:prstGeom prst="rect">
+                          <a:avLst/>
+                        </a:prstGeom>
+                        <a:solidFill>
+                          <a:srgbClr val="FFFFFF"/>
+                        </a:solidFill>
+                        <a:ln w="9525">
+                          <a:noFill/>
+                          <a:miter lim="800000"/>
+                          <a:headEnd/>
+                          <a:tailEnd/>
+                        </a:ln>
+                      </wps:spPr>
+                      <wps:txbx>
+                        <w:txbxContent>
+                          <w:p>
+                            <w:pPr>
+                              <w:pStyle w:val="PDGNoms"/>
+                            </w:pPr>
+                            <w:r>
+                              <w:t>Maître de diplôme :</w:t>
+                            </w:r>
+                          </w:p>
+                          <w:p>
+                            <w:pPr>
+                              <w:pStyle w:val="PDGNoms"/>
+                              <w:rPr>
+                                <w:b/>
+                              </w:rPr>
+                            </w:pPr>
+                            <w:r>
+                              <w:rPr>
+                                <w:b/>
+                              </w:rPr>
+                              <w:t xml:space="preserve">Philippe </w:t>
+                            </w:r>
+                            <w:proofErr w:type="spellStart"/>
+                            <w:r>
+                              <w:rPr>
+                                <w:b/>
+                              </w:rPr>
+                              <w:t>Bovey</w:t>
+                            </w:r>
+                            <w:proofErr w:type="spellEnd"/>
+                          </w:p>
+                        </w:txbxContent>
+                      </wps:txbx>
+                      <wps:bodyPr rot="0" vert="horz" wrap="square" lIns="91440" tIns="45720" rIns="91440" bIns="45720" anchor="t" anchorCtr="0">
+                        <a:noAutofit/>
+                      </wps:bodyPr>
+                    </wps:wsp>
+                  </a:graphicData>
+                </a:graphic>
+                <wp14:sizeRelH relativeFrom="margin">
+                  <wp14:pctWidth>0</wp14:pctWidth>
+                </wp14:sizeRelH>
+                <wp14:sizeRelV relativeFrom="margin">
+                  <wp14:pctHeight>0</wp14:pctHeight>
+                </wp14:sizeRelV>
+              </wp:anchor>
+            </w:drawing>
+          </mc:Choice>
+          <mc:Fallback>
+            <w:pict>
+              <v:shape w14:anchorId="6D62BDEF" id="_x0000_s1029" type="#_x0000_t202" style="position:absolute;left:0;text-align:left;margin-left:42.55pt;margin-top:666.25pt;width:141.75pt;height:56.7pt;z-index:251665408;visibility:visible;mso-wrap-style:square;mso-width-percent:0;mso-height-percent:0;mso-wrap-distance-left:9pt;mso-wrap-distance-top:3.6pt;mso-wrap-distance-right:9pt;mso-wrap-distance-bottom:3.6pt;mso-position-horizontal:absolute;mso-position-horizontal-relative:margin;mso-position-vertical:absolute;mso-position-vertical-relative:page;mso-width-percent:0;mso-height-percent:0;mso-width-relative:margin;mso-height-relative:margin;v-text-anchor:top" o:gfxdata="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" stroked="f">
+                <v:textbox>
+                  <w:txbxContent>
+                    <w:p>
+                      <w:pPr>
+                        <w:pStyle w:val="PDGNoms"/>
+                      </w:pPr>
+                      <w:r>
+                        <w:t>Maître de diplôme :</w:t>
+                      </w:r>
+                    </w:p>
+                    <w:p>
+                      <w:pPr>
+                        <w:pStyle w:val="PDGNoms"/>
+                        <w:rPr>
+                          <w:b/>
+                        </w:rPr>
+                      </w:pPr>
+                      <w:r>
+                        <w:rPr>
+                          <w:b/>
+                        </w:rPr>
+                        <w:t xml:space="preserve">Philippe </w:t>
+                      </w:r>
+                      <w:proofErr w:type="spellStart"/>
+                      <w:r>
+                        <w:rPr>
+                          <w:b/>
+                        </w:rPr>
+                        <w:t>Bovey</w:t>
+                      </w:r>
+                      <w:proofErr w:type="spellEnd"/>
+                    </w:p>
+                  </w:txbxContent>
+                </v:textbox>
+                <w10:wrap anchorx="margin" anchory="page"/>
+              </v:shape>
+            </w:pict>
+          </mc:Fallback>
+        </mc:AlternateContent>
+      </w:r>
       <w:r>
         <w:rPr>
+          <w:noProof/>
           <w:sz w:val="56"/>
         </w:rPr>
-        <w:t>avail</w:t>
-      </w:r>
-    </w:p>
-    <w:p>
-      <w:pPr>
-        <w:pStyle w:val="PDGProjet"/>
-        <w:tabs>
-          <w:tab w:val="left" w:pos="5670"/>
-        </w:tabs>
-        <w:spacing w:before="240" w:after="120"/>
-        <w:rPr>
-          <w:sz w:val="36"/>
-        </w:rPr>
-      </w:pPr>
-      <w:r>
-        <w:rPr>
-          <w:sz w:val="36"/>
-        </w:rPr>
-        <w:t>Réalisé par :</w:t>
-      </w:r>
-      <w:r>
-        <w:rPr>
-          <w:sz w:val="36"/>
-        </w:rPr>
-        <w:tab/>
-        <w:t>Experts :</w:t>
-      </w:r>
-    </w:p>
-    <w:p>
-      <w:pPr>
-        <w:pStyle w:val="PDGProjet"/>
-        <w:tabs>
-          <w:tab w:val="left" w:pos="5670"/>
-        </w:tabs>
-        <w:rPr>
-          <w:sz w:val="36"/>
-        </w:rPr>
-      </w:pPr>
-      <w:r>
-        <w:rPr>
-          <w:sz w:val="36"/>
-        </w:rPr>
-        <w:t>Miguel Santos</w:t>
-      </w:r>
-      <w:r>
-        <w:rPr>
-          <w:sz w:val="36"/>
-        </w:rPr>
-        <w:tab/>
-        <w:t>xx</w:t>
-      </w:r>
-    </w:p>
-    <w:p>
-      <w:pPr>
-        <w:pStyle w:val="PDGProjet"/>
-        <w:tabs>
-          <w:tab w:val="left" w:pos="5670"/>
-        </w:tabs>
-        <w:spacing w:before="240"/>
-        <w:rPr>
-          <w:sz w:val="36"/>
-        </w:rPr>
-      </w:pPr>
-      <w:r>
-        <w:rPr>
-          <w:sz w:val="36"/>
-        </w:rPr>
-        <w:t>Maître de diplôme :</w:t>
-      </w:r>
-      <w:r>
-        <w:rPr>
-          <w:sz w:val="36"/>
-        </w:rPr>
-        <w:tab/>
-        <w:t>xx</w:t>
-      </w:r>
-    </w:p>
-    <w:p>
-      <w:pPr>
-        <w:pStyle w:val="PDGProjet"/>
-        <w:rPr>
-          <w:sz w:val="36"/>
-        </w:rPr>
-      </w:pPr>
-      <w:r>
-        <w:rPr>
-          <w:sz w:val="36"/>
-        </w:rPr>
-        <w:t xml:space="preserve">Philippe </w:t>
-      </w:r>
-      <w:proofErr w:type="spellStart"/>
-      <w:r>
-        <w:rPr>
-          <w:sz w:val="36"/>
-        </w:rPr>
-        <w:t>Bovey</w:t>
-      </w:r>
-      <w:proofErr w:type="spellEnd"/>
-    </w:p>
-    <w:p>
-      <w:pPr>
-        <w:spacing w:before="0" w:after="160"/>
-        <w:jc w:val="left"/>
-      </w:pPr>
+        <mc:AlternateContent>
+          <mc:Choice Requires="wps">
+            <w:drawing>
+              <wp:anchor distT="45720" distB="45720" distL="114300" distR="114300" simplePos="0" relativeHeight="251669504" behindDoc="0" locked="0" layoutInCell="1" allowOverlap="1" wp14:anchorId="5BDE4B9E" wp14:editId="3F153BB4">
+                <wp:simplePos x="0" y="0"/>
+                <wp:positionH relativeFrom="margin">
+                  <wp:posOffset>3420745</wp:posOffset>
+                </wp:positionH>
+                <wp:positionV relativeFrom="page">
+                  <wp:posOffset>8461375</wp:posOffset>
+                </wp:positionV>
+                <wp:extent cx="1800000" cy="720000"/>
+                <wp:effectExtent l="0" t="0" r="0" b="4445"/>
+                <wp:wrapNone/>
+                <wp:docPr id="14" name="Zone de texte 2"/>
+                <wp:cNvGraphicFramePr>
+                  <a:graphicFrameLocks xmlns:a="http://schemas.openxmlformats.org/drawingml/2006/main"/>
+                </wp:cNvGraphicFramePr>
+                <a:graphic xmlns:a="http://schemas.openxmlformats.org/drawingml/2006/main">
+                  <a:graphicData uri="http://schemas.microsoft.com/office/word/2010/wordprocessingShape">
+                    <wps:wsp>
+                      <wps:cNvSpPr txBox="1">
+                        <a:spLocks noChangeArrowheads="1"/>
+                      </wps:cNvSpPr>
+                      <wps:spPr bwMode="auto">
+                        <a:xfrm>
+                          <a:off x="0" y="0"/>
+                          <a:ext cx="1800000" cy="720000"/>
+                        </a:xfrm>
+                        <a:prstGeom prst="rect">
+                          <a:avLst/>
+                        </a:prstGeom>
+                        <a:solidFill>
+                          <a:srgbClr val="FFFFFF"/>
+                        </a:solidFill>
+                        <a:ln w="9525">
+                          <a:noFill/>
+                          <a:miter lim="800000"/>
+                          <a:headEnd/>
+                          <a:tailEnd/>
+                        </a:ln>
+                      </wps:spPr>
+                      <wps:txbx>
+                        <w:txbxContent>
+                          <w:p>
+                            <w:pPr>
+                              <w:pStyle w:val="PDGNoms"/>
+                            </w:pPr>
+                            <w:r>
+                              <w:t>Expert n° 2 :</w:t>
+                            </w:r>
+                          </w:p>
+                          <w:p>
+                            <w:pPr>
+                              <w:pStyle w:val="PDGNoms"/>
+                            </w:pPr>
+                            <w:proofErr w:type="gramStart"/>
+                            <w:r>
+                              <w:t>x</w:t>
+                            </w:r>
+                            <w:proofErr w:type="gramEnd"/>
+                          </w:p>
+                        </w:txbxContent>
+                      </wps:txbx>
+                      <wps:bodyPr rot="0" vert="horz" wrap="square" lIns="91440" tIns="45720" rIns="91440" bIns="45720" anchor="t" anchorCtr="0">
+                        <a:noAutofit/>
+                      </wps:bodyPr>
+                    </wps:wsp>
+                  </a:graphicData>
+                </a:graphic>
+                <wp14:sizeRelH relativeFrom="margin">
+                  <wp14:pctWidth>0</wp14:pctWidth>
+                </wp14:sizeRelH>
+                <wp14:sizeRelV relativeFrom="margin">
+                  <wp14:pctHeight>0</wp14:pctHeight>
+                </wp14:sizeRelV>
+              </wp:anchor>
+            </w:drawing>
+          </mc:Choice>
+          <mc:Fallback>
+            <w:pict>
+              <v:shape w14:anchorId="5BDE4B9E" id="_x0000_s1030" type="#_x0000_t202" style="position:absolute;left:0;text-align:left;margin-left:269.35pt;margin-top:666.25pt;width:141.75pt;height:56.7pt;z-index:251669504;visibility:visible;mso-wrap-style:square;mso-width-percent:0;mso-height-percent:0;mso-wrap-distance-left:9pt;mso-wrap-distance-top:3.6pt;mso-wrap-distance-right:9pt;mso-wrap-distance-bottom:3.6pt;mso-position-horizontal:absolute;mso-position-horizontal-relative:margin;mso-position-vertical:absolute;mso-position-vertical-relative:page;mso-width-percent:0;mso-height-percent:0;mso-width-relative:margin;mso-height-relative:margin;v-text-anchor:top" o:gfxdata="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" stroked="f">
+                <v:textbox>
+                  <w:txbxContent>
+                    <w:p>
+                      <w:pPr>
+                        <w:pStyle w:val="PDGNoms"/>
+                      </w:pPr>
+                      <w:r>
+                        <w:t>Expert n° 2 :</w:t>
+                      </w:r>
+                    </w:p>
+                    <w:p>
+                      <w:pPr>
+                        <w:pStyle w:val="PDGNoms"/>
+                      </w:pPr>
+                      <w:proofErr w:type="gramStart"/>
+                      <w:r>
+                        <w:t>x</w:t>
+                      </w:r>
+                      <w:proofErr w:type="gramEnd"/>
+                    </w:p>
+                  </w:txbxContent>
+                </v:textbox>
+                <w10:wrap anchorx="margin" anchory="page"/>
+              </v:shape>
+            </w:pict>
+          </mc:Fallback>
+        </mc:AlternateContent>
+      </w:r>
       <w:r>
         <w:br w:type="page"/>
       </w:r>
@@ -2297,12 +2672,12 @@
       <w:pPr>
         <w:pStyle w:val="Titre1"/>
       </w:pPr>
-      <w:bookmarkStart w:id="1" w:name="_Toc145004150"/>
+      <w:bookmarkStart w:id="0" w:name="_Toc145004150"/>
       <w:r>
         <w:lastRenderedPageBreak/>
         <w:t>Introduction</w:t>
       </w:r>
-      <w:bookmarkEnd w:id="1"/>
+      <w:bookmarkEnd w:id="0"/>
     </w:p>
     <w:p>
       <w:pPr>
@@ -2312,11 +2687,11 @@
           <w:numId w:val="2"/>
         </w:numPr>
       </w:pPr>
-      <w:bookmarkStart w:id="2" w:name="_Toc145004151"/>
+      <w:bookmarkStart w:id="1" w:name="_Toc145004151"/>
       <w:r>
         <w:t>Contexte</w:t>
       </w:r>
-      <w:bookmarkEnd w:id="2"/>
+      <w:bookmarkEnd w:id="1"/>
     </w:p>
     <w:p>
       <w:r>
@@ -2342,11 +2717,11 @@
           <w:numId w:val="2"/>
         </w:numPr>
       </w:pPr>
-      <w:bookmarkStart w:id="3" w:name="_Toc145004152"/>
+      <w:bookmarkStart w:id="2" w:name="_Toc145004152"/>
       <w:r>
         <w:t>But du projet</w:t>
       </w:r>
-      <w:bookmarkEnd w:id="3"/>
+      <w:bookmarkEnd w:id="2"/>
     </w:p>
     <w:p>
       <w:r>
@@ -2371,7 +2746,34 @@
     </w:p>
     <w:p>
       <w:r>
-        <w:t>Le cahier des charges disponible en annexe f</w:t>
+        <w:t>Le cahier des charges disponible en annexe</w:t>
+      </w:r>
+      <w:r>
+        <w:t xml:space="preserve"> (</w:t>
+      </w:r>
+      <w:r>
+        <w:fldChar w:fldCharType="begin"/>
+      </w:r>
+      <w:r>
+        <w:instrText xml:space="preserve"> REF _Ref145058489 \r \h </w:instrText>
+      </w:r>
+      <w:r>
+        <w:fldChar w:fldCharType="separate"/>
+      </w:r>
+      <w:r>
+        <w:t>8.</w:t>
+      </w:r>
+      <w:r>
+        <w:t>1</w:t>
+      </w:r>
+      <w:r>
+        <w:fldChar w:fldCharType="end"/>
+      </w:r>
+      <w:r>
+        <w:t>)</w:t>
+      </w:r>
+      <w:r>
+        <w:t xml:space="preserve"> f</w:t>
       </w:r>
       <w:r>
         <w:t xml:space="preserve">ournit les exigences </w:t>
@@ -2382,34 +2784,14 @@
       <w:r>
         <w:t>du projet.</w:t>
       </w:r>
+      <w:r>
+        <w:t xml:space="preserve"> </w:t>
+      </w:r>
     </w:p>
     <w:p>
       <w:r>
         <w:t>Le mandataire du projet est l’École Supérieure.</w:t>
       </w:r>
-    </w:p>
-    <w:p>
-      <w:r>
-        <w:t xml:space="preserve">Le maître de diplôme désigné est </w:t>
-      </w:r>
-      <w:proofErr w:type="spellStart"/>
-      <w:r>
-        <w:t>Bovey</w:t>
-      </w:r>
-      <w:proofErr w:type="spellEnd"/>
-      <w:r>
-        <w:t xml:space="preserve"> </w:t>
-      </w:r>
-      <w:proofErr w:type="spellStart"/>
-      <w:r>
-        <w:t>Phillippe</w:t>
-      </w:r>
-      <w:proofErr w:type="spellEnd"/>
-      <w:r>
-        <w:t xml:space="preserve">, enseignant de l’ES. </w:t>
-      </w:r>
-    </w:p>
-    <w:p>
       <w:r>
         <w:br w:type="page"/>
       </w:r>
@@ -2418,22 +2800,22 @@
       <w:pPr>
         <w:pStyle w:val="Titre1"/>
       </w:pPr>
-      <w:bookmarkStart w:id="4" w:name="_Toc145004153"/>
+      <w:bookmarkStart w:id="3" w:name="_Toc145004153"/>
       <w:r>
         <w:lastRenderedPageBreak/>
         <w:t>Design</w:t>
       </w:r>
-      <w:bookmarkEnd w:id="4"/>
+      <w:bookmarkEnd w:id="3"/>
     </w:p>
     <w:p>
       <w:pPr>
         <w:pStyle w:val="Titre2"/>
       </w:pPr>
-      <w:bookmarkStart w:id="5" w:name="_Toc145004154"/>
+      <w:bookmarkStart w:id="4" w:name="_Toc145004154"/>
       <w:r>
         <w:t>Schéma de principe</w:t>
       </w:r>
-      <w:bookmarkEnd w:id="5"/>
+      <w:bookmarkEnd w:id="4"/>
     </w:p>
     <w:p>
       <w:r>
@@ -2531,12 +2913,12 @@
       <w:pPr>
         <w:pStyle w:val="Titre2"/>
       </w:pPr>
-      <w:bookmarkStart w:id="6" w:name="_Toc145004155"/>
+      <w:bookmarkStart w:id="5" w:name="_Toc145004155"/>
       <w:r>
         <w:lastRenderedPageBreak/>
         <w:t>Alimentation</w:t>
       </w:r>
-      <w:bookmarkEnd w:id="6"/>
+      <w:bookmarkEnd w:id="5"/>
     </w:p>
     <w:p>
       <w:r>
@@ -2623,9 +3005,9 @@
           <w:lang w:val="fr-CH" w:eastAsia="fr-CH"/>
         </w:rPr>
         <w:drawing>
-          <wp:inline distT="0" distB="0" distL="0" distR="0" wp14:anchorId="33D0CDEE" wp14:editId="4EB5CEC8">
-            <wp:extent cx="3600000" cy="1951412"/>
-            <wp:effectExtent l="0" t="0" r="635" b="0"/>
+          <wp:inline distT="0" distB="0" distL="0" distR="0" wp14:anchorId="33D0CDEE" wp14:editId="6B60AD24">
+            <wp:extent cx="3785566" cy="2052000"/>
+            <wp:effectExtent l="0" t="0" r="5715" b="5715"/>
             <wp:docPr id="8" name="Image 8"/>
             <wp:cNvGraphicFramePr>
               <a:graphicFrameLocks xmlns:a="http://schemas.openxmlformats.org/drawingml/2006/main" noChangeAspect="1"/>
@@ -2655,7 +3037,7 @@
                   <pic:spPr bwMode="auto">
                     <a:xfrm>
                       <a:off x="0" y="0"/>
-                      <a:ext cx="3600000" cy="1951412"/>
+                      <a:ext cx="3785566" cy="2052000"/>
                     </a:xfrm>
                     <a:prstGeom prst="rect">
                       <a:avLst/>
@@ -2715,19 +3097,81 @@
         <w:t xml:space="preserve"> </w:t>
       </w:r>
       <w:r>
+        <w:t>(</w:t>
+      </w:r>
+      <w:r>
+        <w:fldChar w:fldCharType="begin"/>
+      </w:r>
+      <w:r>
+        <w:instrText xml:space="preserve"> REF _Ref145059169 \h </w:instrText>
+      </w:r>
+      <w:r>
+        <w:fldChar w:fldCharType="separate"/>
+      </w:r>
+      <w:r>
+        <w:t xml:space="preserve">Tableau </w:t>
+      </w:r>
+      <w:r>
+        <w:rPr>
+          <w:noProof/>
+        </w:rPr>
+        <w:t>1</w:t>
+      </w:r>
+      <w:r>
+        <w:fldChar w:fldCharType="end"/>
+      </w:r>
+      <w:r>
+        <w:t xml:space="preserve">) </w:t>
+      </w:r>
+      <w:r>
         <w:t>permet de satisfaire ce courant maximal. Il offre aussi l’avantage d’être un module ne nécessitant pas de composants externes. Des condensateurs de sortie sont tout de même un atout non négligeable</w:t>
       </w:r>
       <w:r>
         <w:t>, des valeurs standards arbitraire sont utilisées</w:t>
       </w:r>
       <w:r>
-        <w:t>. Le fabricant garantit</w:t>
-      </w:r>
-      <w:r>
-        <w:t xml:space="preserve"> aussi</w:t>
-      </w:r>
-      <w:r>
-        <w:t xml:space="preserve"> le respect des normes d’émissions de bruit. </w:t>
+        <w:t xml:space="preserve"> (</w:t>
+      </w:r>
+      <w:r>
+        <w:fldChar w:fldCharType="begin"/>
+      </w:r>
+      <w:r>
+        <w:instrText xml:space="preserve"> REF _Ref145059194 \h </w:instrText>
+      </w:r>
+      <w:r>
+        <w:fldChar w:fldCharType="separate"/>
+      </w:r>
+      <w:r>
+        <w:t xml:space="preserve">Figure </w:t>
+      </w:r>
+      <w:r>
+        <w:rPr>
+          <w:noProof/>
+        </w:rPr>
+        <w:t>3</w:t>
+      </w:r>
+      <w:r>
+        <w:fldChar w:fldCharType="end"/>
+      </w:r>
+      <w:r>
+        <w:t>).</w:t>
+      </w:r>
+    </w:p>
+    <w:p>
+      <w:r>
+        <w:t>Le fabricant garantit</w:t>
+      </w:r>
+      <w:r>
+        <w:t xml:space="preserve"> </w:t>
+      </w:r>
+      <w:r>
+        <w:t>le r</w:t>
+      </w:r>
+      <w:r>
+        <w:t>espect des normes d’émissions électromagnétique et de sécurité</w:t>
+      </w:r>
+      <w:r>
+        <w:t xml:space="preserve">. </w:t>
       </w:r>
     </w:p>
     <w:tbl>
@@ -2844,9 +3288,9 @@
                 <w:lang w:val="fr-CH" w:eastAsia="fr-CH"/>
               </w:rPr>
               <w:drawing>
-                <wp:inline distT="0" distB="0" distL="0" distR="0" wp14:anchorId="77C19927" wp14:editId="591D6547">
-                  <wp:extent cx="1309341" cy="971550"/>
-                  <wp:effectExtent l="0" t="0" r="5715" b="0"/>
+                <wp:inline distT="0" distB="0" distL="0" distR="0" wp14:anchorId="77C19927" wp14:editId="0321A92A">
+                  <wp:extent cx="1455498" cy="1080000"/>
+                  <wp:effectExtent l="0" t="0" r="0" b="6350"/>
                   <wp:docPr id="11" name="Image 11" descr="https://mm.digikey.com/Volume0/opasdata/d220001/medias/images/2167/MFG_RAC05-K.jpg"/>
                   <wp:cNvGraphicFramePr>
                     <a:graphicFrameLocks xmlns:a="http://schemas.openxmlformats.org/drawingml/2006/main" noChangeAspect="1"/>
@@ -2874,7 +3318,7 @@
                         <pic:spPr bwMode="auto">
                           <a:xfrm>
                             <a:off x="0" y="0"/>
-                            <a:ext cx="1413116" cy="1048553"/>
+                            <a:ext cx="1455498" cy="1080000"/>
                           </a:xfrm>
                           <a:prstGeom prst="rect">
                             <a:avLst/>
@@ -3135,6 +3579,7 @@
       <w:pPr>
         <w:pStyle w:val="Lgende"/>
       </w:pPr>
+      <w:bookmarkStart w:id="6" w:name="_Ref145059169"/>
       <w:r>
         <w:t xml:space="preserve">Tableau </w:t>
       </w:r>
@@ -3154,11 +3599,9 @@
         <w:t>1</w:t>
       </w:r>
       <w:r>
-        <w:rPr>
-          <w:noProof/>
-        </w:rPr>
         <w:fldChar w:fldCharType="end"/>
       </w:r>
+      <w:bookmarkEnd w:id="6"/>
       <w:r>
         <w:t xml:space="preserve"> : Caractéristiques</w:t>
       </w:r>
@@ -3180,8 +3623,8 @@
           <w:lang w:val="fr-CH" w:eastAsia="fr-CH"/>
         </w:rPr>
         <w:drawing>
-          <wp:inline distT="0" distB="0" distL="0" distR="0" wp14:anchorId="052E41E2" wp14:editId="7FABB9A1">
-            <wp:extent cx="3914962" cy="1800000"/>
+          <wp:inline distT="0" distB="0" distL="0" distR="0" wp14:anchorId="052E41E2" wp14:editId="7C996978">
+            <wp:extent cx="3758364" cy="1728000"/>
             <wp:effectExtent l="0" t="0" r="0" b="0"/>
             <wp:docPr id="17" name="Image 17"/>
             <wp:cNvGraphicFramePr>
@@ -3212,7 +3655,7 @@
                   <pic:spPr bwMode="auto">
                     <a:xfrm>
                       <a:off x="0" y="0"/>
-                      <a:ext cx="3914962" cy="1800000"/>
+                      <a:ext cx="3758364" cy="1728000"/>
                     </a:xfrm>
                     <a:prstGeom prst="rect">
                       <a:avLst/>
@@ -3233,6 +3676,7 @@
       <w:pPr>
         <w:pStyle w:val="Lgende"/>
       </w:pPr>
+      <w:bookmarkStart w:id="7" w:name="_Ref145059194"/>
       <w:r>
         <w:t xml:space="preserve">Figure </w:t>
       </w:r>
@@ -3257,20 +3701,1228 @@
         </w:rPr>
         <w:fldChar w:fldCharType="end"/>
       </w:r>
-      <w:r>
-        <w:t xml:space="preserve"> : Schéma du convertisseur AC/DC</w:t>
+      <w:bookmarkEnd w:id="7"/>
+      <w:r>
+        <w:t xml:space="preserve"> : Schéma</w:t>
+      </w:r>
+      <w:r>
+        <w:t>tique</w:t>
+      </w:r>
+      <w:r>
+        <w:t xml:space="preserve"> du convertisseur AC/DC</w:t>
       </w:r>
     </w:p>
     <w:p>
       <w:pPr>
         <w:pStyle w:val="Titre2"/>
       </w:pPr>
-      <w:bookmarkStart w:id="7" w:name="_Toc145004156"/>
+      <w:bookmarkStart w:id="8" w:name="_Toc145004156"/>
+      <w:bookmarkStart w:id="9" w:name="_Toc145004162"/>
+      <w:r>
+        <w:lastRenderedPageBreak/>
+        <w:t xml:space="preserve">Connecteurs </w:t>
+      </w:r>
+      <w:r>
+        <w:t>externes</w:t>
+      </w:r>
+      <w:bookmarkEnd w:id="9"/>
+    </w:p>
+    <w:p>
+      <w:r>
+        <w:t xml:space="preserve">Les connecteurs externes </w:t>
+      </w:r>
+      <w:r>
+        <w:t>ont</w:t>
+      </w:r>
+      <w:r>
+        <w:t xml:space="preserve"> pour rôle de connecter l'entrée du convertisseur AC/DC et de fournir une sortie de 230VAC contrôlée par un relais de puissance. Ils </w:t>
+      </w:r>
+      <w:r>
+        <w:t>doivent</w:t>
+      </w:r>
+      <w:r>
+        <w:t xml:space="preserve"> être conçus pour supporter le courant standard d'une prise électrique (10A) ainsi que la tension élevée du réseau.</w:t>
+      </w:r>
+    </w:p>
+    <w:tbl>
+      <w:tblPr>
+        <w:tblStyle w:val="Grilledutableau"/>
+        <w:tblW w:w="8504" w:type="dxa"/>
+        <w:jc w:val="center"/>
+        <w:tblBorders>
+          <w:top w:val="single" w:sz="8" w:space="0" w:color="auto"/>
+          <w:left w:val="single" w:sz="8" w:space="0" w:color="auto"/>
+          <w:bottom w:val="single" w:sz="8" w:space="0" w:color="auto"/>
+          <w:right w:val="single" w:sz="8" w:space="0" w:color="auto"/>
+          <w:insideV w:val="none" w:sz="0" w:space="0" w:color="auto"/>
+        </w:tblBorders>
+        <w:tblLook w:val="04A0" w:firstRow="1" w:lastRow="0" w:firstColumn="1" w:lastColumn="0" w:noHBand="0" w:noVBand="1"/>
+      </w:tblPr>
+      <w:tblGrid>
+        <w:gridCol w:w="2551"/>
+        <w:gridCol w:w="2268"/>
+        <w:gridCol w:w="850"/>
+        <w:gridCol w:w="2835"/>
+      </w:tblGrid>
+      <w:tr>
+        <w:trPr>
+          <w:trHeight w:val="454"/>
+          <w:jc w:val="center"/>
+        </w:trPr>
+        <w:tc>
+          <w:tcPr>
+            <w:tcW w:w="8504" w:type="dxa"/>
+            <w:gridSpan w:val="4"/>
+            <w:tcBorders>
+              <w:top w:val="single" w:sz="8" w:space="0" w:color="auto"/>
+              <w:bottom w:val="single" w:sz="8" w:space="0" w:color="auto"/>
+            </w:tcBorders>
+            <w:shd w:val="clear" w:color="auto" w:fill="FFF2CC" w:themeFill="accent4" w:themeFillTint="33"/>
+            <w:vAlign w:val="center"/>
+          </w:tcPr>
+          <w:p>
+            <w:pPr>
+              <w:pStyle w:val="texte-Tableaux"/>
+            </w:pPr>
+            <w:r>
+              <w:t>Connecteurs externes</w:t>
+            </w:r>
+          </w:p>
+        </w:tc>
+      </w:tr>
+      <w:tr>
+        <w:trPr>
+          <w:trHeight w:val="454"/>
+          <w:jc w:val="center"/>
+        </w:trPr>
+        <w:tc>
+          <w:tcPr>
+            <w:tcW w:w="2551" w:type="dxa"/>
+            <w:tcBorders>
+              <w:top w:val="single" w:sz="8" w:space="0" w:color="auto"/>
+              <w:bottom w:val="single" w:sz="4" w:space="0" w:color="auto"/>
+              <w:right w:val="single" w:sz="4" w:space="0" w:color="auto"/>
+            </w:tcBorders>
+            <w:vAlign w:val="center"/>
+          </w:tcPr>
+          <w:p>
+            <w:pPr>
+              <w:pStyle w:val="texte-Tableaux"/>
+            </w:pPr>
+            <w:r>
+              <w:t>N° de fabricant</w:t>
+            </w:r>
+          </w:p>
+        </w:tc>
+        <w:tc>
+          <w:tcPr>
+            <w:tcW w:w="3118" w:type="dxa"/>
+            <w:gridSpan w:val="2"/>
+            <w:tcBorders>
+              <w:top w:val="single" w:sz="8" w:space="0" w:color="auto"/>
+              <w:left w:val="single" w:sz="4" w:space="0" w:color="auto"/>
+              <w:right w:val="single" w:sz="8" w:space="0" w:color="auto"/>
+            </w:tcBorders>
+            <w:vAlign w:val="center"/>
+          </w:tcPr>
+          <w:p>
+            <w:pPr>
+              <w:pStyle w:val="texte-Tableaux"/>
+            </w:pPr>
+            <w:r>
+              <w:t>691401700002</w:t>
+            </w:r>
+            <w:r>
+              <w:t>B</w:t>
+            </w:r>
+            <w:r>
+              <w:br/>
+              <w:t>691401700004</w:t>
+            </w:r>
+            <w:r>
+              <w:t>B</w:t>
+            </w:r>
+          </w:p>
+        </w:tc>
+        <w:tc>
+          <w:tcPr>
+            <w:tcW w:w="2835" w:type="dxa"/>
+            <w:vMerge w:val="restart"/>
+            <w:tcBorders>
+              <w:top w:val="single" w:sz="8" w:space="0" w:color="auto"/>
+              <w:left w:val="single" w:sz="8" w:space="0" w:color="auto"/>
+            </w:tcBorders>
+            <w:vAlign w:val="center"/>
+          </w:tcPr>
+          <w:p>
+            <w:pPr>
+              <w:pStyle w:val="Image-centree"/>
+              <w:rPr>
+                <w:lang w:val="fr-CH"/>
+              </w:rPr>
+            </w:pPr>
+            <w:r>
+              <w:rPr>
+                <w:noProof/>
+                <w:lang w:val="fr-CH" w:eastAsia="fr-CH"/>
+              </w:rPr>
+              <w:drawing>
+                <wp:inline distT="0" distB="0" distL="0" distR="0" wp14:anchorId="6167C817" wp14:editId="41DF6D8F">
+                  <wp:extent cx="1410325" cy="1260000"/>
+                  <wp:effectExtent l="0" t="0" r="0" b="0"/>
+                  <wp:docPr id="5" name="Image 5"/>
+                  <wp:cNvGraphicFramePr>
+                    <a:graphicFrameLocks xmlns:a="http://schemas.openxmlformats.org/drawingml/2006/main" noChangeAspect="1"/>
+                  </wp:cNvGraphicFramePr>
+                  <a:graphic xmlns:a="http://schemas.openxmlformats.org/drawingml/2006/main">
+                    <a:graphicData uri="http://schemas.openxmlformats.org/drawingml/2006/picture">
+                      <pic:pic xmlns:pic="http://schemas.openxmlformats.org/drawingml/2006/picture">
+                        <pic:nvPicPr>
+                          <pic:cNvPr id="0" name="Picture 11" descr="https://mm.digikey.com/Volume0/opasdata/d220001/medias/images/2167/MFG_RAC05-K.jpg"/>
+                          <pic:cNvPicPr>
+                            <a:picLocks noChangeAspect="1" noChangeArrowheads="1"/>
+                          </pic:cNvPicPr>
+                        </pic:nvPicPr>
+                        <pic:blipFill>
+                          <a:blip r:embed="rId15">
+                            <a:extLst>
+                              <a:ext uri="{28A0092B-C50C-407E-A947-70E740481C1C}">
+                                <a14:useLocalDpi xmlns:a14="http://schemas.microsoft.com/office/drawing/2010/main" val="0"/>
+                              </a:ext>
+                            </a:extLst>
+                          </a:blip>
+                          <a:stretch>
+                            <a:fillRect/>
+                          </a:stretch>
+                        </pic:blipFill>
+                        <pic:spPr bwMode="auto">
+                          <a:xfrm>
+                            <a:off x="0" y="0"/>
+                            <a:ext cx="1410325" cy="1260000"/>
+                          </a:xfrm>
+                          <a:prstGeom prst="rect">
+                            <a:avLst/>
+                          </a:prstGeom>
+                          <a:noFill/>
+                          <a:ln>
+                            <a:noFill/>
+                          </a:ln>
+                          <a:extLst>
+                            <a:ext uri="{53640926-AAD7-44D8-BBD7-CCE9431645EC}">
+                              <a14:shadowObscured xmlns:a14="http://schemas.microsoft.com/office/drawing/2010/main"/>
+                            </a:ext>
+                          </a:extLst>
+                        </pic:spPr>
+                      </pic:pic>
+                    </a:graphicData>
+                  </a:graphic>
+                </wp:inline>
+              </w:drawing>
+            </w:r>
+          </w:p>
+        </w:tc>
+      </w:tr>
+      <w:tr>
+        <w:trPr>
+          <w:trHeight w:val="454"/>
+          <w:jc w:val="center"/>
+        </w:trPr>
+        <w:tc>
+          <w:tcPr>
+            <w:tcW w:w="2551" w:type="dxa"/>
+            <w:tcBorders>
+              <w:top w:val="single" w:sz="4" w:space="0" w:color="auto"/>
+              <w:bottom w:val="single" w:sz="4" w:space="0" w:color="auto"/>
+              <w:right w:val="single" w:sz="4" w:space="0" w:color="auto"/>
+            </w:tcBorders>
+            <w:vAlign w:val="center"/>
+          </w:tcPr>
+          <w:p>
+            <w:pPr>
+              <w:pStyle w:val="texte-Tableaux"/>
+            </w:pPr>
+            <w:r>
+              <w:t>Tension de fonctionnement</w:t>
+            </w:r>
+          </w:p>
+        </w:tc>
+        <w:tc>
+          <w:tcPr>
+            <w:tcW w:w="2268" w:type="dxa"/>
+            <w:tcBorders>
+              <w:left w:val="single" w:sz="4" w:space="0" w:color="auto"/>
+            </w:tcBorders>
+            <w:vAlign w:val="center"/>
+          </w:tcPr>
+          <w:p>
+            <w:pPr>
+              <w:pStyle w:val="texte-Tableaux"/>
+            </w:pPr>
+            <w:r>
+              <w:t>300 RMS</w:t>
+            </w:r>
+          </w:p>
+        </w:tc>
+        <w:tc>
+          <w:tcPr>
+            <w:tcW w:w="850" w:type="dxa"/>
+            <w:tcBorders>
+              <w:right w:val="single" w:sz="8" w:space="0" w:color="auto"/>
+            </w:tcBorders>
+            <w:vAlign w:val="center"/>
+          </w:tcPr>
+          <w:p>
+            <w:pPr>
+              <w:pStyle w:val="texte-Tableaux"/>
+            </w:pPr>
+            <w:r>
+              <w:t>[VAC]</w:t>
+            </w:r>
+          </w:p>
+        </w:tc>
+        <w:tc>
+          <w:tcPr>
+            <w:tcW w:w="2835" w:type="dxa"/>
+            <w:vMerge/>
+            <w:tcBorders>
+              <w:left w:val="single" w:sz="8" w:space="0" w:color="auto"/>
+            </w:tcBorders>
+            <w:vAlign w:val="center"/>
+          </w:tcPr>
+          <w:p/>
+        </w:tc>
+      </w:tr>
+      <w:tr>
+        <w:trPr>
+          <w:trHeight w:val="454"/>
+          <w:jc w:val="center"/>
+        </w:trPr>
+        <w:tc>
+          <w:tcPr>
+            <w:tcW w:w="2551" w:type="dxa"/>
+            <w:tcBorders>
+              <w:top w:val="single" w:sz="4" w:space="0" w:color="auto"/>
+              <w:bottom w:val="single" w:sz="4" w:space="0" w:color="auto"/>
+              <w:right w:val="single" w:sz="4" w:space="0" w:color="auto"/>
+            </w:tcBorders>
+            <w:vAlign w:val="center"/>
+          </w:tcPr>
+          <w:p>
+            <w:pPr>
+              <w:pStyle w:val="texte-Tableaux"/>
+            </w:pPr>
+            <w:r>
+              <w:t>Courant de fonctionnement</w:t>
+            </w:r>
+          </w:p>
+        </w:tc>
+        <w:tc>
+          <w:tcPr>
+            <w:tcW w:w="2268" w:type="dxa"/>
+            <w:tcBorders>
+              <w:left w:val="single" w:sz="4" w:space="0" w:color="auto"/>
+            </w:tcBorders>
+            <w:vAlign w:val="center"/>
+          </w:tcPr>
+          <w:p>
+            <w:pPr>
+              <w:pStyle w:val="texte-Tableaux"/>
+            </w:pPr>
+            <w:r>
+              <w:t>10</w:t>
+            </w:r>
+          </w:p>
+        </w:tc>
+        <w:tc>
+          <w:tcPr>
+            <w:tcW w:w="850" w:type="dxa"/>
+            <w:tcBorders>
+              <w:right w:val="single" w:sz="8" w:space="0" w:color="auto"/>
+            </w:tcBorders>
+            <w:vAlign w:val="center"/>
+          </w:tcPr>
+          <w:p>
+            <w:pPr>
+              <w:pStyle w:val="texte-Tableaux"/>
+            </w:pPr>
+            <w:r>
+              <w:t>[A]</w:t>
+            </w:r>
+          </w:p>
+        </w:tc>
+        <w:tc>
+          <w:tcPr>
+            <w:tcW w:w="2835" w:type="dxa"/>
+            <w:vMerge/>
+            <w:tcBorders>
+              <w:left w:val="single" w:sz="8" w:space="0" w:color="auto"/>
+            </w:tcBorders>
+            <w:vAlign w:val="center"/>
+          </w:tcPr>
+          <w:p/>
+        </w:tc>
+      </w:tr>
+      <w:tr>
+        <w:trPr>
+          <w:trHeight w:val="454"/>
+          <w:jc w:val="center"/>
+        </w:trPr>
+        <w:tc>
+          <w:tcPr>
+            <w:tcW w:w="2551" w:type="dxa"/>
+            <w:tcBorders>
+              <w:top w:val="single" w:sz="4" w:space="0" w:color="auto"/>
+              <w:bottom w:val="single" w:sz="4" w:space="0" w:color="auto"/>
+              <w:right w:val="single" w:sz="4" w:space="0" w:color="auto"/>
+            </w:tcBorders>
+            <w:vAlign w:val="center"/>
+          </w:tcPr>
+          <w:p>
+            <w:pPr>
+              <w:pStyle w:val="texte-Tableaux"/>
+            </w:pPr>
+            <w:r>
+              <w:t>Ecartements</w:t>
+            </w:r>
+          </w:p>
+        </w:tc>
+        <w:tc>
+          <w:tcPr>
+            <w:tcW w:w="2268" w:type="dxa"/>
+            <w:tcBorders>
+              <w:left w:val="single" w:sz="4" w:space="0" w:color="auto"/>
+            </w:tcBorders>
+            <w:vAlign w:val="center"/>
+          </w:tcPr>
+          <w:p>
+            <w:pPr>
+              <w:pStyle w:val="texte-Tableaux"/>
+            </w:pPr>
+            <w:r>
+              <w:t>5</w:t>
+            </w:r>
+          </w:p>
+        </w:tc>
+        <w:tc>
+          <w:tcPr>
+            <w:tcW w:w="850" w:type="dxa"/>
+            <w:tcBorders>
+              <w:right w:val="single" w:sz="8" w:space="0" w:color="auto"/>
+            </w:tcBorders>
+            <w:vAlign w:val="center"/>
+          </w:tcPr>
+          <w:p>
+            <w:pPr>
+              <w:pStyle w:val="texte-Tableaux"/>
+            </w:pPr>
+            <w:r>
+              <w:t>[mm]</w:t>
+            </w:r>
+          </w:p>
+        </w:tc>
+        <w:tc>
+          <w:tcPr>
+            <w:tcW w:w="2835" w:type="dxa"/>
+            <w:vMerge/>
+            <w:tcBorders>
+              <w:left w:val="single" w:sz="8" w:space="0" w:color="auto"/>
+            </w:tcBorders>
+            <w:vAlign w:val="center"/>
+          </w:tcPr>
+          <w:p/>
+        </w:tc>
+      </w:tr>
+      <w:tr>
+        <w:trPr>
+          <w:trHeight w:val="454"/>
+          <w:jc w:val="center"/>
+        </w:trPr>
+        <w:tc>
+          <w:tcPr>
+            <w:tcW w:w="2551" w:type="dxa"/>
+            <w:tcBorders>
+              <w:top w:val="single" w:sz="4" w:space="0" w:color="auto"/>
+              <w:bottom w:val="single" w:sz="8" w:space="0" w:color="auto"/>
+              <w:right w:val="single" w:sz="4" w:space="0" w:color="auto"/>
+            </w:tcBorders>
+            <w:vAlign w:val="center"/>
+          </w:tcPr>
+          <w:p>
+            <w:pPr>
+              <w:pStyle w:val="texte-Tableaux"/>
+            </w:pPr>
+            <w:r>
+              <w:t>Nombre de positions</w:t>
+            </w:r>
+          </w:p>
+        </w:tc>
+        <w:tc>
+          <w:tcPr>
+            <w:tcW w:w="2268" w:type="dxa"/>
+            <w:tcBorders>
+              <w:left w:val="single" w:sz="4" w:space="0" w:color="auto"/>
+            </w:tcBorders>
+            <w:vAlign w:val="center"/>
+          </w:tcPr>
+          <w:p>
+            <w:pPr>
+              <w:pStyle w:val="texte-Tableaux"/>
+            </w:pPr>
+            <w:r>
+              <w:t>2 &amp; 4</w:t>
+            </w:r>
+          </w:p>
+        </w:tc>
+        <w:tc>
+          <w:tcPr>
+            <w:tcW w:w="850" w:type="dxa"/>
+            <w:tcBorders>
+              <w:right w:val="single" w:sz="8" w:space="0" w:color="auto"/>
+            </w:tcBorders>
+            <w:vAlign w:val="center"/>
+          </w:tcPr>
+          <w:p>
+            <w:pPr>
+              <w:pStyle w:val="texte-Tableaux"/>
+            </w:pPr>
+          </w:p>
+        </w:tc>
+        <w:tc>
+          <w:tcPr>
+            <w:tcW w:w="2835" w:type="dxa"/>
+            <w:vMerge/>
+            <w:tcBorders>
+              <w:left w:val="single" w:sz="8" w:space="0" w:color="auto"/>
+              <w:bottom w:val="single" w:sz="8" w:space="0" w:color="auto"/>
+            </w:tcBorders>
+            <w:vAlign w:val="center"/>
+          </w:tcPr>
+          <w:p/>
+        </w:tc>
+      </w:tr>
+    </w:tbl>
+    <w:p/>
+    <w:p>
+      <w:pPr>
+        <w:spacing w:before="0" w:after="160"/>
+        <w:jc w:val="left"/>
+      </w:pPr>
+      <w:r>
+        <w:br w:type="page"/>
+      </w:r>
+    </w:p>
+    <w:p>
+      <w:pPr>
+        <w:pStyle w:val="Titre2"/>
+      </w:pPr>
+      <w:bookmarkStart w:id="10" w:name="_Toc145004161"/>
+      <w:r>
+        <w:lastRenderedPageBreak/>
+        <w:t xml:space="preserve">Commutation </w:t>
+      </w:r>
+      <w:r>
+        <w:t>230VAC</w:t>
+      </w:r>
+      <w:bookmarkEnd w:id="10"/>
+    </w:p>
+    <w:p>
+      <w:r>
+        <w:t xml:space="preserve">Un relai de puissance permettra de faire commuter la sortie 230 [VAC] en fonction des droits accordés au badge. Il est en mesure de supporter le courant maximal et la tension que peut fournir une prise électrique standard. Il est aussi pilotable par la tension disponible sur le circuit. </w:t>
+      </w:r>
+    </w:p>
+    <w:tbl>
+      <w:tblPr>
+        <w:tblStyle w:val="Grilledutableau"/>
+        <w:tblW w:w="8504" w:type="dxa"/>
+        <w:jc w:val="center"/>
+        <w:tblBorders>
+          <w:top w:val="single" w:sz="8" w:space="0" w:color="auto"/>
+          <w:left w:val="single" w:sz="8" w:space="0" w:color="auto"/>
+          <w:bottom w:val="single" w:sz="8" w:space="0" w:color="auto"/>
+          <w:right w:val="single" w:sz="8" w:space="0" w:color="auto"/>
+          <w:insideV w:val="none" w:sz="0" w:space="0" w:color="auto"/>
+        </w:tblBorders>
+        <w:tblLook w:val="04A0" w:firstRow="1" w:lastRow="0" w:firstColumn="1" w:lastColumn="0" w:noHBand="0" w:noVBand="1"/>
+      </w:tblPr>
+      <w:tblGrid>
+        <w:gridCol w:w="2551"/>
+        <w:gridCol w:w="2268"/>
+        <w:gridCol w:w="850"/>
+        <w:gridCol w:w="2835"/>
+      </w:tblGrid>
+      <w:tr>
+        <w:trPr>
+          <w:trHeight w:val="454"/>
+          <w:jc w:val="center"/>
+        </w:trPr>
+        <w:tc>
+          <w:tcPr>
+            <w:tcW w:w="8504" w:type="dxa"/>
+            <w:gridSpan w:val="4"/>
+            <w:tcBorders>
+              <w:top w:val="single" w:sz="8" w:space="0" w:color="auto"/>
+              <w:bottom w:val="single" w:sz="8" w:space="0" w:color="auto"/>
+            </w:tcBorders>
+            <w:shd w:val="clear" w:color="auto" w:fill="FFF2CC" w:themeFill="accent4" w:themeFillTint="33"/>
+            <w:vAlign w:val="center"/>
+          </w:tcPr>
+          <w:p>
+            <w:pPr>
+              <w:pStyle w:val="texte-Tableaux"/>
+            </w:pPr>
+            <w:r>
+              <w:t>Relai de puissance</w:t>
+            </w:r>
+          </w:p>
+        </w:tc>
+      </w:tr>
+      <w:tr>
+        <w:trPr>
+          <w:trHeight w:val="454"/>
+          <w:jc w:val="center"/>
+        </w:trPr>
+        <w:tc>
+          <w:tcPr>
+            <w:tcW w:w="2551" w:type="dxa"/>
+            <w:tcBorders>
+              <w:top w:val="single" w:sz="8" w:space="0" w:color="auto"/>
+              <w:bottom w:val="single" w:sz="4" w:space="0" w:color="auto"/>
+              <w:right w:val="single" w:sz="4" w:space="0" w:color="auto"/>
+            </w:tcBorders>
+            <w:vAlign w:val="center"/>
+          </w:tcPr>
+          <w:p>
+            <w:pPr>
+              <w:pStyle w:val="texte-Tableaux"/>
+            </w:pPr>
+            <w:r>
+              <w:t>N° de fabricant</w:t>
+            </w:r>
+          </w:p>
+        </w:tc>
+        <w:tc>
+          <w:tcPr>
+            <w:tcW w:w="3118" w:type="dxa"/>
+            <w:gridSpan w:val="2"/>
+            <w:tcBorders>
+              <w:top w:val="single" w:sz="8" w:space="0" w:color="auto"/>
+              <w:left w:val="single" w:sz="4" w:space="0" w:color="auto"/>
+              <w:right w:val="single" w:sz="8" w:space="0" w:color="auto"/>
+            </w:tcBorders>
+            <w:vAlign w:val="center"/>
+          </w:tcPr>
+          <w:p>
+            <w:pPr>
+              <w:pStyle w:val="texte-Tableaux"/>
+            </w:pPr>
+            <w:r>
+              <w:t>ADW1203HLW</w:t>
+            </w:r>
+          </w:p>
+        </w:tc>
+        <w:tc>
+          <w:tcPr>
+            <w:tcW w:w="2835" w:type="dxa"/>
+            <w:vMerge w:val="restart"/>
+            <w:tcBorders>
+              <w:top w:val="single" w:sz="8" w:space="0" w:color="auto"/>
+              <w:left w:val="single" w:sz="8" w:space="0" w:color="auto"/>
+            </w:tcBorders>
+            <w:vAlign w:val="center"/>
+          </w:tcPr>
+          <w:p>
+            <w:pPr>
+              <w:pStyle w:val="Image-centree"/>
+              <w:rPr>
+                <w:lang w:val="fr-CH"/>
+              </w:rPr>
+            </w:pPr>
+            <w:r>
+              <w:rPr>
+                <w:noProof/>
+                <w:lang w:val="fr-CH" w:eastAsia="fr-CH"/>
+              </w:rPr>
+              <w:drawing>
+                <wp:inline distT="0" distB="0" distL="0" distR="0" wp14:anchorId="117A4C6E" wp14:editId="662FC176">
+                  <wp:extent cx="1260000" cy="1260000"/>
+                  <wp:effectExtent l="0" t="0" r="0" b="0"/>
+                  <wp:docPr id="12" name="Image 12"/>
+                  <wp:cNvGraphicFramePr>
+                    <a:graphicFrameLocks xmlns:a="http://schemas.openxmlformats.org/drawingml/2006/main" noChangeAspect="1"/>
+                  </wp:cNvGraphicFramePr>
+                  <a:graphic xmlns:a="http://schemas.openxmlformats.org/drawingml/2006/main">
+                    <a:graphicData uri="http://schemas.openxmlformats.org/drawingml/2006/picture">
+                      <pic:pic xmlns:pic="http://schemas.openxmlformats.org/drawingml/2006/picture">
+                        <pic:nvPicPr>
+                          <pic:cNvPr id="0" name="Picture 11" descr="https://mm.digikey.com/Volume0/opasdata/d220001/medias/images/2167/MFG_RAC05-K.jpg"/>
+                          <pic:cNvPicPr>
+                            <a:picLocks noChangeAspect="1" noChangeArrowheads="1"/>
+                          </pic:cNvPicPr>
+                        </pic:nvPicPr>
+                        <pic:blipFill>
+                          <a:blip r:embed="rId16">
+                            <a:extLst>
+                              <a:ext uri="{28A0092B-C50C-407E-A947-70E740481C1C}">
+                                <a14:useLocalDpi xmlns:a14="http://schemas.microsoft.com/office/drawing/2010/main" val="0"/>
+                              </a:ext>
+                            </a:extLst>
+                          </a:blip>
+                          <a:stretch>
+                            <a:fillRect/>
+                          </a:stretch>
+                        </pic:blipFill>
+                        <pic:spPr bwMode="auto">
+                          <a:xfrm>
+                            <a:off x="0" y="0"/>
+                            <a:ext cx="1260000" cy="1260000"/>
+                          </a:xfrm>
+                          <a:prstGeom prst="rect">
+                            <a:avLst/>
+                          </a:prstGeom>
+                          <a:noFill/>
+                          <a:ln>
+                            <a:noFill/>
+                          </a:ln>
+                          <a:extLst>
+                            <a:ext uri="{53640926-AAD7-44D8-BBD7-CCE9431645EC}">
+                              <a14:shadowObscured xmlns:a14="http://schemas.microsoft.com/office/drawing/2010/main"/>
+                            </a:ext>
+                          </a:extLst>
+                        </pic:spPr>
+                      </pic:pic>
+                    </a:graphicData>
+                  </a:graphic>
+                </wp:inline>
+              </w:drawing>
+            </w:r>
+          </w:p>
+        </w:tc>
+      </w:tr>
+      <w:tr>
+        <w:trPr>
+          <w:trHeight w:val="454"/>
+          <w:jc w:val="center"/>
+        </w:trPr>
+        <w:tc>
+          <w:tcPr>
+            <w:tcW w:w="2551" w:type="dxa"/>
+            <w:tcBorders>
+              <w:top w:val="single" w:sz="4" w:space="0" w:color="auto"/>
+              <w:bottom w:val="single" w:sz="4" w:space="0" w:color="auto"/>
+              <w:right w:val="single" w:sz="4" w:space="0" w:color="auto"/>
+            </w:tcBorders>
+            <w:vAlign w:val="center"/>
+          </w:tcPr>
+          <w:p>
+            <w:pPr>
+              <w:pStyle w:val="texte-Tableaux"/>
+            </w:pPr>
+            <w:r>
+              <w:t>Tension de contact</w:t>
+            </w:r>
+          </w:p>
+        </w:tc>
+        <w:tc>
+          <w:tcPr>
+            <w:tcW w:w="2268" w:type="dxa"/>
+            <w:tcBorders>
+              <w:left w:val="single" w:sz="4" w:space="0" w:color="auto"/>
+            </w:tcBorders>
+            <w:vAlign w:val="center"/>
+          </w:tcPr>
+          <w:p>
+            <w:pPr>
+              <w:pStyle w:val="texte-Tableaux"/>
+            </w:pPr>
+            <w:r>
+              <w:t>277 RMS</w:t>
+            </w:r>
+          </w:p>
+        </w:tc>
+        <w:tc>
+          <w:tcPr>
+            <w:tcW w:w="850" w:type="dxa"/>
+            <w:tcBorders>
+              <w:right w:val="single" w:sz="8" w:space="0" w:color="auto"/>
+            </w:tcBorders>
+            <w:vAlign w:val="center"/>
+          </w:tcPr>
+          <w:p>
+            <w:pPr>
+              <w:pStyle w:val="texte-Tableaux"/>
+            </w:pPr>
+            <w:r>
+              <w:t>[VAC]</w:t>
+            </w:r>
+          </w:p>
+        </w:tc>
+        <w:tc>
+          <w:tcPr>
+            <w:tcW w:w="2835" w:type="dxa"/>
+            <w:vMerge/>
+            <w:tcBorders>
+              <w:left w:val="single" w:sz="8" w:space="0" w:color="auto"/>
+            </w:tcBorders>
+            <w:vAlign w:val="center"/>
+          </w:tcPr>
+          <w:p>
+            <w:pPr>
+              <w:jc w:val="left"/>
+            </w:pPr>
+          </w:p>
+        </w:tc>
+      </w:tr>
+      <w:tr>
+        <w:trPr>
+          <w:trHeight w:val="454"/>
+          <w:jc w:val="center"/>
+        </w:trPr>
+        <w:tc>
+          <w:tcPr>
+            <w:tcW w:w="2551" w:type="dxa"/>
+            <w:tcBorders>
+              <w:top w:val="single" w:sz="4" w:space="0" w:color="auto"/>
+              <w:bottom w:val="single" w:sz="4" w:space="0" w:color="auto"/>
+              <w:right w:val="single" w:sz="4" w:space="0" w:color="auto"/>
+            </w:tcBorders>
+            <w:vAlign w:val="center"/>
+          </w:tcPr>
+          <w:p>
+            <w:pPr>
+              <w:pStyle w:val="texte-Tableaux"/>
+            </w:pPr>
+            <w:r>
+              <w:t>Courant de contact</w:t>
+            </w:r>
+          </w:p>
+        </w:tc>
+        <w:tc>
+          <w:tcPr>
+            <w:tcW w:w="2268" w:type="dxa"/>
+            <w:tcBorders>
+              <w:left w:val="single" w:sz="4" w:space="0" w:color="auto"/>
+            </w:tcBorders>
+            <w:vAlign w:val="center"/>
+          </w:tcPr>
+          <w:p>
+            <w:pPr>
+              <w:pStyle w:val="texte-Tableaux"/>
+            </w:pPr>
+            <w:r>
+              <w:t>16</w:t>
+            </w:r>
+          </w:p>
+        </w:tc>
+        <w:tc>
+          <w:tcPr>
+            <w:tcW w:w="850" w:type="dxa"/>
+            <w:tcBorders>
+              <w:right w:val="single" w:sz="8" w:space="0" w:color="auto"/>
+            </w:tcBorders>
+            <w:vAlign w:val="center"/>
+          </w:tcPr>
+          <w:p>
+            <w:pPr>
+              <w:pStyle w:val="texte-Tableaux"/>
+            </w:pPr>
+            <w:r>
+              <w:t>[A]</w:t>
+            </w:r>
+          </w:p>
+        </w:tc>
+        <w:tc>
+          <w:tcPr>
+            <w:tcW w:w="2835" w:type="dxa"/>
+            <w:vMerge/>
+            <w:tcBorders>
+              <w:left w:val="single" w:sz="8" w:space="0" w:color="auto"/>
+            </w:tcBorders>
+            <w:vAlign w:val="center"/>
+          </w:tcPr>
+          <w:p>
+            <w:pPr>
+              <w:jc w:val="left"/>
+            </w:pPr>
+          </w:p>
+        </w:tc>
+      </w:tr>
+      <w:tr>
+        <w:trPr>
+          <w:trHeight w:val="454"/>
+          <w:jc w:val="center"/>
+        </w:trPr>
+        <w:tc>
+          <w:tcPr>
+            <w:tcW w:w="2551" w:type="dxa"/>
+            <w:tcBorders>
+              <w:top w:val="single" w:sz="4" w:space="0" w:color="auto"/>
+              <w:bottom w:val="single" w:sz="4" w:space="0" w:color="auto"/>
+              <w:right w:val="single" w:sz="4" w:space="0" w:color="auto"/>
+            </w:tcBorders>
+            <w:vAlign w:val="center"/>
+          </w:tcPr>
+          <w:p>
+            <w:pPr>
+              <w:pStyle w:val="texte-Tableaux"/>
+            </w:pPr>
+            <w:r>
+              <w:t>Tension de bobine</w:t>
+            </w:r>
+          </w:p>
+        </w:tc>
+        <w:tc>
+          <w:tcPr>
+            <w:tcW w:w="2268" w:type="dxa"/>
+            <w:tcBorders>
+              <w:left w:val="single" w:sz="4" w:space="0" w:color="auto"/>
+            </w:tcBorders>
+            <w:vAlign w:val="center"/>
+          </w:tcPr>
+          <w:p>
+            <w:pPr>
+              <w:pStyle w:val="texte-Tableaux"/>
+            </w:pPr>
+            <w:r>
+              <w:t>3</w:t>
+            </w:r>
+          </w:p>
+        </w:tc>
+        <w:tc>
+          <w:tcPr>
+            <w:tcW w:w="850" w:type="dxa"/>
+            <w:tcBorders>
+              <w:right w:val="single" w:sz="8" w:space="0" w:color="auto"/>
+            </w:tcBorders>
+            <w:vAlign w:val="center"/>
+          </w:tcPr>
+          <w:p>
+            <w:pPr>
+              <w:pStyle w:val="texte-Tableaux"/>
+            </w:pPr>
+            <w:r>
+              <w:t>[V]</w:t>
+            </w:r>
+          </w:p>
+        </w:tc>
+        <w:tc>
+          <w:tcPr>
+            <w:tcW w:w="2835" w:type="dxa"/>
+            <w:vMerge/>
+            <w:tcBorders>
+              <w:left w:val="single" w:sz="8" w:space="0" w:color="auto"/>
+            </w:tcBorders>
+            <w:vAlign w:val="center"/>
+          </w:tcPr>
+          <w:p>
+            <w:pPr>
+              <w:jc w:val="left"/>
+            </w:pPr>
+          </w:p>
+        </w:tc>
+      </w:tr>
+      <w:tr>
+        <w:trPr>
+          <w:trHeight w:val="454"/>
+          <w:jc w:val="center"/>
+        </w:trPr>
+        <w:tc>
+          <w:tcPr>
+            <w:tcW w:w="2551" w:type="dxa"/>
+            <w:tcBorders>
+              <w:top w:val="single" w:sz="4" w:space="0" w:color="auto"/>
+              <w:bottom w:val="single" w:sz="4" w:space="0" w:color="auto"/>
+              <w:right w:val="single" w:sz="4" w:space="0" w:color="auto"/>
+            </w:tcBorders>
+            <w:vAlign w:val="center"/>
+          </w:tcPr>
+          <w:p>
+            <w:pPr>
+              <w:pStyle w:val="texte-Tableaux"/>
+            </w:pPr>
+            <w:r>
+              <w:t>Courant de bobine</w:t>
+            </w:r>
+          </w:p>
+        </w:tc>
+        <w:tc>
+          <w:tcPr>
+            <w:tcW w:w="2268" w:type="dxa"/>
+            <w:tcBorders>
+              <w:left w:val="single" w:sz="4" w:space="0" w:color="auto"/>
+            </w:tcBorders>
+            <w:vAlign w:val="center"/>
+          </w:tcPr>
+          <w:p>
+            <w:pPr>
+              <w:pStyle w:val="texte-Tableaux"/>
+            </w:pPr>
+            <w:r>
+              <w:t>133.3</w:t>
+            </w:r>
+          </w:p>
+        </w:tc>
+        <w:tc>
+          <w:tcPr>
+            <w:tcW w:w="850" w:type="dxa"/>
+            <w:tcBorders>
+              <w:right w:val="single" w:sz="8" w:space="0" w:color="auto"/>
+            </w:tcBorders>
+            <w:vAlign w:val="center"/>
+          </w:tcPr>
+          <w:p>
+            <w:pPr>
+              <w:pStyle w:val="texte-Tableaux"/>
+            </w:pPr>
+            <w:r>
+              <w:t>[mA]</w:t>
+            </w:r>
+          </w:p>
+        </w:tc>
+        <w:tc>
+          <w:tcPr>
+            <w:tcW w:w="2835" w:type="dxa"/>
+            <w:vMerge/>
+            <w:tcBorders>
+              <w:left w:val="single" w:sz="8" w:space="0" w:color="auto"/>
+            </w:tcBorders>
+            <w:vAlign w:val="center"/>
+          </w:tcPr>
+          <w:p>
+            <w:pPr>
+              <w:jc w:val="left"/>
+            </w:pPr>
+          </w:p>
+        </w:tc>
+      </w:tr>
+      <w:tr>
+        <w:trPr>
+          <w:trHeight w:val="454"/>
+          <w:jc w:val="center"/>
+        </w:trPr>
+        <w:tc>
+          <w:tcPr>
+            <w:tcW w:w="2551" w:type="dxa"/>
+            <w:tcBorders>
+              <w:top w:val="single" w:sz="4" w:space="0" w:color="auto"/>
+              <w:bottom w:val="single" w:sz="8" w:space="0" w:color="auto"/>
+              <w:right w:val="single" w:sz="4" w:space="0" w:color="auto"/>
+            </w:tcBorders>
+            <w:vAlign w:val="center"/>
+          </w:tcPr>
+          <w:p>
+            <w:pPr>
+              <w:pStyle w:val="texte-Tableaux"/>
+            </w:pPr>
+            <w:r>
+              <w:t>Type de bobine</w:t>
+            </w:r>
+          </w:p>
+        </w:tc>
+        <w:tc>
+          <w:tcPr>
+            <w:tcW w:w="3118" w:type="dxa"/>
+            <w:gridSpan w:val="2"/>
+            <w:tcBorders>
+              <w:left w:val="single" w:sz="4" w:space="0" w:color="auto"/>
+              <w:right w:val="single" w:sz="8" w:space="0" w:color="auto"/>
+            </w:tcBorders>
+            <w:vAlign w:val="center"/>
+          </w:tcPr>
+          <w:p>
+            <w:pPr>
+              <w:pStyle w:val="texte-Tableaux"/>
+            </w:pPr>
+            <w:r>
+              <w:t>Double bobine, à verrouillage</w:t>
+            </w:r>
+          </w:p>
+        </w:tc>
+        <w:tc>
+          <w:tcPr>
+            <w:tcW w:w="2835" w:type="dxa"/>
+            <w:vMerge/>
+            <w:tcBorders>
+              <w:left w:val="single" w:sz="8" w:space="0" w:color="auto"/>
+              <w:bottom w:val="single" w:sz="8" w:space="0" w:color="auto"/>
+            </w:tcBorders>
+            <w:vAlign w:val="center"/>
+          </w:tcPr>
+          <w:p>
+            <w:pPr>
+              <w:keepNext/>
+              <w:jc w:val="left"/>
+            </w:pPr>
+          </w:p>
+        </w:tc>
+      </w:tr>
+    </w:tbl>
+    <w:p>
+      <w:pPr>
+        <w:pStyle w:val="Lgende"/>
+      </w:pPr>
+      <w:r>
+        <w:t xml:space="preserve">Tableau </w:t>
+      </w:r>
+      <w:r>
+        <w:fldChar w:fldCharType="begin"/>
+      </w:r>
+      <w:r>
+        <w:instrText xml:space="preserve"> SEQ Tableau \* ARABIC </w:instrText>
+      </w:r>
+      <w:r>
+        <w:fldChar w:fldCharType="separate"/>
+      </w:r>
+      <w:r>
+        <w:rPr>
+          <w:noProof/>
+        </w:rPr>
+        <w:t>2</w:t>
+      </w:r>
+      <w:r>
+        <w:fldChar w:fldCharType="end"/>
+      </w:r>
+      <w:r>
+        <w:t xml:space="preserve"> : Caractéristiques principales du relai de puissance</w:t>
+      </w:r>
+    </w:p>
+    <w:p>
+      <w:r>
+        <w:t>Le courant demandé par les bobines est supérieur à ce que peut fournir le microcontrôleur. Pour cette raison, le contrôle est réalisé par le biais de transistors externes.</w:t>
+      </w:r>
+      <w:r>
+        <w:t xml:space="preserve"> Le dimensionnement des valeurs de résistance et le choix du transistor et de la diode de roue libre est détaillé </w:t>
+      </w:r>
+      <w:r>
+        <w:rPr>
+          <w:highlight w:val="yellow"/>
+        </w:rPr>
+        <w:t>au ………….</w:t>
+      </w:r>
+    </w:p>
+    <w:p>
+      <w:r>
+        <w:t xml:space="preserve">Des résistances de « pull-up » ou « pull-down » permettent d’assurer l’état par défaut du relai avant un contrôle par le microcontrôleur. La sortie est coupée par défaut à l’allumage du circuit. </w:t>
+      </w:r>
+    </w:p>
+    <w:p>
+      <w:pPr>
+        <w:keepNext/>
+      </w:pPr>
+      <w:r>
+        <w:rPr>
+          <w:noProof/>
+          <w:lang w:eastAsia="fr-CH"/>
+        </w:rPr>
+        <w:drawing>
+          <wp:inline distT="0" distB="0" distL="0" distR="0" wp14:anchorId="03CD3409" wp14:editId="5E243567">
+            <wp:extent cx="5760720" cy="2581086"/>
+            <wp:effectExtent l="19050" t="19050" r="11430" b="10160"/>
+            <wp:docPr id="21" name="Image 21"/>
+            <wp:cNvGraphicFramePr>
+              <a:graphicFrameLocks xmlns:a="http://schemas.openxmlformats.org/drawingml/2006/main" noChangeAspect="1"/>
+            </wp:cNvGraphicFramePr>
+            <a:graphic xmlns:a="http://schemas.openxmlformats.org/drawingml/2006/main">
+              <a:graphicData uri="http://schemas.openxmlformats.org/drawingml/2006/picture">
+                <pic:pic xmlns:pic="http://schemas.openxmlformats.org/drawingml/2006/picture">
+                  <pic:nvPicPr>
+                    <pic:cNvPr id="0" name="Picture 2"/>
+                    <pic:cNvPicPr>
+                      <a:picLocks noChangeAspect="1" noChangeArrowheads="1"/>
+                    </pic:cNvPicPr>
+                  </pic:nvPicPr>
+                  <pic:blipFill>
+                    <a:blip r:embed="rId17">
+                      <a:extLst>
+                        <a:ext uri="{28A0092B-C50C-407E-A947-70E740481C1C}">
+                          <a14:useLocalDpi xmlns:a14="http://schemas.microsoft.com/office/drawing/2010/main" val="0"/>
+                        </a:ext>
+                      </a:extLst>
+                    </a:blip>
+                    <a:srcRect/>
+                    <a:stretch>
+                      <a:fillRect/>
+                    </a:stretch>
+                  </pic:blipFill>
+                  <pic:spPr bwMode="auto">
+                    <a:xfrm>
+                      <a:off x="0" y="0"/>
+                      <a:ext cx="5760720" cy="2581086"/>
+                    </a:xfrm>
+                    <a:prstGeom prst="rect">
+                      <a:avLst/>
+                    </a:prstGeom>
+                    <a:noFill/>
+                    <a:ln w="12700">
+                      <a:solidFill>
+                        <a:schemeClr val="tx1"/>
+                      </a:solidFill>
+                    </a:ln>
+                  </pic:spPr>
+                </pic:pic>
+              </a:graphicData>
+            </a:graphic>
+          </wp:inline>
+        </w:drawing>
+      </w:r>
+    </w:p>
+    <w:p>
+      <w:pPr>
+        <w:pStyle w:val="Lgende"/>
+      </w:pPr>
+      <w:r>
+        <w:t xml:space="preserve">Figure </w:t>
+      </w:r>
+      <w:r>
+        <w:fldChar w:fldCharType="begin"/>
+      </w:r>
+      <w:r>
+        <w:instrText xml:space="preserve"> SEQ Figure \* ARABIC </w:instrText>
+      </w:r>
+      <w:r>
+        <w:fldChar w:fldCharType="separate"/>
+      </w:r>
+      <w:r>
+        <w:rPr>
+          <w:noProof/>
+        </w:rPr>
+        <w:t>4</w:t>
+      </w:r>
+      <w:r>
+        <w:fldChar w:fldCharType="end"/>
+      </w:r>
+      <w:r>
+        <w:t xml:space="preserve"> : Schématique du relai de puissance</w:t>
+      </w:r>
+    </w:p>
+    <w:p>
+      <w:pPr>
+        <w:spacing w:before="0" w:after="160"/>
+        <w:jc w:val="left"/>
+      </w:pPr>
+    </w:p>
+    <w:p>
+      <w:pPr>
+        <w:spacing w:before="0" w:after="160"/>
+        <w:jc w:val="left"/>
+        <w:rPr>
+          <w:rFonts w:ascii="Gentium Basic" w:eastAsiaTheme="majorEastAsia" w:hAnsi="Gentium Basic" w:cstheme="majorBidi"/>
+          <w:sz w:val="28"/>
+          <w:szCs w:val="26"/>
+        </w:rPr>
+      </w:pPr>
+      <w:r>
+        <w:br w:type="page"/>
+      </w:r>
+    </w:p>
+    <w:p>
+      <w:pPr>
+        <w:pStyle w:val="Titre2"/>
+      </w:pPr>
       <w:r>
         <w:lastRenderedPageBreak/>
         <w:t>RFID</w:t>
       </w:r>
-      <w:bookmarkEnd w:id="7"/>
+      <w:bookmarkEnd w:id="8"/>
     </w:p>
     <w:p>
       <w:r>
@@ -3355,7 +5007,7 @@
                     <pic:cNvPicPr/>
                   </pic:nvPicPr>
                   <pic:blipFill>
-                    <a:blip r:embed="rId15" cstate="print">
+                    <a:blip r:embed="rId18" cstate="print">
                       <a:extLst>
                         <a:ext uri="{28A0092B-C50C-407E-A947-70E740481C1C}">
                           <a14:useLocalDpi xmlns:a14="http://schemas.microsoft.com/office/drawing/2010/main" val="0"/>
@@ -3391,8 +5043,8 @@
       <w:pPr>
         <w:pStyle w:val="Lgende"/>
       </w:pPr>
-      <w:bookmarkStart w:id="8" w:name="_Ref144731871"/>
-      <w:bookmarkStart w:id="9" w:name="_Ref144731876"/>
+      <w:bookmarkStart w:id="11" w:name="_Ref144731871"/>
+      <w:bookmarkStart w:id="12" w:name="_Ref144731876"/>
       <w:r>
         <w:t xml:space="preserve">Figure </w:t>
       </w:r>
@@ -3409,7 +5061,7 @@
         <w:rPr>
           <w:noProof/>
         </w:rPr>
-        <w:t>4</w:t>
+        <w:t>5</w:t>
       </w:r>
       <w:r>
         <w:rPr>
@@ -3417,11 +5069,11 @@
         </w:rPr>
         <w:fldChar w:fldCharType="end"/>
       </w:r>
-      <w:bookmarkEnd w:id="8"/>
+      <w:bookmarkEnd w:id="11"/>
       <w:r>
         <w:t xml:space="preserve"> : Technologie du badge RFID de l'ETML-ES</w:t>
       </w:r>
-      <w:bookmarkEnd w:id="9"/>
+      <w:bookmarkEnd w:id="12"/>
     </w:p>
     <w:p>
       <w:r>
@@ -3527,7 +5179,7 @@
                           </pic:cNvPicPr>
                         </pic:nvPicPr>
                         <pic:blipFill rotWithShape="1">
-                          <a:blip r:embed="rId16">
+                          <a:blip r:embed="rId19">
                             <a:extLst>
                               <a:ext uri="{28A0092B-C50C-407E-A947-70E740481C1C}">
                                 <a14:useLocalDpi xmlns:a14="http://schemas.microsoft.com/office/drawing/2010/main" val="0"/>
@@ -3594,7 +5246,7 @@
                           </pic:cNvPicPr>
                         </pic:nvPicPr>
                         <pic:blipFill rotWithShape="1">
-                          <a:blip r:embed="rId17">
+                          <a:blip r:embed="rId20">
                             <a:extLst>
                               <a:ext uri="{28A0092B-C50C-407E-A947-70E740481C1C}">
                                 <a14:useLocalDpi xmlns:a14="http://schemas.microsoft.com/office/drawing/2010/main" val="0"/>
@@ -3870,12 +5522,12 @@
       <w:pPr>
         <w:pStyle w:val="Titre2"/>
       </w:pPr>
-      <w:bookmarkStart w:id="10" w:name="_Toc145004157"/>
+      <w:bookmarkStart w:id="13" w:name="_Toc145004157"/>
       <w:r>
         <w:lastRenderedPageBreak/>
         <w:t>Microcontrôleur</w:t>
       </w:r>
-      <w:bookmarkEnd w:id="10"/>
+      <w:bookmarkEnd w:id="13"/>
     </w:p>
     <w:p>
       <w:r>
@@ -3883,21 +5535,95 @@
       </w:r>
       <w:r>
         <w:t>Le modèle exact devra être déterminé par le nombre d’entrées et sorties ainsi que les périphériques nécessaires.</w:t>
+      </w:r>
+    </w:p>
+    <w:p/>
+    <w:p>
+      <w:pPr>
+        <w:rPr>
+          <w:highlight w:val="yellow"/>
+        </w:rPr>
+      </w:pPr>
+      <w:r>
+        <w:rPr>
+          <w:highlight w:val="yellow"/>
+        </w:rPr>
+        <w:t>Ports utilisées</w:t>
+      </w:r>
+    </w:p>
+    <w:p>
+      <w:pPr>
+        <w:rPr>
+          <w:highlight w:val="yellow"/>
+        </w:rPr>
+      </w:pPr>
+      <w:proofErr w:type="spellStart"/>
+      <w:r>
+        <w:rPr>
+          <w:highlight w:val="yellow"/>
+        </w:rPr>
+        <w:t>Gpio</w:t>
+      </w:r>
+      <w:proofErr w:type="spellEnd"/>
+    </w:p>
+    <w:p>
+      <w:pPr>
+        <w:rPr>
+          <w:highlight w:val="yellow"/>
+        </w:rPr>
+      </w:pPr>
+      <w:r>
+        <w:rPr>
+          <w:highlight w:val="yellow"/>
+        </w:rPr>
+        <w:t>Mémoire</w:t>
+      </w:r>
+    </w:p>
+    <w:p>
+      <w:pPr>
+        <w:rPr>
+          <w:highlight w:val="yellow"/>
+        </w:rPr>
+      </w:pPr>
+      <w:r>
+        <w:rPr>
+          <w:highlight w:val="yellow"/>
+        </w:rPr>
+        <w:t>Fréquence</w:t>
+      </w:r>
+    </w:p>
+    <w:p>
+      <w:r>
+        <w:rPr>
+          <w:highlight w:val="yellow"/>
+        </w:rPr>
+        <w:t>Quartz</w:t>
+      </w:r>
+    </w:p>
+    <w:p/>
+    <w:p>
+      <w:pPr>
+        <w:spacing w:before="0" w:after="160"/>
+        <w:jc w:val="left"/>
+      </w:pPr>
+      <w:r>
+        <w:br w:type="page"/>
       </w:r>
     </w:p>
     <w:p>
       <w:pPr>
         <w:pStyle w:val="Titre2"/>
       </w:pPr>
-      <w:bookmarkStart w:id="11" w:name="_Toc145004158"/>
-      <w:r>
+      <w:bookmarkStart w:id="14" w:name="_Toc145004158"/>
+      <w:r>
+        <w:lastRenderedPageBreak/>
         <w:t xml:space="preserve">Module </w:t>
       </w:r>
       <w:proofErr w:type="spellStart"/>
       <w:r>
         <w:t>Wi-fi</w:t>
       </w:r>
-      <w:bookmarkEnd w:id="11"/>
+      <w:bookmarkEnd w:id="14"/>
       <w:proofErr w:type="spellEnd"/>
     </w:p>
     <w:p>
@@ -4051,9 +5777,9 @@
                 <w:lang w:val="fr-CH" w:eastAsia="fr-CH"/>
               </w:rPr>
               <w:drawing>
-                <wp:inline distT="0" distB="0" distL="0" distR="0" wp14:anchorId="4335935F" wp14:editId="1ED156BA">
-                  <wp:extent cx="1080000" cy="1175441"/>
-                  <wp:effectExtent l="0" t="0" r="6350" b="5715"/>
+                <wp:inline distT="0" distB="0" distL="0" distR="0" wp14:anchorId="4335935F" wp14:editId="19A3B65F">
+                  <wp:extent cx="1157693" cy="1260000"/>
+                  <wp:effectExtent l="0" t="0" r="4445" b="0"/>
                   <wp:docPr id="16" name="Image 16"/>
                   <wp:cNvGraphicFramePr>
                     <a:graphicFrameLocks xmlns:a="http://schemas.openxmlformats.org/drawingml/2006/main" noChangeAspect="1"/>
@@ -4068,7 +5794,7 @@
                           </pic:cNvPicPr>
                         </pic:nvPicPr>
                         <pic:blipFill>
-                          <a:blip r:embed="rId18">
+                          <a:blip r:embed="rId21">
                             <a:extLst>
                               <a:ext uri="{28A0092B-C50C-407E-A947-70E740481C1C}">
                                 <a14:useLocalDpi xmlns:a14="http://schemas.microsoft.com/office/drawing/2010/main" val="0"/>
@@ -4082,7 +5808,7 @@
                         <pic:spPr bwMode="auto">
                           <a:xfrm>
                             <a:off x="0" y="0"/>
-                            <a:ext cx="1080000" cy="1175441"/>
+                            <a:ext cx="1157693" cy="1260000"/>
                           </a:xfrm>
                           <a:prstGeom prst="rect">
                             <a:avLst/>
@@ -4419,12 +6145,9 @@
         <w:rPr>
           <w:noProof/>
         </w:rPr>
-        <w:t>2</w:t>
-      </w:r>
-      <w:r>
-        <w:rPr>
-          <w:noProof/>
-        </w:rPr>
+        <w:t>3</w:t>
+      </w:r>
+      <w:r>
         <w:fldChar w:fldCharType="end"/>
       </w:r>
       <w:r>
@@ -4486,7 +6209,7 @@
       <w:r>
         <w:rPr>
           <w:noProof/>
-          <w:lang w:eastAsia="fr-CH"/>
+          <w:lang w:val="fr-CH" w:eastAsia="fr-CH"/>
         </w:rPr>
         <w:drawing>
           <wp:inline distT="0" distB="0" distL="0" distR="0" wp14:anchorId="2641671E" wp14:editId="12FFF1A6">
@@ -4504,7 +6227,7 @@
                     <pic:cNvPicPr/>
                   </pic:nvPicPr>
                   <pic:blipFill rotWithShape="1">
-                    <a:blip r:embed="rId19"/>
+                    <a:blip r:embed="rId22"/>
                     <a:srcRect l="637" t="1940" r="791" b="1348"/>
                     <a:stretch/>
                   </pic:blipFill>
@@ -4558,7 +6281,7 @@
         <w:rPr>
           <w:noProof/>
         </w:rPr>
-        <w:t>5</w:t>
+        <w:t>6</w:t>
       </w:r>
       <w:r>
         <w:fldChar w:fldCharType="end"/>
@@ -4585,12 +6308,12 @@
       <w:pPr>
         <w:pStyle w:val="Titre2"/>
       </w:pPr>
-      <w:bookmarkStart w:id="12" w:name="_Toc145004159"/>
+      <w:bookmarkStart w:id="15" w:name="_Toc145004159"/>
       <w:r>
         <w:lastRenderedPageBreak/>
         <w:t>Ethernet</w:t>
       </w:r>
-      <w:bookmarkEnd w:id="12"/>
+      <w:bookmarkEnd w:id="15"/>
     </w:p>
     <w:p>
       <w:r>
@@ -4626,40 +6349,58 @@
     </w:p>
     <w:p>
       <w:r>
-        <w:t xml:space="preserve">En me basant sur le </w:t>
+        <w:t>En me basant sur le</w:t>
       </w:r>
     </w:p>
     <w:p>
       <w:pPr>
-        <w:pStyle w:val="Titre2"/>
+        <w:rPr>
+          <w:highlight w:val="yellow"/>
+        </w:rPr>
       </w:pPr>
-      <w:bookmarkStart w:id="13" w:name="_Toc145004160"/>
-      <w:r>
-        <w:t>Boitier</w:t>
-      </w:r>
-      <w:bookmarkEnd w:id="13"/>
-    </w:p>
-    <w:p>
-      <w:r>
-        <w:t>Il était initialement envisagé dans le CDC de se procurer un boitier disponible sur le marché. Après réflexions et négociations avec le mandant du projet, il a été décidé de réaliser un boitier imprimé en 3D. Cette méthode offre l’avantage de réaliser une conception réalisée entièrement sur mesure sans nécessité d’usinage. La charge de travail supplémentaire entrainé par la modélisation 3D sera en grande partie compensé par le gain de temps sur l’usinage d’un boitier standard.</w:t>
-      </w:r>
-    </w:p>
-    <w:p>
-      <w:r>
-        <w:t xml:space="preserve">Le matériau utilisé devra offrir une isolation et une résistance à la chaleur suffisamment élevé. Pour cela, des matériaux comme l’ABS ou le PETG </w:t>
-      </w:r>
-      <w:r>
-        <w:t>semblent les plus adaptés</w:t>
-      </w:r>
-      <w:r>
-        <w:t xml:space="preserve">. </w:t>
-      </w:r>
-      <w:r>
-        <w:t xml:space="preserve">Le matériel le plus couramment utilisé dans l’impression 3D qu’est le PLA ne convient pas pour cette application. En effet, sa tendance à absorber l’humidité et sa faible résistance à la chaleur représente un risque non négligeable lors de l’utilisation de hautes </w:t>
-      </w:r>
-      <w:r>
-        <w:t>tensions et de courants élevés.</w:t>
-      </w:r>
+      <w:r>
+        <w:rPr>
+          <w:highlight w:val="yellow"/>
+        </w:rPr>
+        <w:t xml:space="preserve">Pair </w:t>
+      </w:r>
+      <w:proofErr w:type="spellStart"/>
+      <w:r>
+        <w:rPr>
+          <w:highlight w:val="yellow"/>
+        </w:rPr>
+        <w:t>diff</w:t>
+      </w:r>
+      <w:proofErr w:type="spellEnd"/>
+    </w:p>
+    <w:p>
+      <w:pPr>
+        <w:rPr>
+          <w:highlight w:val="yellow"/>
+        </w:rPr>
+      </w:pPr>
+      <w:r>
+        <w:rPr>
+          <w:highlight w:val="yellow"/>
+        </w:rPr>
+        <w:t>Connecteur</w:t>
+      </w:r>
+    </w:p>
+    <w:p>
+      <w:r>
+        <w:rPr>
+          <w:highlight w:val="yellow"/>
+        </w:rPr>
+        <w:t xml:space="preserve">Liens avec </w:t>
+      </w:r>
+      <w:proofErr w:type="spellStart"/>
+      <w:r>
+        <w:rPr>
+          <w:highlight w:val="yellow"/>
+        </w:rPr>
+        <w:t>uc</w:t>
+      </w:r>
+      <w:proofErr w:type="spellEnd"/>
     </w:p>
     <w:p>
       <w:pPr>
@@ -4674,34 +6415,72 @@
       <w:pPr>
         <w:pStyle w:val="Titre2"/>
       </w:pPr>
-      <w:bookmarkStart w:id="14" w:name="_Toc145004161"/>
       <w:r>
         <w:lastRenderedPageBreak/>
-        <w:t>Commutation 230VAC</w:t>
-      </w:r>
-      <w:bookmarkEnd w:id="14"/>
-    </w:p>
-    <w:p>
-      <w:r>
-        <w:t>Un relai de p</w:t>
-      </w:r>
-      <w:r>
-        <w:t xml:space="preserve">uissance permettra de faire commuter la sortie 230 [VAC] en fonction des droits accordés au badge. Il </w:t>
-      </w:r>
-      <w:r>
-        <w:t>est</w:t>
-      </w:r>
-      <w:r>
-        <w:t xml:space="preserve"> en mesure de supporter le courant maximal et la tension que peut fournir une prise électrique </w:t>
-      </w:r>
-      <w:r>
-        <w:t>standard</w:t>
-      </w:r>
-      <w:r>
-        <w:t xml:space="preserve">. </w:t>
-      </w:r>
-      <w:r>
-        <w:t xml:space="preserve">Il est aussi pilotable par la tension disponible sur le circuit. </w:t>
+        <w:t>LEDS</w:t>
+      </w:r>
+    </w:p>
+    <w:p/>
+    <w:p/>
+    <w:p/>
+    <w:p>
+      <w:pPr>
+        <w:pStyle w:val="Titre2"/>
+      </w:pPr>
+      <w:proofErr w:type="spellStart"/>
+      <w:r>
+        <w:t>Buzzer</w:t>
+      </w:r>
+      <w:proofErr w:type="spellEnd"/>
+    </w:p>
+    <w:p>
+      <w:r>
+        <w:t>Parmi les spécifications du cahier des charges, il est requis d'intégrer un dispositif sonore, communément appelé "</w:t>
+      </w:r>
+      <w:proofErr w:type="spellStart"/>
+      <w:r>
+        <w:t>buzzer</w:t>
+      </w:r>
+      <w:proofErr w:type="spellEnd"/>
+      <w:r>
+        <w:t xml:space="preserve">", dans le circuit. Ce </w:t>
+      </w:r>
+      <w:proofErr w:type="spellStart"/>
+      <w:r>
+        <w:t>buzzer</w:t>
+      </w:r>
+      <w:proofErr w:type="spellEnd"/>
+      <w:r>
+        <w:t xml:space="preserve"> joue le rôle d'une alerte sonore avant que la sortie de 230VAC ne soit activée. Il n'est pas nécessaire que ce </w:t>
+      </w:r>
+      <w:proofErr w:type="spellStart"/>
+      <w:r>
+        <w:t>buzzer</w:t>
+      </w:r>
+      <w:proofErr w:type="spellEnd"/>
+      <w:r>
+        <w:t xml:space="preserve"> soit très puissant, mais il doit être suffisamment audible à l'extérieur du boîtier.</w:t>
+      </w:r>
+    </w:p>
+    <w:p>
+      <w:r>
+        <w:t xml:space="preserve">Ce </w:t>
+      </w:r>
+      <w:proofErr w:type="spellStart"/>
+      <w:r>
+        <w:t>buzzer</w:t>
+      </w:r>
+      <w:proofErr w:type="spellEnd"/>
+      <w:r>
+        <w:t xml:space="preserve"> est commandé à l'aide d'un signal PWM via un transistor. Comme un </w:t>
+      </w:r>
+      <w:proofErr w:type="spellStart"/>
+      <w:r>
+        <w:t>buzzer</w:t>
+      </w:r>
+      <w:proofErr w:type="spellEnd"/>
+      <w:r>
+        <w:t xml:space="preserve"> peut être assimilé à une bobine, il est nécessaire de placer une diode de roue libre en parallèle afin de neutraliser les effets indésirables de la commutation.</w:t>
       </w:r>
     </w:p>
     <w:tbl>
@@ -4744,9 +6523,11 @@
             <w:pPr>
               <w:pStyle w:val="texte-Tableaux"/>
             </w:pPr>
-            <w:r>
-              <w:t>Relai de puissance</w:t>
-            </w:r>
+            <w:proofErr w:type="spellStart"/>
+            <w:r>
+              <w:t>Buzzer</w:t>
+            </w:r>
+            <w:proofErr w:type="spellEnd"/>
           </w:p>
         </w:tc>
       </w:tr>
@@ -4790,7 +6571,7 @@
               <w:pStyle w:val="texte-Tableaux"/>
             </w:pPr>
             <w:r>
-              <w:t>ADW1203HLW</w:t>
+              <w:t>CMT-0904-83T</w:t>
             </w:r>
           </w:p>
         </w:tc>
@@ -4801,15 +6582,13 @@
             <w:tcBorders>
               <w:top w:val="single" w:sz="8" w:space="0" w:color="auto"/>
               <w:left w:val="single" w:sz="8" w:space="0" w:color="auto"/>
+              <w:bottom w:val="single" w:sz="8" w:space="0" w:color="auto"/>
             </w:tcBorders>
             <w:vAlign w:val="center"/>
           </w:tcPr>
           <w:p>
             <w:pPr>
               <w:pStyle w:val="Image-centree"/>
-              <w:rPr>
-                <w:lang w:val="fr-CH"/>
-              </w:rPr>
             </w:pPr>
             <w:r>
               <w:rPr>
@@ -4817,10 +6596,10 @@
                 <w:lang w:val="fr-CH" w:eastAsia="fr-CH"/>
               </w:rPr>
               <w:drawing>
-                <wp:inline distT="0" distB="0" distL="0" distR="0" wp14:anchorId="4989C5B9" wp14:editId="3659F58D">
-                  <wp:extent cx="1080000" cy="1080000"/>
-                  <wp:effectExtent l="0" t="0" r="6350" b="6350"/>
-                  <wp:docPr id="12" name="Image 12"/>
+                <wp:inline distT="0" distB="0" distL="0" distR="0" wp14:anchorId="192A7D72" wp14:editId="2516D8F3">
+                  <wp:extent cx="1260000" cy="1260000"/>
+                  <wp:effectExtent l="0" t="0" r="0" b="0"/>
+                  <wp:docPr id="19" name="Image 19"/>
                   <wp:cNvGraphicFramePr>
                     <a:graphicFrameLocks xmlns:a="http://schemas.openxmlformats.org/drawingml/2006/main" noChangeAspect="1"/>
                   </wp:cNvGraphicFramePr>
@@ -4834,7 +6613,7 @@
                           </pic:cNvPicPr>
                         </pic:nvPicPr>
                         <pic:blipFill>
-                          <a:blip r:embed="rId20">
+                          <a:blip r:embed="rId23">
                             <a:extLst>
                               <a:ext uri="{28A0092B-C50C-407E-A947-70E740481C1C}">
                                 <a14:useLocalDpi xmlns:a14="http://schemas.microsoft.com/office/drawing/2010/main" val="0"/>
@@ -4848,7 +6627,7 @@
                         <pic:spPr bwMode="auto">
                           <a:xfrm>
                             <a:off x="0" y="0"/>
-                            <a:ext cx="1080000" cy="1080000"/>
+                            <a:ext cx="1260000" cy="1260000"/>
                           </a:xfrm>
                           <a:prstGeom prst="rect">
                             <a:avLst/>
@@ -4892,7 +6671,7 @@
               <w:pStyle w:val="texte-Tableaux"/>
             </w:pPr>
             <w:r>
-              <w:t>Tension de contact</w:t>
+              <w:t>Tension d’alimentation</w:t>
             </w:r>
           </w:p>
         </w:tc>
@@ -4909,7 +6688,7 @@
               <w:pStyle w:val="texte-Tableaux"/>
             </w:pPr>
             <w:r>
-              <w:t>277 RMS</w:t>
+              <w:t>2 ~ 5</w:t>
             </w:r>
           </w:p>
         </w:tc>
@@ -4926,7 +6705,7 @@
               <w:pStyle w:val="texte-Tableaux"/>
             </w:pPr>
             <w:r>
-              <w:t>[VAC]</w:t>
+              <w:t>[V]</w:t>
             </w:r>
           </w:p>
         </w:tc>
@@ -4935,15 +6714,13 @@
             <w:tcW w:w="2835" w:type="dxa"/>
             <w:vMerge/>
             <w:tcBorders>
+              <w:top w:val="single" w:sz="4" w:space="0" w:color="auto"/>
               <w:left w:val="single" w:sz="8" w:space="0" w:color="auto"/>
-            </w:tcBorders>
-            <w:vAlign w:val="center"/>
-          </w:tcPr>
-          <w:p>
-            <w:pPr>
-              <w:jc w:val="left"/>
-            </w:pPr>
-          </w:p>
+              <w:bottom w:val="single" w:sz="8" w:space="0" w:color="auto"/>
+            </w:tcBorders>
+            <w:vAlign w:val="center"/>
+          </w:tcPr>
+          <w:p/>
         </w:tc>
       </w:tr>
       <w:tr>
@@ -4966,7 +6743,7 @@
               <w:pStyle w:val="texte-Tableaux"/>
             </w:pPr>
             <w:r>
-              <w:t>Courant de contact</w:t>
+              <w:t>Tension nominale</w:t>
             </w:r>
           </w:p>
         </w:tc>
@@ -4983,7 +6760,7 @@
               <w:pStyle w:val="texte-Tableaux"/>
             </w:pPr>
             <w:r>
-              <w:t>16</w:t>
+              <w:t>3</w:t>
             </w:r>
           </w:p>
         </w:tc>
@@ -5000,7 +6777,7 @@
               <w:pStyle w:val="texte-Tableaux"/>
             </w:pPr>
             <w:r>
-              <w:t>[A]</w:t>
+              <w:t>[V]</w:t>
             </w:r>
           </w:p>
         </w:tc>
@@ -5009,15 +6786,13 @@
             <w:tcW w:w="2835" w:type="dxa"/>
             <w:vMerge/>
             <w:tcBorders>
+              <w:top w:val="single" w:sz="4" w:space="0" w:color="auto"/>
               <w:left w:val="single" w:sz="8" w:space="0" w:color="auto"/>
-            </w:tcBorders>
-            <w:vAlign w:val="center"/>
-          </w:tcPr>
-          <w:p>
-            <w:pPr>
-              <w:jc w:val="left"/>
-            </w:pPr>
-          </w:p>
+              <w:bottom w:val="single" w:sz="8" w:space="0" w:color="auto"/>
+            </w:tcBorders>
+            <w:vAlign w:val="center"/>
+          </w:tcPr>
+          <w:p/>
         </w:tc>
       </w:tr>
       <w:tr>
@@ -5040,7 +6815,7 @@
               <w:pStyle w:val="texte-Tableaux"/>
             </w:pPr>
             <w:r>
-              <w:t>Tension de bobine</w:t>
+              <w:t>Courant maximale</w:t>
             </w:r>
           </w:p>
         </w:tc>
@@ -5057,7 +6832,7 @@
               <w:pStyle w:val="texte-Tableaux"/>
             </w:pPr>
             <w:r>
-              <w:t>3</w:t>
+              <w:t>90</w:t>
             </w:r>
           </w:p>
         </w:tc>
@@ -5074,7 +6849,7 @@
               <w:pStyle w:val="texte-Tableaux"/>
             </w:pPr>
             <w:r>
-              <w:t>[V]</w:t>
+              <w:t>[mA]</w:t>
             </w:r>
           </w:p>
         </w:tc>
@@ -5083,15 +6858,13 @@
             <w:tcW w:w="2835" w:type="dxa"/>
             <w:vMerge/>
             <w:tcBorders>
+              <w:top w:val="single" w:sz="4" w:space="0" w:color="auto"/>
               <w:left w:val="single" w:sz="8" w:space="0" w:color="auto"/>
-            </w:tcBorders>
-            <w:vAlign w:val="center"/>
-          </w:tcPr>
-          <w:p>
-            <w:pPr>
-              <w:jc w:val="left"/>
-            </w:pPr>
-          </w:p>
+              <w:bottom w:val="single" w:sz="8" w:space="0" w:color="auto"/>
+            </w:tcBorders>
+            <w:vAlign w:val="center"/>
+          </w:tcPr>
+          <w:p/>
         </w:tc>
       </w:tr>
       <w:tr>
@@ -5104,7 +6877,7 @@
             <w:tcW w:w="2551" w:type="dxa"/>
             <w:tcBorders>
               <w:top w:val="single" w:sz="4" w:space="0" w:color="auto"/>
-              <w:bottom w:val="single" w:sz="4" w:space="0" w:color="auto"/>
+              <w:bottom w:val="single" w:sz="8" w:space="0" w:color="auto"/>
               <w:right w:val="single" w:sz="4" w:space="0" w:color="auto"/>
             </w:tcBorders>
             <w:vAlign w:val="center"/>
@@ -5114,7 +6887,7 @@
               <w:pStyle w:val="texte-Tableaux"/>
             </w:pPr>
             <w:r>
-              <w:t>Courant de bobine</w:t>
+              <w:t>Fréquence nominale</w:t>
             </w:r>
           </w:p>
         </w:tc>
@@ -5131,7 +6904,7 @@
               <w:pStyle w:val="texte-Tableaux"/>
             </w:pPr>
             <w:r>
-              <w:t>133.3</w:t>
+              <w:t>2730</w:t>
             </w:r>
           </w:p>
         </w:tc>
@@ -5148,7 +6921,7 @@
               <w:pStyle w:val="texte-Tableaux"/>
             </w:pPr>
             <w:r>
-              <w:t>[mA]</w:t>
+              <w:t>[Hz]</w:t>
             </w:r>
           </w:p>
         </w:tc>
@@ -5157,65 +6930,7 @@
             <w:tcW w:w="2835" w:type="dxa"/>
             <w:vMerge/>
             <w:tcBorders>
-              <w:left w:val="single" w:sz="8" w:space="0" w:color="auto"/>
-            </w:tcBorders>
-            <w:vAlign w:val="center"/>
-          </w:tcPr>
-          <w:p>
-            <w:pPr>
-              <w:jc w:val="left"/>
-            </w:pPr>
-          </w:p>
-        </w:tc>
-      </w:tr>
-      <w:tr>
-        <w:trPr>
-          <w:trHeight w:val="454"/>
-          <w:jc w:val="center"/>
-        </w:trPr>
-        <w:tc>
-          <w:tcPr>
-            <w:tcW w:w="2551" w:type="dxa"/>
-            <w:tcBorders>
               <w:top w:val="single" w:sz="4" w:space="0" w:color="auto"/>
-              <w:bottom w:val="single" w:sz="8" w:space="0" w:color="auto"/>
-              <w:right w:val="single" w:sz="4" w:space="0" w:color="auto"/>
-            </w:tcBorders>
-            <w:vAlign w:val="center"/>
-          </w:tcPr>
-          <w:p>
-            <w:pPr>
-              <w:pStyle w:val="texte-Tableaux"/>
-            </w:pPr>
-            <w:r>
-              <w:t>Type de bobine</w:t>
-            </w:r>
-          </w:p>
-        </w:tc>
-        <w:tc>
-          <w:tcPr>
-            <w:tcW w:w="3118" w:type="dxa"/>
-            <w:gridSpan w:val="2"/>
-            <w:tcBorders>
-              <w:left w:val="single" w:sz="4" w:space="0" w:color="auto"/>
-              <w:right w:val="single" w:sz="8" w:space="0" w:color="auto"/>
-            </w:tcBorders>
-            <w:vAlign w:val="center"/>
-          </w:tcPr>
-          <w:p>
-            <w:pPr>
-              <w:pStyle w:val="texte-Tableaux"/>
-            </w:pPr>
-            <w:r>
-              <w:t>Double bobine, à verrouillage</w:t>
-            </w:r>
-          </w:p>
-        </w:tc>
-        <w:tc>
-          <w:tcPr>
-            <w:tcW w:w="2835" w:type="dxa"/>
-            <w:vMerge/>
-            <w:tcBorders>
               <w:left w:val="single" w:sz="8" w:space="0" w:color="auto"/>
               <w:bottom w:val="single" w:sz="8" w:space="0" w:color="auto"/>
             </w:tcBorders>
@@ -5224,7 +6939,6 @@
           <w:p>
             <w:pPr>
               <w:keepNext/>
-              <w:jc w:val="left"/>
             </w:pPr>
           </w:p>
         </w:tc>
@@ -5250,44 +6964,303 @@
         <w:rPr>
           <w:noProof/>
         </w:rPr>
-        <w:t>3</w:t>
-      </w:r>
+        <w:t>4</w:t>
+      </w:r>
+      <w:r>
+        <w:fldChar w:fldCharType="end"/>
+      </w:r>
+      <w:r>
+        <w:t xml:space="preserve"> : Caractéristiques principales du </w:t>
+      </w:r>
+      <w:proofErr w:type="spellStart"/>
+      <w:r>
+        <w:t>buzzer</w:t>
+      </w:r>
+      <w:proofErr w:type="spellEnd"/>
+    </w:p>
+    <w:p>
       <w:r>
         <w:rPr>
           <w:noProof/>
+          <w:lang w:eastAsia="fr-CH"/>
         </w:rPr>
-        <w:fldChar w:fldCharType="end"/>
-      </w:r>
-      <w:r>
-        <w:t xml:space="preserve"> : Caractéristiques principales du relai de puissance</w:t>
-      </w:r>
-    </w:p>
-    <w:p>
-      <w:r>
-        <w:t>L</w:t>
-      </w:r>
-      <w:r>
-        <w:t xml:space="preserve">e courant demandé par les bobines est supérieur à ce que peut fournir le </w:t>
-      </w:r>
-      <w:r>
-        <w:t xml:space="preserve">microcontrôleur. Pour cette raison, </w:t>
-      </w:r>
-      <w:r>
-        <w:t>le contrôle est réalisé par le biais de transistors externes.</w:t>
-      </w:r>
+        <w:drawing>
+          <wp:anchor distT="0" distB="0" distL="114300" distR="114300" simplePos="0" relativeHeight="251672576" behindDoc="1" locked="0" layoutInCell="1" allowOverlap="1" wp14:anchorId="14D96F72" wp14:editId="10BCBCA5">
+            <wp:simplePos x="0" y="0"/>
+            <wp:positionH relativeFrom="margin">
+              <wp:posOffset>3977005</wp:posOffset>
+            </wp:positionH>
+            <wp:positionV relativeFrom="paragraph">
+              <wp:posOffset>24130</wp:posOffset>
+            </wp:positionV>
+            <wp:extent cx="1735658" cy="2160000"/>
+            <wp:effectExtent l="19050" t="19050" r="17145" b="12065"/>
+            <wp:wrapTight wrapText="bothSides">
+              <wp:wrapPolygon edited="0">
+                <wp:start x="-237" y="-191"/>
+                <wp:lineTo x="-237" y="21530"/>
+                <wp:lineTo x="21576" y="21530"/>
+                <wp:lineTo x="21576" y="-191"/>
+                <wp:lineTo x="-237" y="-191"/>
+              </wp:wrapPolygon>
+            </wp:wrapTight>
+            <wp:docPr id="20" name="Image 20"/>
+            <wp:cNvGraphicFramePr>
+              <a:graphicFrameLocks xmlns:a="http://schemas.openxmlformats.org/drawingml/2006/main" noChangeAspect="1"/>
+            </wp:cNvGraphicFramePr>
+            <a:graphic xmlns:a="http://schemas.openxmlformats.org/drawingml/2006/main">
+              <a:graphicData uri="http://schemas.openxmlformats.org/drawingml/2006/picture">
+                <pic:pic xmlns:pic="http://schemas.openxmlformats.org/drawingml/2006/picture">
+                  <pic:nvPicPr>
+                    <pic:cNvPr id="0" name="Picture 1"/>
+                    <pic:cNvPicPr>
+                      <a:picLocks noChangeAspect="1" noChangeArrowheads="1"/>
+                    </pic:cNvPicPr>
+                  </pic:nvPicPr>
+                  <pic:blipFill>
+                    <a:blip r:embed="rId24">
+                      <a:extLst>
+                        <a:ext uri="{28A0092B-C50C-407E-A947-70E740481C1C}">
+                          <a14:useLocalDpi xmlns:a14="http://schemas.microsoft.com/office/drawing/2010/main" val="0"/>
+                        </a:ext>
+                      </a:extLst>
+                    </a:blip>
+                    <a:srcRect/>
+                    <a:stretch>
+                      <a:fillRect/>
+                    </a:stretch>
+                  </pic:blipFill>
+                  <pic:spPr bwMode="auto">
+                    <a:xfrm>
+                      <a:off x="0" y="0"/>
+                      <a:ext cx="1735658" cy="2160000"/>
+                    </a:xfrm>
+                    <a:prstGeom prst="rect">
+                      <a:avLst/>
+                    </a:prstGeom>
+                    <a:noFill/>
+                    <a:ln w="12700">
+                      <a:solidFill>
+                        <a:schemeClr val="tx1"/>
+                      </a:solidFill>
+                    </a:ln>
+                  </pic:spPr>
+                </pic:pic>
+              </a:graphicData>
+            </a:graphic>
+            <wp14:sizeRelH relativeFrom="margin">
+              <wp14:pctWidth>0</wp14:pctWidth>
+            </wp14:sizeRelH>
+            <wp14:sizeRelV relativeFrom="margin">
+              <wp14:pctHeight>0</wp14:pctHeight>
+            </wp14:sizeRelV>
+          </wp:anchor>
+        </w:drawing>
+      </w:r>
+      <w:r>
+        <w:t xml:space="preserve">La diode choisie (D3) est la même que celle utilisée pour le relais, et sa capacité de courant est </w:t>
+      </w:r>
+      <w:r>
+        <w:t xml:space="preserve">suffisante </w:t>
+      </w:r>
+      <w:r>
+        <w:t>pour gérer le courant</w:t>
+      </w:r>
+      <w:r>
+        <w:t xml:space="preserve"> maximal</w:t>
+      </w:r>
+      <w:r>
+        <w:t xml:space="preserve"> du </w:t>
+      </w:r>
+      <w:proofErr w:type="spellStart"/>
+      <w:r>
+        <w:t>buzzer</w:t>
+      </w:r>
+      <w:proofErr w:type="spellEnd"/>
+      <w:r>
+        <w:t>.</w:t>
+      </w:r>
+    </w:p>
+    <w:p>
+      <w:r>
+        <w:t>La résistance « </w:t>
+      </w:r>
+      <w:r>
+        <w:t>R38</w:t>
+      </w:r>
+      <w:r>
+        <w:t> »</w:t>
+      </w:r>
+      <w:r>
+        <w:t xml:space="preserve">, en série avec le </w:t>
+      </w:r>
+      <w:proofErr w:type="spellStart"/>
+      <w:r>
+        <w:t>buzzer</w:t>
+      </w:r>
+      <w:proofErr w:type="spellEnd"/>
+      <w:r>
+        <w:t>, limite le courant pour réduire le volume sonore.</w:t>
+      </w:r>
+      <w:r>
+        <w:t xml:space="preserve"> Sa valeur reste à déterminer de manière empirique.</w:t>
+      </w:r>
+      <w:r>
+        <w:t xml:space="preserve"> </w:t>
+      </w:r>
+    </w:p>
+    <w:p>
+      <w:pPr>
+        <w:spacing w:before="0" w:after="160"/>
+        <w:jc w:val="left"/>
+      </w:pPr>
+      <w:r>
+        <w:br w:type="page"/>
+      </w:r>
+    </w:p>
+    <w:p>
+      <w:pPr>
+        <w:pStyle w:val="Titre2"/>
+      </w:pPr>
+      <w:bookmarkStart w:id="16" w:name="_Toc145004160"/>
+      <w:r>
+        <w:lastRenderedPageBreak/>
+        <w:t>Boitier</w:t>
+      </w:r>
+      <w:bookmarkEnd w:id="16"/>
+    </w:p>
+    <w:p>
+      <w:r>
+        <w:t>Il était initialement envisagé dans le CDC de se procurer un boitier disponible sur le marché. Après réflexions et négociations avec le mandant du projet, il a été décidé de réaliser un boitier imprimé en 3D. Cette méthode offre l’avantage de réaliser une conception réalisée entièrement sur mesure sans nécessité d’usinage. La charge de travail supplémentaire entrainé par la modélisation 3D sera en grande partie compensé par le gain de temps sur l’usinage d’un boitier standard.</w:t>
+      </w:r>
+    </w:p>
+    <w:p>
+      <w:r>
+        <w:t xml:space="preserve">Le matériau utilisé devra offrir une isolation et une résistance à la chaleur suffisamment élevé. Pour cela, des matériaux comme l’ABS ou le PETG </w:t>
+      </w:r>
+      <w:r>
+        <w:t>semblent les plus adaptés</w:t>
+      </w:r>
+      <w:r>
+        <w:t xml:space="preserve">. </w:t>
+      </w:r>
+      <w:r>
+        <w:t xml:space="preserve">Le matériel le plus couramment utilisé dans l’impression 3D qu’est le PLA ne convient pas pour cette application. En effet, sa tendance à absorber l’humidité et sa faible résistance à la chaleur représente un risque non négligeable lors de l’utilisation de hautes </w:t>
+      </w:r>
+      <w:r>
+        <w:t>tensions et de courants élevés.</w:t>
+      </w:r>
+    </w:p>
+    <w:p>
+      <w:pPr>
+        <w:spacing w:before="0" w:after="160"/>
+        <w:jc w:val="left"/>
+      </w:pPr>
+      <w:r>
+        <w:br w:type="page"/>
+      </w:r>
+    </w:p>
+    <w:p>
+      <w:pPr>
+        <w:pStyle w:val="Titre2"/>
+      </w:pPr>
+      <w:bookmarkStart w:id="17" w:name="_Toc145004163"/>
+      <w:r>
+        <w:lastRenderedPageBreak/>
+        <w:t>Serveur externe</w:t>
+      </w:r>
+      <w:bookmarkEnd w:id="17"/>
+    </w:p>
+    <w:p>
+      <w:r>
+        <w:t>Un serveur externe est essentiel pour prendre en charge deux fonctionnalités principales : la configuration à distance et la</w:t>
+      </w:r>
+      <w:r>
+        <w:t xml:space="preserve"> gestion d'une base de données.</w:t>
+      </w:r>
+    </w:p>
+    <w:p>
+      <w:r>
+        <w:t>Cette base de données sera utilisée pour stocker des informations concernant les badges d'accès et les autorisations qui leur sont associées. Un serveur web basique facilitera l'accès à distance afin de configurer le système et administrer les droits d'accès.</w:t>
+      </w:r>
+    </w:p>
+    <w:p>
+      <w:r>
+        <w:t xml:space="preserve">Dans cette optique, l'utilisation du </w:t>
+      </w:r>
+      <w:proofErr w:type="spellStart"/>
+      <w:r>
+        <w:t>Raspberry</w:t>
+      </w:r>
+      <w:proofErr w:type="spellEnd"/>
+      <w:r>
+        <w:t xml:space="preserve"> Pi 3B+ se montre particulièrement appropriée.</w:t>
+      </w:r>
+      <w:r>
+        <w:t xml:space="preserve"> </w:t>
+      </w:r>
+      <w:r>
+        <w:t xml:space="preserve">Le langage de programmation privilégié, Python, </w:t>
+      </w:r>
+      <w:r>
+        <w:t>bénéficie d’un grand nombre de librairies et d’une</w:t>
+      </w:r>
+      <w:r>
+        <w:t xml:space="preserve"> documentation abondante.</w:t>
+      </w:r>
+    </w:p>
+    <w:p>
+      <w:pPr>
+        <w:spacing w:before="0" w:after="160"/>
+        <w:jc w:val="left"/>
+      </w:pPr>
+      <w:r>
+        <w:br w:type="page"/>
+      </w:r>
+    </w:p>
+    <w:p>
+      <w:pPr>
+        <w:pStyle w:val="Titre1"/>
+      </w:pPr>
+      <w:bookmarkStart w:id="18" w:name="_Toc145004164"/>
+      <w:r>
+        <w:lastRenderedPageBreak/>
+        <w:t>Hardware</w:t>
+      </w:r>
+      <w:bookmarkEnd w:id="18"/>
     </w:p>
     <w:p>
       <w:r>
         <w:rPr>
           <w:highlight w:val="yellow"/>
         </w:rPr>
-        <w:t>DIMENSIONNEMENT TRANSISTORS+SCHEMA</w:t>
-      </w:r>
+        <w:t xml:space="preserve">Contraintes / </w:t>
+      </w:r>
+      <w:proofErr w:type="spellStart"/>
+      <w:r>
+        <w:rPr>
+          <w:highlight w:val="yellow"/>
+        </w:rPr>
+        <w:t>rules</w:t>
+      </w:r>
+      <w:proofErr w:type="spellEnd"/>
+      <w:r>
+        <w:rPr>
+          <w:highlight w:val="yellow"/>
+        </w:rPr>
+        <w:t xml:space="preserve"> </w:t>
+      </w:r>
+      <w:proofErr w:type="spellStart"/>
+      <w:r>
+        <w:rPr>
+          <w:highlight w:val="yellow"/>
+        </w:rPr>
+        <w:t>pcb</w:t>
+      </w:r>
+      <w:proofErr w:type="spellEnd"/>
     </w:p>
     <w:p>
       <w:pPr>
-        <w:spacing w:before="0" w:after="160"/>
-        <w:jc w:val="left"/>
         <w:rPr>
           <w:highlight w:val="yellow"/>
         </w:rPr>
@@ -5296,552 +7269,66 @@
         <w:rPr>
           <w:highlight w:val="yellow"/>
         </w:rPr>
-        <w:br w:type="page"/>
+        <w:t>Taille des pistes</w:t>
       </w:r>
     </w:p>
     <w:p>
       <w:pPr>
-        <w:pStyle w:val="Titre2"/>
+        <w:rPr>
+          <w:highlight w:val="yellow"/>
+        </w:rPr>
       </w:pPr>
-      <w:bookmarkStart w:id="15" w:name="_Toc145004162"/>
-      <w:r>
-        <w:lastRenderedPageBreak/>
-        <w:t>Connecteurs externes</w:t>
-      </w:r>
-      <w:bookmarkEnd w:id="15"/>
-    </w:p>
-    <w:p>
-      <w:r>
-        <w:t xml:space="preserve">Les connecteurs externes </w:t>
-      </w:r>
-      <w:r>
-        <w:t>ont</w:t>
-      </w:r>
-      <w:r>
-        <w:t xml:space="preserve"> pour rôle de connecter l'entrée du convertisseur AC/DC et de fournir une sortie de 230VAC contrôlée par un relais de puissance. Ils </w:t>
-      </w:r>
-      <w:r>
-        <w:t>doivent</w:t>
-      </w:r>
-      <w:r>
-        <w:t xml:space="preserve"> être conçus pour supporter le courant standard d'une prise électrique (10A) ainsi que la tension élevée du réseau.</w:t>
-      </w:r>
-    </w:p>
-    <w:tbl>
-      <w:tblPr>
-        <w:tblStyle w:val="Grilledutableau"/>
-        <w:tblW w:w="8504" w:type="dxa"/>
-        <w:jc w:val="center"/>
-        <w:tblBorders>
-          <w:top w:val="single" w:sz="8" w:space="0" w:color="auto"/>
-          <w:left w:val="single" w:sz="8" w:space="0" w:color="auto"/>
-          <w:bottom w:val="single" w:sz="8" w:space="0" w:color="auto"/>
-          <w:right w:val="single" w:sz="8" w:space="0" w:color="auto"/>
-          <w:insideV w:val="none" w:sz="0" w:space="0" w:color="auto"/>
-        </w:tblBorders>
-        <w:tblLook w:val="04A0" w:firstRow="1" w:lastRow="0" w:firstColumn="1" w:lastColumn="0" w:noHBand="0" w:noVBand="1"/>
-      </w:tblPr>
-      <w:tblGrid>
-        <w:gridCol w:w="2551"/>
-        <w:gridCol w:w="2268"/>
-        <w:gridCol w:w="850"/>
-        <w:gridCol w:w="2835"/>
-      </w:tblGrid>
-      <w:tr>
-        <w:trPr>
-          <w:trHeight w:val="454"/>
-          <w:jc w:val="center"/>
-        </w:trPr>
-        <w:tc>
-          <w:tcPr>
-            <w:tcW w:w="8504" w:type="dxa"/>
-            <w:gridSpan w:val="4"/>
-            <w:tcBorders>
-              <w:top w:val="single" w:sz="8" w:space="0" w:color="auto"/>
-              <w:bottom w:val="single" w:sz="8" w:space="0" w:color="auto"/>
-            </w:tcBorders>
-            <w:shd w:val="clear" w:color="auto" w:fill="FFF2CC" w:themeFill="accent4" w:themeFillTint="33"/>
-            <w:vAlign w:val="center"/>
-          </w:tcPr>
-          <w:p>
-            <w:pPr>
-              <w:pStyle w:val="texte-Tableaux"/>
-            </w:pPr>
-            <w:r>
-              <w:t>Connecteurs externes</w:t>
-            </w:r>
-          </w:p>
-        </w:tc>
-      </w:tr>
-      <w:tr>
-        <w:trPr>
-          <w:trHeight w:val="454"/>
-          <w:jc w:val="center"/>
-        </w:trPr>
-        <w:tc>
-          <w:tcPr>
-            <w:tcW w:w="2551" w:type="dxa"/>
-            <w:tcBorders>
-              <w:top w:val="single" w:sz="8" w:space="0" w:color="auto"/>
-              <w:bottom w:val="single" w:sz="4" w:space="0" w:color="auto"/>
-              <w:right w:val="single" w:sz="4" w:space="0" w:color="auto"/>
-            </w:tcBorders>
-            <w:vAlign w:val="center"/>
-          </w:tcPr>
-          <w:p>
-            <w:pPr>
-              <w:pStyle w:val="texte-Tableaux"/>
-            </w:pPr>
-            <w:r>
-              <w:t>N° de fabricant</w:t>
-            </w:r>
-          </w:p>
-        </w:tc>
-        <w:tc>
-          <w:tcPr>
-            <w:tcW w:w="3118" w:type="dxa"/>
-            <w:gridSpan w:val="2"/>
-            <w:tcBorders>
-              <w:top w:val="single" w:sz="8" w:space="0" w:color="auto"/>
-              <w:left w:val="single" w:sz="4" w:space="0" w:color="auto"/>
-              <w:right w:val="single" w:sz="8" w:space="0" w:color="auto"/>
-            </w:tcBorders>
-            <w:vAlign w:val="center"/>
-          </w:tcPr>
-          <w:p>
-            <w:pPr>
-              <w:pStyle w:val="texte-Tableaux"/>
-            </w:pPr>
-            <w:r>
-              <w:t>691401700002</w:t>
-            </w:r>
-            <w:r>
-              <w:t>B</w:t>
-            </w:r>
-            <w:r>
-              <w:br/>
-              <w:t>691401700004</w:t>
-            </w:r>
-            <w:r>
-              <w:t>B</w:t>
-            </w:r>
-          </w:p>
-        </w:tc>
-        <w:tc>
-          <w:tcPr>
-            <w:tcW w:w="2835" w:type="dxa"/>
-            <w:vMerge w:val="restart"/>
-            <w:tcBorders>
-              <w:top w:val="single" w:sz="8" w:space="0" w:color="auto"/>
-              <w:left w:val="single" w:sz="8" w:space="0" w:color="auto"/>
-            </w:tcBorders>
-            <w:vAlign w:val="center"/>
-          </w:tcPr>
-          <w:p>
-            <w:pPr>
-              <w:pStyle w:val="Image-centree"/>
-              <w:rPr>
-                <w:lang w:val="fr-CH"/>
-              </w:rPr>
-            </w:pPr>
-            <w:r>
-              <w:rPr>
-                <w:noProof/>
-                <w:lang w:val="fr-CH" w:eastAsia="fr-CH"/>
-              </w:rPr>
-              <w:drawing>
-                <wp:inline distT="0" distB="0" distL="0" distR="0" wp14:anchorId="7160694C" wp14:editId="208F28C3">
-                  <wp:extent cx="1443584" cy="1289714"/>
-                  <wp:effectExtent l="0" t="0" r="4445" b="5715"/>
-                  <wp:docPr id="5" name="Image 5"/>
-                  <wp:cNvGraphicFramePr>
-                    <a:graphicFrameLocks xmlns:a="http://schemas.openxmlformats.org/drawingml/2006/main" noChangeAspect="1"/>
-                  </wp:cNvGraphicFramePr>
-                  <a:graphic xmlns:a="http://schemas.openxmlformats.org/drawingml/2006/main">
-                    <a:graphicData uri="http://schemas.openxmlformats.org/drawingml/2006/picture">
-                      <pic:pic xmlns:pic="http://schemas.openxmlformats.org/drawingml/2006/picture">
-                        <pic:nvPicPr>
-                          <pic:cNvPr id="0" name="Picture 11" descr="https://mm.digikey.com/Volume0/opasdata/d220001/medias/images/2167/MFG_RAC05-K.jpg"/>
-                          <pic:cNvPicPr>
-                            <a:picLocks noChangeAspect="1" noChangeArrowheads="1"/>
-                          </pic:cNvPicPr>
-                        </pic:nvPicPr>
-                        <pic:blipFill>
-                          <a:blip r:embed="rId21">
-                            <a:extLst>
-                              <a:ext uri="{28A0092B-C50C-407E-A947-70E740481C1C}">
-                                <a14:useLocalDpi xmlns:a14="http://schemas.microsoft.com/office/drawing/2010/main" val="0"/>
-                              </a:ext>
-                            </a:extLst>
-                          </a:blip>
-                          <a:stretch>
-                            <a:fillRect/>
-                          </a:stretch>
-                        </pic:blipFill>
-                        <pic:spPr bwMode="auto">
-                          <a:xfrm>
-                            <a:off x="0" y="0"/>
-                            <a:ext cx="1459940" cy="1304326"/>
-                          </a:xfrm>
-                          <a:prstGeom prst="rect">
-                            <a:avLst/>
-                          </a:prstGeom>
-                          <a:noFill/>
-                          <a:ln>
-                            <a:noFill/>
-                          </a:ln>
-                          <a:extLst>
-                            <a:ext uri="{53640926-AAD7-44D8-BBD7-CCE9431645EC}">
-                              <a14:shadowObscured xmlns:a14="http://schemas.microsoft.com/office/drawing/2010/main"/>
-                            </a:ext>
-                          </a:extLst>
-                        </pic:spPr>
-                      </pic:pic>
-                    </a:graphicData>
-                  </a:graphic>
-                </wp:inline>
-              </w:drawing>
-            </w:r>
-          </w:p>
-        </w:tc>
-      </w:tr>
-      <w:tr>
-        <w:trPr>
-          <w:trHeight w:val="454"/>
-          <w:jc w:val="center"/>
-        </w:trPr>
-        <w:tc>
-          <w:tcPr>
-            <w:tcW w:w="2551" w:type="dxa"/>
-            <w:tcBorders>
-              <w:top w:val="single" w:sz="4" w:space="0" w:color="auto"/>
-              <w:bottom w:val="single" w:sz="4" w:space="0" w:color="auto"/>
-              <w:right w:val="single" w:sz="4" w:space="0" w:color="auto"/>
-            </w:tcBorders>
-            <w:vAlign w:val="center"/>
-          </w:tcPr>
-          <w:p>
-            <w:pPr>
-              <w:pStyle w:val="texte-Tableaux"/>
-            </w:pPr>
-            <w:r>
-              <w:t>Tension de fonctionnement</w:t>
-            </w:r>
-          </w:p>
-        </w:tc>
-        <w:tc>
-          <w:tcPr>
-            <w:tcW w:w="2268" w:type="dxa"/>
-            <w:tcBorders>
-              <w:left w:val="single" w:sz="4" w:space="0" w:color="auto"/>
-            </w:tcBorders>
-            <w:vAlign w:val="center"/>
-          </w:tcPr>
-          <w:p>
-            <w:pPr>
-              <w:pStyle w:val="texte-Tableaux"/>
-            </w:pPr>
-            <w:r>
-              <w:t>300 RMS</w:t>
-            </w:r>
-          </w:p>
-        </w:tc>
-        <w:tc>
-          <w:tcPr>
-            <w:tcW w:w="850" w:type="dxa"/>
-            <w:tcBorders>
-              <w:right w:val="single" w:sz="8" w:space="0" w:color="auto"/>
-            </w:tcBorders>
-            <w:vAlign w:val="center"/>
-          </w:tcPr>
-          <w:p>
-            <w:pPr>
-              <w:pStyle w:val="texte-Tableaux"/>
-            </w:pPr>
-            <w:r>
-              <w:t>[VAC]</w:t>
-            </w:r>
-          </w:p>
-        </w:tc>
-        <w:tc>
-          <w:tcPr>
-            <w:tcW w:w="2835" w:type="dxa"/>
-            <w:vMerge/>
-            <w:tcBorders>
-              <w:left w:val="single" w:sz="8" w:space="0" w:color="auto"/>
-            </w:tcBorders>
-            <w:vAlign w:val="center"/>
-          </w:tcPr>
-          <w:p/>
-        </w:tc>
-      </w:tr>
-      <w:tr>
-        <w:trPr>
-          <w:trHeight w:val="454"/>
-          <w:jc w:val="center"/>
-        </w:trPr>
-        <w:tc>
-          <w:tcPr>
-            <w:tcW w:w="2551" w:type="dxa"/>
-            <w:tcBorders>
-              <w:top w:val="single" w:sz="4" w:space="0" w:color="auto"/>
-              <w:bottom w:val="single" w:sz="4" w:space="0" w:color="auto"/>
-              <w:right w:val="single" w:sz="4" w:space="0" w:color="auto"/>
-            </w:tcBorders>
-            <w:vAlign w:val="center"/>
-          </w:tcPr>
-          <w:p>
-            <w:pPr>
-              <w:pStyle w:val="texte-Tableaux"/>
-            </w:pPr>
-            <w:r>
-              <w:t>Courant de fonctionnement</w:t>
-            </w:r>
-          </w:p>
-        </w:tc>
-        <w:tc>
-          <w:tcPr>
-            <w:tcW w:w="2268" w:type="dxa"/>
-            <w:tcBorders>
-              <w:left w:val="single" w:sz="4" w:space="0" w:color="auto"/>
-            </w:tcBorders>
-            <w:vAlign w:val="center"/>
-          </w:tcPr>
-          <w:p>
-            <w:pPr>
-              <w:pStyle w:val="texte-Tableaux"/>
-            </w:pPr>
-            <w:r>
-              <w:t>10</w:t>
-            </w:r>
-          </w:p>
-        </w:tc>
-        <w:tc>
-          <w:tcPr>
-            <w:tcW w:w="850" w:type="dxa"/>
-            <w:tcBorders>
-              <w:right w:val="single" w:sz="8" w:space="0" w:color="auto"/>
-            </w:tcBorders>
-            <w:vAlign w:val="center"/>
-          </w:tcPr>
-          <w:p>
-            <w:pPr>
-              <w:pStyle w:val="texte-Tableaux"/>
-            </w:pPr>
-            <w:r>
-              <w:t>[A]</w:t>
-            </w:r>
-          </w:p>
-        </w:tc>
-        <w:tc>
-          <w:tcPr>
-            <w:tcW w:w="2835" w:type="dxa"/>
-            <w:vMerge/>
-            <w:tcBorders>
-              <w:left w:val="single" w:sz="8" w:space="0" w:color="auto"/>
-            </w:tcBorders>
-            <w:vAlign w:val="center"/>
-          </w:tcPr>
-          <w:p/>
-        </w:tc>
-      </w:tr>
-      <w:tr>
-        <w:trPr>
-          <w:trHeight w:val="454"/>
-          <w:jc w:val="center"/>
-        </w:trPr>
-        <w:tc>
-          <w:tcPr>
-            <w:tcW w:w="2551" w:type="dxa"/>
-            <w:tcBorders>
-              <w:top w:val="single" w:sz="4" w:space="0" w:color="auto"/>
-              <w:bottom w:val="single" w:sz="4" w:space="0" w:color="auto"/>
-              <w:right w:val="single" w:sz="4" w:space="0" w:color="auto"/>
-            </w:tcBorders>
-            <w:vAlign w:val="center"/>
-          </w:tcPr>
-          <w:p>
-            <w:pPr>
-              <w:pStyle w:val="texte-Tableaux"/>
-            </w:pPr>
-            <w:r>
-              <w:t>Ecartements</w:t>
-            </w:r>
-          </w:p>
-        </w:tc>
-        <w:tc>
-          <w:tcPr>
-            <w:tcW w:w="2268" w:type="dxa"/>
-            <w:tcBorders>
-              <w:left w:val="single" w:sz="4" w:space="0" w:color="auto"/>
-            </w:tcBorders>
-            <w:vAlign w:val="center"/>
-          </w:tcPr>
-          <w:p>
-            <w:pPr>
-              <w:pStyle w:val="texte-Tableaux"/>
-            </w:pPr>
-            <w:r>
-              <w:t>5</w:t>
-            </w:r>
-          </w:p>
-        </w:tc>
-        <w:tc>
-          <w:tcPr>
-            <w:tcW w:w="850" w:type="dxa"/>
-            <w:tcBorders>
-              <w:right w:val="single" w:sz="8" w:space="0" w:color="auto"/>
-            </w:tcBorders>
-            <w:vAlign w:val="center"/>
-          </w:tcPr>
-          <w:p>
-            <w:pPr>
-              <w:pStyle w:val="texte-Tableaux"/>
-            </w:pPr>
-            <w:r>
-              <w:t>[mm]</w:t>
-            </w:r>
-          </w:p>
-        </w:tc>
-        <w:tc>
-          <w:tcPr>
-            <w:tcW w:w="2835" w:type="dxa"/>
-            <w:vMerge/>
-            <w:tcBorders>
-              <w:left w:val="single" w:sz="8" w:space="0" w:color="auto"/>
-            </w:tcBorders>
-            <w:vAlign w:val="center"/>
-          </w:tcPr>
-          <w:p/>
-        </w:tc>
-      </w:tr>
-      <w:tr>
-        <w:trPr>
-          <w:trHeight w:val="454"/>
-          <w:jc w:val="center"/>
-        </w:trPr>
-        <w:tc>
-          <w:tcPr>
-            <w:tcW w:w="2551" w:type="dxa"/>
-            <w:tcBorders>
-              <w:top w:val="single" w:sz="4" w:space="0" w:color="auto"/>
-              <w:bottom w:val="single" w:sz="8" w:space="0" w:color="auto"/>
-              <w:right w:val="single" w:sz="4" w:space="0" w:color="auto"/>
-            </w:tcBorders>
-            <w:vAlign w:val="center"/>
-          </w:tcPr>
-          <w:p>
-            <w:pPr>
-              <w:pStyle w:val="texte-Tableaux"/>
-            </w:pPr>
-            <w:r>
-              <w:t>Nombre de positions</w:t>
-            </w:r>
-          </w:p>
-        </w:tc>
-        <w:tc>
-          <w:tcPr>
-            <w:tcW w:w="2268" w:type="dxa"/>
-            <w:tcBorders>
-              <w:left w:val="single" w:sz="4" w:space="0" w:color="auto"/>
-            </w:tcBorders>
-            <w:vAlign w:val="center"/>
-          </w:tcPr>
-          <w:p>
-            <w:pPr>
-              <w:pStyle w:val="texte-Tableaux"/>
-            </w:pPr>
-            <w:r>
-              <w:t>2 &amp; 4</w:t>
-            </w:r>
-          </w:p>
-        </w:tc>
-        <w:tc>
-          <w:tcPr>
-            <w:tcW w:w="850" w:type="dxa"/>
-            <w:tcBorders>
-              <w:right w:val="single" w:sz="8" w:space="0" w:color="auto"/>
-            </w:tcBorders>
-            <w:vAlign w:val="center"/>
-          </w:tcPr>
-          <w:p>
-            <w:pPr>
-              <w:pStyle w:val="texte-Tableaux"/>
-            </w:pPr>
-          </w:p>
-        </w:tc>
-        <w:tc>
-          <w:tcPr>
-            <w:tcW w:w="2835" w:type="dxa"/>
-            <w:vMerge/>
-            <w:tcBorders>
-              <w:left w:val="single" w:sz="8" w:space="0" w:color="auto"/>
-              <w:bottom w:val="single" w:sz="8" w:space="0" w:color="auto"/>
-            </w:tcBorders>
-            <w:vAlign w:val="center"/>
-          </w:tcPr>
-          <w:p/>
-        </w:tc>
-      </w:tr>
-    </w:tbl>
-    <w:p/>
+      <w:r>
+        <w:rPr>
+          <w:highlight w:val="yellow"/>
+        </w:rPr>
+        <w:t xml:space="preserve">Plans de masse (pourquoi), découpe antenne, </w:t>
+      </w:r>
+      <w:proofErr w:type="gramStart"/>
+      <w:r>
+        <w:rPr>
+          <w:highlight w:val="yellow"/>
+        </w:rPr>
+        <w:t>etc..</w:t>
+      </w:r>
+      <w:proofErr w:type="gramEnd"/>
+    </w:p>
     <w:p>
       <w:pPr>
-        <w:pStyle w:val="Titre2"/>
+        <w:rPr>
+          <w:highlight w:val="yellow"/>
+        </w:rPr>
       </w:pPr>
-      <w:bookmarkStart w:id="16" w:name="_Toc145004163"/>
-      <w:r>
-        <w:t>Serveur externe</w:t>
-      </w:r>
-      <w:bookmarkEnd w:id="16"/>
-    </w:p>
-    <w:p>
-      <w:r>
-        <w:t>Un serveur externe est essentiel pour prendre en charge deux fonctionnalités principales : la configuration à distance et la</w:t>
-      </w:r>
-      <w:r>
-        <w:t xml:space="preserve"> gestion d'une base de données.</w:t>
-      </w:r>
-    </w:p>
-    <w:p>
-      <w:r>
-        <w:t>Cette base de données sera utilisée pour stocker des informations concernant les badges d'accès et les autorisations qui leur sont associées. Un serveur web basique facilitera l'accès à distance afin de configurer le système et administrer les droits d'accès.</w:t>
-      </w:r>
-    </w:p>
-    <w:p>
-      <w:r>
-        <w:t xml:space="preserve">Dans cette optique, l'utilisation du </w:t>
+      <w:r>
+        <w:rPr>
+          <w:highlight w:val="yellow"/>
+        </w:rPr>
+        <w:t xml:space="preserve">Pourquoi </w:t>
       </w:r>
       <w:proofErr w:type="spellStart"/>
       <w:r>
-        <w:t>Raspberry</w:t>
+        <w:rPr>
+          <w:highlight w:val="yellow"/>
+        </w:rPr>
+        <w:t>stitiching</w:t>
       </w:r>
       <w:proofErr w:type="spellEnd"/>
-      <w:r>
-        <w:t xml:space="preserve"> Pi 3B+ se montre particulièrement appropriée.</w:t>
-      </w:r>
-      <w:r>
-        <w:t xml:space="preserve"> </w:t>
-      </w:r>
-      <w:r>
-        <w:t xml:space="preserve">Le langage de programmation privilégié, Python, </w:t>
-      </w:r>
-      <w:r>
-        <w:t>bénéficie d’un grand nombre de librairies et d’une</w:t>
-      </w:r>
-      <w:r>
-        <w:t xml:space="preserve"> documentation abondante.</w:t>
-      </w:r>
-    </w:p>
-    <w:p>
-      <w:pPr>
-        <w:pStyle w:val="Titre1"/>
-      </w:pPr>
-      <w:bookmarkStart w:id="17" w:name="_Toc145004164"/>
-      <w:r>
-        <w:t>Hardware</w:t>
-      </w:r>
-      <w:bookmarkEnd w:id="17"/>
+    </w:p>
+    <w:p>
+      <w:r>
+        <w:rPr>
+          <w:highlight w:val="yellow"/>
+        </w:rPr>
+        <w:t xml:space="preserve">Placement (alim à découpage) (230vac) </w:t>
+      </w:r>
+      <w:proofErr w:type="gramStart"/>
+      <w:r>
+        <w:rPr>
+          <w:highlight w:val="yellow"/>
+        </w:rPr>
+        <w:t>etc..</w:t>
+      </w:r>
+      <w:proofErr w:type="gramEnd"/>
     </w:p>
     <w:p>
       <w:pPr>
@@ -5859,12 +7346,19 @@
       <w:pPr>
         <w:pStyle w:val="Titre1"/>
       </w:pPr>
-      <w:bookmarkStart w:id="18" w:name="_Toc145004165"/>
+      <w:bookmarkStart w:id="19" w:name="_Toc145004165"/>
       <w:r>
         <w:lastRenderedPageBreak/>
         <w:t>Software</w:t>
       </w:r>
-      <w:bookmarkEnd w:id="18"/>
+      <w:bookmarkEnd w:id="19"/>
+    </w:p>
+    <w:p>
+      <w:r>
+        <w:t>Machines d’état global</w:t>
+      </w:r>
+      <w:bookmarkStart w:id="20" w:name="_GoBack"/>
+      <w:bookmarkEnd w:id="20"/>
     </w:p>
     <w:p>
       <w:r>
@@ -5875,12 +7369,12 @@
       <w:pPr>
         <w:pStyle w:val="Titre1"/>
       </w:pPr>
-      <w:bookmarkStart w:id="19" w:name="_Toc145004166"/>
+      <w:bookmarkStart w:id="21" w:name="_Toc145004166"/>
       <w:r>
         <w:lastRenderedPageBreak/>
         <w:t>Conclusion</w:t>
       </w:r>
-      <w:bookmarkEnd w:id="19"/>
+      <w:bookmarkEnd w:id="21"/>
     </w:p>
     <w:p>
       <w:r>
@@ -5891,12 +7385,12 @@
       <w:pPr>
         <w:pStyle w:val="Titre1"/>
       </w:pPr>
-      <w:bookmarkStart w:id="20" w:name="_Toc145004167"/>
+      <w:bookmarkStart w:id="22" w:name="_Toc145004167"/>
       <w:r>
         <w:lastRenderedPageBreak/>
         <w:t>Bibliographie</w:t>
       </w:r>
-      <w:bookmarkEnd w:id="20"/>
+      <w:bookmarkEnd w:id="22"/>
     </w:p>
     <w:p>
       <w:pPr>
@@ -5989,7 +7483,7 @@
                           </pic:cNvPicPr>
                         </pic:nvPicPr>
                         <pic:blipFill>
-                          <a:blip r:embed="rId22">
+                          <a:blip r:embed="rId25">
                             <a:extLst>
                               <a:ext uri="{28A0092B-C50C-407E-A947-70E740481C1C}">
                                 <a14:useLocalDpi xmlns:a14="http://schemas.microsoft.com/office/drawing/2010/main" val="0"/>
@@ -6053,12 +7547,12 @@
       <w:pPr>
         <w:pStyle w:val="Titre1"/>
       </w:pPr>
-      <w:bookmarkStart w:id="21" w:name="_Toc145004168"/>
+      <w:bookmarkStart w:id="23" w:name="_Toc145004168"/>
       <w:r>
         <w:lastRenderedPageBreak/>
         <w:t>Logiciels</w:t>
       </w:r>
-      <w:bookmarkEnd w:id="21"/>
+      <w:bookmarkEnd w:id="23"/>
     </w:p>
     <w:tbl>
       <w:tblPr>
@@ -6112,7 +7606,7 @@
                           </pic:cNvPicPr>
                         </pic:nvPicPr>
                         <pic:blipFill>
-                          <a:blip r:embed="rId23" cstate="print">
+                          <a:blip r:embed="rId26" cstate="print">
                             <a:extLst>
                               <a:ext uri="{28A0092B-C50C-407E-A947-70E740481C1C}">
                                 <a14:useLocalDpi xmlns:a14="http://schemas.microsoft.com/office/drawing/2010/main" val="0"/>
@@ -6274,7 +7768,7 @@
                           </pic:cNvPicPr>
                         </pic:nvPicPr>
                         <pic:blipFill rotWithShape="1">
-                          <a:blip r:embed="rId24" cstate="print">
+                          <a:blip r:embed="rId27" cstate="print">
                             <a:extLst>
                               <a:ext uri="{28A0092B-C50C-407E-A947-70E740481C1C}">
                                 <a14:useLocalDpi xmlns:a14="http://schemas.microsoft.com/office/drawing/2010/main" val="0"/>
@@ -6384,52 +7878,54 @@
       <w:pPr>
         <w:pStyle w:val="Titre1"/>
       </w:pPr>
-      <w:bookmarkStart w:id="22" w:name="_Toc145004169"/>
+      <w:bookmarkStart w:id="24" w:name="_Toc145004169"/>
       <w:r>
         <w:lastRenderedPageBreak/>
         <w:t>Annexes</w:t>
       </w:r>
-      <w:bookmarkEnd w:id="22"/>
+      <w:bookmarkEnd w:id="24"/>
     </w:p>
     <w:p>
       <w:pPr>
         <w:pStyle w:val="Titre2"/>
       </w:pPr>
-      <w:bookmarkStart w:id="23" w:name="_Toc145004170"/>
+      <w:bookmarkStart w:id="25" w:name="_Toc145004170"/>
+      <w:bookmarkStart w:id="26" w:name="_Ref145058489"/>
       <w:r>
         <w:t>Cahier des charges</w:t>
       </w:r>
-      <w:bookmarkEnd w:id="23"/>
+      <w:bookmarkEnd w:id="25"/>
+      <w:bookmarkEnd w:id="26"/>
     </w:p>
     <w:p>
       <w:pPr>
         <w:pStyle w:val="Titre2"/>
       </w:pPr>
-      <w:bookmarkStart w:id="24" w:name="_Toc145004171"/>
+      <w:bookmarkStart w:id="27" w:name="_Toc145004171"/>
       <w:r>
         <w:t>Planification</w:t>
       </w:r>
-      <w:bookmarkEnd w:id="24"/>
+      <w:bookmarkEnd w:id="27"/>
     </w:p>
     <w:p>
       <w:pPr>
         <w:pStyle w:val="Titre2"/>
       </w:pPr>
-      <w:bookmarkStart w:id="25" w:name="_Toc145004172"/>
+      <w:bookmarkStart w:id="28" w:name="_Toc145004172"/>
       <w:r>
         <w:t>Journal de travail</w:t>
       </w:r>
-      <w:bookmarkEnd w:id="25"/>
+      <w:bookmarkEnd w:id="28"/>
     </w:p>
     <w:p>
       <w:pPr>
         <w:pStyle w:val="Titre2"/>
       </w:pPr>
-      <w:bookmarkStart w:id="26" w:name="_Toc145004173"/>
+      <w:bookmarkStart w:id="29" w:name="_Toc145004173"/>
       <w:r>
         <w:t>Procès-verbaux des séances hebdomadaires</w:t>
       </w:r>
-      <w:bookmarkEnd w:id="26"/>
+      <w:bookmarkEnd w:id="29"/>
     </w:p>
     <w:p/>
     <w:sectPr>
@@ -6497,7 +7993,7 @@
       <w:rPr>
         <w:noProof/>
       </w:rPr>
-      <w:t>12</w:t>
+      <w:t>22</w:t>
     </w:r>
     <w:r>
       <w:fldChar w:fldCharType="end"/>
@@ -7590,6 +9086,29 @@
       <w:rFonts w:ascii="Gentium Book Basic" w:hAnsi="Gentium Book Basic"/>
     </w:rPr>
   </w:style>
+  <w:style w:type="paragraph" w:customStyle="1" w:styleId="PDGNoms">
+    <w:name w:val="PDG_Noms"/>
+    <w:link w:val="PDGNomsCar"/>
+    <w:qFormat/>
+    <w:rsid w:val="00535D80"/>
+    <w:pPr>
+      <w:spacing w:after="120"/>
+    </w:pPr>
+    <w:rPr>
+      <w:rFonts w:ascii="Gentium Book Basic" w:hAnsi="Gentium Book Basic"/>
+      <w:sz w:val="28"/>
+    </w:rPr>
+  </w:style>
+  <w:style w:type="character" w:customStyle="1" w:styleId="PDGNomsCar">
+    <w:name w:val="PDG_Noms Car"/>
+    <w:basedOn w:val="Policepardfaut"/>
+    <w:link w:val="PDGNoms"/>
+    <w:rsid w:val="00535D80"/>
+    <w:rPr>
+      <w:rFonts w:ascii="Gentium Book Basic" w:hAnsi="Gentium Book Basic"/>
+      <w:sz w:val="28"/>
+    </w:rPr>
+  </w:style>
 </w:styles>
 </file>
 
@@ -7859,7 +9378,7 @@
 </file>
 
 <file path=customXml/itemProps1.xml><?xml version="1.0" encoding="utf-8"?>
-<ds:datastoreItem xmlns:ds="http://schemas.openxmlformats.org/officeDocument/2006/customXml" ds:itemID="{FB2DBABA-050F-48FF-B6DE-24442AF7EF17}">
+<ds:datastoreItem xmlns:ds="http://schemas.openxmlformats.org/officeDocument/2006/customXml" ds:itemID="{12C8BA5A-AEF7-4520-A86D-ACFD8444BF51}">
   <ds:schemaRefs>
     <ds:schemaRef ds:uri="http://schemas.openxmlformats.org/officeDocument/2006/bibliography"/>
   </ds:schemaRefs>

</xml_diff>

<commit_message>
Prog RFID + ESP + rapport
</commit_message>
<xml_diff>
--- a/doc/rapport/2312_BadgePlace_Santos_2023.docx
+++ b/doc/rapport/2312_BadgePlace_Santos_2023.docx
@@ -1,6 +1,6 @@
 
 <file path=word/document.xml><?xml version="1.0" encoding="utf-8"?>
-<w:document xmlns:wpc="http://schemas.microsoft.com/office/word/2010/wordprocessingCanvas" xmlns:cx="http://schemas.microsoft.com/office/drawing/2014/chartex" xmlns:cx1="http://schemas.microsoft.com/office/drawing/2015/9/8/chartex" xmlns:cx2="http://schemas.microsoft.com/office/drawing/2015/10/21/chartex" xmlns:cx3="http://schemas.microsoft.com/office/drawing/2016/5/9/chartex" xmlns:cx4="http://schemas.microsoft.com/office/drawing/2016/5/10/chartex" xmlns:cx5="http://schemas.microsoft.com/office/drawing/2016/5/11/chartex" xmlns:cx6="http://schemas.microsoft.com/office/drawing/2016/5/12/chartex" xmlns:cx7="http://schemas.microsoft.com/office/drawing/2016/5/13/chartex" xmlns:cx8="http://schemas.microsoft.com/office/drawing/2016/5/14/chartex" xmlns:mc="http://schemas.openxmlformats.org/markup-compatibility/2006" xmlns:aink="http://schemas.microsoft.com/office/drawing/2016/ink" xmlns:am3d="http://schemas.microsoft.com/office/drawing/2017/model3d" xmlns:o="urn:schemas-microsoft-com:office:office" xmlns:oel="http://schemas.microsoft.com/office/2019/extlst" xmlns:r="http://schemas.openxmlformats.org/officeDocument/2006/relationships" xmlns:m="http://schemas.openxmlformats.org/officeDocument/2006/math" xmlns:v="urn:schemas-microsoft-com:vml" xmlns:wp14="http://schemas.microsoft.com/office/word/2010/wordprocessingDrawing" xmlns:wp="http://schemas.openxmlformats.org/drawingml/2006/wordprocessingDrawing" xmlns:w10="urn:schemas-microsoft-com:office:word" xmlns:w="http://schemas.openxmlformats.org/wordprocessingml/2006/main" xmlns:w14="http://schemas.microsoft.com/office/word/2010/wordml" xmlns:w15="http://schemas.microsoft.com/office/word/2012/wordml" xmlns:w16cex="http://schemas.microsoft.com/office/word/2018/wordml/cex" xmlns:w16cid="http://schemas.microsoft.com/office/word/2016/wordml/cid" xmlns:w16="http://schemas.microsoft.com/office/word/2018/wordml" xmlns:w16sdtdh="http://schemas.microsoft.com/office/word/2020/wordml/sdtdatahash" xmlns:w16se="http://schemas.microsoft.com/office/word/2015/wordml/symex" xmlns:wpg="http://schemas.microsoft.com/office/word/2010/wordprocessingGroup" xmlns:wpi="http://schemas.microsoft.com/office/word/2010/wordprocessingInk" xmlns:wne="http://schemas.microsoft.com/office/word/2006/wordml" xmlns:wps="http://schemas.microsoft.com/office/word/2010/wordprocessingShape" mc:Ignorable="w14 w15 w16se w16cid w16 w16cex w16sdtdh wp14">
+<w:document xmlns:wpc="http://schemas.microsoft.com/office/word/2010/wordprocessingCanvas" xmlns:cx="http://schemas.microsoft.com/office/drawing/2014/chartex" xmlns:cx1="http://schemas.microsoft.com/office/drawing/2015/9/8/chartex" xmlns:mc="http://schemas.openxmlformats.org/markup-compatibility/2006" xmlns:o="urn:schemas-microsoft-com:office:office" xmlns:r="http://schemas.openxmlformats.org/officeDocument/2006/relationships" xmlns:m="http://schemas.openxmlformats.org/officeDocument/2006/math" xmlns:v="urn:schemas-microsoft-com:vml" xmlns:wp14="http://schemas.microsoft.com/office/word/2010/wordprocessingDrawing" xmlns:wp="http://schemas.openxmlformats.org/drawingml/2006/wordprocessingDrawing" xmlns:w10="urn:schemas-microsoft-com:office:word" xmlns:w="http://schemas.openxmlformats.org/wordprocessingml/2006/main" xmlns:w14="http://schemas.microsoft.com/office/word/2010/wordml" xmlns:w15="http://schemas.microsoft.com/office/word/2012/wordml" xmlns:w16se="http://schemas.microsoft.com/office/word/2015/wordml/symex" xmlns:wpg="http://schemas.microsoft.com/office/word/2010/wordprocessingGroup" xmlns:wpi="http://schemas.microsoft.com/office/word/2010/wordprocessingInk" xmlns:wne="http://schemas.microsoft.com/office/word/2006/wordml" xmlns:wps="http://schemas.microsoft.com/office/word/2010/wordprocessingShape" mc:Ignorable="w14 w15 w16se wp14">
   <w:body>
     <w:p>
       <w:pPr>
@@ -101,7 +101,7 @@
                 <v:stroke joinstyle="miter"/>
                 <v:path gradientshapeok="t" o:connecttype="rect"/>
               </v:shapetype>
-              <v:shape id="Zone de texte 2" o:spid="_x0000_s1026" type="#_x0000_t202" style="position:absolute;left:0;text-align:left;margin-left:113.35pt;margin-top:-28.85pt;width:164.55pt;height:28.35pt;z-index:251660288;visibility:visible;mso-wrap-style:square;mso-width-percent:0;mso-height-percent:0;mso-wrap-distance-left:9pt;mso-wrap-distance-top:3.6pt;mso-wrap-distance-right:9pt;mso-wrap-distance-bottom:3.6pt;mso-position-horizontal:right;mso-position-horizontal-relative:margin;mso-position-vertical:absolute;mso-position-vertical-relative:text;mso-width-percent:0;mso-height-percent:0;mso-width-relative:margin;mso-height-relative:margin;v-text-anchor:middle" o:gfxdata="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" stroked="f">
+              <v:shape id="Zone de texte 2" o:spid="_x0000_s1026" type="#_x0000_t202" style="position:absolute;left:0;text-align:left;margin-left:113.35pt;margin-top:-28.85pt;width:164.55pt;height:28.35pt;z-index:251660288;visibility:visible;mso-wrap-style:square;mso-width-percent:0;mso-height-percent:0;mso-wrap-distance-left:9pt;mso-wrap-distance-top:3.6pt;mso-wrap-distance-right:9pt;mso-wrap-distance-bottom:3.6pt;mso-position-horizontal:right;mso-position-horizontal-relative:margin;mso-position-vertical:absolute;mso-position-vertical-relative:text;mso-width-percent:0;mso-height-percent:0;mso-width-relative:margin;mso-height-relative:margin;v-text-anchor:middle" o:gfxdata="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" stroked="f">
                 <v:textbox inset="0,0,0,0">
                   <w:txbxContent>
                     <w:p>
@@ -362,7 +362,7 @@
           </mc:Choice>
           <mc:Fallback>
             <w:pict>
-              <v:shape w14:anchorId="56254E50" id="_x0000_s1027" type="#_x0000_t202" style="position:absolute;left:0;text-align:left;margin-left:269.35pt;margin-top:595.35pt;width:141.75pt;height:56.7pt;z-index:251670528;visibility:visible;mso-wrap-style:square;mso-width-percent:0;mso-height-percent:0;mso-wrap-distance-left:9pt;mso-wrap-distance-top:0;mso-wrap-distance-right:9pt;mso-wrap-distance-bottom:0;mso-position-horizontal:absolute;mso-position-horizontal-relative:margin;mso-position-vertical:absolute;mso-position-vertical-relative:page;mso-width-percent:0;mso-height-percent:0;mso-width-relative:margin;mso-height-relative:margin;v-text-anchor:top" o:gfxdata="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" stroked="f">
+              <v:shape w14:anchorId="56254E50" id="_x0000_s1027" type="#_x0000_t202" style="position:absolute;left:0;text-align:left;margin-left:269.35pt;margin-top:595.35pt;width:141.75pt;height:56.7pt;z-index:251670528;visibility:visible;mso-wrap-style:square;mso-width-percent:0;mso-height-percent:0;mso-wrap-distance-left:9pt;mso-wrap-distance-top:0;mso-wrap-distance-right:9pt;mso-wrap-distance-bottom:0;mso-position-horizontal:absolute;mso-position-horizontal-relative:margin;mso-position-vertical:absolute;mso-position-vertical-relative:page;mso-width-percent:0;mso-height-percent:0;mso-width-relative:margin;mso-height-relative:margin;v-text-anchor:top" o:gfxdata="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" stroked="f">
                 <v:textbox>
                   <w:txbxContent>
                     <w:p>
@@ -497,7 +497,7 @@
           </mc:Choice>
           <mc:Fallback>
             <w:pict>
-              <v:shape w14:anchorId="4EA8EDBA" id="_x0000_s1028" type="#_x0000_t202" style="position:absolute;left:0;text-align:left;margin-left:42.55pt;margin-top:595.35pt;width:141.75pt;height:56.7pt;z-index:251671552;visibility:visible;mso-wrap-style:square;mso-width-percent:0;mso-height-percent:0;mso-wrap-distance-left:9pt;mso-wrap-distance-top:0;mso-wrap-distance-right:9pt;mso-wrap-distance-bottom:0;mso-position-horizontal:absolute;mso-position-horizontal-relative:margin;mso-position-vertical:absolute;mso-position-vertical-relative:page;mso-width-percent:0;mso-height-percent:0;mso-width-relative:margin;mso-height-relative:margin;v-text-anchor:top" o:gfxdata="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" stroked="f">
+              <v:shape w14:anchorId="4EA8EDBA" id="_x0000_s1028" type="#_x0000_t202" style="position:absolute;left:0;text-align:left;margin-left:42.55pt;margin-top:595.35pt;width:141.75pt;height:56.7pt;z-index:251671552;visibility:visible;mso-wrap-style:square;mso-width-percent:0;mso-height-percent:0;mso-wrap-distance-left:9pt;mso-wrap-distance-top:0;mso-wrap-distance-right:9pt;mso-wrap-distance-bottom:0;mso-position-horizontal:absolute;mso-position-horizontal-relative:margin;mso-position-vertical:absolute;mso-position-vertical-relative:page;mso-width-percent:0;mso-height-percent:0;mso-width-relative:margin;mso-height-relative:margin;v-text-anchor:top" o:gfxdata="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" stroked="f">
                 <v:textbox>
                   <w:txbxContent>
                     <w:p>
@@ -643,7 +643,7 @@
           </mc:Choice>
           <mc:Fallback>
             <w:pict>
-              <v:shape w14:anchorId="6D62BDEF" id="_x0000_s1029" type="#_x0000_t202" style="position:absolute;left:0;text-align:left;margin-left:42.55pt;margin-top:666.25pt;width:141.75pt;height:56.7pt;z-index:251665408;visibility:visible;mso-wrap-style:square;mso-width-percent:0;mso-height-percent:0;mso-wrap-distance-left:9pt;mso-wrap-distance-top:3.6pt;mso-wrap-distance-right:9pt;mso-wrap-distance-bottom:3.6pt;mso-position-horizontal:absolute;mso-position-horizontal-relative:margin;mso-position-vertical:absolute;mso-position-vertical-relative:page;mso-width-percent:0;mso-height-percent:0;mso-width-relative:margin;mso-height-relative:margin;v-text-anchor:top" o:gfxdata="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" stroked="f">
+              <v:shape w14:anchorId="6D62BDEF" id="_x0000_s1029" type="#_x0000_t202" style="position:absolute;left:0;text-align:left;margin-left:42.55pt;margin-top:666.25pt;width:141.75pt;height:56.7pt;z-index:251665408;visibility:visible;mso-wrap-style:square;mso-width-percent:0;mso-height-percent:0;mso-wrap-distance-left:9pt;mso-wrap-distance-top:3.6pt;mso-wrap-distance-right:9pt;mso-wrap-distance-bottom:3.6pt;mso-position-horizontal:absolute;mso-position-horizontal-relative:margin;mso-position-vertical:absolute;mso-position-vertical-relative:page;mso-width-percent:0;mso-height-percent:0;mso-width-relative:margin;mso-height-relative:margin;v-text-anchor:top" o:gfxdata="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" stroked="f">
                 <v:textbox>
                   <w:txbxContent>
                     <w:p>
@@ -778,7 +778,7 @@
           </mc:Choice>
           <mc:Fallback>
             <w:pict>
-              <v:shape w14:anchorId="5BDE4B9E" id="_x0000_s1030" type="#_x0000_t202" style="position:absolute;left:0;text-align:left;margin-left:269.35pt;margin-top:666.25pt;width:141.75pt;height:56.7pt;z-index:251669504;visibility:visible;mso-wrap-style:square;mso-width-percent:0;mso-height-percent:0;mso-wrap-distance-left:9pt;mso-wrap-distance-top:3.6pt;mso-wrap-distance-right:9pt;mso-wrap-distance-bottom:3.6pt;mso-position-horizontal:absolute;mso-position-horizontal-relative:margin;mso-position-vertical:absolute;mso-position-vertical-relative:page;mso-width-percent:0;mso-height-percent:0;mso-width-relative:margin;mso-height-relative:margin;v-text-anchor:top" o:gfxdata="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" stroked="f">
+              <v:shape w14:anchorId="5BDE4B9E" id="_x0000_s1030" type="#_x0000_t202" style="position:absolute;left:0;text-align:left;margin-left:269.35pt;margin-top:666.25pt;width:141.75pt;height:56.7pt;z-index:251669504;visibility:visible;mso-wrap-style:square;mso-width-percent:0;mso-height-percent:0;mso-wrap-distance-left:9pt;mso-wrap-distance-top:3.6pt;mso-wrap-distance-right:9pt;mso-wrap-distance-bottom:3.6pt;mso-position-horizontal:absolute;mso-position-horizontal-relative:margin;mso-position-vertical:absolute;mso-position-vertical-relative:page;mso-width-percent:0;mso-height-percent:0;mso-width-relative:margin;mso-height-relative:margin;v-text-anchor:top" o:gfxdata="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" stroked="f">
                 <v:textbox>
                   <w:txbxContent>
                     <w:p>
@@ -5439,6 +5439,9 @@
         <w:pStyle w:val="Image-centree"/>
       </w:pPr>
       <w:r>
+        <w:rPr>
+          <w:lang w:val="fr-CH" w:eastAsia="fr-CH"/>
+        </w:rPr>
         <w:drawing>
           <wp:inline distT="0" distB="0" distL="0" distR="0" wp14:anchorId="732F13D1" wp14:editId="1C083510">
             <wp:extent cx="3825405" cy="6488264"/>
@@ -5699,6 +5702,9 @@
               <w:pStyle w:val="Image-centree"/>
             </w:pPr>
             <w:r>
+              <w:rPr>
+                <w:lang w:val="fr-CH" w:eastAsia="fr-CH"/>
+              </w:rPr>
               <w:drawing>
                 <wp:inline distT="0" distB="0" distL="0" distR="0" wp14:anchorId="0B8B61BF" wp14:editId="09BB9907">
                   <wp:extent cx="1424762" cy="1424762"/>
@@ -5945,15 +5951,7 @@
               <w:pStyle w:val="texte-Tableaux"/>
             </w:pPr>
             <w:r>
-              <w:t>[</w:t>
-            </w:r>
-            <w:proofErr w:type="gramStart"/>
-            <w:r>
-              <w:t>mm</w:t>
-            </w:r>
-            <w:proofErr w:type="gramEnd"/>
-            <w:r>
-              <w:t>]</w:t>
+              <w:t>[mm]</w:t>
             </w:r>
           </w:p>
         </w:tc>
@@ -6282,7 +6280,7 @@
             </w:pPr>
             <w:r>
               <w:rPr>
-                <w:lang w:eastAsia="fr-CH"/>
+                <w:lang w:val="fr-CH" w:eastAsia="fr-CH"/>
               </w:rPr>
               <w:drawing>
                 <wp:inline distT="0" distB="0" distL="0" distR="0" wp14:anchorId="7CE22E7A" wp14:editId="0C1DE8F2">
@@ -6649,7 +6647,15 @@
     </w:p>
     <w:p>
       <w:r>
-        <w:t>Le courant maximal nécessaire a été déterminé en se basant sur les datasheets des composants, en tenant compte du scénario le plus exigeant, avec une marge de sécurité de 10% en cas d’imprévus</w:t>
+        <w:t xml:space="preserve">Le courant maximal nécessaire a été déterminé en se basant sur les </w:t>
+      </w:r>
+      <w:proofErr w:type="spellStart"/>
+      <w:r>
+        <w:t>datasheets</w:t>
+      </w:r>
+      <w:proofErr w:type="spellEnd"/>
+      <w:r>
+        <w:t xml:space="preserve"> des composants, en tenant compte du scénario le plus exigeant, avec une marge de sécurité de 10% en cas d’imprévus</w:t>
       </w:r>
       <w:r>
         <w:t xml:space="preserve"> (</w:t>
@@ -6815,21 +6821,7 @@
               <w:rPr>
                 <w:lang w:eastAsia="fr-CH"/>
               </w:rPr>
-              <w:t>[</w:t>
-            </w:r>
-            <w:proofErr w:type="gramStart"/>
-            <w:r>
-              <w:rPr>
-                <w:lang w:eastAsia="fr-CH"/>
-              </w:rPr>
-              <w:t>mA</w:t>
-            </w:r>
-            <w:proofErr w:type="gramEnd"/>
-            <w:r>
-              <w:rPr>
-                <w:lang w:eastAsia="fr-CH"/>
-              </w:rPr>
-              <w:t>]</w:t>
+              <w:t>[mA]</w:t>
             </w:r>
           </w:p>
         </w:tc>
@@ -7981,7 +7973,7 @@
             </w:pPr>
             <w:r>
               <w:rPr>
-                <w:lang w:eastAsia="fr-CH"/>
+                <w:lang w:val="fr-CH" w:eastAsia="fr-CH"/>
               </w:rPr>
               <w:drawing>
                 <wp:inline distT="0" distB="0" distL="0" distR="0" wp14:anchorId="77C19927" wp14:editId="0321A92A">
@@ -8247,15 +8239,7 @@
               <w:pStyle w:val="texte-Tableaux"/>
             </w:pPr>
             <w:r>
-              <w:t>[</w:t>
-            </w:r>
-            <w:proofErr w:type="gramStart"/>
-            <w:r>
-              <w:t>mA</w:t>
-            </w:r>
-            <w:proofErr w:type="gramEnd"/>
-            <w:r>
-              <w:t>]</w:t>
+              <w:t>[mA]</w:t>
             </w:r>
           </w:p>
         </w:tc>
@@ -8369,14 +8353,12 @@
       <w:r>
         <w:t xml:space="preserve">L'utilisation d'un relais assure une isolation galvanique entre les sections à haute et basse tension. Contrairement à d'autres méthodes, telles que l'utilisation d'un optocoupleur, </w:t>
       </w:r>
-      <w:proofErr w:type="gramStart"/>
       <w:r>
         <w:t>un relai présent</w:t>
       </w:r>
       <w:r>
         <w:t>e</w:t>
       </w:r>
-      <w:proofErr w:type="gramEnd"/>
       <w:r>
         <w:t xml:space="preserve"> l'avantage de pouvoir commuter des puissances plus élevées. Cependant, les contacts mécaniques ont l’inconvénient de s’user plus rapidement.</w:t>
       </w:r>
@@ -8524,7 +8506,7 @@
             </w:pPr>
             <w:r>
               <w:rPr>
-                <w:lang w:eastAsia="fr-CH"/>
+                <w:lang w:val="fr-CH" w:eastAsia="fr-CH"/>
               </w:rPr>
               <w:drawing>
                 <wp:inline distT="0" distB="0" distL="0" distR="0" wp14:anchorId="117A4C6E" wp14:editId="662FC176">
@@ -8858,15 +8840,7 @@
               <w:pStyle w:val="texte-Tableaux"/>
             </w:pPr>
             <w:r>
-              <w:t>[</w:t>
-            </w:r>
-            <w:proofErr w:type="gramStart"/>
-            <w:r>
-              <w:t>mA</w:t>
-            </w:r>
-            <w:proofErr w:type="gramEnd"/>
-            <w:r>
-              <w:t>]</w:t>
+              <w:t>[mA]</w:t>
             </w:r>
           </w:p>
         </w:tc>
@@ -8991,7 +8965,67 @@
     </w:p>
     <w:p>
       <w:r>
-        <w:t xml:space="preserve">Des résistances de « pull-up » ou « pull-down » permettent d’assurer l’état par défaut du relai avant un contrôle par le microcontrôleur. La sortie est coupée par défaut à l’allumage du circuit. </w:t>
+        <w:t xml:space="preserve">Des résistances de « pull-up » ou « pull-down » permettent d’assurer l’état par défaut du relai avant un contrôle par le microcontrôleur. La sortie est coupée par </w:t>
+      </w:r>
+      <w:r>
+        <w:t>défaut à l’allumage du circuit.</w:t>
+      </w:r>
+    </w:p>
+    <w:p>
+      <w:r>
+        <w:rPr>
+          <w:noProof/>
+          <w:lang w:eastAsia="fr-CH"/>
+        </w:rPr>
+        <w:lastRenderedPageBreak/>
+        <w:drawing>
+          <wp:inline distT="0" distB="0" distL="0" distR="0" wp14:anchorId="02EC4A1B" wp14:editId="6FDB1773">
+            <wp:extent cx="5760720" cy="2581086"/>
+            <wp:effectExtent l="0" t="0" r="0" b="0"/>
+            <wp:docPr id="17" name="Image 17"/>
+            <wp:cNvGraphicFramePr>
+              <a:graphicFrameLocks xmlns:a="http://schemas.openxmlformats.org/drawingml/2006/main" noChangeAspect="1"/>
+            </wp:cNvGraphicFramePr>
+            <a:graphic xmlns:a="http://schemas.openxmlformats.org/drawingml/2006/main">
+              <a:graphicData uri="http://schemas.openxmlformats.org/drawingml/2006/picture">
+                <pic:pic xmlns:pic="http://schemas.openxmlformats.org/drawingml/2006/picture">
+                  <pic:nvPicPr>
+                    <pic:cNvPr id="0" name="Picture 3"/>
+                    <pic:cNvPicPr>
+                      <a:picLocks noChangeAspect="1" noChangeArrowheads="1"/>
+                    </pic:cNvPicPr>
+                  </pic:nvPicPr>
+                  <pic:blipFill>
+                    <a:blip r:embed="rId20">
+                      <a:extLst>
+                        <a:ext uri="{28A0092B-C50C-407E-A947-70E740481C1C}">
+                          <a14:useLocalDpi xmlns:a14="http://schemas.microsoft.com/office/drawing/2010/main" val="0"/>
+                        </a:ext>
+                      </a:extLst>
+                    </a:blip>
+                    <a:srcRect/>
+                    <a:stretch>
+                      <a:fillRect/>
+                    </a:stretch>
+                  </pic:blipFill>
+                  <pic:spPr bwMode="auto">
+                    <a:xfrm>
+                      <a:off x="0" y="0"/>
+                      <a:ext cx="5760720" cy="2581086"/>
+                    </a:xfrm>
+                    <a:prstGeom prst="rect">
+                      <a:avLst/>
+                    </a:prstGeom>
+                    <a:noFill/>
+                    <a:ln>
+                      <a:noFill/>
+                    </a:ln>
+                  </pic:spPr>
+                </pic:pic>
+              </a:graphicData>
+            </a:graphic>
+          </wp:inline>
+        </w:drawing>
       </w:r>
     </w:p>
     <w:p>
@@ -9083,7 +9117,7 @@
       </w:pPr>
       <w:r>
         <w:rPr>
-          <w:lang w:eastAsia="fr-CH"/>
+          <w:lang w:val="fr-CH" w:eastAsia="fr-CH"/>
         </w:rPr>
         <w:drawing>
           <wp:inline distT="0" distB="0" distL="0" distR="0" wp14:anchorId="6F28BF87" wp14:editId="09488260">
@@ -9101,7 +9135,7 @@
                     <pic:cNvPicPr/>
                   </pic:nvPicPr>
                   <pic:blipFill>
-                    <a:blip r:embed="rId20" cstate="print">
+                    <a:blip r:embed="rId21" cstate="print">
                       <a:extLst>
                         <a:ext uri="{28A0092B-C50C-407E-A947-70E740481C1C}">
                           <a14:useLocalDpi xmlns:a14="http://schemas.microsoft.com/office/drawing/2010/main" val="0"/>
@@ -9267,7 +9301,7 @@
             </w:pPr>
             <w:r>
               <w:rPr>
-                <w:lang w:eastAsia="fr-CH"/>
+                <w:lang w:val="fr-CH" w:eastAsia="fr-CH"/>
               </w:rPr>
               <w:drawing>
                 <wp:inline distT="0" distB="0" distL="0" distR="0" wp14:anchorId="3DBE58BE" wp14:editId="4A5F4FE2">
@@ -9287,7 +9321,7 @@
                           </pic:cNvPicPr>
                         </pic:nvPicPr>
                         <pic:blipFill rotWithShape="1">
-                          <a:blip r:embed="rId21">
+                          <a:blip r:embed="rId22">
                             <a:extLst>
                               <a:ext uri="{28A0092B-C50C-407E-A947-70E740481C1C}">
                                 <a14:useLocalDpi xmlns:a14="http://schemas.microsoft.com/office/drawing/2010/main" val="0"/>
@@ -9333,7 +9367,7 @@
             </w:pPr>
             <w:r>
               <w:rPr>
-                <w:lang w:eastAsia="fr-CH"/>
+                <w:lang w:val="fr-CH" w:eastAsia="fr-CH"/>
               </w:rPr>
               <w:drawing>
                 <wp:inline distT="0" distB="0" distL="0" distR="0" wp14:anchorId="4588694B" wp14:editId="1D3C3412">
@@ -9353,7 +9387,7 @@
                           </pic:cNvPicPr>
                         </pic:nvPicPr>
                         <pic:blipFill rotWithShape="1">
-                          <a:blip r:embed="rId22">
+                          <a:blip r:embed="rId23">
                             <a:extLst>
                               <a:ext uri="{28A0092B-C50C-407E-A947-70E740481C1C}">
                                 <a14:useLocalDpi xmlns:a14="http://schemas.microsoft.com/office/drawing/2010/main" val="0"/>
@@ -9533,12 +9567,10 @@
           </w:tcPr>
           <w:p>
             <w:proofErr w:type="spellStart"/>
-            <w:proofErr w:type="gramStart"/>
             <w:r>
               <w:t>mikroBUS</w:t>
             </w:r>
             <w:proofErr w:type="spellEnd"/>
-            <w:proofErr w:type="gramEnd"/>
           </w:p>
         </w:tc>
         <w:tc>
@@ -9729,7 +9761,15 @@
       </w:r>
       <w:proofErr w:type="spellEnd"/>
       <w:r>
-        <w:t xml:space="preserve"> et le buzzer.</w:t>
+        <w:t xml:space="preserve"> et le </w:t>
+      </w:r>
+      <w:proofErr w:type="spellStart"/>
+      <w:r>
+        <w:t>buzzer</w:t>
+      </w:r>
+      <w:proofErr w:type="spellEnd"/>
+      <w:r>
+        <w:t>.</w:t>
       </w:r>
     </w:p>
     <w:p>
@@ -9817,7 +9857,62 @@
         <w:t xml:space="preserve"> attention lors de la phase de conception.</w:t>
       </w:r>
     </w:p>
-    <w:p/>
+    <w:p>
+      <w:r>
+        <w:rPr>
+          <w:noProof/>
+          <w:lang w:eastAsia="fr-CH"/>
+        </w:rPr>
+        <w:drawing>
+          <wp:inline distT="0" distB="0" distL="0" distR="0" wp14:anchorId="0BFD45CE" wp14:editId="6F5ACB07">
+            <wp:extent cx="5760720" cy="2472255"/>
+            <wp:effectExtent l="0" t="0" r="0" b="0"/>
+            <wp:docPr id="4" name="Image 4"/>
+            <wp:cNvGraphicFramePr>
+              <a:graphicFrameLocks xmlns:a="http://schemas.openxmlformats.org/drawingml/2006/main" noChangeAspect="1"/>
+            </wp:cNvGraphicFramePr>
+            <a:graphic xmlns:a="http://schemas.openxmlformats.org/drawingml/2006/main">
+              <a:graphicData uri="http://schemas.openxmlformats.org/drawingml/2006/picture">
+                <pic:pic xmlns:pic="http://schemas.openxmlformats.org/drawingml/2006/picture">
+                  <pic:nvPicPr>
+                    <pic:cNvPr id="0" name="Picture 1"/>
+                    <pic:cNvPicPr>
+                      <a:picLocks noChangeAspect="1" noChangeArrowheads="1"/>
+                    </pic:cNvPicPr>
+                  </pic:nvPicPr>
+                  <pic:blipFill>
+                    <a:blip r:embed="rId24">
+                      <a:extLst>
+                        <a:ext uri="{28A0092B-C50C-407E-A947-70E740481C1C}">
+                          <a14:useLocalDpi xmlns:a14="http://schemas.microsoft.com/office/drawing/2010/main" val="0"/>
+                        </a:ext>
+                      </a:extLst>
+                    </a:blip>
+                    <a:srcRect/>
+                    <a:stretch>
+                      <a:fillRect/>
+                    </a:stretch>
+                  </pic:blipFill>
+                  <pic:spPr bwMode="auto">
+                    <a:xfrm>
+                      <a:off x="0" y="0"/>
+                      <a:ext cx="5760720" cy="2472255"/>
+                    </a:xfrm>
+                    <a:prstGeom prst="rect">
+                      <a:avLst/>
+                    </a:prstGeom>
+                    <a:noFill/>
+                    <a:ln>
+                      <a:noFill/>
+                    </a:ln>
+                  </pic:spPr>
+                </pic:pic>
+              </a:graphicData>
+            </a:graphic>
+          </wp:inline>
+        </w:drawing>
+      </w:r>
+    </w:p>
     <w:p>
       <w:pPr>
         <w:rPr>
@@ -9831,14 +9926,12 @@
           <w:highlight w:val="yellow"/>
         </w:rPr>
       </w:pPr>
-      <w:proofErr w:type="gramStart"/>
       <w:r>
         <w:rPr>
           <w:highlight w:val="yellow"/>
         </w:rPr>
         <w:t>Ports utilisées</w:t>
       </w:r>
-      <w:proofErr w:type="gramEnd"/>
     </w:p>
     <w:p>
       <w:pPr>
@@ -10081,7 +10174,7 @@
             </w:pPr>
             <w:r>
               <w:rPr>
-                <w:lang w:eastAsia="fr-CH"/>
+                <w:lang w:val="fr-CH" w:eastAsia="fr-CH"/>
               </w:rPr>
               <w:drawing>
                 <wp:inline distT="0" distB="0" distL="0" distR="0" wp14:anchorId="4335935F" wp14:editId="19A3B65F">
@@ -10101,7 +10194,7 @@
                           </pic:cNvPicPr>
                         </pic:nvPicPr>
                         <pic:blipFill>
-                          <a:blip r:embed="rId23">
+                          <a:blip r:embed="rId25">
                             <a:extLst>
                               <a:ext uri="{28A0092B-C50C-407E-A947-70E740481C1C}">
                                 <a14:useLocalDpi xmlns:a14="http://schemas.microsoft.com/office/drawing/2010/main" val="0"/>
@@ -10267,15 +10360,7 @@
               <w:pStyle w:val="texte-Tableaux"/>
             </w:pPr>
             <w:r>
-              <w:t>[</w:t>
-            </w:r>
-            <w:proofErr w:type="gramStart"/>
-            <w:r>
-              <w:t>mA</w:t>
-            </w:r>
-            <w:proofErr w:type="gramEnd"/>
-            <w:r>
-              <w:t>]</w:t>
+              <w:t>[mA]</w:t>
             </w:r>
           </w:p>
         </w:tc>
@@ -10349,15 +10434,7 @@
               <w:pStyle w:val="texte-Tableaux"/>
             </w:pPr>
             <w:r>
-              <w:t>[</w:t>
-            </w:r>
-            <w:proofErr w:type="gramStart"/>
-            <w:r>
-              <w:t>mA</w:t>
-            </w:r>
-            <w:proofErr w:type="gramEnd"/>
-            <w:r>
-              <w:t>]</w:t>
+              <w:t>[mA]</w:t>
             </w:r>
           </w:p>
         </w:tc>
@@ -10510,7 +10587,7 @@
       </w:pPr>
       <w:r>
         <w:rPr>
-          <w:lang w:eastAsia="fr-CH"/>
+          <w:lang w:val="fr-CH" w:eastAsia="fr-CH"/>
         </w:rPr>
         <w:drawing>
           <wp:inline distT="0" distB="0" distL="0" distR="0" wp14:anchorId="2641671E" wp14:editId="17FD7744">
@@ -10528,7 +10605,7 @@
                     <pic:cNvPicPr/>
                   </pic:nvPicPr>
                   <pic:blipFill rotWithShape="1">
-                    <a:blip r:embed="rId24"/>
+                    <a:blip r:embed="rId26"/>
                     <a:srcRect l="637" t="1940" r="791" b="1348"/>
                     <a:stretch/>
                   </pic:blipFill>
@@ -10653,15 +10730,7 @@
         <w:t>sur le « Ethernet Start Kit » développé par</w:t>
       </w:r>
       <w:r>
-        <w:t xml:space="preserve"> « </w:t>
-      </w:r>
-      <w:proofErr w:type="spellStart"/>
-      <w:r>
-        <w:t>Microchip</w:t>
-      </w:r>
-      <w:proofErr w:type="spellEnd"/>
-      <w:r>
-        <w:t> » pour la partie liée à l’Ethernet. Il a été recommandé de suivre la même approche en l’actualisant avec la deuxième version</w:t>
+        <w:t xml:space="preserve"> « Microchip » pour la partie liée à l’Ethernet. Il a été recommandé de suivre la même approche en l’actualisant avec la deuxième version</w:t>
       </w:r>
       <w:r>
         <w:t xml:space="preserve"> plus récente</w:t>
@@ -10946,507 +11015,14 @@
               <w:pStyle w:val="Image-centree"/>
             </w:pPr>
             <w:r>
+              <w:rPr>
+                <w:lang w:val="fr-CH" w:eastAsia="fr-CH"/>
+              </w:rPr>
               <w:drawing>
                 <wp:inline distT="0" distB="0" distL="0" distR="0" wp14:anchorId="418386FF" wp14:editId="476CE0B2">
                   <wp:extent cx="720000" cy="681818"/>
                   <wp:effectExtent l="0" t="0" r="4445" b="4445"/>
                   <wp:docPr id="1983277051" name="Image 1"/>
-                  <wp:cNvGraphicFramePr>
-                    <a:graphicFrameLocks xmlns:a="http://schemas.openxmlformats.org/drawingml/2006/main" noChangeAspect="1"/>
-                  </wp:cNvGraphicFramePr>
-                  <a:graphic xmlns:a="http://schemas.openxmlformats.org/drawingml/2006/main">
-                    <a:graphicData uri="http://schemas.openxmlformats.org/drawingml/2006/picture">
-                      <pic:pic xmlns:pic="http://schemas.openxmlformats.org/drawingml/2006/picture">
-                        <pic:nvPicPr>
-                          <pic:cNvPr id="0" name="Picture 2"/>
-                          <pic:cNvPicPr>
-                            <a:picLocks noChangeAspect="1" noChangeArrowheads="1"/>
-                          </pic:cNvPicPr>
-                        </pic:nvPicPr>
-                        <pic:blipFill>
-                          <a:blip r:embed="rId25">
-                            <a:extLst>
-                              <a:ext uri="{28A0092B-C50C-407E-A947-70E740481C1C}">
-                                <a14:useLocalDpi xmlns:a14="http://schemas.microsoft.com/office/drawing/2010/main" val="0"/>
-                              </a:ext>
-                            </a:extLst>
-                          </a:blip>
-                          <a:srcRect/>
-                          <a:stretch>
-                            <a:fillRect/>
-                          </a:stretch>
-                        </pic:blipFill>
-                        <pic:spPr bwMode="auto">
-                          <a:xfrm>
-                            <a:off x="0" y="0"/>
-                            <a:ext cx="720000" cy="681818"/>
-                          </a:xfrm>
-                          <a:prstGeom prst="rect">
-                            <a:avLst/>
-                          </a:prstGeom>
-                          <a:noFill/>
-                        </pic:spPr>
-                      </pic:pic>
-                    </a:graphicData>
-                  </a:graphic>
-                </wp:inline>
-              </w:drawing>
-            </w:r>
-          </w:p>
-        </w:tc>
-      </w:tr>
-      <w:tr>
-        <w:trPr>
-          <w:trHeight w:val="454"/>
-          <w:jc w:val="center"/>
-        </w:trPr>
-        <w:tc>
-          <w:tcPr>
-            <w:tcW w:w="2551" w:type="dxa"/>
-            <w:tcBorders>
-              <w:top w:val="single" w:sz="4" w:space="0" w:color="auto"/>
-              <w:bottom w:val="single" w:sz="4" w:space="0" w:color="auto"/>
-              <w:right w:val="single" w:sz="4" w:space="0" w:color="auto"/>
-            </w:tcBorders>
-            <w:vAlign w:val="center"/>
-          </w:tcPr>
-          <w:p>
-            <w:pPr>
-              <w:pStyle w:val="texte-Tableaux"/>
-            </w:pPr>
-            <w:r>
-              <w:t>Tension directe</w:t>
-            </w:r>
-          </w:p>
-        </w:tc>
-        <w:tc>
-          <w:tcPr>
-            <w:tcW w:w="2268" w:type="dxa"/>
-            <w:tcBorders>
-              <w:left w:val="single" w:sz="4" w:space="0" w:color="auto"/>
-            </w:tcBorders>
-            <w:vAlign w:val="center"/>
-          </w:tcPr>
-          <w:p>
-            <w:pPr>
-              <w:pStyle w:val="texte-Tableaux"/>
-            </w:pPr>
-            <w:r>
-              <w:t>R 2,0 - V 3,2 - B 3,2</w:t>
-            </w:r>
-          </w:p>
-        </w:tc>
-        <w:tc>
-          <w:tcPr>
-            <w:tcW w:w="850" w:type="dxa"/>
-            <w:tcBorders>
-              <w:right w:val="single" w:sz="8" w:space="0" w:color="auto"/>
-            </w:tcBorders>
-            <w:vAlign w:val="center"/>
-          </w:tcPr>
-          <w:p>
-            <w:pPr>
-              <w:pStyle w:val="texte-Tableaux"/>
-            </w:pPr>
-            <w:r>
-              <w:t>[V]</w:t>
-            </w:r>
-          </w:p>
-        </w:tc>
-        <w:tc>
-          <w:tcPr>
-            <w:tcW w:w="2835" w:type="dxa"/>
-            <w:vMerge/>
-            <w:tcBorders>
-              <w:top w:val="single" w:sz="4" w:space="0" w:color="auto"/>
-              <w:left w:val="single" w:sz="8" w:space="0" w:color="auto"/>
-              <w:bottom w:val="single" w:sz="8" w:space="0" w:color="auto"/>
-            </w:tcBorders>
-            <w:vAlign w:val="center"/>
-          </w:tcPr>
-          <w:p/>
-        </w:tc>
-      </w:tr>
-      <w:tr>
-        <w:trPr>
-          <w:trHeight w:val="454"/>
-          <w:jc w:val="center"/>
-        </w:trPr>
-        <w:tc>
-          <w:tcPr>
-            <w:tcW w:w="2551" w:type="dxa"/>
-            <w:tcBorders>
-              <w:top w:val="single" w:sz="4" w:space="0" w:color="auto"/>
-              <w:bottom w:val="single" w:sz="4" w:space="0" w:color="auto"/>
-              <w:right w:val="single" w:sz="4" w:space="0" w:color="auto"/>
-            </w:tcBorders>
-            <w:vAlign w:val="center"/>
-          </w:tcPr>
-          <w:p>
-            <w:pPr>
-              <w:pStyle w:val="texte-Tableaux"/>
-            </w:pPr>
-            <w:r>
-              <w:t xml:space="preserve">Courant </w:t>
-            </w:r>
-            <w:r>
-              <w:t>maximal</w:t>
-            </w:r>
-          </w:p>
-        </w:tc>
-        <w:tc>
-          <w:tcPr>
-            <w:tcW w:w="2268" w:type="dxa"/>
-            <w:tcBorders>
-              <w:left w:val="single" w:sz="4" w:space="0" w:color="auto"/>
-            </w:tcBorders>
-            <w:vAlign w:val="center"/>
-          </w:tcPr>
-          <w:p>
-            <w:pPr>
-              <w:pStyle w:val="texte-Tableaux"/>
-            </w:pPr>
-            <w:r>
-              <w:t>30</w:t>
-            </w:r>
-          </w:p>
-        </w:tc>
-        <w:tc>
-          <w:tcPr>
-            <w:tcW w:w="850" w:type="dxa"/>
-            <w:tcBorders>
-              <w:right w:val="single" w:sz="8" w:space="0" w:color="auto"/>
-            </w:tcBorders>
-            <w:vAlign w:val="center"/>
-          </w:tcPr>
-          <w:p>
-            <w:pPr>
-              <w:pStyle w:val="texte-Tableaux"/>
-            </w:pPr>
-            <w:r>
-              <w:t>[</w:t>
-            </w:r>
-            <w:proofErr w:type="gramStart"/>
-            <w:r>
-              <w:t>mA</w:t>
-            </w:r>
-            <w:proofErr w:type="gramEnd"/>
-            <w:r>
-              <w:t>]</w:t>
-            </w:r>
-          </w:p>
-        </w:tc>
-        <w:tc>
-          <w:tcPr>
-            <w:tcW w:w="2835" w:type="dxa"/>
-            <w:vMerge/>
-            <w:tcBorders>
-              <w:top w:val="single" w:sz="4" w:space="0" w:color="auto"/>
-              <w:left w:val="single" w:sz="8" w:space="0" w:color="auto"/>
-              <w:bottom w:val="single" w:sz="8" w:space="0" w:color="auto"/>
-            </w:tcBorders>
-            <w:vAlign w:val="center"/>
-          </w:tcPr>
-          <w:p>
-            <w:pPr>
-              <w:keepNext/>
-            </w:pPr>
-          </w:p>
-        </w:tc>
-      </w:tr>
-    </w:tbl>
-    <w:p>
-      <w:pPr>
-        <w:pStyle w:val="Lgende"/>
-      </w:pPr>
-      <w:bookmarkStart w:id="26" w:name="_Toc146055482"/>
-      <w:r>
-        <w:t xml:space="preserve">Tableau </w:t>
-      </w:r>
-      <w:fldSimple w:instr=" SEQ Tableau \* ARABIC ">
-        <w:r>
-          <w:rPr>
-            <w:noProof/>
-          </w:rPr>
-          <w:t>7</w:t>
-        </w:r>
-      </w:fldSimple>
-      <w:r>
-        <w:t xml:space="preserve"> : Caractéristiques principales des </w:t>
-      </w:r>
-      <w:proofErr w:type="spellStart"/>
-      <w:r>
-        <w:t>LEDs</w:t>
-      </w:r>
-      <w:proofErr w:type="spellEnd"/>
-      <w:r>
-        <w:t xml:space="preserve"> RGB</w:t>
-      </w:r>
-      <w:bookmarkEnd w:id="26"/>
-    </w:p>
-    <w:p>
-      <w:r>
-        <w:t xml:space="preserve">Le driver de LED dispose de 3 canaux, adapté ainsi au contrôle de </w:t>
-      </w:r>
-      <w:proofErr w:type="spellStart"/>
-      <w:r>
-        <w:t>LEDs</w:t>
-      </w:r>
-      <w:proofErr w:type="spellEnd"/>
-      <w:r>
-        <w:t xml:space="preserve"> RGB. Il permet de réduire la charge de courant sollicité au microcontrôleur. </w:t>
-      </w:r>
-      <w:r>
-        <w:t>De</w:t>
-      </w:r>
-      <w:r>
-        <w:t xml:space="preserve"> </w:t>
-      </w:r>
-      <w:r>
-        <w:t>plus</w:t>
-      </w:r>
-      <w:r>
-        <w:t xml:space="preserve">, la commande s'effectue sur une unique ligne en série. Le pilote utilisé </w:t>
-      </w:r>
-      <w:r>
-        <w:t>utilise</w:t>
-      </w:r>
-      <w:r>
-        <w:t xml:space="preserve"> la méthode </w:t>
-      </w:r>
-      <w:r>
-        <w:t>« </w:t>
-      </w:r>
-      <w:proofErr w:type="spellStart"/>
-      <w:r>
-        <w:t>Grayscale</w:t>
-      </w:r>
-      <w:proofErr w:type="spellEnd"/>
-      <w:r>
-        <w:t> »</w:t>
-      </w:r>
-      <w:r>
-        <w:t xml:space="preserve">, qui régule l'intensité de chaque LED grâce à des signaux PWM. Cela offre la possibilité de créer une diversité d'effets </w:t>
-      </w:r>
-      <w:r>
-        <w:t>varié</w:t>
-      </w:r>
-      <w:r>
-        <w:t>.</w:t>
-      </w:r>
-      <w:r>
-        <w:t xml:space="preserve"> </w:t>
-      </w:r>
-    </w:p>
-    <w:p>
-      <w:r>
-        <w:t>Le courant de sortie pour chaque canal est fixé par une</w:t>
-      </w:r>
-      <w:r>
-        <w:t xml:space="preserve"> unique</w:t>
-      </w:r>
-      <w:r>
-        <w:t xml:space="preserve"> résistance externe</w:t>
-      </w:r>
-      <w:r>
-        <w:t>. L</w:t>
-      </w:r>
-      <w:r>
-        <w:t xml:space="preserve">a valeur </w:t>
-      </w:r>
-      <w:r>
-        <w:t>est</w:t>
-      </w:r>
-      <w:r>
-        <w:t xml:space="preserve"> déterminé</w:t>
-      </w:r>
-      <w:r>
-        <w:t>e</w:t>
-      </w:r>
-      <w:r>
-        <w:t xml:space="preserve"> </w:t>
-      </w:r>
-      <w:r>
-        <w:t>par</w:t>
-      </w:r>
-      <w:r>
-        <w:t xml:space="preserve"> la formule suivante, fourni par la datasheet :</w:t>
-      </w:r>
-    </w:p>
-    <w:p>
-      <w:pPr>
-        <w:pStyle w:val="Image-centree"/>
-      </w:pPr>
-      <w:r>
-        <w:drawing>
-          <wp:inline distT="0" distB="0" distL="0" distR="0" wp14:anchorId="71A9AEF3" wp14:editId="34774D01">
-            <wp:extent cx="1828800" cy="463138"/>
-            <wp:effectExtent l="0" t="0" r="0" b="0"/>
-            <wp:docPr id="401276610" name="Image 1" descr="Une image contenant texte, Police, blanc, ligne&#10;&#10;Description générée automatiquement"/>
-            <wp:cNvGraphicFramePr>
-              <a:graphicFrameLocks xmlns:a="http://schemas.openxmlformats.org/drawingml/2006/main" noChangeAspect="1"/>
-            </wp:cNvGraphicFramePr>
-            <a:graphic xmlns:a="http://schemas.openxmlformats.org/drawingml/2006/main">
-              <a:graphicData uri="http://schemas.openxmlformats.org/drawingml/2006/picture">
-                <pic:pic xmlns:pic="http://schemas.openxmlformats.org/drawingml/2006/picture">
-                  <pic:nvPicPr>
-                    <pic:cNvPr id="401276610" name="Image 1" descr="Une image contenant texte, Police, blanc, ligne&#10;&#10;Description générée automatiquement"/>
-                    <pic:cNvPicPr/>
-                  </pic:nvPicPr>
-                  <pic:blipFill>
-                    <a:blip r:embed="rId26"/>
-                    <a:stretch>
-                      <a:fillRect/>
-                    </a:stretch>
-                  </pic:blipFill>
-                  <pic:spPr>
-                    <a:xfrm>
-                      <a:off x="0" y="0"/>
-                      <a:ext cx="1837160" cy="465255"/>
-                    </a:xfrm>
-                    <a:prstGeom prst="rect">
-                      <a:avLst/>
-                    </a:prstGeom>
-                  </pic:spPr>
-                </pic:pic>
-              </a:graphicData>
-            </a:graphic>
-          </wp:inline>
-        </w:drawing>
-      </w:r>
-    </w:p>
-    <w:p>
-      <w:pPr>
-        <w:pStyle w:val="Lgende"/>
-      </w:pPr>
-      <w:bookmarkStart w:id="27" w:name="_Toc146055494"/>
-      <w:r>
-        <w:t xml:space="preserve">Équation </w:t>
-      </w:r>
-      <w:fldSimple w:instr=" SEQ Équation \* ARABIC ">
-        <w:r>
-          <w:rPr>
-            <w:noProof/>
-          </w:rPr>
-          <w:t>1</w:t>
-        </w:r>
-      </w:fldSimple>
-      <w:r>
-        <w:t xml:space="preserve"> : Résistance de courant maximal, TLC5973</w:t>
-      </w:r>
-      <w:bookmarkEnd w:id="27"/>
-    </w:p>
-    <w:tbl>
-      <w:tblPr>
-        <w:tblStyle w:val="Grilledutableau"/>
-        <w:tblW w:w="8504" w:type="dxa"/>
-        <w:jc w:val="center"/>
-        <w:tblBorders>
-          <w:top w:val="single" w:sz="8" w:space="0" w:color="auto"/>
-          <w:left w:val="single" w:sz="8" w:space="0" w:color="auto"/>
-          <w:bottom w:val="single" w:sz="8" w:space="0" w:color="auto"/>
-          <w:right w:val="single" w:sz="8" w:space="0" w:color="auto"/>
-          <w:insideV w:val="none" w:sz="0" w:space="0" w:color="auto"/>
-        </w:tblBorders>
-        <w:tblLook w:val="04A0" w:firstRow="1" w:lastRow="0" w:firstColumn="1" w:lastColumn="0" w:noHBand="0" w:noVBand="1"/>
-      </w:tblPr>
-      <w:tblGrid>
-        <w:gridCol w:w="2551"/>
-        <w:gridCol w:w="2268"/>
-        <w:gridCol w:w="850"/>
-        <w:gridCol w:w="2835"/>
-      </w:tblGrid>
-      <w:tr>
-        <w:trPr>
-          <w:trHeight w:val="454"/>
-          <w:jc w:val="center"/>
-        </w:trPr>
-        <w:tc>
-          <w:tcPr>
-            <w:tcW w:w="8504" w:type="dxa"/>
-            <w:gridSpan w:val="4"/>
-            <w:tcBorders>
-              <w:top w:val="single" w:sz="8" w:space="0" w:color="auto"/>
-              <w:bottom w:val="single" w:sz="8" w:space="0" w:color="auto"/>
-            </w:tcBorders>
-            <w:shd w:val="clear" w:color="auto" w:fill="F7CAAC" w:themeFill="accent2" w:themeFillTint="66"/>
-            <w:vAlign w:val="center"/>
-          </w:tcPr>
-          <w:p>
-            <w:pPr>
-              <w:pStyle w:val="texte-Tableaux"/>
-            </w:pPr>
-            <w:r>
-              <w:t>Driver de LED (x3)</w:t>
-            </w:r>
-          </w:p>
-        </w:tc>
-      </w:tr>
-      <w:tr>
-        <w:trPr>
-          <w:trHeight w:val="454"/>
-          <w:jc w:val="center"/>
-        </w:trPr>
-        <w:tc>
-          <w:tcPr>
-            <w:tcW w:w="2551" w:type="dxa"/>
-            <w:tcBorders>
-              <w:top w:val="single" w:sz="8" w:space="0" w:color="auto"/>
-              <w:bottom w:val="single" w:sz="4" w:space="0" w:color="auto"/>
-              <w:right w:val="single" w:sz="4" w:space="0" w:color="auto"/>
-            </w:tcBorders>
-            <w:vAlign w:val="center"/>
-          </w:tcPr>
-          <w:p>
-            <w:pPr>
-              <w:pStyle w:val="texte-Tableaux"/>
-            </w:pPr>
-            <w:r>
-              <w:t>N° de fabricant</w:t>
-            </w:r>
-          </w:p>
-        </w:tc>
-        <w:tc>
-          <w:tcPr>
-            <w:tcW w:w="3118" w:type="dxa"/>
-            <w:gridSpan w:val="2"/>
-            <w:tcBorders>
-              <w:top w:val="single" w:sz="8" w:space="0" w:color="auto"/>
-              <w:left w:val="single" w:sz="4" w:space="0" w:color="auto"/>
-              <w:right w:val="single" w:sz="8" w:space="0" w:color="auto"/>
-            </w:tcBorders>
-            <w:vAlign w:val="center"/>
-          </w:tcPr>
-          <w:p>
-            <w:pPr>
-              <w:pStyle w:val="texte-Tableaux"/>
-            </w:pPr>
-            <w:r>
-              <w:t>TLC5973DR</w:t>
-            </w:r>
-          </w:p>
-        </w:tc>
-        <w:tc>
-          <w:tcPr>
-            <w:tcW w:w="2835" w:type="dxa"/>
-            <w:vMerge w:val="restart"/>
-            <w:tcBorders>
-              <w:top w:val="single" w:sz="8" w:space="0" w:color="auto"/>
-              <w:left w:val="single" w:sz="8" w:space="0" w:color="auto"/>
-              <w:bottom w:val="single" w:sz="8" w:space="0" w:color="auto"/>
-            </w:tcBorders>
-            <w:vAlign w:val="center"/>
-          </w:tcPr>
-          <w:p>
-            <w:pPr>
-              <w:pStyle w:val="Image-centree"/>
-            </w:pPr>
-            <w:r>
-              <w:drawing>
-                <wp:inline distT="0" distB="0" distL="0" distR="0" wp14:anchorId="0F45D31B" wp14:editId="404F2AFC">
-                  <wp:extent cx="1260000" cy="1260000"/>
-                  <wp:effectExtent l="0" t="0" r="0" b="0"/>
-                  <wp:docPr id="820659701" name="Image 3"/>
                   <wp:cNvGraphicFramePr>
                     <a:graphicFrameLocks xmlns:a="http://schemas.openxmlformats.org/drawingml/2006/main" noChangeAspect="1"/>
                   </wp:cNvGraphicFramePr>
@@ -11475,7 +11051,7 @@
                         <pic:spPr bwMode="auto">
                           <a:xfrm>
                             <a:off x="0" y="0"/>
-                            <a:ext cx="1260000" cy="1260000"/>
+                            <a:ext cx="720000" cy="681818"/>
                           </a:xfrm>
                           <a:prstGeom prst="rect">
                             <a:avLst/>
@@ -11511,7 +11087,7 @@
               <w:pStyle w:val="texte-Tableaux"/>
             </w:pPr>
             <w:r>
-              <w:t>Tension d’alimentation</w:t>
+              <w:t>Tension directe</w:t>
             </w:r>
           </w:p>
         </w:tc>
@@ -11528,13 +11104,7 @@
               <w:pStyle w:val="texte-Tableaux"/>
             </w:pPr>
             <w:r>
-              <w:t>3</w:t>
-            </w:r>
-            <w:r>
-              <w:t xml:space="preserve"> ~ </w:t>
-            </w:r>
-            <w:r>
-              <w:t>6</w:t>
+              <w:t>R 2,0 - V 3,2 - B 3,2</w:t>
             </w:r>
           </w:p>
         </w:tc>
@@ -11589,7 +11159,10 @@
               <w:pStyle w:val="texte-Tableaux"/>
             </w:pPr>
             <w:r>
-              <w:t>Tension par canal</w:t>
+              <w:t xml:space="preserve">Courant </w:t>
+            </w:r>
+            <w:r>
+              <w:t>maximal</w:t>
             </w:r>
           </w:p>
         </w:tc>
@@ -11606,7 +11179,7 @@
               <w:pStyle w:val="texte-Tableaux"/>
             </w:pPr>
             <w:r>
-              <w:t>21</w:t>
+              <w:t>30</w:t>
             </w:r>
           </w:p>
         </w:tc>
@@ -11623,7 +11196,13 @@
               <w:pStyle w:val="texte-Tableaux"/>
             </w:pPr>
             <w:r>
-              <w:t>[V]</w:t>
+              <w:t>[</w:t>
+            </w:r>
+            <w:r>
+              <w:t>mA</w:t>
+            </w:r>
+            <w:r>
+              <w:t>]</w:t>
             </w:r>
           </w:p>
         </w:tc>
@@ -11638,166 +11217,6 @@
             </w:tcBorders>
             <w:vAlign w:val="center"/>
           </w:tcPr>
-          <w:p/>
-        </w:tc>
-      </w:tr>
-      <w:tr>
-        <w:trPr>
-          <w:trHeight w:val="454"/>
-          <w:jc w:val="center"/>
-        </w:trPr>
-        <w:tc>
-          <w:tcPr>
-            <w:tcW w:w="2551" w:type="dxa"/>
-            <w:tcBorders>
-              <w:top w:val="single" w:sz="4" w:space="0" w:color="auto"/>
-              <w:bottom w:val="single" w:sz="4" w:space="0" w:color="auto"/>
-              <w:right w:val="single" w:sz="4" w:space="0" w:color="auto"/>
-            </w:tcBorders>
-            <w:vAlign w:val="center"/>
-          </w:tcPr>
-          <w:p>
-            <w:pPr>
-              <w:pStyle w:val="texte-Tableaux"/>
-            </w:pPr>
-            <w:r>
-              <w:t xml:space="preserve">Courant </w:t>
-            </w:r>
-            <w:r>
-              <w:t>par canal</w:t>
-            </w:r>
-          </w:p>
-        </w:tc>
-        <w:tc>
-          <w:tcPr>
-            <w:tcW w:w="2268" w:type="dxa"/>
-            <w:tcBorders>
-              <w:left w:val="single" w:sz="4" w:space="0" w:color="auto"/>
-            </w:tcBorders>
-            <w:vAlign w:val="center"/>
-          </w:tcPr>
-          <w:p>
-            <w:pPr>
-              <w:pStyle w:val="texte-Tableaux"/>
-            </w:pPr>
-            <w:r>
-              <w:t>50</w:t>
-            </w:r>
-          </w:p>
-        </w:tc>
-        <w:tc>
-          <w:tcPr>
-            <w:tcW w:w="850" w:type="dxa"/>
-            <w:tcBorders>
-              <w:right w:val="single" w:sz="8" w:space="0" w:color="auto"/>
-            </w:tcBorders>
-            <w:vAlign w:val="center"/>
-          </w:tcPr>
-          <w:p>
-            <w:pPr>
-              <w:pStyle w:val="texte-Tableaux"/>
-            </w:pPr>
-            <w:r>
-              <w:t>[</w:t>
-            </w:r>
-            <w:proofErr w:type="gramStart"/>
-            <w:r>
-              <w:t>mA</w:t>
-            </w:r>
-            <w:proofErr w:type="gramEnd"/>
-            <w:r>
-              <w:t>]</w:t>
-            </w:r>
-          </w:p>
-        </w:tc>
-        <w:tc>
-          <w:tcPr>
-            <w:tcW w:w="2835" w:type="dxa"/>
-            <w:vMerge/>
-            <w:tcBorders>
-              <w:top w:val="single" w:sz="4" w:space="0" w:color="auto"/>
-              <w:left w:val="single" w:sz="8" w:space="0" w:color="auto"/>
-              <w:bottom w:val="single" w:sz="8" w:space="0" w:color="auto"/>
-            </w:tcBorders>
-            <w:vAlign w:val="center"/>
-          </w:tcPr>
-          <w:p/>
-        </w:tc>
-      </w:tr>
-      <w:tr>
-        <w:trPr>
-          <w:trHeight w:val="454"/>
-          <w:jc w:val="center"/>
-        </w:trPr>
-        <w:tc>
-          <w:tcPr>
-            <w:tcW w:w="2551" w:type="dxa"/>
-            <w:tcBorders>
-              <w:top w:val="single" w:sz="4" w:space="0" w:color="auto"/>
-              <w:bottom w:val="single" w:sz="8" w:space="0" w:color="auto"/>
-              <w:right w:val="single" w:sz="4" w:space="0" w:color="auto"/>
-            </w:tcBorders>
-            <w:vAlign w:val="center"/>
-          </w:tcPr>
-          <w:p>
-            <w:pPr>
-              <w:pStyle w:val="texte-Tableaux"/>
-            </w:pPr>
-            <w:r>
-              <w:t>Interface</w:t>
-            </w:r>
-          </w:p>
-        </w:tc>
-        <w:tc>
-          <w:tcPr>
-            <w:tcW w:w="2268" w:type="dxa"/>
-            <w:tcBorders>
-              <w:left w:val="single" w:sz="4" w:space="0" w:color="auto"/>
-            </w:tcBorders>
-            <w:vAlign w:val="center"/>
-          </w:tcPr>
-          <w:p>
-            <w:pPr>
-              <w:pStyle w:val="texte-Tableaux"/>
-            </w:pPr>
-            <w:r>
-              <w:t>3-Mbps « </w:t>
-            </w:r>
-            <w:proofErr w:type="spellStart"/>
-            <w:r>
-              <w:t>EasySet</w:t>
-            </w:r>
-            <w:proofErr w:type="spellEnd"/>
-            <w:r>
-              <w:t> »</w:t>
-            </w:r>
-          </w:p>
-        </w:tc>
-        <w:tc>
-          <w:tcPr>
-            <w:tcW w:w="850" w:type="dxa"/>
-            <w:tcBorders>
-              <w:right w:val="single" w:sz="8" w:space="0" w:color="auto"/>
-            </w:tcBorders>
-            <w:vAlign w:val="center"/>
-          </w:tcPr>
-          <w:p>
-            <w:pPr>
-              <w:pStyle w:val="texte-Tableaux"/>
-            </w:pPr>
-          </w:p>
-        </w:tc>
-        <w:tc>
-          <w:tcPr>
-            <w:tcW w:w="2835" w:type="dxa"/>
-            <w:vMerge/>
-            <w:tcBorders>
-              <w:top w:val="single" w:sz="4" w:space="0" w:color="auto"/>
-              <w:left w:val="single" w:sz="8" w:space="0" w:color="auto"/>
-              <w:bottom w:val="single" w:sz="8" w:space="0" w:color="auto"/>
-            </w:tcBorders>
-            <w:vAlign w:val="center"/>
-          </w:tcPr>
           <w:p>
             <w:pPr>
               <w:keepNext/>
@@ -11810,7 +11229,7 @@
       <w:pPr>
         <w:pStyle w:val="Lgende"/>
       </w:pPr>
-      <w:bookmarkStart w:id="28" w:name="_Toc146055483"/>
+      <w:bookmarkStart w:id="26" w:name="_Toc146055482"/>
       <w:r>
         <w:t xml:space="preserve">Tableau </w:t>
       </w:r>
@@ -11819,223 +11238,176 @@
           <w:rPr>
             <w:noProof/>
           </w:rPr>
-          <w:t>8</w:t>
+          <w:t>7</w:t>
         </w:r>
       </w:fldSimple>
       <w:r>
-        <w:t xml:space="preserve"> : Caractéristiques principales du driver de LED</w:t>
-      </w:r>
-      <w:bookmarkEnd w:id="28"/>
-    </w:p>
-    <w:p>
-      <w:r>
-        <w:t>Le protocole et la méthode de contrôle du circuit sont détaillés dans le chapitre « </w:t>
-      </w:r>
-      <w:r>
-        <w:fldChar w:fldCharType="begin"/>
-      </w:r>
-      <w:r>
-        <w:instrText xml:space="preserve"> REF _Ref145869045 \n \h </w:instrText>
-      </w:r>
-      <w:r>
-        <w:fldChar w:fldCharType="separate"/>
-      </w:r>
-      <w:r>
-        <w:t>4</w:t>
-      </w:r>
-      <w:r>
-        <w:fldChar w:fldCharType="end"/>
-      </w:r>
-      <w:r>
-        <w:t xml:space="preserve"> Software ».</w:t>
+        <w:t xml:space="preserve"> : Caractéristiques principales des </w:t>
+      </w:r>
+      <w:proofErr w:type="spellStart"/>
+      <w:r>
+        <w:t>LEDs</w:t>
+      </w:r>
+      <w:proofErr w:type="spellEnd"/>
+      <w:r>
+        <w:t xml:space="preserve"> RGB</w:t>
+      </w:r>
+      <w:bookmarkEnd w:id="26"/>
+    </w:p>
+    <w:p>
+      <w:r>
+        <w:t xml:space="preserve">Le driver de LED dispose de 3 canaux, adapté ainsi au contrôle de </w:t>
+      </w:r>
+      <w:proofErr w:type="spellStart"/>
+      <w:r>
+        <w:t>LEDs</w:t>
+      </w:r>
+      <w:proofErr w:type="spellEnd"/>
+      <w:r>
+        <w:t xml:space="preserve"> RGB. Il permet de réduire la charge de courant sollicité au microcontrôleur. </w:t>
+      </w:r>
+      <w:r>
+        <w:t>De</w:t>
+      </w:r>
+      <w:r>
+        <w:t xml:space="preserve"> </w:t>
+      </w:r>
+      <w:r>
+        <w:t>plus</w:t>
+      </w:r>
+      <w:r>
+        <w:t xml:space="preserve">, la commande s'effectue sur une unique ligne en série. Le pilote utilisé </w:t>
+      </w:r>
+      <w:r>
+        <w:t>utilise</w:t>
+      </w:r>
+      <w:r>
+        <w:t xml:space="preserve"> la méthode </w:t>
+      </w:r>
+      <w:r>
+        <w:t>« </w:t>
+      </w:r>
+      <w:proofErr w:type="spellStart"/>
+      <w:r>
+        <w:t>Grayscale</w:t>
+      </w:r>
+      <w:proofErr w:type="spellEnd"/>
+      <w:r>
+        <w:t> »</w:t>
+      </w:r>
+      <w:r>
+        <w:t xml:space="preserve">, qui régule l'intensité de chaque LED grâce à des signaux PWM. Cela offre la possibilité de créer une diversité d'effets </w:t>
+      </w:r>
+      <w:r>
+        <w:t>varié</w:t>
+      </w:r>
+      <w:r>
+        <w:t>.</w:t>
+      </w:r>
+      <w:r>
+        <w:t xml:space="preserve"> </w:t>
+      </w:r>
+    </w:p>
+    <w:p>
+      <w:r>
+        <w:t>Le courant de sortie pour chaque canal est fixé par une</w:t>
+      </w:r>
+      <w:r>
+        <w:t xml:space="preserve"> unique</w:t>
+      </w:r>
+      <w:r>
+        <w:t xml:space="preserve"> résistance externe</w:t>
+      </w:r>
+      <w:r>
+        <w:t>. L</w:t>
+      </w:r>
+      <w:r>
+        <w:t xml:space="preserve">a valeur </w:t>
+      </w:r>
+      <w:r>
+        <w:t>est</w:t>
+      </w:r>
+      <w:r>
+        <w:t xml:space="preserve"> déterminé</w:t>
+      </w:r>
+      <w:r>
+        <w:t>e</w:t>
+      </w:r>
+      <w:r>
+        <w:t xml:space="preserve"> </w:t>
+      </w:r>
+      <w:r>
+        <w:t>par</w:t>
+      </w:r>
+      <w:r>
+        <w:t xml:space="preserve"> la formule suivante, fourni par la datasheet :</w:t>
       </w:r>
     </w:p>
     <w:p>
       <w:pPr>
-        <w:spacing w:before="0" w:after="160"/>
-        <w:jc w:val="left"/>
+        <w:pStyle w:val="Image-centree"/>
       </w:pPr>
       <w:r>
-        <w:br w:type="page"/>
+        <w:rPr>
+          <w:lang w:val="fr-CH" w:eastAsia="fr-CH"/>
+        </w:rPr>
+        <w:drawing>
+          <wp:inline distT="0" distB="0" distL="0" distR="0" wp14:anchorId="71A9AEF3" wp14:editId="34774D01">
+            <wp:extent cx="1828800" cy="463138"/>
+            <wp:effectExtent l="0" t="0" r="0" b="0"/>
+            <wp:docPr id="401276610" name="Image 1" descr="Une image contenant texte, Police, blanc, ligne&#10;&#10;Description générée automatiquement"/>
+            <wp:cNvGraphicFramePr>
+              <a:graphicFrameLocks xmlns:a="http://schemas.openxmlformats.org/drawingml/2006/main" noChangeAspect="1"/>
+            </wp:cNvGraphicFramePr>
+            <a:graphic xmlns:a="http://schemas.openxmlformats.org/drawingml/2006/main">
+              <a:graphicData uri="http://schemas.openxmlformats.org/drawingml/2006/picture">
+                <pic:pic xmlns:pic="http://schemas.openxmlformats.org/drawingml/2006/picture">
+                  <pic:nvPicPr>
+                    <pic:cNvPr id="401276610" name="Image 1" descr="Une image contenant texte, Police, blanc, ligne&#10;&#10;Description générée automatiquement"/>
+                    <pic:cNvPicPr/>
+                  </pic:nvPicPr>
+                  <pic:blipFill>
+                    <a:blip r:embed="rId28"/>
+                    <a:stretch>
+                      <a:fillRect/>
+                    </a:stretch>
+                  </pic:blipFill>
+                  <pic:spPr>
+                    <a:xfrm>
+                      <a:off x="0" y="0"/>
+                      <a:ext cx="1837160" cy="465255"/>
+                    </a:xfrm>
+                    <a:prstGeom prst="rect">
+                      <a:avLst/>
+                    </a:prstGeom>
+                  </pic:spPr>
+                </pic:pic>
+              </a:graphicData>
+            </a:graphic>
+          </wp:inline>
+        </w:drawing>
       </w:r>
     </w:p>
     <w:p>
       <w:pPr>
-        <w:pStyle w:val="Titre2"/>
+        <w:pStyle w:val="Lgende"/>
       </w:pPr>
-      <w:bookmarkStart w:id="29" w:name="_Toc145974053"/>
-      <w:proofErr w:type="spellStart"/>
-      <w:r>
-        <w:lastRenderedPageBreak/>
-        <w:t>LEDs</w:t>
-      </w:r>
-      <w:proofErr w:type="spellEnd"/>
-      <w:r>
-        <w:t xml:space="preserve"> témoins</w:t>
-      </w:r>
-      <w:bookmarkEnd w:id="29"/>
-    </w:p>
-    <w:p>
-      <w:pPr>
-        <w:spacing w:before="0" w:after="160"/>
-        <w:jc w:val="left"/>
-      </w:pPr>
-      <w:r>
-        <w:t xml:space="preserve">Deux LED sont disposées sur le circuit </w:t>
-      </w:r>
-      <w:r>
-        <w:t xml:space="preserve">principalement </w:t>
-      </w:r>
-      <w:r>
-        <w:t>pour la phase de développement. L'une signale la présence de l'alimentation, tandis que l'autre peut être contrôlée par le microcontrôleur à des fins de débogage.</w:t>
-      </w:r>
-      <w:r>
-        <w:t xml:space="preserve"> </w:t>
-      </w:r>
-      <w:r>
-        <w:t>Leur courant et luminosités sont volontairement faible et ne sont pas visibles depuis l’extérieur du boitier.</w:t>
-      </w:r>
-    </w:p>
-    <w:p>
-      <w:pPr>
-        <w:spacing w:before="0" w:after="160"/>
-        <w:jc w:val="left"/>
-      </w:pPr>
-      <w:r>
-        <w:t xml:space="preserve">Elles ont été sélectionnées </w:t>
-      </w:r>
-      <w:r>
-        <w:t xml:space="preserve">arbitrairement </w:t>
-      </w:r>
-      <w:r>
-        <w:t>parmi le stock de l’ES.</w:t>
-      </w:r>
-    </w:p>
-    <w:p>
-      <w:pPr>
-        <w:pStyle w:val="Titre2"/>
-      </w:pPr>
-      <w:bookmarkStart w:id="30" w:name="_Toc145974054"/>
-      <w:r>
-        <w:t>Buzzer</w:t>
-      </w:r>
-      <w:r>
-        <w:t xml:space="preserve"> d’interface</w:t>
-      </w:r>
-      <w:bookmarkEnd w:id="30"/>
-    </w:p>
-    <w:p>
-      <w:r>
-        <w:t>Le buzzer</w:t>
-      </w:r>
-      <w:r>
-        <w:t xml:space="preserve"> a pour but d’informer l’</w:t>
-      </w:r>
-      <w:r>
-        <w:t>utilisateur</w:t>
-      </w:r>
-      <w:r>
-        <w:t xml:space="preserve"> que la sortie 230</w:t>
-      </w:r>
-      <w:r>
-        <w:t xml:space="preserve"> [</w:t>
-      </w:r>
-      <w:r>
-        <w:t>VAC</w:t>
-      </w:r>
-      <w:r>
-        <w:t>]</w:t>
-      </w:r>
-      <w:r>
-        <w:t xml:space="preserve"> va être </w:t>
-      </w:r>
-      <w:r>
-        <w:t>désactiver</w:t>
-      </w:r>
-      <w:r>
-        <w:t xml:space="preserve"> et lui offrir la possibilité de prolonger la durée</w:t>
-      </w:r>
-      <w:r>
-        <w:t xml:space="preserve"> à l’aide de son badge</w:t>
-      </w:r>
-      <w:r>
-        <w:t>.</w:t>
-      </w:r>
-    </w:p>
-    <w:p>
-      <w:r>
-        <w:t xml:space="preserve">Un buzzer magnétique a été choisi en raison de son volume sonore plus élevé par rapport à un buzzer piézoélectrique, bien que cela implique une consommation de courant plus importante. Cependant, il est essentiel que l'utilisateur puisse entendre clairement le signal pour éviter </w:t>
-      </w:r>
-      <w:r>
-        <w:t>de voir</w:t>
-      </w:r>
-      <w:r>
-        <w:t xml:space="preserve"> tous ses appareils </w:t>
-      </w:r>
-      <w:r>
-        <w:t>s’éteindre de manière imprévue</w:t>
-      </w:r>
-      <w:r>
-        <w:t>. La consommation de courant est brève et aura finalement peu d'impact.</w:t>
-      </w:r>
-    </w:p>
-    <w:p>
-      <w:r>
-        <w:t xml:space="preserve">Une résistance </w:t>
-      </w:r>
-      <w:r>
-        <w:t xml:space="preserve">placée </w:t>
-      </w:r>
-      <w:r>
-        <w:t>en série</w:t>
-      </w:r>
-      <w:r>
-        <w:t xml:space="preserve"> offre la possibilité de</w:t>
-      </w:r>
-      <w:r>
-        <w:t xml:space="preserve"> rédui</w:t>
-      </w:r>
-      <w:r>
-        <w:t>re le courant et</w:t>
-      </w:r>
-      <w:r>
-        <w:t xml:space="preserve"> le volume sonore</w:t>
-      </w:r>
-      <w:r>
-        <w:t>. Sa</w:t>
-      </w:r>
-      <w:r>
-        <w:t xml:space="preserve"> valeur actuelle </w:t>
-      </w:r>
-      <w:r>
-        <w:t xml:space="preserve">est </w:t>
-      </w:r>
-      <w:r>
-        <w:t>de 0</w:t>
-      </w:r>
-      <w:r>
-        <w:t xml:space="preserve"> [Ω] pour expérimenter</w:t>
-      </w:r>
-      <w:r>
-        <w:t>, ajustable si nécessaire.</w:t>
-      </w:r>
-    </w:p>
-    <w:p>
-      <w:r>
-        <w:t>Le buzzer est contrôlé par un signal PWM à travers un transistor. Pour éviter les effets indésirables de la commutation, une diode de roue libre est placée en parallèle</w:t>
-      </w:r>
-      <w:r>
-        <w:t>. L</w:t>
-      </w:r>
-      <w:r>
-        <w:t xml:space="preserve">es mêmes transistors et diodes que le relais sont choisis pour simplifier </w:t>
-      </w:r>
-      <w:r>
-        <w:t>le nombre de références de</w:t>
-      </w:r>
-      <w:r>
-        <w:t xml:space="preserve"> composants.</w:t>
-      </w:r>
+      <w:bookmarkStart w:id="27" w:name="_Toc146055494"/>
+      <w:r>
+        <w:t xml:space="preserve">Équation </w:t>
+      </w:r>
+      <w:fldSimple w:instr=" SEQ Équation \* ARABIC ">
+        <w:r>
+          <w:rPr>
+            <w:noProof/>
+          </w:rPr>
+          <w:t>1</w:t>
+        </w:r>
+      </w:fldSimple>
+      <w:r>
+        <w:t xml:space="preserve"> : Résistance de courant maximal, TLC5973</w:t>
+      </w:r>
+      <w:bookmarkEnd w:id="27"/>
     </w:p>
     <w:tbl>
       <w:tblPr>
@@ -12078,7 +11450,7 @@
               <w:pStyle w:val="texte-Tableaux"/>
             </w:pPr>
             <w:r>
-              <w:t>Buzzer</w:t>
+              <w:t>Driver de LED (x3)</w:t>
             </w:r>
           </w:p>
         </w:tc>
@@ -12123,7 +11495,7 @@
               <w:pStyle w:val="texte-Tableaux"/>
             </w:pPr>
             <w:r>
-              <w:t>CMT-0904-83T</w:t>
+              <w:t>TLC5973DR</w:t>
             </w:r>
           </w:p>
         </w:tc>
@@ -12144,7 +11516,703 @@
             </w:pPr>
             <w:r>
               <w:rPr>
-                <w:lang w:eastAsia="fr-CH"/>
+                <w:lang w:val="fr-CH" w:eastAsia="fr-CH"/>
+              </w:rPr>
+              <w:drawing>
+                <wp:inline distT="0" distB="0" distL="0" distR="0" wp14:anchorId="0F45D31B" wp14:editId="404F2AFC">
+                  <wp:extent cx="1260000" cy="1260000"/>
+                  <wp:effectExtent l="0" t="0" r="0" b="0"/>
+                  <wp:docPr id="820659701" name="Image 3"/>
+                  <wp:cNvGraphicFramePr>
+                    <a:graphicFrameLocks xmlns:a="http://schemas.openxmlformats.org/drawingml/2006/main" noChangeAspect="1"/>
+                  </wp:cNvGraphicFramePr>
+                  <a:graphic xmlns:a="http://schemas.openxmlformats.org/drawingml/2006/main">
+                    <a:graphicData uri="http://schemas.openxmlformats.org/drawingml/2006/picture">
+                      <pic:pic xmlns:pic="http://schemas.openxmlformats.org/drawingml/2006/picture">
+                        <pic:nvPicPr>
+                          <pic:cNvPr id="0" name="Picture 2"/>
+                          <pic:cNvPicPr>
+                            <a:picLocks noChangeAspect="1" noChangeArrowheads="1"/>
+                          </pic:cNvPicPr>
+                        </pic:nvPicPr>
+                        <pic:blipFill>
+                          <a:blip r:embed="rId29">
+                            <a:extLst>
+                              <a:ext uri="{28A0092B-C50C-407E-A947-70E740481C1C}">
+                                <a14:useLocalDpi xmlns:a14="http://schemas.microsoft.com/office/drawing/2010/main" val="0"/>
+                              </a:ext>
+                            </a:extLst>
+                          </a:blip>
+                          <a:srcRect/>
+                          <a:stretch>
+                            <a:fillRect/>
+                          </a:stretch>
+                        </pic:blipFill>
+                        <pic:spPr bwMode="auto">
+                          <a:xfrm>
+                            <a:off x="0" y="0"/>
+                            <a:ext cx="1260000" cy="1260000"/>
+                          </a:xfrm>
+                          <a:prstGeom prst="rect">
+                            <a:avLst/>
+                          </a:prstGeom>
+                          <a:noFill/>
+                        </pic:spPr>
+                      </pic:pic>
+                    </a:graphicData>
+                  </a:graphic>
+                </wp:inline>
+              </w:drawing>
+            </w:r>
+          </w:p>
+        </w:tc>
+      </w:tr>
+      <w:tr>
+        <w:trPr>
+          <w:trHeight w:val="454"/>
+          <w:jc w:val="center"/>
+        </w:trPr>
+        <w:tc>
+          <w:tcPr>
+            <w:tcW w:w="2551" w:type="dxa"/>
+            <w:tcBorders>
+              <w:top w:val="single" w:sz="4" w:space="0" w:color="auto"/>
+              <w:bottom w:val="single" w:sz="4" w:space="0" w:color="auto"/>
+              <w:right w:val="single" w:sz="4" w:space="0" w:color="auto"/>
+            </w:tcBorders>
+            <w:vAlign w:val="center"/>
+          </w:tcPr>
+          <w:p>
+            <w:pPr>
+              <w:pStyle w:val="texte-Tableaux"/>
+            </w:pPr>
+            <w:r>
+              <w:t>Tension d’alimentation</w:t>
+            </w:r>
+          </w:p>
+        </w:tc>
+        <w:tc>
+          <w:tcPr>
+            <w:tcW w:w="2268" w:type="dxa"/>
+            <w:tcBorders>
+              <w:left w:val="single" w:sz="4" w:space="0" w:color="auto"/>
+            </w:tcBorders>
+            <w:vAlign w:val="center"/>
+          </w:tcPr>
+          <w:p>
+            <w:pPr>
+              <w:pStyle w:val="texte-Tableaux"/>
+            </w:pPr>
+            <w:r>
+              <w:t>3</w:t>
+            </w:r>
+            <w:r>
+              <w:t xml:space="preserve"> ~ </w:t>
+            </w:r>
+            <w:r>
+              <w:t>6</w:t>
+            </w:r>
+          </w:p>
+        </w:tc>
+        <w:tc>
+          <w:tcPr>
+            <w:tcW w:w="850" w:type="dxa"/>
+            <w:tcBorders>
+              <w:right w:val="single" w:sz="8" w:space="0" w:color="auto"/>
+            </w:tcBorders>
+            <w:vAlign w:val="center"/>
+          </w:tcPr>
+          <w:p>
+            <w:pPr>
+              <w:pStyle w:val="texte-Tableaux"/>
+            </w:pPr>
+            <w:r>
+              <w:t>[V]</w:t>
+            </w:r>
+          </w:p>
+        </w:tc>
+        <w:tc>
+          <w:tcPr>
+            <w:tcW w:w="2835" w:type="dxa"/>
+            <w:vMerge/>
+            <w:tcBorders>
+              <w:top w:val="single" w:sz="4" w:space="0" w:color="auto"/>
+              <w:left w:val="single" w:sz="8" w:space="0" w:color="auto"/>
+              <w:bottom w:val="single" w:sz="8" w:space="0" w:color="auto"/>
+            </w:tcBorders>
+            <w:vAlign w:val="center"/>
+          </w:tcPr>
+          <w:p/>
+        </w:tc>
+      </w:tr>
+      <w:tr>
+        <w:trPr>
+          <w:trHeight w:val="454"/>
+          <w:jc w:val="center"/>
+        </w:trPr>
+        <w:tc>
+          <w:tcPr>
+            <w:tcW w:w="2551" w:type="dxa"/>
+            <w:tcBorders>
+              <w:top w:val="single" w:sz="4" w:space="0" w:color="auto"/>
+              <w:bottom w:val="single" w:sz="4" w:space="0" w:color="auto"/>
+              <w:right w:val="single" w:sz="4" w:space="0" w:color="auto"/>
+            </w:tcBorders>
+            <w:vAlign w:val="center"/>
+          </w:tcPr>
+          <w:p>
+            <w:pPr>
+              <w:pStyle w:val="texte-Tableaux"/>
+            </w:pPr>
+            <w:r>
+              <w:t>Tension par canal</w:t>
+            </w:r>
+          </w:p>
+        </w:tc>
+        <w:tc>
+          <w:tcPr>
+            <w:tcW w:w="2268" w:type="dxa"/>
+            <w:tcBorders>
+              <w:left w:val="single" w:sz="4" w:space="0" w:color="auto"/>
+            </w:tcBorders>
+            <w:vAlign w:val="center"/>
+          </w:tcPr>
+          <w:p>
+            <w:pPr>
+              <w:pStyle w:val="texte-Tableaux"/>
+            </w:pPr>
+            <w:r>
+              <w:t>21</w:t>
+            </w:r>
+          </w:p>
+        </w:tc>
+        <w:tc>
+          <w:tcPr>
+            <w:tcW w:w="850" w:type="dxa"/>
+            <w:tcBorders>
+              <w:right w:val="single" w:sz="8" w:space="0" w:color="auto"/>
+            </w:tcBorders>
+            <w:vAlign w:val="center"/>
+          </w:tcPr>
+          <w:p>
+            <w:pPr>
+              <w:pStyle w:val="texte-Tableaux"/>
+            </w:pPr>
+            <w:r>
+              <w:t>[V]</w:t>
+            </w:r>
+          </w:p>
+        </w:tc>
+        <w:tc>
+          <w:tcPr>
+            <w:tcW w:w="2835" w:type="dxa"/>
+            <w:vMerge/>
+            <w:tcBorders>
+              <w:top w:val="single" w:sz="4" w:space="0" w:color="auto"/>
+              <w:left w:val="single" w:sz="8" w:space="0" w:color="auto"/>
+              <w:bottom w:val="single" w:sz="8" w:space="0" w:color="auto"/>
+            </w:tcBorders>
+            <w:vAlign w:val="center"/>
+          </w:tcPr>
+          <w:p/>
+        </w:tc>
+      </w:tr>
+      <w:tr>
+        <w:trPr>
+          <w:trHeight w:val="454"/>
+          <w:jc w:val="center"/>
+        </w:trPr>
+        <w:tc>
+          <w:tcPr>
+            <w:tcW w:w="2551" w:type="dxa"/>
+            <w:tcBorders>
+              <w:top w:val="single" w:sz="4" w:space="0" w:color="auto"/>
+              <w:bottom w:val="single" w:sz="4" w:space="0" w:color="auto"/>
+              <w:right w:val="single" w:sz="4" w:space="0" w:color="auto"/>
+            </w:tcBorders>
+            <w:vAlign w:val="center"/>
+          </w:tcPr>
+          <w:p>
+            <w:pPr>
+              <w:pStyle w:val="texte-Tableaux"/>
+            </w:pPr>
+            <w:r>
+              <w:t xml:space="preserve">Courant </w:t>
+            </w:r>
+            <w:r>
+              <w:t>par canal</w:t>
+            </w:r>
+          </w:p>
+        </w:tc>
+        <w:tc>
+          <w:tcPr>
+            <w:tcW w:w="2268" w:type="dxa"/>
+            <w:tcBorders>
+              <w:left w:val="single" w:sz="4" w:space="0" w:color="auto"/>
+            </w:tcBorders>
+            <w:vAlign w:val="center"/>
+          </w:tcPr>
+          <w:p>
+            <w:pPr>
+              <w:pStyle w:val="texte-Tableaux"/>
+            </w:pPr>
+            <w:r>
+              <w:t>50</w:t>
+            </w:r>
+          </w:p>
+        </w:tc>
+        <w:tc>
+          <w:tcPr>
+            <w:tcW w:w="850" w:type="dxa"/>
+            <w:tcBorders>
+              <w:right w:val="single" w:sz="8" w:space="0" w:color="auto"/>
+            </w:tcBorders>
+            <w:vAlign w:val="center"/>
+          </w:tcPr>
+          <w:p>
+            <w:pPr>
+              <w:pStyle w:val="texte-Tableaux"/>
+            </w:pPr>
+            <w:r>
+              <w:t>[mA]</w:t>
+            </w:r>
+          </w:p>
+        </w:tc>
+        <w:tc>
+          <w:tcPr>
+            <w:tcW w:w="2835" w:type="dxa"/>
+            <w:vMerge/>
+            <w:tcBorders>
+              <w:top w:val="single" w:sz="4" w:space="0" w:color="auto"/>
+              <w:left w:val="single" w:sz="8" w:space="0" w:color="auto"/>
+              <w:bottom w:val="single" w:sz="8" w:space="0" w:color="auto"/>
+            </w:tcBorders>
+            <w:vAlign w:val="center"/>
+          </w:tcPr>
+          <w:p/>
+        </w:tc>
+      </w:tr>
+      <w:tr>
+        <w:trPr>
+          <w:trHeight w:val="454"/>
+          <w:jc w:val="center"/>
+        </w:trPr>
+        <w:tc>
+          <w:tcPr>
+            <w:tcW w:w="2551" w:type="dxa"/>
+            <w:tcBorders>
+              <w:top w:val="single" w:sz="4" w:space="0" w:color="auto"/>
+              <w:bottom w:val="single" w:sz="8" w:space="0" w:color="auto"/>
+              <w:right w:val="single" w:sz="4" w:space="0" w:color="auto"/>
+            </w:tcBorders>
+            <w:vAlign w:val="center"/>
+          </w:tcPr>
+          <w:p>
+            <w:pPr>
+              <w:pStyle w:val="texte-Tableaux"/>
+            </w:pPr>
+            <w:r>
+              <w:t>Interface</w:t>
+            </w:r>
+          </w:p>
+        </w:tc>
+        <w:tc>
+          <w:tcPr>
+            <w:tcW w:w="2268" w:type="dxa"/>
+            <w:tcBorders>
+              <w:left w:val="single" w:sz="4" w:space="0" w:color="auto"/>
+            </w:tcBorders>
+            <w:vAlign w:val="center"/>
+          </w:tcPr>
+          <w:p>
+            <w:pPr>
+              <w:pStyle w:val="texte-Tableaux"/>
+            </w:pPr>
+            <w:r>
+              <w:t>3-Mbps « </w:t>
+            </w:r>
+            <w:proofErr w:type="spellStart"/>
+            <w:r>
+              <w:t>EasySet</w:t>
+            </w:r>
+            <w:proofErr w:type="spellEnd"/>
+            <w:r>
+              <w:t> »</w:t>
+            </w:r>
+          </w:p>
+        </w:tc>
+        <w:tc>
+          <w:tcPr>
+            <w:tcW w:w="850" w:type="dxa"/>
+            <w:tcBorders>
+              <w:right w:val="single" w:sz="8" w:space="0" w:color="auto"/>
+            </w:tcBorders>
+            <w:vAlign w:val="center"/>
+          </w:tcPr>
+          <w:p>
+            <w:pPr>
+              <w:pStyle w:val="texte-Tableaux"/>
+            </w:pPr>
+          </w:p>
+        </w:tc>
+        <w:tc>
+          <w:tcPr>
+            <w:tcW w:w="2835" w:type="dxa"/>
+            <w:vMerge/>
+            <w:tcBorders>
+              <w:top w:val="single" w:sz="4" w:space="0" w:color="auto"/>
+              <w:left w:val="single" w:sz="8" w:space="0" w:color="auto"/>
+              <w:bottom w:val="single" w:sz="8" w:space="0" w:color="auto"/>
+            </w:tcBorders>
+            <w:vAlign w:val="center"/>
+          </w:tcPr>
+          <w:p>
+            <w:pPr>
+              <w:keepNext/>
+            </w:pPr>
+          </w:p>
+        </w:tc>
+      </w:tr>
+    </w:tbl>
+    <w:p>
+      <w:pPr>
+        <w:pStyle w:val="Lgende"/>
+      </w:pPr>
+      <w:bookmarkStart w:id="28" w:name="_Toc146055483"/>
+      <w:r>
+        <w:t xml:space="preserve">Tableau </w:t>
+      </w:r>
+      <w:fldSimple w:instr=" SEQ Tableau \* ARABIC ">
+        <w:r>
+          <w:rPr>
+            <w:noProof/>
+          </w:rPr>
+          <w:t>8</w:t>
+        </w:r>
+      </w:fldSimple>
+      <w:r>
+        <w:t xml:space="preserve"> : Caractéristiques principales du driver de LED</w:t>
+      </w:r>
+      <w:bookmarkEnd w:id="28"/>
+    </w:p>
+    <w:p>
+      <w:r>
+        <w:t>Le protocole et la méthode de contrôle du circuit sont détaillés dans le chapitre « </w:t>
+      </w:r>
+      <w:r>
+        <w:fldChar w:fldCharType="begin"/>
+      </w:r>
+      <w:r>
+        <w:instrText xml:space="preserve"> REF _Ref145869045 \n \h </w:instrText>
+      </w:r>
+      <w:r>
+        <w:fldChar w:fldCharType="separate"/>
+      </w:r>
+      <w:r>
+        <w:t>4</w:t>
+      </w:r>
+      <w:r>
+        <w:fldChar w:fldCharType="end"/>
+      </w:r>
+      <w:r>
+        <w:t xml:space="preserve"> Software ».</w:t>
+      </w:r>
+    </w:p>
+    <w:p>
+      <w:pPr>
+        <w:spacing w:before="0" w:after="160"/>
+        <w:jc w:val="left"/>
+      </w:pPr>
+      <w:r>
+        <w:br w:type="page"/>
+      </w:r>
+    </w:p>
+    <w:p>
+      <w:pPr>
+        <w:pStyle w:val="Titre2"/>
+      </w:pPr>
+      <w:bookmarkStart w:id="29" w:name="_Toc145974053"/>
+      <w:proofErr w:type="spellStart"/>
+      <w:r>
+        <w:lastRenderedPageBreak/>
+        <w:t>LEDs</w:t>
+      </w:r>
+      <w:proofErr w:type="spellEnd"/>
+      <w:r>
+        <w:t xml:space="preserve"> témoins</w:t>
+      </w:r>
+      <w:bookmarkEnd w:id="29"/>
+    </w:p>
+    <w:p>
+      <w:pPr>
+        <w:spacing w:before="0" w:after="160"/>
+        <w:jc w:val="left"/>
+      </w:pPr>
+      <w:r>
+        <w:t xml:space="preserve">Deux LED sont disposées sur le circuit </w:t>
+      </w:r>
+      <w:r>
+        <w:t xml:space="preserve">principalement </w:t>
+      </w:r>
+      <w:r>
+        <w:t>pour la phase de développement. L'une signale la présence de l'alimentation, tandis que l'autre peut être contrôlée par le microcontrôleur à des fins de débogage.</w:t>
+      </w:r>
+      <w:r>
+        <w:t xml:space="preserve"> </w:t>
+      </w:r>
+      <w:r>
+        <w:t>Leur courant et luminosités sont volontairement faible et ne sont pas visibles depuis l’extérieur du boitier.</w:t>
+      </w:r>
+    </w:p>
+    <w:p>
+      <w:pPr>
+        <w:spacing w:before="0" w:after="160"/>
+        <w:jc w:val="left"/>
+      </w:pPr>
+      <w:r>
+        <w:t xml:space="preserve">Elles ont été sélectionnées </w:t>
+      </w:r>
+      <w:r>
+        <w:t xml:space="preserve">arbitrairement </w:t>
+      </w:r>
+      <w:r>
+        <w:t>parmi le stock de l’ES.</w:t>
+      </w:r>
+    </w:p>
+    <w:p>
+      <w:pPr>
+        <w:pStyle w:val="Titre2"/>
+      </w:pPr>
+      <w:bookmarkStart w:id="30" w:name="_Toc145974054"/>
+      <w:r>
+        <w:t>Buzzer</w:t>
+      </w:r>
+      <w:r>
+        <w:t xml:space="preserve"> d’interface</w:t>
+      </w:r>
+      <w:bookmarkEnd w:id="30"/>
+    </w:p>
+    <w:p>
+      <w:r>
+        <w:t>Le buzzer</w:t>
+      </w:r>
+      <w:r>
+        <w:t xml:space="preserve"> a pour but d’informer l’</w:t>
+      </w:r>
+      <w:r>
+        <w:t>utilisateur</w:t>
+      </w:r>
+      <w:r>
+        <w:t xml:space="preserve"> que la sortie 230</w:t>
+      </w:r>
+      <w:r>
+        <w:t xml:space="preserve"> [</w:t>
+      </w:r>
+      <w:r>
+        <w:t>VAC</w:t>
+      </w:r>
+      <w:r>
+        <w:t>]</w:t>
+      </w:r>
+      <w:r>
+        <w:t xml:space="preserve"> va être </w:t>
+      </w:r>
+      <w:r>
+        <w:t>désactiver</w:t>
+      </w:r>
+      <w:r>
+        <w:t xml:space="preserve"> et lui offrir la possibilité de prolonger la durée</w:t>
+      </w:r>
+      <w:r>
+        <w:t xml:space="preserve"> à l’aide de son badge</w:t>
+      </w:r>
+      <w:r>
+        <w:t>.</w:t>
+      </w:r>
+    </w:p>
+    <w:p>
+      <w:r>
+        <w:t xml:space="preserve">Un buzzer magnétique a été choisi en raison de son volume sonore plus élevé par rapport à un buzzer piézoélectrique, bien que cela implique une consommation de courant plus importante. Cependant, il est essentiel que l'utilisateur puisse entendre clairement le signal pour éviter </w:t>
+      </w:r>
+      <w:r>
+        <w:t>de voir</w:t>
+      </w:r>
+      <w:r>
+        <w:t xml:space="preserve"> tous ses appareils </w:t>
+      </w:r>
+      <w:r>
+        <w:t>s’éteindre de manière imprévue</w:t>
+      </w:r>
+      <w:r>
+        <w:t>. La consommation de courant est brève et aura finalement peu d'impact.</w:t>
+      </w:r>
+    </w:p>
+    <w:p>
+      <w:r>
+        <w:t xml:space="preserve">Une résistance </w:t>
+      </w:r>
+      <w:r>
+        <w:t xml:space="preserve">placée </w:t>
+      </w:r>
+      <w:r>
+        <w:t>en série</w:t>
+      </w:r>
+      <w:r>
+        <w:t xml:space="preserve"> offre la possibilité de</w:t>
+      </w:r>
+      <w:r>
+        <w:t xml:space="preserve"> rédui</w:t>
+      </w:r>
+      <w:r>
+        <w:t>re le courant et</w:t>
+      </w:r>
+      <w:r>
+        <w:t xml:space="preserve"> le volume sonore</w:t>
+      </w:r>
+      <w:r>
+        <w:t>. Sa</w:t>
+      </w:r>
+      <w:r>
+        <w:t xml:space="preserve"> valeur actuelle </w:t>
+      </w:r>
+      <w:r>
+        <w:t xml:space="preserve">est </w:t>
+      </w:r>
+      <w:r>
+        <w:t>de 0</w:t>
+      </w:r>
+      <w:r>
+        <w:t xml:space="preserve"> [Ω] pour expérimenter</w:t>
+      </w:r>
+      <w:r>
+        <w:t>, ajustable si nécessaire.</w:t>
+      </w:r>
+    </w:p>
+    <w:p>
+      <w:r>
+        <w:t>Le buzzer est contrôlé par un signal PWM à travers un transistor. Pour éviter les effets indésirables de la commutation, une diode de roue libre est placée en parallèle</w:t>
+      </w:r>
+      <w:r>
+        <w:t>. L</w:t>
+      </w:r>
+      <w:r>
+        <w:t xml:space="preserve">es mêmes transistors et diodes que le relais sont choisis pour simplifier </w:t>
+      </w:r>
+      <w:r>
+        <w:t>le nombre de références de</w:t>
+      </w:r>
+      <w:r>
+        <w:t xml:space="preserve"> composants.</w:t>
+      </w:r>
+    </w:p>
+    <w:tbl>
+      <w:tblPr>
+        <w:tblStyle w:val="Grilledutableau"/>
+        <w:tblW w:w="8504" w:type="dxa"/>
+        <w:jc w:val="center"/>
+        <w:tblBorders>
+          <w:top w:val="single" w:sz="8" w:space="0" w:color="auto"/>
+          <w:left w:val="single" w:sz="8" w:space="0" w:color="auto"/>
+          <w:bottom w:val="single" w:sz="8" w:space="0" w:color="auto"/>
+          <w:right w:val="single" w:sz="8" w:space="0" w:color="auto"/>
+          <w:insideV w:val="none" w:sz="0" w:space="0" w:color="auto"/>
+        </w:tblBorders>
+        <w:tblLook w:val="04A0" w:firstRow="1" w:lastRow="0" w:firstColumn="1" w:lastColumn="0" w:noHBand="0" w:noVBand="1"/>
+      </w:tblPr>
+      <w:tblGrid>
+        <w:gridCol w:w="2551"/>
+        <w:gridCol w:w="2268"/>
+        <w:gridCol w:w="850"/>
+        <w:gridCol w:w="2835"/>
+      </w:tblGrid>
+      <w:tr>
+        <w:trPr>
+          <w:trHeight w:val="454"/>
+          <w:jc w:val="center"/>
+        </w:trPr>
+        <w:tc>
+          <w:tcPr>
+            <w:tcW w:w="8504" w:type="dxa"/>
+            <w:gridSpan w:val="4"/>
+            <w:tcBorders>
+              <w:top w:val="single" w:sz="8" w:space="0" w:color="auto"/>
+              <w:bottom w:val="single" w:sz="8" w:space="0" w:color="auto"/>
+            </w:tcBorders>
+            <w:shd w:val="clear" w:color="auto" w:fill="F7CAAC" w:themeFill="accent2" w:themeFillTint="66"/>
+            <w:vAlign w:val="center"/>
+          </w:tcPr>
+          <w:p>
+            <w:pPr>
+              <w:pStyle w:val="texte-Tableaux"/>
+            </w:pPr>
+            <w:r>
+              <w:t>Buzzer</w:t>
+            </w:r>
+          </w:p>
+        </w:tc>
+      </w:tr>
+      <w:tr>
+        <w:trPr>
+          <w:trHeight w:val="454"/>
+          <w:jc w:val="center"/>
+        </w:trPr>
+        <w:tc>
+          <w:tcPr>
+            <w:tcW w:w="2551" w:type="dxa"/>
+            <w:tcBorders>
+              <w:top w:val="single" w:sz="8" w:space="0" w:color="auto"/>
+              <w:bottom w:val="single" w:sz="4" w:space="0" w:color="auto"/>
+              <w:right w:val="single" w:sz="4" w:space="0" w:color="auto"/>
+            </w:tcBorders>
+            <w:vAlign w:val="center"/>
+          </w:tcPr>
+          <w:p>
+            <w:pPr>
+              <w:pStyle w:val="texte-Tableaux"/>
+            </w:pPr>
+            <w:r>
+              <w:t>N° de fabricant</w:t>
+            </w:r>
+          </w:p>
+        </w:tc>
+        <w:tc>
+          <w:tcPr>
+            <w:tcW w:w="3118" w:type="dxa"/>
+            <w:gridSpan w:val="2"/>
+            <w:tcBorders>
+              <w:top w:val="single" w:sz="8" w:space="0" w:color="auto"/>
+              <w:left w:val="single" w:sz="4" w:space="0" w:color="auto"/>
+              <w:right w:val="single" w:sz="8" w:space="0" w:color="auto"/>
+            </w:tcBorders>
+            <w:vAlign w:val="center"/>
+          </w:tcPr>
+          <w:p>
+            <w:pPr>
+              <w:pStyle w:val="texte-Tableaux"/>
+            </w:pPr>
+            <w:r>
+              <w:t>CMT-0904-83T</w:t>
+            </w:r>
+          </w:p>
+        </w:tc>
+        <w:tc>
+          <w:tcPr>
+            <w:tcW w:w="2835" w:type="dxa"/>
+            <w:vMerge w:val="restart"/>
+            <w:tcBorders>
+              <w:top w:val="single" w:sz="8" w:space="0" w:color="auto"/>
+              <w:left w:val="single" w:sz="8" w:space="0" w:color="auto"/>
+              <w:bottom w:val="single" w:sz="8" w:space="0" w:color="auto"/>
+            </w:tcBorders>
+            <w:vAlign w:val="center"/>
+          </w:tcPr>
+          <w:p>
+            <w:pPr>
+              <w:pStyle w:val="Image-centree"/>
+            </w:pPr>
+            <w:r>
+              <w:rPr>
+                <w:lang w:val="fr-CH" w:eastAsia="fr-CH"/>
               </w:rPr>
               <w:drawing>
                 <wp:inline distT="0" distB="0" distL="0" distR="0" wp14:anchorId="192A7D72" wp14:editId="3C4082CA">
@@ -12164,7 +12232,7 @@
                           </pic:cNvPicPr>
                         </pic:nvPicPr>
                         <pic:blipFill>
-                          <a:blip r:embed="rId28">
+                          <a:blip r:embed="rId30">
                             <a:extLst>
                               <a:ext uri="{28A0092B-C50C-407E-A947-70E740481C1C}">
                                 <a14:useLocalDpi xmlns:a14="http://schemas.microsoft.com/office/drawing/2010/main" val="0"/>
@@ -12328,15 +12396,7 @@
               <w:pStyle w:val="texte-Tableaux"/>
             </w:pPr>
             <w:r>
-              <w:t>[</w:t>
-            </w:r>
-            <w:proofErr w:type="gramStart"/>
-            <w:r>
-              <w:t>mA</w:t>
-            </w:r>
-            <w:proofErr w:type="gramEnd"/>
-            <w:r>
-              <w:t>]</w:t>
+              <w:t>[mA]</w:t>
             </w:r>
           </w:p>
         </w:tc>
@@ -12455,8 +12515,72 @@
     <w:p>
       <w:pPr>
         <w:pStyle w:val="Titre2"/>
+        <w:numPr>
+          <w:ilvl w:val="0"/>
+          <w:numId w:val="0"/>
+        </w:numPr>
+        <w:ind w:left="454" w:hanging="284"/>
       </w:pPr>
       <w:bookmarkStart w:id="32" w:name="_Toc145974055"/>
+      <w:r>
+        <w:rPr>
+          <w:noProof/>
+          <w:lang w:eastAsia="fr-CH"/>
+        </w:rPr>
+        <w:drawing>
+          <wp:inline distT="0" distB="0" distL="0" distR="0" wp14:anchorId="08C4E46B" wp14:editId="25FF4899">
+            <wp:extent cx="1733797" cy="2162887"/>
+            <wp:effectExtent l="0" t="0" r="0" b="0"/>
+            <wp:docPr id="8" name="Image 8"/>
+            <wp:cNvGraphicFramePr>
+              <a:graphicFrameLocks xmlns:a="http://schemas.openxmlformats.org/drawingml/2006/main" noChangeAspect="1"/>
+            </wp:cNvGraphicFramePr>
+            <a:graphic xmlns:a="http://schemas.openxmlformats.org/drawingml/2006/main">
+              <a:graphicData uri="http://schemas.openxmlformats.org/drawingml/2006/picture">
+                <pic:pic xmlns:pic="http://schemas.openxmlformats.org/drawingml/2006/picture">
+                  <pic:nvPicPr>
+                    <pic:cNvPr id="0" name="Picture 2"/>
+                    <pic:cNvPicPr>
+                      <a:picLocks noChangeAspect="1" noChangeArrowheads="1"/>
+                    </pic:cNvPicPr>
+                  </pic:nvPicPr>
+                  <pic:blipFill>
+                    <a:blip r:embed="rId31">
+                      <a:extLst>
+                        <a:ext uri="{28A0092B-C50C-407E-A947-70E740481C1C}">
+                          <a14:useLocalDpi xmlns:a14="http://schemas.microsoft.com/office/drawing/2010/main" val="0"/>
+                        </a:ext>
+                      </a:extLst>
+                    </a:blip>
+                    <a:srcRect/>
+                    <a:stretch>
+                      <a:fillRect/>
+                    </a:stretch>
+                  </pic:blipFill>
+                  <pic:spPr bwMode="auto">
+                    <a:xfrm>
+                      <a:off x="0" y="0"/>
+                      <a:ext cx="1734903" cy="2164267"/>
+                    </a:xfrm>
+                    <a:prstGeom prst="rect">
+                      <a:avLst/>
+                    </a:prstGeom>
+                    <a:noFill/>
+                    <a:ln>
+                      <a:noFill/>
+                    </a:ln>
+                  </pic:spPr>
+                </pic:pic>
+              </a:graphicData>
+            </a:graphic>
+          </wp:inline>
+        </w:drawing>
+      </w:r>
+    </w:p>
+    <w:p>
+      <w:pPr>
+        <w:pStyle w:val="Titre2"/>
+      </w:pPr>
       <w:r>
         <w:t>Transistor</w:t>
       </w:r>
@@ -12843,15 +12967,7 @@
               <w:jc w:val="center"/>
             </w:pPr>
             <w:r>
-              <w:t>[</w:t>
-            </w:r>
-            <w:proofErr w:type="gramStart"/>
-            <w:r>
-              <w:t>µm</w:t>
-            </w:r>
-            <w:proofErr w:type="gramEnd"/>
-            <w:r>
-              <w:t>]</w:t>
+              <w:t>[µm]</w:t>
             </w:r>
           </w:p>
         </w:tc>
@@ -12889,15 +13005,7 @@
               <w:jc w:val="center"/>
             </w:pPr>
             <w:r>
-              <w:t>[</w:t>
-            </w:r>
-            <w:proofErr w:type="gramStart"/>
-            <w:r>
-              <w:t>mm</w:t>
-            </w:r>
-            <w:proofErr w:type="gramEnd"/>
-            <w:r>
-              <w:t>]</w:t>
+              <w:t>[mm]</w:t>
             </w:r>
           </w:p>
         </w:tc>
@@ -12935,15 +13043,7 @@
               <w:jc w:val="center"/>
             </w:pPr>
             <w:r>
-              <w:t>[</w:t>
-            </w:r>
-            <w:proofErr w:type="gramStart"/>
-            <w:r>
-              <w:t>mm</w:t>
-            </w:r>
-            <w:proofErr w:type="gramEnd"/>
-            <w:r>
-              <w:t>]</w:t>
+              <w:t>[mm]</w:t>
             </w:r>
           </w:p>
         </w:tc>
@@ -12982,15 +13082,7 @@
               <w:jc w:val="center"/>
             </w:pPr>
             <w:r>
-              <w:t>[</w:t>
-            </w:r>
-            <w:proofErr w:type="gramStart"/>
-            <w:r>
-              <w:t>mm</w:t>
-            </w:r>
-            <w:proofErr w:type="gramEnd"/>
-            <w:r>
-              <w:t>]</w:t>
+              <w:t>[mm]</w:t>
             </w:r>
           </w:p>
         </w:tc>
@@ -13206,15 +13298,7 @@
               <w:jc w:val="center"/>
             </w:pPr>
             <w:r>
-              <w:t>[</w:t>
-            </w:r>
-            <w:proofErr w:type="gramStart"/>
-            <w:r>
-              <w:t>mm</w:t>
-            </w:r>
-            <w:proofErr w:type="gramEnd"/>
-            <w:r>
-              <w:t>]</w:t>
+              <w:t>[mm]</w:t>
             </w:r>
           </w:p>
         </w:tc>
@@ -13252,15 +13336,7 @@
               <w:jc w:val="center"/>
             </w:pPr>
             <w:r>
-              <w:t>[</w:t>
-            </w:r>
-            <w:proofErr w:type="gramStart"/>
-            <w:r>
-              <w:t>mm</w:t>
-            </w:r>
-            <w:proofErr w:type="gramEnd"/>
-            <w:r>
-              <w:t>]</w:t>
+              <w:t>[mm]</w:t>
             </w:r>
           </w:p>
         </w:tc>
@@ -13298,15 +13374,7 @@
               <w:jc w:val="center"/>
             </w:pPr>
             <w:r>
-              <w:t>[</w:t>
-            </w:r>
-            <w:proofErr w:type="gramStart"/>
-            <w:r>
-              <w:t>mm</w:t>
-            </w:r>
-            <w:proofErr w:type="gramEnd"/>
-            <w:r>
-              <w:t>]</w:t>
+              <w:t>[mm]</w:t>
             </w:r>
           </w:p>
         </w:tc>
@@ -13345,15 +13413,7 @@
               <w:jc w:val="center"/>
             </w:pPr>
             <w:r>
-              <w:t>[</w:t>
-            </w:r>
-            <w:proofErr w:type="gramStart"/>
-            <w:r>
-              <w:t>mm</w:t>
-            </w:r>
-            <w:proofErr w:type="gramEnd"/>
-            <w:r>
-              <w:t>]</w:t>
+              <w:t>[mm]</w:t>
             </w:r>
           </w:p>
         </w:tc>
@@ -13363,9 +13423,9 @@
       <w:pPr>
         <w:pStyle w:val="Lgende"/>
       </w:pPr>
-      <w:bookmarkStart w:id="43" w:name="_Ref145925027"/>
-      <w:bookmarkStart w:id="44" w:name="_Ref145933623"/>
-      <w:bookmarkStart w:id="45" w:name="_Toc146055486"/>
+      <w:bookmarkStart w:id="43" w:name="_Ref145933623"/>
+      <w:bookmarkStart w:id="44" w:name="_Toc146055486"/>
+      <w:bookmarkStart w:id="45" w:name="_Ref145925027"/>
       <w:r>
         <w:t xml:space="preserve">Tableau </w:t>
       </w:r>
@@ -13377,11 +13437,11 @@
           <w:t>11</w:t>
         </w:r>
       </w:fldSimple>
+      <w:bookmarkEnd w:id="43"/>
+      <w:r>
+        <w:t xml:space="preserve"> : Règles de fabrication Eurocircuit - Classe 6C</w:t>
+      </w:r>
       <w:bookmarkEnd w:id="44"/>
-      <w:r>
-        <w:t xml:space="preserve"> : Règles de fabrication Eurocircuit - Classe 6C</w:t>
-      </w:r>
-      <w:bookmarkEnd w:id="45"/>
     </w:p>
     <w:p>
       <w:pPr>
@@ -13402,7 +13462,7 @@
         <w:pStyle w:val="Titre2"/>
       </w:pPr>
       <w:bookmarkStart w:id="46" w:name="_Toc145974062"/>
-      <w:bookmarkEnd w:id="43"/>
+      <w:bookmarkEnd w:id="45"/>
       <w:r>
         <w:lastRenderedPageBreak/>
         <w:t>Largeurs de pistes</w:t>
@@ -13517,7 +13577,7 @@
             <w:r>
               <w:tab/>
             </w:r>
-            <w:hyperlink r:id="rId29" w:history="1">
+            <w:hyperlink r:id="rId32" w:history="1">
               <w:r>
                 <w:rPr>
                   <w:rStyle w:val="Lienhypertexte"/>
@@ -13841,15 +13901,7 @@
               <w:jc w:val="center"/>
             </w:pPr>
             <w:r>
-              <w:t>[</w:t>
-            </w:r>
-            <w:proofErr w:type="gramStart"/>
-            <w:r>
-              <w:t>mm</w:t>
-            </w:r>
-            <w:proofErr w:type="gramEnd"/>
-            <w:r>
-              <w:t>]</w:t>
+              <w:t>[mm]</w:t>
             </w:r>
           </w:p>
         </w:tc>
@@ -13885,15 +13937,7 @@
               <w:jc w:val="center"/>
             </w:pPr>
             <w:r>
-              <w:t>[</w:t>
-            </w:r>
-            <w:proofErr w:type="gramStart"/>
-            <w:r>
-              <w:t>mm</w:t>
-            </w:r>
-            <w:proofErr w:type="gramEnd"/>
-            <w:r>
-              <w:t>]</w:t>
+              <w:t>[mm]</w:t>
             </w:r>
           </w:p>
         </w:tc>
@@ -14013,15 +14057,7 @@
               <w:jc w:val="center"/>
             </w:pPr>
             <w:r>
-              <w:t>[</w:t>
-            </w:r>
-            <w:proofErr w:type="gramStart"/>
-            <w:r>
-              <w:t>mm</w:t>
-            </w:r>
-            <w:proofErr w:type="gramEnd"/>
-            <w:r>
-              <w:t>]</w:t>
+              <w:t>[mm]</w:t>
             </w:r>
           </w:p>
         </w:tc>
@@ -14055,15 +14091,7 @@
               <w:jc w:val="center"/>
             </w:pPr>
             <w:r>
-              <w:t>[</w:t>
-            </w:r>
-            <w:proofErr w:type="gramStart"/>
-            <w:r>
-              <w:t>mm</w:t>
-            </w:r>
-            <w:proofErr w:type="gramEnd"/>
-            <w:r>
-              <w:t>]</w:t>
+              <w:t>[mm]</w:t>
             </w:r>
           </w:p>
         </w:tc>
@@ -14185,15 +14213,7 @@
               <w:jc w:val="center"/>
             </w:pPr>
             <w:r>
-              <w:t>[</w:t>
-            </w:r>
-            <w:proofErr w:type="gramStart"/>
-            <w:r>
-              <w:t>mm</w:t>
-            </w:r>
-            <w:proofErr w:type="gramEnd"/>
-            <w:r>
-              <w:t>]</w:t>
+              <w:t>[mm]</w:t>
             </w:r>
           </w:p>
         </w:tc>
@@ -14228,15 +14248,7 @@
               <w:jc w:val="center"/>
             </w:pPr>
             <w:r>
-              <w:t>[</w:t>
-            </w:r>
-            <w:proofErr w:type="gramStart"/>
-            <w:r>
-              <w:t>mm</w:t>
-            </w:r>
-            <w:proofErr w:type="gramEnd"/>
-            <w:r>
-              <w:t>]</w:t>
+              <w:t>[mm]</w:t>
             </w:r>
           </w:p>
         </w:tc>
@@ -14246,8 +14258,8 @@
       <w:pPr>
         <w:pStyle w:val="Lgende"/>
       </w:pPr>
-      <w:bookmarkStart w:id="47" w:name="_Ref145973994"/>
-      <w:bookmarkStart w:id="48" w:name="_Ref145933519"/>
+      <w:bookmarkStart w:id="47" w:name="_Ref145933519"/>
+      <w:bookmarkStart w:id="48" w:name="_Ref145973994"/>
       <w:bookmarkStart w:id="49" w:name="_Toc146055487"/>
       <w:r>
         <w:t xml:space="preserve">Tableau </w:t>
@@ -14260,11 +14272,11 @@
           <w:t>12</w:t>
         </w:r>
       </w:fldSimple>
+      <w:bookmarkEnd w:id="47"/>
+      <w:r>
+        <w:t xml:space="preserve"> : Largeurs des pistes de puissance</w:t>
+      </w:r>
       <w:bookmarkEnd w:id="48"/>
-      <w:r>
-        <w:t xml:space="preserve"> : Largeurs des pistes de puissance</w:t>
-      </w:r>
-      <w:bookmarkEnd w:id="47"/>
       <w:bookmarkEnd w:id="49"/>
     </w:p>
     <w:p>
@@ -14455,19 +14467,13 @@
         <w:instrText xml:space="preserve"> ADDIN ZOTERO_ITEM CSL_CITATION {"citationID":"v6ea2lsM","properties":{"formattedCitation":"[9]","plainCitation":"[9]","noteIndex":0},"citationItems":[{"id":42,"uris":["http://zotero.org/users/10756185/items/6NGNEU8R"],"itemData":{"id":42,"type":"webpage","abstract":"Les normes de conception et d'assemblage des circuits imprimés ne sont pas là pour limiter votre productivité. Elles ont plutôt vocation à définir des attentes communes en matière de conception et de performance des produits dans une multitude de secteurs.","container-title":"Altium","language":"fr","title":"Utilisation d'un calculateur d'espacement IPC-2221 pour la conception haute tension","URL":"https://resources.altium.com/fr/p/using-an-ipc-2221-calculator-for-high-voltage-design","accessed":{"date-parts":[["2023",9,19]]},"issued":{"date-parts":[["2020",1,17]]},"citation-key":"UtilisationCalculateurEspacement2020"}}],"schema":"https://github.com/citation-style-language/schema/raw/master/csl-citation.json"} </w:instrText>
       </w:r>
       <w:r>
-        <w:fldChar w:fldCharType="separate"/>
-      </w:r>
-      <w:r>
         <w:fldChar w:fldCharType="end"/>
       </w:r>
       <w:r>
         <w:t>. Une marge a été prise pour une sécurité supplémentaire. Cette distance est aussi garantie avec les vis de fixations</w:t>
       </w:r>
       <w:r>
-        <w:t xml:space="preserve">. </w:t>
-      </w:r>
-      <w:r>
-        <w:t>(</w:t>
+        <w:t>. (</w:t>
       </w:r>
       <w:r>
         <w:fldChar w:fldCharType="begin"/>
@@ -14533,7 +14539,7 @@
             <w:r>
               <w:tab/>
             </w:r>
-            <w:hyperlink r:id="rId30" w:history="1">
+            <w:hyperlink r:id="rId33" w:history="1">
               <w:r>
                 <w:rPr>
                   <w:rStyle w:val="Lienhypertexte"/>
@@ -14771,13 +14777,7 @@
               <w:jc w:val="center"/>
             </w:pPr>
             <w:r>
-              <w:t>[</w:t>
-            </w:r>
-            <w:r>
-              <w:t>VAC</w:t>
-            </w:r>
-            <w:r>
-              <w:t>]</w:t>
+              <w:t>[VAC]</w:t>
             </w:r>
           </w:p>
         </w:tc>
@@ -14816,15 +14816,7 @@
               <w:jc w:val="center"/>
             </w:pPr>
             <w:r>
-              <w:t>[</w:t>
-            </w:r>
-            <w:proofErr w:type="gramStart"/>
-            <w:r>
-              <w:t>mm</w:t>
-            </w:r>
-            <w:proofErr w:type="gramEnd"/>
-            <w:r>
-              <w:t>]</w:t>
+              <w:t>[mm]</w:t>
             </w:r>
           </w:p>
         </w:tc>
@@ -14861,15 +14853,7 @@
               <w:jc w:val="center"/>
             </w:pPr>
             <w:r>
-              <w:t>[</w:t>
-            </w:r>
-            <w:proofErr w:type="gramStart"/>
-            <w:r>
-              <w:t>mm</w:t>
-            </w:r>
-            <w:proofErr w:type="gramEnd"/>
-            <w:r>
-              <w:t>]</w:t>
+              <w:t>[mm]</w:t>
             </w:r>
           </w:p>
         </w:tc>
@@ -14879,8 +14863,8 @@
       <w:pPr>
         <w:pStyle w:val="Lgende"/>
       </w:pPr>
-      <w:bookmarkStart w:id="52" w:name="_Ref146050039"/>
-      <w:bookmarkStart w:id="53" w:name="_Ref146050043"/>
+      <w:bookmarkStart w:id="52" w:name="_Ref146050043"/>
+      <w:bookmarkStart w:id="53" w:name="_Ref146050039"/>
       <w:bookmarkStart w:id="54" w:name="_Toc146055488"/>
       <w:r>
         <w:t xml:space="preserve">Tableau </w:t>
@@ -14893,11 +14877,11 @@
           <w:t>13</w:t>
         </w:r>
       </w:fldSimple>
+      <w:bookmarkEnd w:id="52"/>
+      <w:r>
+        <w:t xml:space="preserve"> : Distance d'isolation 230 [VAC]</w:t>
+      </w:r>
       <w:bookmarkEnd w:id="53"/>
-      <w:r>
-        <w:t xml:space="preserve"> : Distance d'isolation 230 [VAC]</w:t>
-      </w:r>
-      <w:bookmarkEnd w:id="52"/>
       <w:bookmarkEnd w:id="54"/>
     </w:p>
     <w:p>
@@ -15045,6 +15029,9 @@
         <w:keepNext/>
       </w:pPr>
       <w:r>
+        <w:rPr>
+          <w:lang w:val="fr-CH" w:eastAsia="fr-CH"/>
+        </w:rPr>
         <w:drawing>
           <wp:inline distT="0" distB="0" distL="0" distR="0" wp14:anchorId="3B365F83" wp14:editId="00FC6A0F">
             <wp:extent cx="3694967" cy="2160000"/>
@@ -15063,7 +15050,7 @@
                     </pic:cNvPicPr>
                   </pic:nvPicPr>
                   <pic:blipFill rotWithShape="1">
-                    <a:blip r:embed="rId31">
+                    <a:blip r:embed="rId34">
                       <a:extLst>
                         <a:ext uri="{28A0092B-C50C-407E-A947-70E740481C1C}">
                           <a14:useLocalDpi xmlns:a14="http://schemas.microsoft.com/office/drawing/2010/main" val="0"/>
@@ -15092,7 +15079,7 @@
                       <a:tailEnd type="none" w="med" len="med"/>
                       <a:extLst>
                         <a:ext uri="{C807C97D-BFC1-408E-A445-0C87EB9F89A2}">
-                          <ask:lineSketchStyleProps xmlns:ask="http://schemas.microsoft.com/office/drawing/2018/sketchyshapes" sd="0">
+                          <ask:lineSketchStyleProps xmlns:ask="http://schemas.microsoft.com/office/drawing/2018/sketchyshapes" xmlns:w16sdtdh="http://schemas.microsoft.com/office/word/2020/wordml/sdtdatahash" xmlns:w16="http://schemas.microsoft.com/office/word/2018/wordml" xmlns:w16cid="http://schemas.microsoft.com/office/word/2016/wordml/cid" xmlns:w16cex="http://schemas.microsoft.com/office/word/2018/wordml/cex" xmlns:w="http://schemas.openxmlformats.org/wordprocessingml/2006/main" xmlns:w10="urn:schemas-microsoft-com:office:word" xmlns:v="urn:schemas-microsoft-com:vml" xmlns:oel="http://schemas.microsoft.com/office/2019/extlst" xmlns:o="urn:schemas-microsoft-com:office:office" xmlns:am3d="http://schemas.microsoft.com/office/drawing/2017/model3d" xmlns:aink="http://schemas.microsoft.com/office/drawing/2016/ink" xmlns:cx8="http://schemas.microsoft.com/office/drawing/2016/5/14/chartex" xmlns:cx7="http://schemas.microsoft.com/office/drawing/2016/5/13/chartex" xmlns:cx6="http://schemas.microsoft.com/office/drawing/2016/5/12/chartex" xmlns:cx5="http://schemas.microsoft.com/office/drawing/2016/5/11/chartex" xmlns:cx4="http://schemas.microsoft.com/office/drawing/2016/5/10/chartex" xmlns:cx3="http://schemas.microsoft.com/office/drawing/2016/5/9/chartex" xmlns:cx2="http://schemas.microsoft.com/office/drawing/2015/10/21/chartex" xmlns="" sd="0">
                             <a:custGeom>
                               <a:avLst/>
                               <a:gdLst/>
@@ -15183,6 +15170,9 @@
         <w:keepNext/>
       </w:pPr>
       <w:r>
+        <w:rPr>
+          <w:lang w:val="fr-CH" w:eastAsia="fr-CH"/>
+        </w:rPr>
         <w:drawing>
           <wp:inline distT="0" distB="0" distL="0" distR="0" wp14:anchorId="09320A26" wp14:editId="59BA6D3D">
             <wp:extent cx="2522698" cy="2160000"/>
@@ -15201,7 +15191,7 @@
                     </pic:cNvPicPr>
                   </pic:nvPicPr>
                   <pic:blipFill rotWithShape="1">
-                    <a:blip r:embed="rId32">
+                    <a:blip r:embed="rId35">
                       <a:extLst>
                         <a:ext uri="{28A0092B-C50C-407E-A947-70E740481C1C}">
                           <a14:useLocalDpi xmlns:a14="http://schemas.microsoft.com/office/drawing/2010/main" val="0"/>
@@ -15230,7 +15220,7 @@
                       <a:tailEnd type="none" w="med" len="med"/>
                       <a:extLst>
                         <a:ext uri="{C807C97D-BFC1-408E-A445-0C87EB9F89A2}">
-                          <ask:lineSketchStyleProps xmlns:ask="http://schemas.microsoft.com/office/drawing/2018/sketchyshapes" sd="0">
+                          <ask:lineSketchStyleProps xmlns:ask="http://schemas.microsoft.com/office/drawing/2018/sketchyshapes" xmlns:w16sdtdh="http://schemas.microsoft.com/office/word/2020/wordml/sdtdatahash" xmlns:w16="http://schemas.microsoft.com/office/word/2018/wordml" xmlns:w16cid="http://schemas.microsoft.com/office/word/2016/wordml/cid" xmlns:w16cex="http://schemas.microsoft.com/office/word/2018/wordml/cex" xmlns:w="http://schemas.openxmlformats.org/wordprocessingml/2006/main" xmlns:w10="urn:schemas-microsoft-com:office:word" xmlns:v="urn:schemas-microsoft-com:vml" xmlns:oel="http://schemas.microsoft.com/office/2019/extlst" xmlns:o="urn:schemas-microsoft-com:office:office" xmlns:am3d="http://schemas.microsoft.com/office/drawing/2017/model3d" xmlns:aink="http://schemas.microsoft.com/office/drawing/2016/ink" xmlns:cx8="http://schemas.microsoft.com/office/drawing/2016/5/14/chartex" xmlns:cx7="http://schemas.microsoft.com/office/drawing/2016/5/13/chartex" xmlns:cx6="http://schemas.microsoft.com/office/drawing/2016/5/12/chartex" xmlns:cx5="http://schemas.microsoft.com/office/drawing/2016/5/11/chartex" xmlns:cx4="http://schemas.microsoft.com/office/drawing/2016/5/10/chartex" xmlns:cx3="http://schemas.microsoft.com/office/drawing/2016/5/9/chartex" xmlns:cx2="http://schemas.microsoft.com/office/drawing/2015/10/21/chartex" xmlns="" sd="0">
                             <a:custGeom>
                               <a:avLst/>
                               <a:gdLst/>
@@ -15261,8 +15251,8 @@
       <w:pPr>
         <w:pStyle w:val="Lgende"/>
       </w:pPr>
-      <w:bookmarkStart w:id="58" w:name="_Ref146055088"/>
-      <w:bookmarkStart w:id="59" w:name="_Ref146055093"/>
+      <w:bookmarkStart w:id="58" w:name="_Ref146055093"/>
+      <w:bookmarkStart w:id="59" w:name="_Ref146055088"/>
       <w:bookmarkStart w:id="60" w:name="_Toc146055493"/>
       <w:r>
         <w:t xml:space="preserve">Figure </w:t>
@@ -15275,16 +15265,16 @@
           <w:t>5</w:t>
         </w:r>
       </w:fldSimple>
+      <w:bookmarkEnd w:id="58"/>
+      <w:r>
+        <w:t xml:space="preserve"> : Recommandation de dégagement pour l'antenne de l'ESP32</w:t>
+      </w:r>
       <w:bookmarkEnd w:id="59"/>
-      <w:r>
-        <w:t xml:space="preserve"> : Recommandation de dégagement pour l'antenne de l'ESP32</w:t>
-      </w:r>
-      <w:bookmarkEnd w:id="58"/>
       <w:bookmarkEnd w:id="60"/>
     </w:p>
-    <w:p>
-      <w:r>
-        <w:lastRenderedPageBreak/>
+    <w:p/>
+    <w:p>
+      <w:r>
         <w:t>Partie 230vac placé du même cotés à l’arrière du boitier</w:t>
       </w:r>
     </w:p>
@@ -15337,13 +15327,8 @@
     </w:p>
     <w:p>
       <w:r>
-        <w:t xml:space="preserve">Le boitier va devoir aller dans un boitier, le cahier </w:t>
-      </w:r>
-      <w:proofErr w:type="gramStart"/>
-      <w:r>
-        <w:t>des charge</w:t>
-      </w:r>
-      <w:proofErr w:type="gramEnd"/>
+        <w:t>Le boitier va devoir aller dans un boitier, le cahier des charge</w:t>
+      </w:r>
     </w:p>
     <w:p>
       <w:r>
@@ -15624,22 +15609,7 @@
       </w:r>
       <w:r>
         <w:tab/>
-      </w:r>
-      <w:proofErr w:type="spellStart"/>
-      <w:r>
-        <w:t>Schurter</w:t>
-      </w:r>
-      <w:proofErr w:type="spellEnd"/>
-      <w:r>
-        <w:t xml:space="preserve">, « DD11 - IEC Appliance </w:t>
-      </w:r>
-      <w:proofErr w:type="spellStart"/>
-      <w:r>
-        <w:t>Inlet</w:t>
-      </w:r>
-      <w:proofErr w:type="spellEnd"/>
-      <w:r>
-        <w:t xml:space="preserve"> C14 ». https://www.schurter.com/en/datasheet/DD11 (consulté le 18 septembre 2023).</w:t>
+        <w:t>Schurter, « DD11 - IEC Appliance Inlet C14 ». https://www.schurter.com/en/datasheet/DD11 (consulté le 18 septembre 2023).</w:t>
       </w:r>
     </w:p>
     <w:p>
@@ -15651,23 +15621,7 @@
       </w:r>
       <w:r>
         <w:tab/>
-        <w:t xml:space="preserve">« WR-TBL </w:t>
-      </w:r>
-      <w:proofErr w:type="spellStart"/>
-      <w:r>
-        <w:t>Series</w:t>
-      </w:r>
-      <w:proofErr w:type="spellEnd"/>
-      <w:r>
-        <w:t xml:space="preserve"> 401B - Würth </w:t>
-      </w:r>
-      <w:proofErr w:type="spellStart"/>
-      <w:r>
-        <w:t>Elektronik</w:t>
-      </w:r>
-      <w:proofErr w:type="spellEnd"/>
-      <w:r>
-        <w:t> ». https://www.we-online.com/en/components/products/TBL_5_00_401B_SCREWLESS_VERTICAL_ENTRY_2_0MM2_WIRES_6914017000XXB (consulté le 18 septembre 2023).</w:t>
+        <w:t>« WR-TBL Series 401B - Würth Elektronik ». https://www.we-online.com/en/components/products/TBL_5_00_401B_SCREWLESS_VERTICAL_ENTRY_2_0MM2_WIRES_6914017000XXB (consulté le 18 septembre 2023).</w:t>
       </w:r>
     </w:p>
     <w:p>
@@ -15691,15 +15645,7 @@
       </w:r>
       <w:r>
         <w:tab/>
-        <w:t xml:space="preserve">« ADW1203HLW | DW </w:t>
-      </w:r>
-      <w:proofErr w:type="spellStart"/>
-      <w:r>
-        <w:t>Relays</w:t>
-      </w:r>
-      <w:proofErr w:type="spellEnd"/>
-      <w:r>
-        <w:t xml:space="preserve"> - Panasonic ». https://www3.panasonic.biz/ac/ae/search_num/index.jsp?c=detail&amp;part_no=ADW1203HLW&amp;large_g_cd=1&amp;medium_g_cd=11&amp;small_g_cd=112&amp;series_cd=2154 (consulté le 18 septembre 2023).</w:t>
+        <w:t>« ADW1203HLW | DW Relays - Panasonic ». https://www3.panasonic.biz/ac/ae/search_num/index.jsp?c=detail&amp;part_no=ADW1203HLW&amp;large_g_cd=1&amp;medium_g_cd=11&amp;small_g_cd=112&amp;series_cd=2154 (consulté le 18 septembre 2023).</w:t>
       </w:r>
     </w:p>
     <w:p>
@@ -15711,15 +15657,7 @@
       </w:r>
       <w:r>
         <w:tab/>
-        <w:t xml:space="preserve">« MIFARE </w:t>
-      </w:r>
-      <w:proofErr w:type="spellStart"/>
-      <w:r>
-        <w:t>Classic</w:t>
-      </w:r>
-      <w:proofErr w:type="spellEnd"/>
-      <w:r>
-        <w:t xml:space="preserve"> EV1 1K - 4K ». https://www.nxp.com/products/rfid-nfc/mifare-hf/mifare-classic/mifare-classic-ev1-1k-4k:MF1S50YYX_V1 (consulté le 22 août 2023).</w:t>
+        <w:t>« MIFARE Classic EV1 1K - 4K ». https://www.nxp.com/products/rfid-nfc/mifare-hf/mifare-classic/mifare-classic-ev1-1k-4k:MF1S50YYX_V1 (consulté le 22 août 2023).</w:t>
       </w:r>
     </w:p>
     <w:p>
@@ -15745,7 +15683,6 @@
         <w:tab/>
         <w:t xml:space="preserve">« Classification », </w:t>
       </w:r>
-      <w:proofErr w:type="spellStart"/>
       <w:r>
         <w:rPr>
           <w:i/>
@@ -15753,7 +15690,6 @@
         </w:rPr>
         <w:t>Eurocircuits</w:t>
       </w:r>
-      <w:proofErr w:type="spellEnd"/>
       <w:r>
         <w:t>. https://www.eurocircuits.com/pcb-design-guidelines/classification/ (consulté le 18 septembre 2023).</w:t>
       </w:r>
@@ -15767,31 +15703,7 @@
       </w:r>
       <w:r>
         <w:tab/>
-        <w:t xml:space="preserve">« PCB Trace </w:t>
-      </w:r>
-      <w:proofErr w:type="spellStart"/>
-      <w:r>
-        <w:t>Width</w:t>
-      </w:r>
-      <w:proofErr w:type="spellEnd"/>
-      <w:r>
-        <w:t xml:space="preserve"> Conversion </w:t>
-      </w:r>
-      <w:proofErr w:type="spellStart"/>
-      <w:r>
-        <w:t>Calculator</w:t>
-      </w:r>
-      <w:proofErr w:type="spellEnd"/>
-      <w:r>
-        <w:t xml:space="preserve"> | </w:t>
-      </w:r>
-      <w:proofErr w:type="spellStart"/>
-      <w:r>
-        <w:t>DigiKey</w:t>
-      </w:r>
-      <w:proofErr w:type="spellEnd"/>
-      <w:r>
-        <w:t> ». https://www.digikey.hk/en/resources/conversion-calculators/conversion-calculator-pcb-trace-width (consulté le 18 septembre 2023).</w:t>
+        <w:t>« PCB Trace Width Conversion Calculator | DigiKey ». https://www.digikey.hk/en/resources/conversion-calculators/conversion-calculator-pcb-trace-width (consulté le 18 septembre 2023).</w:t>
       </w:r>
     </w:p>
     <w:p>
@@ -15874,7 +15786,7 @@
                           </pic:cNvPicPr>
                         </pic:nvPicPr>
                         <pic:blipFill>
-                          <a:blip r:embed="rId33">
+                          <a:blip r:embed="rId36">
                             <a:extLst>
                               <a:ext uri="{28A0092B-C50C-407E-A947-70E740481C1C}">
                                 <a14:useLocalDpi xmlns:a14="http://schemas.microsoft.com/office/drawing/2010/main" val="0"/>
@@ -15944,6 +15856,7 @@
             <w:r>
               <w:rPr>
                 <w:noProof/>
+                <w:lang w:eastAsia="fr-CH"/>
               </w:rPr>
               <w:drawing>
                 <wp:inline distT="0" distB="0" distL="0" distR="0" wp14:anchorId="107E8AE4" wp14:editId="4DEF9BD9">
@@ -15963,7 +15876,7 @@
                           </pic:cNvPicPr>
                         </pic:nvPicPr>
                         <pic:blipFill>
-                          <a:blip r:embed="rId34">
+                          <a:blip r:embed="rId37">
                             <a:extLst>
                               <a:ext uri="{28A0092B-C50C-407E-A947-70E740481C1C}">
                                 <a14:useLocalDpi xmlns:a14="http://schemas.microsoft.com/office/drawing/2010/main" val="0"/>
@@ -16020,7 +15933,7 @@
                 <w:rStyle w:val="texte-avertissementCar"/>
               </w:rPr>
             </w:pPr>
-            <w:hyperlink r:id="rId35" w:history="1">
+            <w:hyperlink r:id="rId38" w:history="1">
               <w:r>
                 <w:rPr>
                   <w:rStyle w:val="Lienhypertexte"/>
@@ -16084,7 +15997,7 @@
             </w:pPr>
             <w:r>
               <w:rPr>
-                <w:lang w:eastAsia="fr-CH"/>
+                <w:lang w:val="fr-CH" w:eastAsia="fr-CH"/>
               </w:rPr>
               <w:drawing>
                 <wp:inline distT="0" distB="0" distL="0" distR="0" wp14:anchorId="3F533C40" wp14:editId="3DC16BF9">
@@ -16104,7 +16017,7 @@
                           </pic:cNvPicPr>
                         </pic:nvPicPr>
                         <pic:blipFill>
-                          <a:blip r:embed="rId36" cstate="print">
+                          <a:blip r:embed="rId39" cstate="print">
                             <a:extLst>
                               <a:ext uri="{28A0092B-C50C-407E-A947-70E740481C1C}">
                                 <a14:useLocalDpi xmlns:a14="http://schemas.microsoft.com/office/drawing/2010/main" val="0"/>
@@ -16243,13 +16156,8 @@
             <w:tcW w:w="714" w:type="pct"/>
           </w:tcPr>
           <w:p>
-            <w:proofErr w:type="gramStart"/>
-            <w:r>
-              <w:t>2….</w:t>
-            </w:r>
-            <w:proofErr w:type="gramEnd"/>
-            <w:r>
-              <w:t>.</w:t>
+            <w:r>
+              <w:t>2…..</w:t>
             </w:r>
           </w:p>
         </w:tc>
@@ -16284,7 +16192,7 @@
             </w:pPr>
             <w:r>
               <w:rPr>
-                <w:lang w:eastAsia="fr-CH"/>
+                <w:lang w:val="fr-CH" w:eastAsia="fr-CH"/>
               </w:rPr>
               <w:drawing>
                 <wp:inline distT="0" distB="0" distL="0" distR="0" wp14:anchorId="1ED5771B" wp14:editId="49E98A8B">
@@ -16304,7 +16212,7 @@
                           </pic:cNvPicPr>
                         </pic:nvPicPr>
                         <pic:blipFill rotWithShape="1">
-                          <a:blip r:embed="rId37" cstate="print">
+                          <a:blip r:embed="rId40" cstate="print">
                             <a:extLst>
                               <a:ext uri="{28A0092B-C50C-407E-A947-70E740481C1C}">
                                 <a14:useLocalDpi xmlns:a14="http://schemas.microsoft.com/office/drawing/2010/main" val="0"/>
@@ -17920,94 +17828,116 @@
       <w:r>
         <w:t>Plan de projections du PCB</w:t>
       </w:r>
+      <w:bookmarkStart w:id="85" w:name="_GoBack"/>
       <w:bookmarkEnd w:id="84"/>
+      <w:bookmarkEnd w:id="85"/>
     </w:p>
     <w:p>
       <w:pPr>
         <w:pStyle w:val="Titre2"/>
       </w:pPr>
-      <w:bookmarkStart w:id="85" w:name="_Toc145974088"/>
+      <w:bookmarkStart w:id="86" w:name="_Toc145974088"/>
       <w:r>
         <w:t>Cotations du PCB et des composants</w:t>
       </w:r>
-      <w:bookmarkEnd w:id="85"/>
+      <w:bookmarkEnd w:id="86"/>
     </w:p>
     <w:p>
       <w:pPr>
         <w:pStyle w:val="Titre2"/>
       </w:pPr>
-      <w:bookmarkStart w:id="86" w:name="_Toc145974089"/>
+      <w:bookmarkStart w:id="87" w:name="_Toc145974089"/>
       <w:r>
         <w:t>Vues des couches du PCB</w:t>
       </w:r>
-      <w:bookmarkEnd w:id="86"/>
+      <w:bookmarkEnd w:id="87"/>
     </w:p>
     <w:p>
       <w:pPr>
         <w:pStyle w:val="Titre2"/>
       </w:pPr>
-      <w:bookmarkStart w:id="87" w:name="_Toc145974090"/>
+      <w:bookmarkStart w:id="88" w:name="_Toc145974090"/>
       <w:r>
         <w:t>Liste des composants</w:t>
       </w:r>
-      <w:bookmarkEnd w:id="87"/>
+      <w:bookmarkEnd w:id="88"/>
     </w:p>
     <w:p>
       <w:pPr>
         <w:pStyle w:val="Titre2"/>
       </w:pPr>
-      <w:bookmarkStart w:id="88" w:name="_Toc145974091"/>
+      <w:bookmarkStart w:id="89" w:name="_Toc145974091"/>
       <w:r>
         <w:t>Cotations du boitier</w:t>
       </w:r>
-      <w:bookmarkEnd w:id="88"/>
+      <w:bookmarkEnd w:id="89"/>
+    </w:p>
+    <w:p>
+      <w:r>
+        <w:t xml:space="preserve">Listing </w:t>
+      </w:r>
+      <w:proofErr w:type="spellStart"/>
+      <w:r>
+        <w:t>firmware</w:t>
+      </w:r>
+      <w:proofErr w:type="spellEnd"/>
+    </w:p>
+    <w:p>
+      <w:r>
+        <w:t>Listing software</w:t>
+      </w:r>
+    </w:p>
+    <w:p>
+      <w:r>
+        <w:t>Mode d’emploi</w:t>
+      </w:r>
     </w:p>
     <w:p>
       <w:pPr>
         <w:pStyle w:val="Titre1"/>
       </w:pPr>
-      <w:bookmarkStart w:id="89" w:name="_Toc145974092"/>
+      <w:bookmarkStart w:id="90" w:name="_Toc145974092"/>
       <w:r>
         <w:t>Fichiers (version numérique)</w:t>
       </w:r>
-      <w:bookmarkEnd w:id="89"/>
+      <w:bookmarkEnd w:id="90"/>
     </w:p>
     <w:p>
       <w:pPr>
         <w:pStyle w:val="Titre2"/>
       </w:pPr>
-      <w:bookmarkStart w:id="90" w:name="_Toc145974093"/>
+      <w:bookmarkStart w:id="91" w:name="_Toc145974093"/>
       <w:r>
         <w:t>Toutes les annexes mentionnées en .PDF</w:t>
       </w:r>
-      <w:bookmarkEnd w:id="90"/>
+      <w:bookmarkEnd w:id="91"/>
     </w:p>
     <w:p>
       <w:pPr>
         <w:pStyle w:val="Titre2"/>
       </w:pPr>
-      <w:bookmarkStart w:id="91" w:name="_Toc145974094"/>
+      <w:bookmarkStart w:id="92" w:name="_Toc145974094"/>
       <w:r>
         <w:t>Projet Altium Designer</w:t>
       </w:r>
-      <w:bookmarkEnd w:id="91"/>
+      <w:bookmarkEnd w:id="92"/>
     </w:p>
     <w:p>
       <w:pPr>
         <w:pStyle w:val="Titre2"/>
       </w:pPr>
-      <w:bookmarkStart w:id="92" w:name="_Toc145974095"/>
+      <w:bookmarkStart w:id="93" w:name="_Toc145974095"/>
       <w:r>
         <w:t>Projet MPLAB X</w:t>
       </w:r>
-      <w:bookmarkEnd w:id="92"/>
+      <w:bookmarkEnd w:id="93"/>
     </w:p>
     <w:p>
       <w:pPr>
         <w:pStyle w:val="Titre2"/>
       </w:pPr>
-      <w:bookmarkStart w:id="93" w:name="_Toc145974096"/>
-      <w:bookmarkEnd w:id="93"/>
+      <w:bookmarkStart w:id="94" w:name="_Toc145974096"/>
+      <w:bookmarkEnd w:id="94"/>
     </w:p>
     <w:p>
       <w:pPr>
@@ -18026,7 +17956,7 @@
 </file>
 
 <file path=word/endnotes.xml><?xml version="1.0" encoding="utf-8"?>
-<w:endnotes xmlns:wpc="http://schemas.microsoft.com/office/word/2010/wordprocessingCanvas" xmlns:cx="http://schemas.microsoft.com/office/drawing/2014/chartex" xmlns:cx1="http://schemas.microsoft.com/office/drawing/2015/9/8/chartex" xmlns:cx2="http://schemas.microsoft.com/office/drawing/2015/10/21/chartex" xmlns:cx3="http://schemas.microsoft.com/office/drawing/2016/5/9/chartex" xmlns:cx4="http://schemas.microsoft.com/office/drawing/2016/5/10/chartex" xmlns:cx5="http://schemas.microsoft.com/office/drawing/2016/5/11/chartex" xmlns:cx6="http://schemas.microsoft.com/office/drawing/2016/5/12/chartex" xmlns:cx7="http://schemas.microsoft.com/office/drawing/2016/5/13/chartex" xmlns:cx8="http://schemas.microsoft.com/office/drawing/2016/5/14/chartex" xmlns:mc="http://schemas.openxmlformats.org/markup-compatibility/2006" xmlns:aink="http://schemas.microsoft.com/office/drawing/2016/ink" xmlns:am3d="http://schemas.microsoft.com/office/drawing/2017/model3d" xmlns:o="urn:schemas-microsoft-com:office:office" xmlns:oel="http://schemas.microsoft.com/office/2019/extlst" xmlns:r="http://schemas.openxmlformats.org/officeDocument/2006/relationships" xmlns:m="http://schemas.openxmlformats.org/officeDocument/2006/math" xmlns:v="urn:schemas-microsoft-com:vml" xmlns:wp14="http://schemas.microsoft.com/office/word/2010/wordprocessingDrawing" xmlns:wp="http://schemas.openxmlformats.org/drawingml/2006/wordprocessingDrawing" xmlns:w10="urn:schemas-microsoft-com:office:word" xmlns:w="http://schemas.openxmlformats.org/wordprocessingml/2006/main" xmlns:w14="http://schemas.microsoft.com/office/word/2010/wordml" xmlns:w15="http://schemas.microsoft.com/office/word/2012/wordml" xmlns:w16cex="http://schemas.microsoft.com/office/word/2018/wordml/cex" xmlns:w16cid="http://schemas.microsoft.com/office/word/2016/wordml/cid" xmlns:w16="http://schemas.microsoft.com/office/word/2018/wordml" xmlns:w16sdtdh="http://schemas.microsoft.com/office/word/2020/wordml/sdtdatahash" xmlns:w16se="http://schemas.microsoft.com/office/word/2015/wordml/symex" xmlns:wpg="http://schemas.microsoft.com/office/word/2010/wordprocessingGroup" xmlns:wpi="http://schemas.microsoft.com/office/word/2010/wordprocessingInk" xmlns:wne="http://schemas.microsoft.com/office/word/2006/wordml" xmlns:wps="http://schemas.microsoft.com/office/word/2010/wordprocessingShape" mc:Ignorable="w14 w15 w16se w16cid w16 w16cex w16sdtdh wp14">
+<w:endnotes xmlns:wpc="http://schemas.microsoft.com/office/word/2010/wordprocessingCanvas" xmlns:cx="http://schemas.microsoft.com/office/drawing/2014/chartex" xmlns:cx1="http://schemas.microsoft.com/office/drawing/2015/9/8/chartex" xmlns:mc="http://schemas.openxmlformats.org/markup-compatibility/2006" xmlns:o="urn:schemas-microsoft-com:office:office" xmlns:r="http://schemas.openxmlformats.org/officeDocument/2006/relationships" xmlns:m="http://schemas.openxmlformats.org/officeDocument/2006/math" xmlns:v="urn:schemas-microsoft-com:vml" xmlns:wp14="http://schemas.microsoft.com/office/word/2010/wordprocessingDrawing" xmlns:wp="http://schemas.openxmlformats.org/drawingml/2006/wordprocessingDrawing" xmlns:w10="urn:schemas-microsoft-com:office:word" xmlns:w="http://schemas.openxmlformats.org/wordprocessingml/2006/main" xmlns:w14="http://schemas.microsoft.com/office/word/2010/wordml" xmlns:w15="http://schemas.microsoft.com/office/word/2012/wordml" xmlns:w16se="http://schemas.microsoft.com/office/word/2015/wordml/symex" xmlns:wpg="http://schemas.microsoft.com/office/word/2010/wordprocessingGroup" xmlns:wpi="http://schemas.microsoft.com/office/word/2010/wordprocessingInk" xmlns:wne="http://schemas.microsoft.com/office/word/2006/wordml" xmlns:wps="http://schemas.microsoft.com/office/word/2010/wordprocessingShape" mc:Ignorable="w14 w15 w16se wp14">
   <w:endnote w:type="separator" w:id="-1">
     <w:p>
       <w:pPr>
@@ -18051,7 +17981,7 @@
 </file>
 
 <file path=word/footer1.xml><?xml version="1.0" encoding="utf-8"?>
-<w:ftr xmlns:wpc="http://schemas.microsoft.com/office/word/2010/wordprocessingCanvas" xmlns:cx="http://schemas.microsoft.com/office/drawing/2014/chartex" xmlns:cx1="http://schemas.microsoft.com/office/drawing/2015/9/8/chartex" xmlns:cx2="http://schemas.microsoft.com/office/drawing/2015/10/21/chartex" xmlns:cx3="http://schemas.microsoft.com/office/drawing/2016/5/9/chartex" xmlns:cx4="http://schemas.microsoft.com/office/drawing/2016/5/10/chartex" xmlns:cx5="http://schemas.microsoft.com/office/drawing/2016/5/11/chartex" xmlns:cx6="http://schemas.microsoft.com/office/drawing/2016/5/12/chartex" xmlns:cx7="http://schemas.microsoft.com/office/drawing/2016/5/13/chartex" xmlns:cx8="http://schemas.microsoft.com/office/drawing/2016/5/14/chartex" xmlns:mc="http://schemas.openxmlformats.org/markup-compatibility/2006" xmlns:aink="http://schemas.microsoft.com/office/drawing/2016/ink" xmlns:am3d="http://schemas.microsoft.com/office/drawing/2017/model3d" xmlns:o="urn:schemas-microsoft-com:office:office" xmlns:oel="http://schemas.microsoft.com/office/2019/extlst" xmlns:r="http://schemas.openxmlformats.org/officeDocument/2006/relationships" xmlns:m="http://schemas.openxmlformats.org/officeDocument/2006/math" xmlns:v="urn:schemas-microsoft-com:vml" xmlns:wp14="http://schemas.microsoft.com/office/word/2010/wordprocessingDrawing" xmlns:wp="http://schemas.openxmlformats.org/drawingml/2006/wordprocessingDrawing" xmlns:w10="urn:schemas-microsoft-com:office:word" xmlns:w="http://schemas.openxmlformats.org/wordprocessingml/2006/main" xmlns:w14="http://schemas.microsoft.com/office/word/2010/wordml" xmlns:w15="http://schemas.microsoft.com/office/word/2012/wordml" xmlns:w16cex="http://schemas.microsoft.com/office/word/2018/wordml/cex" xmlns:w16cid="http://schemas.microsoft.com/office/word/2016/wordml/cid" xmlns:w16="http://schemas.microsoft.com/office/word/2018/wordml" xmlns:w16sdtdh="http://schemas.microsoft.com/office/word/2020/wordml/sdtdatahash" xmlns:w16se="http://schemas.microsoft.com/office/word/2015/wordml/symex" xmlns:wpg="http://schemas.microsoft.com/office/word/2010/wordprocessingGroup" xmlns:wpi="http://schemas.microsoft.com/office/word/2010/wordprocessingInk" xmlns:wne="http://schemas.microsoft.com/office/word/2006/wordml" xmlns:wps="http://schemas.microsoft.com/office/word/2010/wordprocessingShape" mc:Ignorable="w14 w15 w16se w16cid w16 w16cex w16sdtdh wp14">
+<w:ftr xmlns:wpc="http://schemas.microsoft.com/office/word/2010/wordprocessingCanvas" xmlns:cx="http://schemas.microsoft.com/office/drawing/2014/chartex" xmlns:cx1="http://schemas.microsoft.com/office/drawing/2015/9/8/chartex" xmlns:mc="http://schemas.openxmlformats.org/markup-compatibility/2006" xmlns:o="urn:schemas-microsoft-com:office:office" xmlns:r="http://schemas.openxmlformats.org/officeDocument/2006/relationships" xmlns:m="http://schemas.openxmlformats.org/officeDocument/2006/math" xmlns:v="urn:schemas-microsoft-com:vml" xmlns:wp14="http://schemas.microsoft.com/office/word/2010/wordprocessingDrawing" xmlns:wp="http://schemas.openxmlformats.org/drawingml/2006/wordprocessingDrawing" xmlns:w10="urn:schemas-microsoft-com:office:word" xmlns:w="http://schemas.openxmlformats.org/wordprocessingml/2006/main" xmlns:w14="http://schemas.microsoft.com/office/word/2010/wordml" xmlns:w15="http://schemas.microsoft.com/office/word/2012/wordml" xmlns:w16se="http://schemas.microsoft.com/office/word/2015/wordml/symex" xmlns:wpg="http://schemas.microsoft.com/office/word/2010/wordprocessingGroup" xmlns:wpi="http://schemas.microsoft.com/office/word/2010/wordprocessingInk" xmlns:wne="http://schemas.microsoft.com/office/word/2006/wordml" xmlns:wps="http://schemas.microsoft.com/office/word/2010/wordprocessingShape" mc:Ignorable="w14 w15 w16se wp14">
   <w:p>
     <w:pPr>
       <w:pStyle w:val="Pieddepage"/>
@@ -18079,7 +18009,7 @@
       <w:rPr>
         <w:noProof/>
       </w:rPr>
-      <w:t>8</w:t>
+      <w:t>25</w:t>
     </w:r>
     <w:r>
       <w:fldChar w:fldCharType="end"/>
@@ -18089,7 +18019,7 @@
 </file>
 
 <file path=word/footnotes.xml><?xml version="1.0" encoding="utf-8"?>
-<w:footnotes xmlns:wpc="http://schemas.microsoft.com/office/word/2010/wordprocessingCanvas" xmlns:cx="http://schemas.microsoft.com/office/drawing/2014/chartex" xmlns:cx1="http://schemas.microsoft.com/office/drawing/2015/9/8/chartex" xmlns:cx2="http://schemas.microsoft.com/office/drawing/2015/10/21/chartex" xmlns:cx3="http://schemas.microsoft.com/office/drawing/2016/5/9/chartex" xmlns:cx4="http://schemas.microsoft.com/office/drawing/2016/5/10/chartex" xmlns:cx5="http://schemas.microsoft.com/office/drawing/2016/5/11/chartex" xmlns:cx6="http://schemas.microsoft.com/office/drawing/2016/5/12/chartex" xmlns:cx7="http://schemas.microsoft.com/office/drawing/2016/5/13/chartex" xmlns:cx8="http://schemas.microsoft.com/office/drawing/2016/5/14/chartex" xmlns:mc="http://schemas.openxmlformats.org/markup-compatibility/2006" xmlns:aink="http://schemas.microsoft.com/office/drawing/2016/ink" xmlns:am3d="http://schemas.microsoft.com/office/drawing/2017/model3d" xmlns:o="urn:schemas-microsoft-com:office:office" xmlns:oel="http://schemas.microsoft.com/office/2019/extlst" xmlns:r="http://schemas.openxmlformats.org/officeDocument/2006/relationships" xmlns:m="http://schemas.openxmlformats.org/officeDocument/2006/math" xmlns:v="urn:schemas-microsoft-com:vml" xmlns:wp14="http://schemas.microsoft.com/office/word/2010/wordprocessingDrawing" xmlns:wp="http://schemas.openxmlformats.org/drawingml/2006/wordprocessingDrawing" xmlns:w10="urn:schemas-microsoft-com:office:word" xmlns:w="http://schemas.openxmlformats.org/wordprocessingml/2006/main" xmlns:w14="http://schemas.microsoft.com/office/word/2010/wordml" xmlns:w15="http://schemas.microsoft.com/office/word/2012/wordml" xmlns:w16cex="http://schemas.microsoft.com/office/word/2018/wordml/cex" xmlns:w16cid="http://schemas.microsoft.com/office/word/2016/wordml/cid" xmlns:w16="http://schemas.microsoft.com/office/word/2018/wordml" xmlns:w16sdtdh="http://schemas.microsoft.com/office/word/2020/wordml/sdtdatahash" xmlns:w16se="http://schemas.microsoft.com/office/word/2015/wordml/symex" xmlns:wpg="http://schemas.microsoft.com/office/word/2010/wordprocessingGroup" xmlns:wpi="http://schemas.microsoft.com/office/word/2010/wordprocessingInk" xmlns:wne="http://schemas.microsoft.com/office/word/2006/wordml" xmlns:wps="http://schemas.microsoft.com/office/word/2010/wordprocessingShape" mc:Ignorable="w14 w15 w16se w16cid w16 w16cex w16sdtdh wp14">
+<w:footnotes xmlns:wpc="http://schemas.microsoft.com/office/word/2010/wordprocessingCanvas" xmlns:cx="http://schemas.microsoft.com/office/drawing/2014/chartex" xmlns:cx1="http://schemas.microsoft.com/office/drawing/2015/9/8/chartex" xmlns:mc="http://schemas.openxmlformats.org/markup-compatibility/2006" xmlns:o="urn:schemas-microsoft-com:office:office" xmlns:r="http://schemas.openxmlformats.org/officeDocument/2006/relationships" xmlns:m="http://schemas.openxmlformats.org/officeDocument/2006/math" xmlns:v="urn:schemas-microsoft-com:vml" xmlns:wp14="http://schemas.microsoft.com/office/word/2010/wordprocessingDrawing" xmlns:wp="http://schemas.openxmlformats.org/drawingml/2006/wordprocessingDrawing" xmlns:w10="urn:schemas-microsoft-com:office:word" xmlns:w="http://schemas.openxmlformats.org/wordprocessingml/2006/main" xmlns:w14="http://schemas.microsoft.com/office/word/2010/wordml" xmlns:w15="http://schemas.microsoft.com/office/word/2012/wordml" xmlns:w16se="http://schemas.microsoft.com/office/word/2015/wordml/symex" xmlns:wpg="http://schemas.microsoft.com/office/word/2010/wordprocessingGroup" xmlns:wpi="http://schemas.microsoft.com/office/word/2010/wordprocessingInk" xmlns:wne="http://schemas.microsoft.com/office/word/2006/wordml" xmlns:wps="http://schemas.microsoft.com/office/word/2010/wordprocessingShape" mc:Ignorable="w14 w15 w16se wp14">
   <w:footnote w:type="separator" w:id="-1">
     <w:p>
       <w:pPr>
@@ -18114,7 +18044,7 @@
 </file>
 
 <file path=word/header1.xml><?xml version="1.0" encoding="utf-8"?>
-<w:hdr xmlns:wpc="http://schemas.microsoft.com/office/word/2010/wordprocessingCanvas" xmlns:cx="http://schemas.microsoft.com/office/drawing/2014/chartex" xmlns:cx1="http://schemas.microsoft.com/office/drawing/2015/9/8/chartex" xmlns:cx2="http://schemas.microsoft.com/office/drawing/2015/10/21/chartex" xmlns:cx3="http://schemas.microsoft.com/office/drawing/2016/5/9/chartex" xmlns:cx4="http://schemas.microsoft.com/office/drawing/2016/5/10/chartex" xmlns:cx5="http://schemas.microsoft.com/office/drawing/2016/5/11/chartex" xmlns:cx6="http://schemas.microsoft.com/office/drawing/2016/5/12/chartex" xmlns:cx7="http://schemas.microsoft.com/office/drawing/2016/5/13/chartex" xmlns:cx8="http://schemas.microsoft.com/office/drawing/2016/5/14/chartex" xmlns:mc="http://schemas.openxmlformats.org/markup-compatibility/2006" xmlns:aink="http://schemas.microsoft.com/office/drawing/2016/ink" xmlns:am3d="http://schemas.microsoft.com/office/drawing/2017/model3d" xmlns:o="urn:schemas-microsoft-com:office:office" xmlns:oel="http://schemas.microsoft.com/office/2019/extlst" xmlns:r="http://schemas.openxmlformats.org/officeDocument/2006/relationships" xmlns:m="http://schemas.openxmlformats.org/officeDocument/2006/math" xmlns:v="urn:schemas-microsoft-com:vml" xmlns:wp14="http://schemas.microsoft.com/office/word/2010/wordprocessingDrawing" xmlns:wp="http://schemas.openxmlformats.org/drawingml/2006/wordprocessingDrawing" xmlns:w10="urn:schemas-microsoft-com:office:word" xmlns:w="http://schemas.openxmlformats.org/wordprocessingml/2006/main" xmlns:w14="http://schemas.microsoft.com/office/word/2010/wordml" xmlns:w15="http://schemas.microsoft.com/office/word/2012/wordml" xmlns:w16cex="http://schemas.microsoft.com/office/word/2018/wordml/cex" xmlns:w16cid="http://schemas.microsoft.com/office/word/2016/wordml/cid" xmlns:w16="http://schemas.microsoft.com/office/word/2018/wordml" xmlns:w16sdtdh="http://schemas.microsoft.com/office/word/2020/wordml/sdtdatahash" xmlns:w16se="http://schemas.microsoft.com/office/word/2015/wordml/symex" xmlns:wpg="http://schemas.microsoft.com/office/word/2010/wordprocessingGroup" xmlns:wpi="http://schemas.microsoft.com/office/word/2010/wordprocessingInk" xmlns:wne="http://schemas.microsoft.com/office/word/2006/wordml" xmlns:wps="http://schemas.microsoft.com/office/word/2010/wordprocessingShape" mc:Ignorable="w14 w15 w16se w16cid w16 w16cex w16sdtdh wp14">
+<w:hdr xmlns:wpc="http://schemas.microsoft.com/office/word/2010/wordprocessingCanvas" xmlns:cx="http://schemas.microsoft.com/office/drawing/2014/chartex" xmlns:cx1="http://schemas.microsoft.com/office/drawing/2015/9/8/chartex" xmlns:mc="http://schemas.openxmlformats.org/markup-compatibility/2006" xmlns:o="urn:schemas-microsoft-com:office:office" xmlns:r="http://schemas.openxmlformats.org/officeDocument/2006/relationships" xmlns:m="http://schemas.openxmlformats.org/officeDocument/2006/math" xmlns:v="urn:schemas-microsoft-com:vml" xmlns:wp14="http://schemas.microsoft.com/office/word/2010/wordprocessingDrawing" xmlns:wp="http://schemas.openxmlformats.org/drawingml/2006/wordprocessingDrawing" xmlns:w10="urn:schemas-microsoft-com:office:word" xmlns:w="http://schemas.openxmlformats.org/wordprocessingml/2006/main" xmlns:w14="http://schemas.microsoft.com/office/word/2010/wordml" xmlns:w15="http://schemas.microsoft.com/office/word/2012/wordml" xmlns:w16se="http://schemas.microsoft.com/office/word/2015/wordml/symex" xmlns:wpg="http://schemas.microsoft.com/office/word/2010/wordprocessingGroup" xmlns:wpi="http://schemas.microsoft.com/office/word/2010/wordprocessingInk" xmlns:wne="http://schemas.microsoft.com/office/word/2006/wordml" xmlns:wps="http://schemas.microsoft.com/office/word/2010/wordprocessingShape" mc:Ignorable="w14 w15 w16se wp14">
   <w:p>
     <w:pPr>
       <w:pStyle w:val="En-tte"/>
@@ -18145,7 +18075,7 @@
 </file>
 
 <file path=word/numbering.xml><?xml version="1.0" encoding="utf-8"?>
-<w:numbering xmlns:wpc="http://schemas.microsoft.com/office/word/2010/wordprocessingCanvas" xmlns:cx="http://schemas.microsoft.com/office/drawing/2014/chartex" xmlns:cx1="http://schemas.microsoft.com/office/drawing/2015/9/8/chartex" xmlns:cx2="http://schemas.microsoft.com/office/drawing/2015/10/21/chartex" xmlns:cx3="http://schemas.microsoft.com/office/drawing/2016/5/9/chartex" xmlns:cx4="http://schemas.microsoft.com/office/drawing/2016/5/10/chartex" xmlns:cx5="http://schemas.microsoft.com/office/drawing/2016/5/11/chartex" xmlns:cx6="http://schemas.microsoft.com/office/drawing/2016/5/12/chartex" xmlns:cx7="http://schemas.microsoft.com/office/drawing/2016/5/13/chartex" xmlns:cx8="http://schemas.microsoft.com/office/drawing/2016/5/14/chartex" xmlns:mc="http://schemas.openxmlformats.org/markup-compatibility/2006" xmlns:aink="http://schemas.microsoft.com/office/drawing/2016/ink" xmlns:am3d="http://schemas.microsoft.com/office/drawing/2017/model3d" xmlns:o="urn:schemas-microsoft-com:office:office" xmlns:oel="http://schemas.microsoft.com/office/2019/extlst" xmlns:r="http://schemas.openxmlformats.org/officeDocument/2006/relationships" xmlns:m="http://schemas.openxmlformats.org/officeDocument/2006/math" xmlns:v="urn:schemas-microsoft-com:vml" xmlns:wp14="http://schemas.microsoft.com/office/word/2010/wordprocessingDrawing" xmlns:wp="http://schemas.openxmlformats.org/drawingml/2006/wordprocessingDrawing" xmlns:w10="urn:schemas-microsoft-com:office:word" xmlns:w="http://schemas.openxmlformats.org/wordprocessingml/2006/main" xmlns:w14="http://schemas.microsoft.com/office/word/2010/wordml" xmlns:w15="http://schemas.microsoft.com/office/word/2012/wordml" xmlns:w16cex="http://schemas.microsoft.com/office/word/2018/wordml/cex" xmlns:w16cid="http://schemas.microsoft.com/office/word/2016/wordml/cid" xmlns:w16="http://schemas.microsoft.com/office/word/2018/wordml" xmlns:w16sdtdh="http://schemas.microsoft.com/office/word/2020/wordml/sdtdatahash" xmlns:w16se="http://schemas.microsoft.com/office/word/2015/wordml/symex" xmlns:wpg="http://schemas.microsoft.com/office/word/2010/wordprocessingGroup" xmlns:wpi="http://schemas.microsoft.com/office/word/2010/wordprocessingInk" xmlns:wne="http://schemas.microsoft.com/office/word/2006/wordml" xmlns:wps="http://schemas.microsoft.com/office/word/2010/wordprocessingShape" mc:Ignorable="w14 w15 w16se w16cid w16 w16cex w16sdtdh wp14">
+<w:numbering xmlns:wpc="http://schemas.microsoft.com/office/word/2010/wordprocessingCanvas" xmlns:cx="http://schemas.microsoft.com/office/drawing/2014/chartex" xmlns:cx1="http://schemas.microsoft.com/office/drawing/2015/9/8/chartex" xmlns:mc="http://schemas.openxmlformats.org/markup-compatibility/2006" xmlns:o="urn:schemas-microsoft-com:office:office" xmlns:r="http://schemas.openxmlformats.org/officeDocument/2006/relationships" xmlns:m="http://schemas.openxmlformats.org/officeDocument/2006/math" xmlns:v="urn:schemas-microsoft-com:vml" xmlns:wp14="http://schemas.microsoft.com/office/word/2010/wordprocessingDrawing" xmlns:wp="http://schemas.openxmlformats.org/drawingml/2006/wordprocessingDrawing" xmlns:w10="urn:schemas-microsoft-com:office:word" xmlns:w="http://schemas.openxmlformats.org/wordprocessingml/2006/main" xmlns:w14="http://schemas.microsoft.com/office/word/2010/wordml" xmlns:w15="http://schemas.microsoft.com/office/word/2012/wordml" xmlns:w16se="http://schemas.microsoft.com/office/word/2015/wordml/symex" xmlns:wpg="http://schemas.microsoft.com/office/word/2010/wordprocessingGroup" xmlns:wpi="http://schemas.microsoft.com/office/word/2010/wordprocessingInk" xmlns:wne="http://schemas.microsoft.com/office/word/2006/wordml" xmlns:wps="http://schemas.microsoft.com/office/word/2010/wordprocessingShape" mc:Ignorable="w14 w15 w16se wp14">
   <w:abstractNum w:abstractNumId="0" w15:restartNumberingAfterBreak="0">
     <w:nsid w:val="011D75EC"/>
     <w:multiLevelType w:val="hybridMultilevel"/>
@@ -18408,10 +18338,10 @@
     <w:name w:val="2312-Num2"/>
     <w:numStyleLink w:val="2312-Numerotation"/>
   </w:abstractNum>
-  <w:num w:numId="1" w16cid:durableId="1124737439">
+  <w:num w:numId="1">
     <w:abstractNumId w:val="2"/>
   </w:num>
-  <w:num w:numId="2" w16cid:durableId="507326833">
+  <w:num w:numId="2">
     <w:abstractNumId w:val="2"/>
     <w:lvlOverride w:ilvl="0">
       <w:startOverride w:val="1"/>
@@ -18441,26 +18371,26 @@
       <w:startOverride w:val="1"/>
     </w:lvlOverride>
   </w:num>
-  <w:num w:numId="3" w16cid:durableId="1541820405">
+  <w:num w:numId="3">
     <w:abstractNumId w:val="5"/>
   </w:num>
-  <w:num w:numId="4" w16cid:durableId="815873736">
+  <w:num w:numId="4">
     <w:abstractNumId w:val="1"/>
   </w:num>
-  <w:num w:numId="5" w16cid:durableId="1995330900">
+  <w:num w:numId="5">
     <w:abstractNumId w:val="4"/>
   </w:num>
-  <w:num w:numId="6" w16cid:durableId="529993569">
+  <w:num w:numId="6">
     <w:abstractNumId w:val="3"/>
   </w:num>
-  <w:num w:numId="7" w16cid:durableId="662120688">
+  <w:num w:numId="7">
     <w:abstractNumId w:val="0"/>
   </w:num>
 </w:numbering>
 </file>
 
 <file path=word/styles.xml><?xml version="1.0" encoding="utf-8"?>
-<w:styles xmlns:mc="http://schemas.openxmlformats.org/markup-compatibility/2006" xmlns:r="http://schemas.openxmlformats.org/officeDocument/2006/relationships" xmlns:w="http://schemas.openxmlformats.org/wordprocessingml/2006/main" xmlns:w14="http://schemas.microsoft.com/office/word/2010/wordml" xmlns:w15="http://schemas.microsoft.com/office/word/2012/wordml" xmlns:w16cex="http://schemas.microsoft.com/office/word/2018/wordml/cex" xmlns:w16cid="http://schemas.microsoft.com/office/word/2016/wordml/cid" xmlns:w16="http://schemas.microsoft.com/office/word/2018/wordml" xmlns:w16sdtdh="http://schemas.microsoft.com/office/word/2020/wordml/sdtdatahash" xmlns:w16se="http://schemas.microsoft.com/office/word/2015/wordml/symex" mc:Ignorable="w14 w15 w16se w16cid w16 w16cex w16sdtdh">
+<w:styles xmlns:mc="http://schemas.openxmlformats.org/markup-compatibility/2006" xmlns:r="http://schemas.openxmlformats.org/officeDocument/2006/relationships" xmlns:w="http://schemas.openxmlformats.org/wordprocessingml/2006/main" xmlns:w14="http://schemas.microsoft.com/office/word/2010/wordml" xmlns:w15="http://schemas.microsoft.com/office/word/2012/wordml" xmlns:w16se="http://schemas.microsoft.com/office/word/2015/wordml/symex" mc:Ignorable="w14 w15 w16se">
   <w:docDefaults>
     <w:rPrDefault>
       <w:rPr>
@@ -18476,7 +18406,7 @@
       </w:pPr>
     </w:pPrDefault>
   </w:docDefaults>
-  <w:latentStyles w:defLockedState="0" w:defUIPriority="99" w:defSemiHidden="0" w:defUnhideWhenUsed="0" w:defQFormat="0" w:count="376">
+  <w:latentStyles w:defLockedState="0" w:defUIPriority="99" w:defSemiHidden="0" w:defUnhideWhenUsed="0" w:defQFormat="0" w:count="371">
     <w:lsdException w:name="Normal" w:uiPriority="0" w:qFormat="1"/>
     <w:lsdException w:name="heading 1" w:uiPriority="9" w:qFormat="1"/>
     <w:lsdException w:name="heading 2" w:semiHidden="1" w:uiPriority="9" w:unhideWhenUsed="1" w:qFormat="1"/>
@@ -18848,11 +18778,6 @@
     <w:lsdException w:name="List Table 5 Dark Accent 6" w:uiPriority="50"/>
     <w:lsdException w:name="List Table 6 Colorful Accent 6" w:uiPriority="51"/>
     <w:lsdException w:name="List Table 7 Colorful Accent 6" w:uiPriority="52"/>
-    <w:lsdException w:name="Mention" w:semiHidden="1" w:unhideWhenUsed="1"/>
-    <w:lsdException w:name="Smart Hyperlink" w:semiHidden="1" w:unhideWhenUsed="1"/>
-    <w:lsdException w:name="Hashtag" w:semiHidden="1" w:unhideWhenUsed="1"/>
-    <w:lsdException w:name="Unresolved Mention" w:semiHidden="1" w:unhideWhenUsed="1"/>
-    <w:lsdException w:name="Smart Link" w:semiHidden="1" w:unhideWhenUsed="1"/>
   </w:latentStyles>
   <w:style w:type="paragraph" w:default="1" w:styleId="Normal">
     <w:name w:val="Normal"/>
@@ -18936,6 +18861,7 @@
   <w:style w:type="character" w:default="1" w:styleId="Policepardfaut">
     <w:name w:val="Default Paragraph Font"/>
     <w:uiPriority w:val="1"/>
+    <w:semiHidden/>
     <w:unhideWhenUsed/>
   </w:style>
   <w:style w:type="table" w:default="1" w:styleId="TableauNormal">
@@ -19267,7 +19193,7 @@
       <w:rFonts w:ascii="Gentium Book Basic" w:hAnsi="Gentium Book Basic"/>
     </w:rPr>
   </w:style>
-  <w:style w:type="character" w:styleId="Accentuationintense">
+  <w:style w:type="character" w:styleId="Emphaseintense">
     <w:name w:val="Intense Emphasis"/>
     <w:basedOn w:val="Policepardfaut"/>
     <w:uiPriority w:val="21"/>
@@ -19352,7 +19278,7 @@
       <w:szCs w:val="24"/>
     </w:rPr>
   </w:style>
-  <w:style w:type="character" w:styleId="Mentionnonrsolue">
+  <w:style w:type="character" w:customStyle="1" w:styleId="UnresolvedMention">
     <w:name w:val="Unresolved Mention"/>
     <w:basedOn w:val="Policepardfaut"/>
     <w:uiPriority w:val="99"/>
@@ -19696,7 +19622,7 @@
 </file>
 
 <file path=customXml/itemProps1.xml><?xml version="1.0" encoding="utf-8"?>
-<ds:datastoreItem xmlns:ds="http://schemas.openxmlformats.org/officeDocument/2006/customXml" ds:itemID="{B87B6954-2312-41E0-B932-3D98572E0B5A}">
+<ds:datastoreItem xmlns:ds="http://schemas.openxmlformats.org/officeDocument/2006/customXml" ds:itemID="{ABC1B4D3-78C4-4B4F-A15E-3F183975A0EB}">
   <ds:schemaRefs>
     <ds:schemaRef ds:uri="http://schemas.openxmlformats.org/officeDocument/2006/bibliography"/>
   </ds:schemaRefs>

</xml_diff>